<commit_message>
RAD: Sistema corrente e sistema proposto
</commit_message>
<xml_diff>
--- a/Documentazione/RAD.docx
+++ b/Documentazione/RAD.docx
@@ -147,21 +147,23 @@
               </w:rPr>
             </w:pPr>
             <w:bookmarkStart w:id="0" w:name="_Toc526532074"/>
+            <w:proofErr w:type="spellStart"/>
             <w:r>
               <w:rPr>
                 <w:color w:val="3E762A" w:themeColor="accent1" w:themeShade="BF"/>
                 <w:sz w:val="72"/>
                 <w:szCs w:val="94"/>
               </w:rPr>
-              <w:t>Requirements Analys</w:t>
-            </w:r>
+              <w:t>Requirements</w:t>
+            </w:r>
+            <w:proofErr w:type="spellEnd"/>
             <w:r>
               <w:rPr>
                 <w:color w:val="3E762A" w:themeColor="accent1" w:themeShade="BF"/>
                 <w:sz w:val="72"/>
                 <w:szCs w:val="94"/>
               </w:rPr>
-              <w:t>i</w:t>
+              <w:t xml:space="preserve"> Analys</w:t>
             </w:r>
             <w:r>
               <w:rPr>
@@ -169,8 +171,26 @@
                 <w:sz w:val="72"/>
                 <w:szCs w:val="94"/>
               </w:rPr>
-              <w:t>s Document</w:t>
-            </w:r>
+              <w:t>i</w:t>
+            </w:r>
+            <w:r>
+              <w:rPr>
+                <w:color w:val="3E762A" w:themeColor="accent1" w:themeShade="BF"/>
+                <w:sz w:val="72"/>
+                <w:szCs w:val="94"/>
+              </w:rPr>
+              <w:t xml:space="preserve">s </w:t>
+            </w:r>
+            <w:proofErr w:type="spellStart"/>
+            <w:r>
+              <w:rPr>
+                <w:color w:val="3E762A" w:themeColor="accent1" w:themeShade="BF"/>
+                <w:sz w:val="72"/>
+                <w:szCs w:val="94"/>
+              </w:rPr>
+              <w:t>Document</w:t>
+            </w:r>
+            <w:proofErr w:type="spellEnd"/>
           </w:p>
           <w:p>
             <w:pPr>
@@ -1531,6 +1551,7 @@
         </w:rPr>
       </w:pPr>
       <w:bookmarkStart w:id="1" w:name="_Toc530825396"/>
+      <w:proofErr w:type="spellStart"/>
       <w:r>
         <w:rPr>
           <w:rFonts w:eastAsia="Droid Sans"/>
@@ -1538,6 +1559,7 @@
         <w:lastRenderedPageBreak/>
         <w:t>Revision</w:t>
       </w:r>
+      <w:proofErr w:type="spellEnd"/>
       <w:r>
         <w:rPr>
           <w:rFonts w:eastAsia="Droid Sans"/>
@@ -2621,8 +2643,30 @@
               <w:rPr>
                 <w:rFonts w:ascii="Century Gothic" w:eastAsia="Droid Sans" w:hAnsi="Century Gothic" w:cs="Droid Sans"/>
               </w:rPr>
-              <w:t>Aggiunta dei Sequence Diagram</w:t>
-            </w:r>
+              <w:t xml:space="preserve">Aggiunta dei </w:t>
+            </w:r>
+            <w:proofErr w:type="spellStart"/>
+            <w:r>
+              <w:rPr>
+                <w:rFonts w:ascii="Century Gothic" w:eastAsia="Droid Sans" w:hAnsi="Century Gothic" w:cs="Droid Sans"/>
+              </w:rPr>
+              <w:t>Sequence</w:t>
+            </w:r>
+            <w:proofErr w:type="spellEnd"/>
+            <w:r>
+              <w:rPr>
+                <w:rFonts w:ascii="Century Gothic" w:eastAsia="Droid Sans" w:hAnsi="Century Gothic" w:cs="Droid Sans"/>
+              </w:rPr>
+              <w:t xml:space="preserve"> </w:t>
+            </w:r>
+            <w:proofErr w:type="spellStart"/>
+            <w:r>
+              <w:rPr>
+                <w:rFonts w:ascii="Century Gothic" w:eastAsia="Droid Sans" w:hAnsi="Century Gothic" w:cs="Droid Sans"/>
+              </w:rPr>
+              <w:t>Diagram</w:t>
+            </w:r>
+            <w:proofErr w:type="spellEnd"/>
           </w:p>
         </w:tc>
         <w:tc>
@@ -2760,7 +2804,21 @@
               <w:rPr>
                 <w:rFonts w:ascii="Century Gothic" w:eastAsia="Droid Sans" w:hAnsi="Century Gothic" w:cs="Droid Sans"/>
               </w:rPr>
-              <w:t>Aggiunta dei mock-up</w:t>
+              <w:t xml:space="preserve">Aggiunta dei </w:t>
+            </w:r>
+            <w:proofErr w:type="spellStart"/>
+            <w:r>
+              <w:rPr>
+                <w:rFonts w:ascii="Century Gothic" w:eastAsia="Droid Sans" w:hAnsi="Century Gothic" w:cs="Droid Sans"/>
+              </w:rPr>
+              <w:t>mock</w:t>
+            </w:r>
+            <w:proofErr w:type="spellEnd"/>
+            <w:r>
+              <w:rPr>
+                <w:rFonts w:ascii="Century Gothic" w:eastAsia="Droid Sans" w:hAnsi="Century Gothic" w:cs="Droid Sans"/>
+              </w:rPr>
+              <w:t>-up</w:t>
             </w:r>
           </w:p>
         </w:tc>
@@ -3422,11 +3480,33 @@
                 <w:rFonts w:ascii="Century Gothic" w:eastAsia="Droid Sans" w:hAnsi="Century Gothic" w:cs="Droid Sans"/>
               </w:rPr>
             </w:pPr>
-            <w:r>
-              <w:rPr>
-                <w:rFonts w:ascii="Century Gothic" w:eastAsia="Droid Sans" w:hAnsi="Century Gothic" w:cs="Droid Sans"/>
-              </w:rPr>
-              <w:t>Sequence Diagram sull’esecuzione della sessione</w:t>
+            <w:proofErr w:type="spellStart"/>
+            <w:r>
+              <w:rPr>
+                <w:rFonts w:ascii="Century Gothic" w:eastAsia="Droid Sans" w:hAnsi="Century Gothic" w:cs="Droid Sans"/>
+              </w:rPr>
+              <w:t>Sequence</w:t>
+            </w:r>
+            <w:proofErr w:type="spellEnd"/>
+            <w:r>
+              <w:rPr>
+                <w:rFonts w:ascii="Century Gothic" w:eastAsia="Droid Sans" w:hAnsi="Century Gothic" w:cs="Droid Sans"/>
+              </w:rPr>
+              <w:t xml:space="preserve"> </w:t>
+            </w:r>
+            <w:proofErr w:type="spellStart"/>
+            <w:r>
+              <w:rPr>
+                <w:rFonts w:ascii="Century Gothic" w:eastAsia="Droid Sans" w:hAnsi="Century Gothic" w:cs="Droid Sans"/>
+              </w:rPr>
+              <w:t>Diagram</w:t>
+            </w:r>
+            <w:proofErr w:type="spellEnd"/>
+            <w:r>
+              <w:rPr>
+                <w:rFonts w:ascii="Century Gothic" w:eastAsia="Droid Sans" w:hAnsi="Century Gothic" w:cs="Droid Sans"/>
+              </w:rPr>
+              <w:t xml:space="preserve"> sull’esecuzione della sessione</w:t>
             </w:r>
           </w:p>
         </w:tc>
@@ -3505,17 +3585,33 @@
                 <w:rFonts w:ascii="Century Gothic" w:eastAsia="Droid Sans" w:hAnsi="Century Gothic" w:cs="Droid Sans"/>
               </w:rPr>
             </w:pPr>
+            <w:proofErr w:type="spellStart"/>
             <w:r>
               <w:rPr>
                 <w:rFonts w:ascii="Century Gothic" w:eastAsia="Droid Sans" w:hAnsi="Century Gothic" w:cs="Droid Sans"/>
               </w:rPr>
               <w:t>Sequence</w:t>
             </w:r>
-            <w:r>
-              <w:rPr>
-                <w:rFonts w:ascii="Century Gothic" w:eastAsia="Droid Sans" w:hAnsi="Century Gothic" w:cs="Droid Sans"/>
-              </w:rPr>
-              <w:t xml:space="preserve"> Diagram sull’invio del Green Pass</w:t>
+            <w:proofErr w:type="spellEnd"/>
+            <w:r>
+              <w:rPr>
+                <w:rFonts w:ascii="Century Gothic" w:eastAsia="Droid Sans" w:hAnsi="Century Gothic" w:cs="Droid Sans"/>
+              </w:rPr>
+              <w:t xml:space="preserve"> </w:t>
+            </w:r>
+            <w:proofErr w:type="spellStart"/>
+            <w:r>
+              <w:rPr>
+                <w:rFonts w:ascii="Century Gothic" w:eastAsia="Droid Sans" w:hAnsi="Century Gothic" w:cs="Droid Sans"/>
+              </w:rPr>
+              <w:t>Diagram</w:t>
+            </w:r>
+            <w:proofErr w:type="spellEnd"/>
+            <w:r>
+              <w:rPr>
+                <w:rFonts w:ascii="Century Gothic" w:eastAsia="Droid Sans" w:hAnsi="Century Gothic" w:cs="Droid Sans"/>
+              </w:rPr>
+              <w:t xml:space="preserve"> sull’invio del Green Pass</w:t>
             </w:r>
           </w:p>
         </w:tc>
@@ -3559,11 +3655,33 @@
                 <w:rFonts w:ascii="Century Gothic" w:eastAsia="Droid Sans" w:hAnsi="Century Gothic" w:cs="Droid Sans"/>
               </w:rPr>
             </w:pPr>
-            <w:r>
-              <w:rPr>
-                <w:rFonts w:ascii="Century Gothic" w:eastAsia="Droid Sans" w:hAnsi="Century Gothic" w:cs="Droid Sans"/>
-              </w:rPr>
-              <w:t>Sequence Diagram sulla ricerca dei report</w:t>
+            <w:proofErr w:type="spellStart"/>
+            <w:r>
+              <w:rPr>
+                <w:rFonts w:ascii="Century Gothic" w:eastAsia="Droid Sans" w:hAnsi="Century Gothic" w:cs="Droid Sans"/>
+              </w:rPr>
+              <w:t>Sequence</w:t>
+            </w:r>
+            <w:proofErr w:type="spellEnd"/>
+            <w:r>
+              <w:rPr>
+                <w:rFonts w:ascii="Century Gothic" w:eastAsia="Droid Sans" w:hAnsi="Century Gothic" w:cs="Droid Sans"/>
+              </w:rPr>
+              <w:t xml:space="preserve"> </w:t>
+            </w:r>
+            <w:proofErr w:type="spellStart"/>
+            <w:r>
+              <w:rPr>
+                <w:rFonts w:ascii="Century Gothic" w:eastAsia="Droid Sans" w:hAnsi="Century Gothic" w:cs="Droid Sans"/>
+              </w:rPr>
+              <w:t>Diagram</w:t>
+            </w:r>
+            <w:proofErr w:type="spellEnd"/>
+            <w:r>
+              <w:rPr>
+                <w:rFonts w:ascii="Century Gothic" w:eastAsia="Droid Sans" w:hAnsi="Century Gothic" w:cs="Droid Sans"/>
+              </w:rPr>
+              <w:t xml:space="preserve"> sulla ricerca dei report</w:t>
             </w:r>
           </w:p>
         </w:tc>
@@ -3606,11 +3724,33 @@
                 <w:rFonts w:ascii="Century Gothic" w:eastAsia="Droid Sans" w:hAnsi="Century Gothic" w:cs="Droid Sans"/>
               </w:rPr>
             </w:pPr>
-            <w:r>
-              <w:rPr>
-                <w:rFonts w:ascii="Century Gothic" w:eastAsia="Droid Sans" w:hAnsi="Century Gothic" w:cs="Droid Sans"/>
-              </w:rPr>
-              <w:t>Sequence Diagram sull’eliminazione dei report</w:t>
+            <w:proofErr w:type="spellStart"/>
+            <w:r>
+              <w:rPr>
+                <w:rFonts w:ascii="Century Gothic" w:eastAsia="Droid Sans" w:hAnsi="Century Gothic" w:cs="Droid Sans"/>
+              </w:rPr>
+              <w:t>Sequence</w:t>
+            </w:r>
+            <w:proofErr w:type="spellEnd"/>
+            <w:r>
+              <w:rPr>
+                <w:rFonts w:ascii="Century Gothic" w:eastAsia="Droid Sans" w:hAnsi="Century Gothic" w:cs="Droid Sans"/>
+              </w:rPr>
+              <w:t xml:space="preserve"> </w:t>
+            </w:r>
+            <w:proofErr w:type="spellStart"/>
+            <w:r>
+              <w:rPr>
+                <w:rFonts w:ascii="Century Gothic" w:eastAsia="Droid Sans" w:hAnsi="Century Gothic" w:cs="Droid Sans"/>
+              </w:rPr>
+              <w:t>Diagram</w:t>
+            </w:r>
+            <w:proofErr w:type="spellEnd"/>
+            <w:r>
+              <w:rPr>
+                <w:rFonts w:ascii="Century Gothic" w:eastAsia="Droid Sans" w:hAnsi="Century Gothic" w:cs="Droid Sans"/>
+              </w:rPr>
+              <w:t xml:space="preserve"> sull’eliminazione dei report</w:t>
             </w:r>
           </w:p>
         </w:tc>
@@ -3654,11 +3794,33 @@
                 <w:rFonts w:ascii="Century Gothic" w:eastAsia="Droid Sans" w:hAnsi="Century Gothic" w:cs="Droid Sans"/>
               </w:rPr>
             </w:pPr>
-            <w:r>
-              <w:rPr>
-                <w:rFonts w:ascii="Century Gothic" w:eastAsia="Droid Sans" w:hAnsi="Century Gothic" w:cs="Droid Sans"/>
-              </w:rPr>
-              <w:t>Sequence Diagram sulla formattazione dei report</w:t>
+            <w:proofErr w:type="spellStart"/>
+            <w:r>
+              <w:rPr>
+                <w:rFonts w:ascii="Century Gothic" w:eastAsia="Droid Sans" w:hAnsi="Century Gothic" w:cs="Droid Sans"/>
+              </w:rPr>
+              <w:t>Sequence</w:t>
+            </w:r>
+            <w:proofErr w:type="spellEnd"/>
+            <w:r>
+              <w:rPr>
+                <w:rFonts w:ascii="Century Gothic" w:eastAsia="Droid Sans" w:hAnsi="Century Gothic" w:cs="Droid Sans"/>
+              </w:rPr>
+              <w:t xml:space="preserve"> </w:t>
+            </w:r>
+            <w:proofErr w:type="spellStart"/>
+            <w:r>
+              <w:rPr>
+                <w:rFonts w:ascii="Century Gothic" w:eastAsia="Droid Sans" w:hAnsi="Century Gothic" w:cs="Droid Sans"/>
+              </w:rPr>
+              <w:t>Diagram</w:t>
+            </w:r>
+            <w:proofErr w:type="spellEnd"/>
+            <w:r>
+              <w:rPr>
+                <w:rFonts w:ascii="Century Gothic" w:eastAsia="Droid Sans" w:hAnsi="Century Gothic" w:cs="Droid Sans"/>
+              </w:rPr>
+              <w:t xml:space="preserve"> sulla formattazione dei report</w:t>
             </w:r>
           </w:p>
         </w:tc>
@@ -3701,11 +3863,19 @@
                 <w:rFonts w:ascii="Century Gothic" w:eastAsia="Droid Sans" w:hAnsi="Century Gothic" w:cs="Droid Sans"/>
               </w:rPr>
             </w:pPr>
-            <w:r>
-              <w:rPr>
-                <w:rFonts w:ascii="Century Gothic" w:eastAsia="Droid Sans" w:hAnsi="Century Gothic" w:cs="Droid Sans"/>
-              </w:rPr>
-              <w:t>Mock-up</w:t>
+            <w:proofErr w:type="spellStart"/>
+            <w:r>
+              <w:rPr>
+                <w:rFonts w:ascii="Century Gothic" w:eastAsia="Droid Sans" w:hAnsi="Century Gothic" w:cs="Droid Sans"/>
+              </w:rPr>
+              <w:t>Mock</w:t>
+            </w:r>
+            <w:proofErr w:type="spellEnd"/>
+            <w:r>
+              <w:rPr>
+                <w:rFonts w:ascii="Century Gothic" w:eastAsia="Droid Sans" w:hAnsi="Century Gothic" w:cs="Droid Sans"/>
+              </w:rPr>
+              <w:t>-up</w:t>
             </w:r>
           </w:p>
         </w:tc>
@@ -3918,13 +4088,7 @@
           <w:color w:val="3E762A" w:themeColor="accent1" w:themeShade="BF"/>
         </w:rPr>
         <w:lastRenderedPageBreak/>
-        <w:t>Definizioni, acronimi e abbreviazioni</w:t>
-      </w:r>
-      <w:r>
-        <w:rPr>
-          <w:color w:val="3E762A" w:themeColor="accent1" w:themeShade="BF"/>
-        </w:rPr>
-        <w:t xml:space="preserve"> </w:t>
+        <w:t xml:space="preserve">Definizioni, acronimi e abbreviazioni </w:t>
       </w:r>
     </w:p>
     <w:p>
@@ -4027,10 +4191,7 @@
         <w:t>:</w:t>
       </w:r>
       <w:r>
-        <w:t xml:space="preserve"> nome con il quale indichiamo u</w:t>
-      </w:r>
-      <w:r>
-        <w:t>n certificato interoperabile all'interno dell'Unione europea, contenente le informazioni che attestano che il titolare è stato vaccinato contro la COVID-19, o ha da poco effettuato un test diagnostico per SARS-CoV-2 con risultato negativo, oppure è guarito dalla COVID-19.</w:t>
+        <w:t xml:space="preserve"> nome con il quale indichiamo un certificato interoperabile all'interno dell'Unione europea, contenente le informazioni che attestano che il titolare è stato vaccinato contro la COVID-19, o ha da poco effettuato un test diagnostico per SARS-CoV-2 con risultato negativo, oppure è guarito dalla COVID-19.</w:t>
       </w:r>
     </w:p>
     <w:p>
@@ -4253,8 +4414,13 @@
       <w:r>
         <w:t>: caso d’uso</w:t>
       </w:r>
-      <w:r>
-        <w:t>_[nome completo del caso d’uso]</w:t>
+      <w:proofErr w:type="gramStart"/>
+      <w:r>
+        <w:t>_[</w:t>
+      </w:r>
+      <w:proofErr w:type="gramEnd"/>
+      <w:r>
+        <w:t>nome completo del caso d’uso]</w:t>
       </w:r>
     </w:p>
     <w:p>
@@ -4341,8 +4507,43 @@
         <w:t>VIF</w:t>
       </w:r>
       <w:r>
-        <w:t xml:space="preserve">: vincolo di integrità referenziale </w:t>
-      </w:r>
+        <w:t>: vincolo di integrità referenziale</w:t>
+      </w:r>
+    </w:p>
+    <w:p>
+      <w:pPr>
+        <w:pStyle w:val="Gpstesto"/>
+        <w:numPr>
+          <w:ilvl w:val="0"/>
+          <w:numId w:val="9"/>
+        </w:numPr>
+        <w:ind w:left="1134"/>
+      </w:pPr>
+      <w:r>
+        <w:rPr>
+          <w:b/>
+          <w:bCs/>
+          <w:color w:val="3E762A" w:themeColor="accent1" w:themeShade="BF"/>
+        </w:rPr>
+        <w:t>SGP</w:t>
+      </w:r>
+      <w:r>
+        <w:t xml:space="preserve">: </w:t>
+      </w:r>
+      <w:proofErr w:type="spellStart"/>
+      <w:r>
+        <w:t>Send</w:t>
+      </w:r>
+      <w:proofErr w:type="spellEnd"/>
+      <w:r>
+        <w:t xml:space="preserve"> Green Pass (invio del Green Pass)</w:t>
+      </w:r>
+    </w:p>
+    <w:p>
+      <w:pPr>
+        <w:pStyle w:val="Gpstesto"/>
+        <w:ind w:left="1134"/>
+      </w:pPr>
     </w:p>
     <w:p>
       <w:pPr>
@@ -4409,42 +4610,6 @@
       </w:r>
       <w:r>
         <w:t>: si intende il Direttore di Dipartimento</w:t>
-      </w:r>
-    </w:p>
-    <w:p>
-      <w:pPr>
-        <w:pStyle w:val="Gpstesto"/>
-        <w:numPr>
-          <w:ilvl w:val="0"/>
-          <w:numId w:val="8"/>
-        </w:numPr>
-        <w:ind w:left="1134"/>
-      </w:pPr>
-      <w:r>
-        <w:rPr>
-          <w:b/>
-          <w:bCs/>
-          <w:color w:val="3E762A" w:themeColor="accent1" w:themeShade="BF"/>
-        </w:rPr>
-        <w:t>SGP</w:t>
-      </w:r>
-      <w:r>
-        <w:t>: send</w:t>
-      </w:r>
-      <w:r>
-        <w:t xml:space="preserve"> G</w:t>
-      </w:r>
-      <w:r>
-        <w:t xml:space="preserve">reen </w:t>
-      </w:r>
-      <w:r>
-        <w:t>P</w:t>
-      </w:r>
-      <w:r>
-        <w:t>ass</w:t>
-      </w:r>
-      <w:r>
-        <w:t xml:space="preserve"> (invio del Green Pass)</w:t>
       </w:r>
     </w:p>
     <w:p>
@@ -4472,7 +4637,6 @@
         <w:rPr>
           <w:color w:val="3E762A" w:themeColor="accent1" w:themeShade="BF"/>
         </w:rPr>
-        <w:lastRenderedPageBreak/>
         <w:t>Riferimenti</w:t>
       </w:r>
     </w:p>
@@ -4532,8 +4696,29 @@
         <w:t>“</w:t>
       </w:r>
       <w:r>
-        <w:t>Object-Oriented Software Engineering Using UML, Patterns and Java: Third Edition, di Bernd Bruegge ed Allen H. Dutoit</w:t>
-      </w:r>
+        <w:t>Object-</w:t>
+      </w:r>
+      <w:proofErr w:type="spellStart"/>
+      <w:r>
+        <w:t>Oriented</w:t>
+      </w:r>
+      <w:proofErr w:type="spellEnd"/>
+      <w:r>
+        <w:t xml:space="preserve"> Software Engineering Using UML, Patterns and Java: Third Edition, di Bernd </w:t>
+      </w:r>
+      <w:proofErr w:type="spellStart"/>
+      <w:r>
+        <w:t>Bruegge</w:t>
+      </w:r>
+      <w:proofErr w:type="spellEnd"/>
+      <w:r>
+        <w:t xml:space="preserve"> ed Allen H. </w:t>
+      </w:r>
+      <w:proofErr w:type="spellStart"/>
+      <w:r>
+        <w:t>Dutoit</w:t>
+      </w:r>
+      <w:proofErr w:type="spellEnd"/>
       <w:r>
         <w:t xml:space="preserve">” </w:t>
       </w:r>
@@ -4638,8 +4823,301 @@
         <w:t>i</w:t>
       </w:r>
       <w:r>
-        <w:t xml:space="preserve"> modelli dinamici che descrivono in dettaglio l’esecuzione delle relative funzioni e, infine, i mock-up dell’interfaccia utente.</w:t>
-      </w:r>
+        <w:t xml:space="preserve"> modelli dinamici che descrivono in dettaglio l’esecuzione delle relative funzioni e, infine, i </w:t>
+      </w:r>
+      <w:proofErr w:type="spellStart"/>
+      <w:r>
+        <w:t>mock</w:t>
+      </w:r>
+      <w:proofErr w:type="spellEnd"/>
+      <w:r>
+        <w:t>-up dell’interfaccia utente.</w:t>
+      </w:r>
+    </w:p>
+    <w:p>
+      <w:pPr>
+        <w:pStyle w:val="Gpstesto"/>
+      </w:pPr>
+    </w:p>
+    <w:p>
+      <w:pPr>
+        <w:pStyle w:val="GpsTitolo1"/>
+        <w:numPr>
+          <w:ilvl w:val="0"/>
+          <w:numId w:val="12"/>
+        </w:numPr>
+        <w:pBdr>
+          <w:bottom w:val="none" w:sz="0" w:space="0" w:color="auto"/>
+        </w:pBdr>
+        <w:rPr>
+          <w:sz w:val="40"/>
+          <w:szCs w:val="40"/>
+        </w:rPr>
+      </w:pPr>
+      <w:r>
+        <w:rPr>
+          <w:sz w:val="40"/>
+          <w:szCs w:val="40"/>
+        </w:rPr>
+        <w:t>Sistema corrente</w:t>
+      </w:r>
+    </w:p>
+    <w:p>
+      <w:pPr>
+        <w:pStyle w:val="Gpstesto"/>
+      </w:pPr>
+      <w:r>
+        <w:t xml:space="preserve">Per applicare le regole anti-Covid in ambito </w:t>
+      </w:r>
+      <w:r>
+        <w:t>u</w:t>
+      </w:r>
+      <w:r>
+        <w:t xml:space="preserve">niversitario, imposte dal Governo a seguito dell’emergenza sanitaria, è previsto un meccanismo di controllo del Green Pass degli Studenti presenti in aula, effettuato da parte dei Docenti che sostengono la lezione. </w:t>
+      </w:r>
+    </w:p>
+    <w:p>
+      <w:pPr>
+        <w:pStyle w:val="Gpstesto"/>
+      </w:pPr>
+      <w:r>
+        <w:t xml:space="preserve">In particolare, attualmente, il Docente è tenuto a scegliere a campione un numero di Studenti pari al 20% del numero dei presenti e, tramite l’applicazione “Verifica C19”, distribuita e approvata dal Ministero della Salute, scannerizzare il Green Pass di tali </w:t>
+      </w:r>
+      <w:r>
+        <w:t>S</w:t>
+      </w:r>
+      <w:r>
+        <w:t xml:space="preserve">tudenti. Il risultato della scannerizzazione è una schermata con alcune informazioni ricavate dal Green Pass esaminato, quali il nome dello </w:t>
+      </w:r>
+      <w:r>
+        <w:t>S</w:t>
+      </w:r>
+      <w:r>
+        <w:t xml:space="preserve">tudente, il cognome, la data di nascita e una dicitura che indica la validità o la non validità del certificato. Per eseguire queste </w:t>
+      </w:r>
+      <w:r>
+        <w:lastRenderedPageBreak/>
+        <w:t xml:space="preserve">operazioni di controllo è necessario che il </w:t>
+      </w:r>
+      <w:r>
+        <w:t>D</w:t>
+      </w:r>
+      <w:r>
+        <w:t xml:space="preserve">ocente abbia effettuato il download dell’applicazione su un dispositivo portatile (tablet, smartphone, </w:t>
+      </w:r>
+      <w:proofErr w:type="spellStart"/>
+      <w:r>
+        <w:t>etc</w:t>
+      </w:r>
+      <w:proofErr w:type="spellEnd"/>
+      <w:r>
+        <w:t xml:space="preserve">), che sia dotato di fotocamera funzionante. </w:t>
+      </w:r>
+    </w:p>
+    <w:p>
+      <w:pPr>
+        <w:pStyle w:val="Gpstesto"/>
+      </w:pPr>
+      <w:r>
+        <w:t>La procedura prevista è una procedura “manuale”, nel senso che il docente deve spostarsi fra i banchi per raggiungere l</w:t>
+      </w:r>
+      <w:r>
+        <w:t>o Studente selezionato</w:t>
+      </w:r>
+      <w:r>
+        <w:t xml:space="preserve">. Inoltre, al termine delle operazioni, il Docente nel ruolo di sorvegliante è tenuto a registrare alcuni dati riguardanti l’andamento del controllo appena effettuato, come ad esempio il numero di Green Pass esaminati, e riportare tale informazione al Direttore del Dipartimento a cui appartiene. </w:t>
+      </w:r>
+    </w:p>
+    <w:p>
+      <w:pPr>
+        <w:pStyle w:val="Gpstesto"/>
+      </w:pPr>
+      <w:r>
+        <w:t xml:space="preserve">Sebbene la validazione di per sé è attuata dall’applicazione, la mancata informatizzazione di tutto l’iter di controllo comporta alcuni disagi in danno degli stessi </w:t>
+      </w:r>
+      <w:r>
+        <w:t>D</w:t>
+      </w:r>
+      <w:r>
+        <w:t xml:space="preserve">ocenti e </w:t>
+      </w:r>
+      <w:r>
+        <w:t>S</w:t>
+      </w:r>
+      <w:r>
+        <w:t xml:space="preserve">tudenti, sia da un punto di vista di risorse, </w:t>
+      </w:r>
+      <w:r>
+        <w:t xml:space="preserve">quindi </w:t>
+      </w:r>
+      <w:r>
+        <w:t xml:space="preserve">del tempo sottratto alla lezione, ma anche dal punto di vista della sicurezza, poiché diventa difficile garantire il mantenimento della distanza di sicurezza di un metro nel momento in cui il </w:t>
+      </w:r>
+      <w:r>
+        <w:t>D</w:t>
+      </w:r>
+      <w:r>
+        <w:t>ocente</w:t>
+      </w:r>
+      <w:r>
+        <w:t xml:space="preserve"> deve effettuare la scansione del certificato dello Studente</w:t>
+      </w:r>
+      <w:r>
+        <w:t>.</w:t>
+      </w:r>
+    </w:p>
+    <w:p>
+      <w:pPr>
+        <w:pStyle w:val="Gpstesto"/>
+      </w:pPr>
+    </w:p>
+    <w:p>
+      <w:pPr>
+        <w:pStyle w:val="GpsTitolo1"/>
+        <w:numPr>
+          <w:ilvl w:val="0"/>
+          <w:numId w:val="12"/>
+        </w:numPr>
+        <w:pBdr>
+          <w:bottom w:val="none" w:sz="0" w:space="0" w:color="auto"/>
+        </w:pBdr>
+        <w:rPr>
+          <w:sz w:val="40"/>
+          <w:szCs w:val="40"/>
+        </w:rPr>
+      </w:pPr>
+      <w:r>
+        <w:rPr>
+          <w:sz w:val="40"/>
+          <w:szCs w:val="40"/>
+        </w:rPr>
+        <w:t xml:space="preserve">Sistema </w:t>
+      </w:r>
+      <w:r>
+        <w:rPr>
+          <w:sz w:val="40"/>
+          <w:szCs w:val="40"/>
+        </w:rPr>
+        <w:t>corrente</w:t>
+      </w:r>
+    </w:p>
+    <w:p>
+      <w:pPr>
+        <w:pStyle w:val="GpsTitolo1"/>
+        <w:numPr>
+          <w:ilvl w:val="1"/>
+          <w:numId w:val="12"/>
+        </w:numPr>
+        <w:rPr>
+          <w:color w:val="3E762A" w:themeColor="accent1" w:themeShade="BF"/>
+        </w:rPr>
+      </w:pPr>
+      <w:r>
+        <w:rPr>
+          <w:color w:val="3E762A" w:themeColor="accent1" w:themeShade="BF"/>
+        </w:rPr>
+        <w:t>Panoramica</w:t>
+      </w:r>
+    </w:p>
+    <w:p>
+      <w:pPr>
+        <w:pStyle w:val="Gpstesto"/>
+      </w:pPr>
+      <w:r>
+        <w:t>P</w:t>
+      </w:r>
+      <w:r>
+        <w:t>er eliminare i disagi esposti nel precedente capitolo in merito all’attuale procedura di validazione, il Sistema proposto viene sviluppato come una Web Application</w:t>
+      </w:r>
+      <w:r>
+        <w:t>, accessibile da Internet,</w:t>
+      </w:r>
+      <w:r>
+        <w:t xml:space="preserve"> mirata all’informatizzazione d</w:t>
+      </w:r>
+      <w:r>
+        <w:t>ella procedura stessa. Tramite E</w:t>
+      </w:r>
+      <w:proofErr w:type="spellStart"/>
+      <w:r>
+        <w:t>asyPass</w:t>
+      </w:r>
+      <w:proofErr w:type="spellEnd"/>
+      <w:r>
+        <w:t xml:space="preserve"> sarà possibile effettuare le dovute validazioni senza che ciò richieda un elevato impiego di tempo prezioso per la lezione e rispettando a pieno le misure di sicurezza per il distanziamento interpersonale. Il Docente potrà adempiere al suo ruolo di sorvegliante utilizzando solamente gli strumenti messi a disposizione dall’Università, quali un computer con cui accedere al sito e un proiettore per condividere lo schermo con la classe. </w:t>
+      </w:r>
+    </w:p>
+    <w:p>
+      <w:pPr>
+        <w:pStyle w:val="Gpstesto"/>
+      </w:pPr>
+      <w:r>
+        <w:t>Il sistema è basato sull’utilizzo di sessioni di validazione, identificate da un codice QR, che una volta condiviso da</w:t>
+      </w:r>
+      <w:r>
+        <w:t xml:space="preserve">l </w:t>
+      </w:r>
+      <w:r>
+        <w:t>Docenti (tramite il proiettore appunto) e scansionato dagli Studenti, permetterà a questi ultimi di inserire il proprio Green Pass per sottoporlo a</w:t>
+      </w:r>
+      <w:r>
+        <w:t>lla verifica</w:t>
+      </w:r>
+      <w:r>
+        <w:t xml:space="preserve">. </w:t>
+      </w:r>
+      <w:r>
+        <w:t xml:space="preserve">La procedura, pertanto, sarà a carico di Easy Pass, che effettuerà i controlli sui certificati ricevuti e invierà un report della sessione di controllo direttamente al Direttore Di Dipartimento. </w:t>
+      </w:r>
+      <w:r>
+        <w:t xml:space="preserve">Oltre alla figura del Docente, responsabile dell’avvio della sessione di validazione, </w:t>
+      </w:r>
+      <w:proofErr w:type="spellStart"/>
+      <w:r>
+        <w:t>EasyPass</w:t>
+      </w:r>
+      <w:proofErr w:type="spellEnd"/>
+      <w:r>
+        <w:t xml:space="preserve"> prevede anche delle funzionalità dedicate al Direttore di Dipartimento</w:t>
+      </w:r>
+      <w:r>
+        <w:t>,</w:t>
+      </w:r>
+      <w:r>
+        <w:t xml:space="preserve"> </w:t>
+      </w:r>
+      <w:r>
+        <w:lastRenderedPageBreak/>
+        <w:t>in merito alla gestione di tutti i report risultanti dalle sessioni di validazione effettuate nel Dipartimento di cui è capo.</w:t>
+      </w:r>
+    </w:p>
+    <w:p>
+      <w:pPr>
+        <w:pStyle w:val="Gpstesto"/>
+      </w:pPr>
+      <w:r>
+        <w:t>Di seguito sono descritti i requisiti del sistema proposto e ne viene illustrato il relativo modello.</w:t>
+      </w:r>
+    </w:p>
+    <w:p>
+      <w:pPr>
+        <w:pStyle w:val="Gpstesto"/>
+      </w:pPr>
+    </w:p>
+    <w:p>
+      <w:pPr>
+        <w:pStyle w:val="Gpstesto"/>
+      </w:pPr>
+    </w:p>
+    <w:p>
+      <w:pPr>
+        <w:pStyle w:val="Gpstesto"/>
+      </w:pPr>
+    </w:p>
+    <w:p>
+      <w:pPr>
+        <w:pStyle w:val="Gpstesto"/>
+      </w:pPr>
     </w:p>
     <w:sectPr>
       <w:headerReference w:type="default" r:id="rId9"/>
@@ -5859,6 +6337,97 @@
     </w:lvl>
   </w:abstractNum>
   <w:abstractNum w:abstractNumId="3" w15:restartNumberingAfterBreak="0">
+    <w:nsid w:val="4486192C"/>
+    <w:multiLevelType w:val="hybridMultilevel"/>
+    <w:tmpl w:val="E7EE5094"/>
+    <w:lvl w:ilvl="0" w:tplc="7B4A4260">
+      <w:start w:val="3"/>
+      <w:numFmt w:val="decimal"/>
+      <w:lvlText w:val="%1"/>
+      <w:lvlJc w:val="left"/>
+      <w:pPr>
+        <w:ind w:left="720" w:hanging="360"/>
+      </w:pPr>
+      <w:rPr>
+        <w:rFonts w:hint="default"/>
+        <w:color w:val="2A4F1C" w:themeColor="accent1" w:themeShade="80"/>
+        <w:sz w:val="40"/>
+      </w:rPr>
+    </w:lvl>
+    <w:lvl w:ilvl="1" w:tplc="04100019">
+      <w:start w:val="1"/>
+      <w:numFmt w:val="lowerLetter"/>
+      <w:lvlText w:val="%2."/>
+      <w:lvlJc w:val="left"/>
+      <w:pPr>
+        <w:ind w:left="1440" w:hanging="360"/>
+      </w:pPr>
+    </w:lvl>
+    <w:lvl w:ilvl="2" w:tplc="0410001B" w:tentative="1">
+      <w:start w:val="1"/>
+      <w:numFmt w:val="lowerRoman"/>
+      <w:lvlText w:val="%3."/>
+      <w:lvlJc w:val="right"/>
+      <w:pPr>
+        <w:ind w:left="2160" w:hanging="180"/>
+      </w:pPr>
+    </w:lvl>
+    <w:lvl w:ilvl="3" w:tplc="0410000F" w:tentative="1">
+      <w:start w:val="1"/>
+      <w:numFmt w:val="decimal"/>
+      <w:lvlText w:val="%4."/>
+      <w:lvlJc w:val="left"/>
+      <w:pPr>
+        <w:ind w:left="2880" w:hanging="360"/>
+      </w:pPr>
+    </w:lvl>
+    <w:lvl w:ilvl="4" w:tplc="04100019" w:tentative="1">
+      <w:start w:val="1"/>
+      <w:numFmt w:val="lowerLetter"/>
+      <w:lvlText w:val="%5."/>
+      <w:lvlJc w:val="left"/>
+      <w:pPr>
+        <w:ind w:left="3600" w:hanging="360"/>
+      </w:pPr>
+    </w:lvl>
+    <w:lvl w:ilvl="5" w:tplc="0410001B" w:tentative="1">
+      <w:start w:val="1"/>
+      <w:numFmt w:val="lowerRoman"/>
+      <w:lvlText w:val="%6."/>
+      <w:lvlJc w:val="right"/>
+      <w:pPr>
+        <w:ind w:left="4320" w:hanging="180"/>
+      </w:pPr>
+    </w:lvl>
+    <w:lvl w:ilvl="6" w:tplc="0410000F" w:tentative="1">
+      <w:start w:val="1"/>
+      <w:numFmt w:val="decimal"/>
+      <w:lvlText w:val="%7."/>
+      <w:lvlJc w:val="left"/>
+      <w:pPr>
+        <w:ind w:left="5040" w:hanging="360"/>
+      </w:pPr>
+    </w:lvl>
+    <w:lvl w:ilvl="7" w:tplc="04100019" w:tentative="1">
+      <w:start w:val="1"/>
+      <w:numFmt w:val="lowerLetter"/>
+      <w:lvlText w:val="%8."/>
+      <w:lvlJc w:val="left"/>
+      <w:pPr>
+        <w:ind w:left="5760" w:hanging="360"/>
+      </w:pPr>
+    </w:lvl>
+    <w:lvl w:ilvl="8" w:tplc="0410001B" w:tentative="1">
+      <w:start w:val="1"/>
+      <w:numFmt w:val="lowerRoman"/>
+      <w:lvlText w:val="%9."/>
+      <w:lvlJc w:val="right"/>
+      <w:pPr>
+        <w:ind w:left="6480" w:hanging="180"/>
+      </w:pPr>
+    </w:lvl>
+  </w:abstractNum>
+  <w:abstractNum w:abstractNumId="4" w15:restartNumberingAfterBreak="0">
     <w:nsid w:val="45273801"/>
     <w:multiLevelType w:val="hybridMultilevel"/>
     <w:tmpl w:val="9E909D4C"/>
@@ -5971,7 +6540,128 @@
       </w:rPr>
     </w:lvl>
   </w:abstractNum>
-  <w:abstractNum w:abstractNumId="4" w15:restartNumberingAfterBreak="0">
+  <w:abstractNum w:abstractNumId="5" w15:restartNumberingAfterBreak="0">
+    <w:nsid w:val="4E497B21"/>
+    <w:multiLevelType w:val="multilevel"/>
+    <w:tmpl w:val="DA5806FE"/>
+    <w:lvl w:ilvl="0">
+      <w:start w:val="2"/>
+      <w:numFmt w:val="decimal"/>
+      <w:lvlText w:val="%1."/>
+      <w:lvlJc w:val="left"/>
+      <w:pPr>
+        <w:ind w:left="1080" w:hanging="720"/>
+      </w:pPr>
+      <w:rPr>
+        <w:rFonts w:hint="default"/>
+      </w:rPr>
+    </w:lvl>
+    <w:lvl w:ilvl="1">
+      <w:start w:val="1"/>
+      <w:numFmt w:val="decimal"/>
+      <w:isLgl/>
+      <w:lvlText w:val="%1.%2"/>
+      <w:lvlJc w:val="left"/>
+      <w:pPr>
+        <w:ind w:left="1080" w:hanging="720"/>
+      </w:pPr>
+      <w:rPr>
+        <w:rFonts w:hint="default"/>
+      </w:rPr>
+    </w:lvl>
+    <w:lvl w:ilvl="2">
+      <w:start w:val="1"/>
+      <w:numFmt w:val="decimal"/>
+      <w:isLgl/>
+      <w:lvlText w:val="%1.%2.%3"/>
+      <w:lvlJc w:val="left"/>
+      <w:pPr>
+        <w:ind w:left="1440" w:hanging="1080"/>
+      </w:pPr>
+      <w:rPr>
+        <w:rFonts w:hint="default"/>
+      </w:rPr>
+    </w:lvl>
+    <w:lvl w:ilvl="3">
+      <w:start w:val="1"/>
+      <w:numFmt w:val="decimal"/>
+      <w:isLgl/>
+      <w:lvlText w:val="%1.%2.%3.%4"/>
+      <w:lvlJc w:val="left"/>
+      <w:pPr>
+        <w:ind w:left="1800" w:hanging="1440"/>
+      </w:pPr>
+      <w:rPr>
+        <w:rFonts w:hint="default"/>
+      </w:rPr>
+    </w:lvl>
+    <w:lvl w:ilvl="4">
+      <w:start w:val="1"/>
+      <w:numFmt w:val="decimal"/>
+      <w:isLgl/>
+      <w:lvlText w:val="%1.%2.%3.%4.%5"/>
+      <w:lvlJc w:val="left"/>
+      <w:pPr>
+        <w:ind w:left="2160" w:hanging="1800"/>
+      </w:pPr>
+      <w:rPr>
+        <w:rFonts w:hint="default"/>
+      </w:rPr>
+    </w:lvl>
+    <w:lvl w:ilvl="5">
+      <w:start w:val="1"/>
+      <w:numFmt w:val="decimal"/>
+      <w:isLgl/>
+      <w:lvlText w:val="%1.%2.%3.%4.%5.%6"/>
+      <w:lvlJc w:val="left"/>
+      <w:pPr>
+        <w:ind w:left="2520" w:hanging="2160"/>
+      </w:pPr>
+      <w:rPr>
+        <w:rFonts w:hint="default"/>
+      </w:rPr>
+    </w:lvl>
+    <w:lvl w:ilvl="6">
+      <w:start w:val="1"/>
+      <w:numFmt w:val="decimal"/>
+      <w:isLgl/>
+      <w:lvlText w:val="%1.%2.%3.%4.%5.%6.%7"/>
+      <w:lvlJc w:val="left"/>
+      <w:pPr>
+        <w:ind w:left="2880" w:hanging="2520"/>
+      </w:pPr>
+      <w:rPr>
+        <w:rFonts w:hint="default"/>
+      </w:rPr>
+    </w:lvl>
+    <w:lvl w:ilvl="7">
+      <w:start w:val="1"/>
+      <w:numFmt w:val="decimal"/>
+      <w:isLgl/>
+      <w:lvlText w:val="%1.%2.%3.%4.%5.%6.%7.%8"/>
+      <w:lvlJc w:val="left"/>
+      <w:pPr>
+        <w:ind w:left="3240" w:hanging="2880"/>
+      </w:pPr>
+      <w:rPr>
+        <w:rFonts w:hint="default"/>
+      </w:rPr>
+    </w:lvl>
+    <w:lvl w:ilvl="8">
+      <w:start w:val="1"/>
+      <w:numFmt w:val="decimal"/>
+      <w:isLgl/>
+      <w:lvlText w:val="%1.%2.%3.%4.%5.%6.%7.%8.%9"/>
+      <w:lvlJc w:val="left"/>
+      <w:pPr>
+        <w:ind w:left="3600" w:hanging="3240"/>
+      </w:pPr>
+      <w:rPr>
+        <w:rFonts w:hint="default"/>
+      </w:rPr>
+    </w:lvl>
+  </w:abstractNum>
+  <w:abstractNum w:abstractNumId="6" w15:restartNumberingAfterBreak="0">
     <w:nsid w:val="525677FF"/>
     <w:multiLevelType w:val="hybridMultilevel"/>
     <w:tmpl w:val="AA38B2B8"/>
@@ -6084,10 +6774,10 @@
       </w:rPr>
     </w:lvl>
   </w:abstractNum>
-  <w:abstractNum w:abstractNumId="5" w15:restartNumberingAfterBreak="0">
+  <w:abstractNum w:abstractNumId="7" w15:restartNumberingAfterBreak="0">
     <w:nsid w:val="56FB28AA"/>
     <w:multiLevelType w:val="hybridMultilevel"/>
-    <w:tmpl w:val="522272E8"/>
+    <w:tmpl w:val="CB2CFEC4"/>
     <w:lvl w:ilvl="0" w:tplc="E5720DD0">
       <w:start w:val="1"/>
       <w:numFmt w:val="decimal"/>
@@ -6100,7 +6790,7 @@
         <w:rFonts w:hint="default"/>
       </w:rPr>
     </w:lvl>
-    <w:lvl w:ilvl="1" w:tplc="04100019" w:tentative="1">
+    <w:lvl w:ilvl="1" w:tplc="04100019">
       <w:start w:val="1"/>
       <w:numFmt w:val="lowerLetter"/>
       <w:lvlText w:val="%2."/>
@@ -6173,7 +6863,128 @@
       </w:pPr>
     </w:lvl>
   </w:abstractNum>
-  <w:abstractNum w:abstractNumId="6" w15:restartNumberingAfterBreak="0">
+  <w:abstractNum w:abstractNumId="8" w15:restartNumberingAfterBreak="0">
+    <w:nsid w:val="57216567"/>
+    <w:multiLevelType w:val="multilevel"/>
+    <w:tmpl w:val="DA5806FE"/>
+    <w:lvl w:ilvl="0">
+      <w:start w:val="2"/>
+      <w:numFmt w:val="decimal"/>
+      <w:lvlText w:val="%1."/>
+      <w:lvlJc w:val="left"/>
+      <w:pPr>
+        <w:ind w:left="1080" w:hanging="720"/>
+      </w:pPr>
+      <w:rPr>
+        <w:rFonts w:hint="default"/>
+      </w:rPr>
+    </w:lvl>
+    <w:lvl w:ilvl="1">
+      <w:start w:val="1"/>
+      <w:numFmt w:val="decimal"/>
+      <w:isLgl/>
+      <w:lvlText w:val="%1.%2"/>
+      <w:lvlJc w:val="left"/>
+      <w:pPr>
+        <w:ind w:left="1080" w:hanging="720"/>
+      </w:pPr>
+      <w:rPr>
+        <w:rFonts w:hint="default"/>
+      </w:rPr>
+    </w:lvl>
+    <w:lvl w:ilvl="2">
+      <w:start w:val="1"/>
+      <w:numFmt w:val="decimal"/>
+      <w:isLgl/>
+      <w:lvlText w:val="%1.%2.%3"/>
+      <w:lvlJc w:val="left"/>
+      <w:pPr>
+        <w:ind w:left="1440" w:hanging="1080"/>
+      </w:pPr>
+      <w:rPr>
+        <w:rFonts w:hint="default"/>
+      </w:rPr>
+    </w:lvl>
+    <w:lvl w:ilvl="3">
+      <w:start w:val="1"/>
+      <w:numFmt w:val="decimal"/>
+      <w:isLgl/>
+      <w:lvlText w:val="%1.%2.%3.%4"/>
+      <w:lvlJc w:val="left"/>
+      <w:pPr>
+        <w:ind w:left="1800" w:hanging="1440"/>
+      </w:pPr>
+      <w:rPr>
+        <w:rFonts w:hint="default"/>
+      </w:rPr>
+    </w:lvl>
+    <w:lvl w:ilvl="4">
+      <w:start w:val="1"/>
+      <w:numFmt w:val="decimal"/>
+      <w:isLgl/>
+      <w:lvlText w:val="%1.%2.%3.%4.%5"/>
+      <w:lvlJc w:val="left"/>
+      <w:pPr>
+        <w:ind w:left="2160" w:hanging="1800"/>
+      </w:pPr>
+      <w:rPr>
+        <w:rFonts w:hint="default"/>
+      </w:rPr>
+    </w:lvl>
+    <w:lvl w:ilvl="5">
+      <w:start w:val="1"/>
+      <w:numFmt w:val="decimal"/>
+      <w:isLgl/>
+      <w:lvlText w:val="%1.%2.%3.%4.%5.%6"/>
+      <w:lvlJc w:val="left"/>
+      <w:pPr>
+        <w:ind w:left="2520" w:hanging="2160"/>
+      </w:pPr>
+      <w:rPr>
+        <w:rFonts w:hint="default"/>
+      </w:rPr>
+    </w:lvl>
+    <w:lvl w:ilvl="6">
+      <w:start w:val="1"/>
+      <w:numFmt w:val="decimal"/>
+      <w:isLgl/>
+      <w:lvlText w:val="%1.%2.%3.%4.%5.%6.%7"/>
+      <w:lvlJc w:val="left"/>
+      <w:pPr>
+        <w:ind w:left="2880" w:hanging="2520"/>
+      </w:pPr>
+      <w:rPr>
+        <w:rFonts w:hint="default"/>
+      </w:rPr>
+    </w:lvl>
+    <w:lvl w:ilvl="7">
+      <w:start w:val="1"/>
+      <w:numFmt w:val="decimal"/>
+      <w:isLgl/>
+      <w:lvlText w:val="%1.%2.%3.%4.%5.%6.%7.%8"/>
+      <w:lvlJc w:val="left"/>
+      <w:pPr>
+        <w:ind w:left="3240" w:hanging="2880"/>
+      </w:pPr>
+      <w:rPr>
+        <w:rFonts w:hint="default"/>
+      </w:rPr>
+    </w:lvl>
+    <w:lvl w:ilvl="8">
+      <w:start w:val="1"/>
+      <w:numFmt w:val="decimal"/>
+      <w:isLgl/>
+      <w:lvlText w:val="%1.%2.%3.%4.%5.%6.%7.%8.%9"/>
+      <w:lvlJc w:val="left"/>
+      <w:pPr>
+        <w:ind w:left="3600" w:hanging="3240"/>
+      </w:pPr>
+      <w:rPr>
+        <w:rFonts w:hint="default"/>
+      </w:rPr>
+    </w:lvl>
+  </w:abstractNum>
+  <w:abstractNum w:abstractNumId="9" w15:restartNumberingAfterBreak="0">
     <w:nsid w:val="5BD712DD"/>
     <w:multiLevelType w:val="multilevel"/>
     <w:tmpl w:val="5FBC02F6"/>
@@ -6287,7 +7098,96 @@
       </w:rPr>
     </w:lvl>
   </w:abstractNum>
-  <w:abstractNum w:abstractNumId="7" w15:restartNumberingAfterBreak="0">
+  <w:abstractNum w:abstractNumId="10" w15:restartNumberingAfterBreak="0">
+    <w:nsid w:val="5F1C03A3"/>
+    <w:multiLevelType w:val="hybridMultilevel"/>
+    <w:tmpl w:val="522272E8"/>
+    <w:lvl w:ilvl="0" w:tplc="FFFFFFFF">
+      <w:start w:val="1"/>
+      <w:numFmt w:val="decimal"/>
+      <w:lvlText w:val="%1."/>
+      <w:lvlJc w:val="left"/>
+      <w:pPr>
+        <w:ind w:left="1080" w:hanging="720"/>
+      </w:pPr>
+      <w:rPr>
+        <w:rFonts w:hint="default"/>
+      </w:rPr>
+    </w:lvl>
+    <w:lvl w:ilvl="1" w:tplc="FFFFFFFF">
+      <w:start w:val="1"/>
+      <w:numFmt w:val="lowerLetter"/>
+      <w:lvlText w:val="%2."/>
+      <w:lvlJc w:val="left"/>
+      <w:pPr>
+        <w:ind w:left="1440" w:hanging="360"/>
+      </w:pPr>
+    </w:lvl>
+    <w:lvl w:ilvl="2" w:tplc="FFFFFFFF" w:tentative="1">
+      <w:start w:val="1"/>
+      <w:numFmt w:val="lowerRoman"/>
+      <w:lvlText w:val="%3."/>
+      <w:lvlJc w:val="right"/>
+      <w:pPr>
+        <w:ind w:left="2160" w:hanging="180"/>
+      </w:pPr>
+    </w:lvl>
+    <w:lvl w:ilvl="3" w:tplc="FFFFFFFF" w:tentative="1">
+      <w:start w:val="1"/>
+      <w:numFmt w:val="decimal"/>
+      <w:lvlText w:val="%4."/>
+      <w:lvlJc w:val="left"/>
+      <w:pPr>
+        <w:ind w:left="2880" w:hanging="360"/>
+      </w:pPr>
+    </w:lvl>
+    <w:lvl w:ilvl="4" w:tplc="FFFFFFFF" w:tentative="1">
+      <w:start w:val="1"/>
+      <w:numFmt w:val="lowerLetter"/>
+      <w:lvlText w:val="%5."/>
+      <w:lvlJc w:val="left"/>
+      <w:pPr>
+        <w:ind w:left="3600" w:hanging="360"/>
+      </w:pPr>
+    </w:lvl>
+    <w:lvl w:ilvl="5" w:tplc="FFFFFFFF" w:tentative="1">
+      <w:start w:val="1"/>
+      <w:numFmt w:val="lowerRoman"/>
+      <w:lvlText w:val="%6."/>
+      <w:lvlJc w:val="right"/>
+      <w:pPr>
+        <w:ind w:left="4320" w:hanging="180"/>
+      </w:pPr>
+    </w:lvl>
+    <w:lvl w:ilvl="6" w:tplc="FFFFFFFF" w:tentative="1">
+      <w:start w:val="1"/>
+      <w:numFmt w:val="decimal"/>
+      <w:lvlText w:val="%7."/>
+      <w:lvlJc w:val="left"/>
+      <w:pPr>
+        <w:ind w:left="5040" w:hanging="360"/>
+      </w:pPr>
+    </w:lvl>
+    <w:lvl w:ilvl="7" w:tplc="FFFFFFFF" w:tentative="1">
+      <w:start w:val="1"/>
+      <w:numFmt w:val="lowerLetter"/>
+      <w:lvlText w:val="%8."/>
+      <w:lvlJc w:val="left"/>
+      <w:pPr>
+        <w:ind w:left="5760" w:hanging="360"/>
+      </w:pPr>
+    </w:lvl>
+    <w:lvl w:ilvl="8" w:tplc="FFFFFFFF" w:tentative="1">
+      <w:start w:val="1"/>
+      <w:numFmt w:val="lowerRoman"/>
+      <w:lvlText w:val="%9."/>
+      <w:lvlJc w:val="right"/>
+      <w:pPr>
+        <w:ind w:left="6480" w:hanging="180"/>
+      </w:pPr>
+    </w:lvl>
+  </w:abstractNum>
+  <w:abstractNum w:abstractNumId="11" w15:restartNumberingAfterBreak="0">
     <w:nsid w:val="68F71FD1"/>
     <w:multiLevelType w:val="hybridMultilevel"/>
     <w:tmpl w:val="684ED83C"/>
@@ -6378,7 +7278,7 @@
       </w:pPr>
     </w:lvl>
   </w:abstractNum>
-  <w:abstractNum w:abstractNumId="8" w15:restartNumberingAfterBreak="0">
+  <w:abstractNum w:abstractNumId="12" w15:restartNumberingAfterBreak="0">
     <w:nsid w:val="6FF8507C"/>
     <w:multiLevelType w:val="hybridMultilevel"/>
     <w:tmpl w:val="CC4AD9B8"/>
@@ -6471,28 +7371,40 @@
     <w:abstractNumId w:val="0"/>
   </w:num>
   <w:num w:numId="2">
-    <w:abstractNumId w:val="6"/>
+    <w:abstractNumId w:val="9"/>
   </w:num>
   <w:num w:numId="3">
     <w:abstractNumId w:val="2"/>
   </w:num>
   <w:num w:numId="4">
+    <w:abstractNumId w:val="11"/>
+  </w:num>
+  <w:num w:numId="5">
     <w:abstractNumId w:val="7"/>
   </w:num>
-  <w:num w:numId="5">
-    <w:abstractNumId w:val="5"/>
-  </w:num>
   <w:num w:numId="6">
-    <w:abstractNumId w:val="8"/>
+    <w:abstractNumId w:val="12"/>
   </w:num>
   <w:num w:numId="7">
-    <w:abstractNumId w:val="3"/>
+    <w:abstractNumId w:val="4"/>
   </w:num>
   <w:num w:numId="8">
     <w:abstractNumId w:val="1"/>
   </w:num>
   <w:num w:numId="9">
-    <w:abstractNumId w:val="4"/>
+    <w:abstractNumId w:val="6"/>
+  </w:num>
+  <w:num w:numId="10">
+    <w:abstractNumId w:val="10"/>
+  </w:num>
+  <w:num w:numId="11">
+    <w:abstractNumId w:val="3"/>
+  </w:num>
+  <w:num w:numId="12">
+    <w:abstractNumId w:val="5"/>
+  </w:num>
+  <w:num w:numId="13">
+    <w:abstractNumId w:val="8"/>
   </w:num>
   <w:numIdMacAtCleanup w:val="9"/>
 </w:numbering>

</xml_diff>

<commit_message>
Evidenziato cose da modificare
</commit_message>
<xml_diff>
--- a/Documentazione/RAD.docx
+++ b/Documentazione/RAD.docx
@@ -4568,10 +4568,7 @@
         <w:t xml:space="preserve">Gli obiettivi del Sistema sono la rapidità, l’efficienza e la sicurezza. Infatti, diremo che il nostro software ha successo nel momento in cui verrà utilizzato da un numero elevato di </w:t>
       </w:r>
       <w:r>
-        <w:t>Docenti</w:t>
-      </w:r>
-      <w:r>
-        <w:t xml:space="preserve"> </w:t>
+        <w:t xml:space="preserve">Docenti </w:t>
       </w:r>
       <w:r>
         <w:t xml:space="preserve">poiché ritenuto più veloce della modalità attuale, di conseguenza più efficiente. Inoltre, </w:t>
@@ -20212,15 +20209,7 @@
                 <w:sz w:val="18"/>
                 <w:szCs w:val="18"/>
               </w:rPr>
-              <w:t>S</w:t>
-            </w:r>
-            <w:r>
-              <w:rPr>
-                <w:rFonts w:ascii="Century Gothic" w:hAnsi="Century Gothic"/>
-                <w:sz w:val="18"/>
-                <w:szCs w:val="18"/>
-              </w:rPr>
-              <w:t>istema</w:t>
+              <w:t>Sistema</w:t>
             </w:r>
             <w:r>
               <w:rPr>
@@ -29793,6 +29782,7 @@
                 <w:bCs/>
                 <w:sz w:val="20"/>
                 <w:szCs w:val="20"/>
+                <w:highlight w:val="yellow"/>
               </w:rPr>
             </w:pPr>
             <w:r>
@@ -29802,6 +29792,7 @@
                 <w:bCs/>
                 <w:sz w:val="20"/>
                 <w:szCs w:val="20"/>
+                <w:highlight w:val="yellow"/>
               </w:rPr>
               <w:t>Studente</w:t>
             </w:r>
@@ -29822,6 +29813,7 @@
                 <w:rFonts w:ascii="Century Gothic" w:hAnsi="Century Gothic" w:cs="Arial"/>
                 <w:sz w:val="20"/>
                 <w:szCs w:val="20"/>
+                <w:highlight w:val="yellow"/>
               </w:rPr>
             </w:pPr>
             <w:r>
@@ -29829,6 +29821,7 @@
                 <w:rFonts w:ascii="Century Gothic" w:eastAsia="Droid Sans" w:hAnsi="Century Gothic" w:cs="Droid Sans"/>
                 <w:sz w:val="20"/>
                 <w:szCs w:val="20"/>
+                <w:highlight w:val="yellow"/>
               </w:rPr>
               <w:t xml:space="preserve">Lo </w:t>
             </w:r>
@@ -29837,6 +29830,7 @@
                 <w:rFonts w:ascii="Century Gothic" w:eastAsia="Droid Sans" w:hAnsi="Century Gothic" w:cs="Droid Sans"/>
                 <w:sz w:val="20"/>
                 <w:szCs w:val="20"/>
+                <w:highlight w:val="yellow"/>
               </w:rPr>
               <w:t>S</w:t>
             </w:r>
@@ -29845,6 +29839,7 @@
                 <w:rFonts w:ascii="Century Gothic" w:eastAsia="Droid Sans" w:hAnsi="Century Gothic" w:cs="Droid Sans"/>
                 <w:sz w:val="20"/>
                 <w:szCs w:val="20"/>
+                <w:highlight w:val="yellow"/>
               </w:rPr>
               <w:t xml:space="preserve">tudente è colui che invia il suo Green Pass per sottometterlo alla validazione.  </w:t>
             </w:r>
@@ -29871,6 +29866,7 @@
                 <w:bCs/>
                 <w:sz w:val="20"/>
                 <w:szCs w:val="20"/>
+                <w:highlight w:val="yellow"/>
               </w:rPr>
             </w:pPr>
             <w:r>
@@ -29880,6 +29876,7 @@
                 <w:bCs/>
                 <w:sz w:val="20"/>
                 <w:szCs w:val="20"/>
+                <w:highlight w:val="yellow"/>
               </w:rPr>
               <w:t>Green Pass</w:t>
             </w:r>
@@ -29900,6 +29897,7 @@
                 <w:rFonts w:ascii="Century Gothic" w:hAnsi="Century Gothic" w:cs="Arial"/>
                 <w:sz w:val="20"/>
                 <w:szCs w:val="20"/>
+                <w:highlight w:val="yellow"/>
               </w:rPr>
             </w:pPr>
             <w:r>
@@ -29907,6 +29905,7 @@
                 <w:rFonts w:ascii="Century Gothic" w:eastAsia="Droid Sans" w:hAnsi="Century Gothic" w:cs="Droid Sans"/>
                 <w:sz w:val="20"/>
                 <w:szCs w:val="20"/>
+                <w:highlight w:val="yellow"/>
               </w:rPr>
               <w:t xml:space="preserve">Il GP è l’oggetto da validare, inviato dallo </w:t>
             </w:r>
@@ -29915,6 +29914,7 @@
                 <w:rFonts w:ascii="Century Gothic" w:eastAsia="Droid Sans" w:hAnsi="Century Gothic" w:cs="Droid Sans"/>
                 <w:sz w:val="20"/>
                 <w:szCs w:val="20"/>
+                <w:highlight w:val="yellow"/>
               </w:rPr>
               <w:t>S</w:t>
             </w:r>
@@ -29923,6 +29923,7 @@
                 <w:rFonts w:ascii="Century Gothic" w:eastAsia="Droid Sans" w:hAnsi="Century Gothic" w:cs="Droid Sans"/>
                 <w:sz w:val="20"/>
                 <w:szCs w:val="20"/>
+                <w:highlight w:val="yellow"/>
               </w:rPr>
               <w:t xml:space="preserve">tudente al </w:t>
             </w:r>
@@ -29931,6 +29932,7 @@
                 <w:rFonts w:ascii="Century Gothic" w:eastAsia="Droid Sans" w:hAnsi="Century Gothic" w:cs="Droid Sans"/>
                 <w:sz w:val="20"/>
                 <w:szCs w:val="20"/>
+                <w:highlight w:val="yellow"/>
               </w:rPr>
               <w:t>S</w:t>
             </w:r>
@@ -29939,6 +29941,7 @@
                 <w:rFonts w:ascii="Century Gothic" w:eastAsia="Droid Sans" w:hAnsi="Century Gothic" w:cs="Droid Sans"/>
                 <w:sz w:val="20"/>
                 <w:szCs w:val="20"/>
+                <w:highlight w:val="yellow"/>
               </w:rPr>
               <w:t>istema.</w:t>
             </w:r>
@@ -43119,6 +43122,7 @@
     <w:lsdException w:name="HTML Sample" w:semiHidden="1" w:unhideWhenUsed="1"/>
     <w:lsdException w:name="HTML Typewriter" w:semiHidden="1" w:unhideWhenUsed="1"/>
     <w:lsdException w:name="HTML Variable" w:semiHidden="1" w:unhideWhenUsed="1"/>
+    <w:lsdException w:name="Normal Table" w:semiHidden="1" w:unhideWhenUsed="1"/>
     <w:lsdException w:name="annotation subject" w:semiHidden="1" w:unhideWhenUsed="1"/>
     <w:lsdException w:name="No List" w:semiHidden="1" w:unhideWhenUsed="1"/>
     <w:lsdException w:name="Outline List 1" w:semiHidden="1" w:unhideWhenUsed="1"/>
@@ -43161,8 +43165,11 @@
     <w:lsdException w:name="Table Contemporary" w:semiHidden="1" w:unhideWhenUsed="1"/>
     <w:lsdException w:name="Table Elegant" w:semiHidden="1" w:unhideWhenUsed="1"/>
     <w:lsdException w:name="Table Professional" w:semiHidden="1" w:unhideWhenUsed="1"/>
+    <w:lsdException w:name="Table Subtle 1" w:semiHidden="1" w:unhideWhenUsed="1"/>
     <w:lsdException w:name="Table Subtle 2" w:semiHidden="1" w:unhideWhenUsed="1"/>
     <w:lsdException w:name="Table Web 1" w:semiHidden="1" w:unhideWhenUsed="1"/>
+    <w:lsdException w:name="Table Web 2" w:semiHidden="1" w:unhideWhenUsed="1"/>
+    <w:lsdException w:name="Table Web 3" w:semiHidden="1" w:unhideWhenUsed="1"/>
     <w:lsdException w:name="Balloon Text" w:semiHidden="1" w:unhideWhenUsed="1"/>
     <w:lsdException w:name="Table Grid" w:uiPriority="59"/>
     <w:lsdException w:name="Table Theme" w:semiHidden="1" w:unhideWhenUsed="1"/>

</xml_diff>

<commit_message>
Creazione drawIo Statechart Esito
</commit_message>
<xml_diff>
--- a/Documentazione/RAD.docx
+++ b/Documentazione/RAD.docx
@@ -135,6 +135,7 @@
               </w:rPr>
             </w:pPr>
             <w:bookmarkStart w:id="0" w:name="_Toc526532074"/>
+            <w:proofErr w:type="spellStart"/>
             <w:r>
               <w:rPr>
                 <w:b/>
@@ -153,6 +154,7 @@
               </w:rPr>
               <w:t>equirements</w:t>
             </w:r>
+            <w:proofErr w:type="spellEnd"/>
             <w:r>
               <w:rPr>
                 <w:color w:val="3E762A" w:themeColor="accent1" w:themeShade="BF"/>
@@ -214,6 +216,7 @@
               </w:rPr>
               <w:t xml:space="preserve"> </w:t>
             </w:r>
+            <w:proofErr w:type="spellStart"/>
             <w:r>
               <w:rPr>
                 <w:b/>
@@ -232,6 +235,7 @@
               </w:rPr>
               <w:t>ocument</w:t>
             </w:r>
+            <w:proofErr w:type="spellEnd"/>
           </w:p>
           <w:p>
             <w:pPr>
@@ -392,7 +396,7 @@
                     <w:rPr>
                       <w:rFonts w:ascii="Century Gothic" w:hAnsi="Century Gothic"/>
                     </w:rPr>
-                    <w:t>0</w:t>
+                    <w:t>1</w:t>
                   </w:r>
                 </w:p>
               </w:tc>
@@ -1737,6 +1741,7 @@
         </w:rPr>
       </w:pPr>
       <w:bookmarkStart w:id="1" w:name="_Toc530825396"/>
+      <w:proofErr w:type="spellStart"/>
       <w:r>
         <w:rPr>
           <w:rFonts w:eastAsia="Droid Sans"/>
@@ -1744,6 +1749,7 @@
         <w:lastRenderedPageBreak/>
         <w:t>Revision</w:t>
       </w:r>
+      <w:proofErr w:type="spellEnd"/>
       <w:r>
         <w:rPr>
           <w:rFonts w:eastAsia="Droid Sans"/>
@@ -2994,8 +3000,36 @@
                 <w:sz w:val="20"/>
                 <w:szCs w:val="20"/>
               </w:rPr>
-              <w:t>Aggiunta dei Sequence Diagram</w:t>
-            </w:r>
+              <w:t xml:space="preserve">Aggiunta dei </w:t>
+            </w:r>
+            <w:proofErr w:type="spellStart"/>
+            <w:r>
+              <w:rPr>
+                <w:rFonts w:ascii="Century Gothic" w:eastAsia="Droid Sans" w:hAnsi="Century Gothic" w:cs="Droid Sans"/>
+                <w:sz w:val="20"/>
+                <w:szCs w:val="20"/>
+              </w:rPr>
+              <w:t>Sequence</w:t>
+            </w:r>
+            <w:proofErr w:type="spellEnd"/>
+            <w:r>
+              <w:rPr>
+                <w:rFonts w:ascii="Century Gothic" w:eastAsia="Droid Sans" w:hAnsi="Century Gothic" w:cs="Droid Sans"/>
+                <w:sz w:val="20"/>
+                <w:szCs w:val="20"/>
+              </w:rPr>
+              <w:t xml:space="preserve"> </w:t>
+            </w:r>
+            <w:proofErr w:type="spellStart"/>
+            <w:r>
+              <w:rPr>
+                <w:rFonts w:ascii="Century Gothic" w:eastAsia="Droid Sans" w:hAnsi="Century Gothic" w:cs="Droid Sans"/>
+                <w:sz w:val="20"/>
+                <w:szCs w:val="20"/>
+              </w:rPr>
+              <w:t>Diagram</w:t>
+            </w:r>
+            <w:proofErr w:type="spellEnd"/>
           </w:p>
         </w:tc>
         <w:tc>
@@ -3161,7 +3195,25 @@
                 <w:sz w:val="20"/>
                 <w:szCs w:val="20"/>
               </w:rPr>
-              <w:t>Aggiunta dei mock-up</w:t>
+              <w:t xml:space="preserve">Aggiunta dei </w:t>
+            </w:r>
+            <w:proofErr w:type="spellStart"/>
+            <w:r>
+              <w:rPr>
+                <w:rFonts w:ascii="Century Gothic" w:eastAsia="Droid Sans" w:hAnsi="Century Gothic" w:cs="Droid Sans"/>
+                <w:sz w:val="20"/>
+                <w:szCs w:val="20"/>
+              </w:rPr>
+              <w:t>mock</w:t>
+            </w:r>
+            <w:proofErr w:type="spellEnd"/>
+            <w:r>
+              <w:rPr>
+                <w:rFonts w:ascii="Century Gothic" w:eastAsia="Droid Sans" w:hAnsi="Century Gothic" w:cs="Droid Sans"/>
+                <w:sz w:val="20"/>
+                <w:szCs w:val="20"/>
+              </w:rPr>
+              <w:t>-up</w:t>
             </w:r>
           </w:p>
         </w:tc>
@@ -3436,6 +3488,7 @@
               </w:rPr>
               <w:t xml:space="preserve">Eliminazione oggetti </w:t>
             </w:r>
+            <w:proofErr w:type="spellStart"/>
             <w:r>
               <w:rPr>
                 <w:rFonts w:ascii="Century Gothic" w:eastAsia="Droid Sans" w:hAnsi="Century Gothic" w:cs="Droid Sans"/>
@@ -3450,7 +3503,16 @@
                 <w:sz w:val="20"/>
                 <w:szCs w:val="20"/>
               </w:rPr>
-              <w:t>ntity “Studente” e “Green Pass”</w:t>
+              <w:t>ntity</w:t>
+            </w:r>
+            <w:proofErr w:type="spellEnd"/>
+            <w:r>
+              <w:rPr>
+                <w:rFonts w:ascii="Century Gothic" w:eastAsia="Droid Sans" w:hAnsi="Century Gothic" w:cs="Droid Sans"/>
+                <w:sz w:val="20"/>
+                <w:szCs w:val="20"/>
+              </w:rPr>
+              <w:t xml:space="preserve"> “Studente” e “Green Pass”</w:t>
             </w:r>
           </w:p>
         </w:tc>
@@ -4030,13 +4092,41 @@
                 <w:szCs w:val="20"/>
               </w:rPr>
             </w:pPr>
+            <w:proofErr w:type="spellStart"/>
             <w:r>
               <w:rPr>
                 <w:rFonts w:ascii="Century Gothic" w:eastAsia="Droid Sans" w:hAnsi="Century Gothic" w:cs="Droid Sans"/>
                 <w:sz w:val="20"/>
                 <w:szCs w:val="20"/>
               </w:rPr>
-              <w:t>Sequence Diagram sull’esecuzione della sessione</w:t>
+              <w:t>Sequence</w:t>
+            </w:r>
+            <w:proofErr w:type="spellEnd"/>
+            <w:r>
+              <w:rPr>
+                <w:rFonts w:ascii="Century Gothic" w:eastAsia="Droid Sans" w:hAnsi="Century Gothic" w:cs="Droid Sans"/>
+                <w:sz w:val="20"/>
+                <w:szCs w:val="20"/>
+              </w:rPr>
+              <w:t xml:space="preserve"> </w:t>
+            </w:r>
+            <w:proofErr w:type="spellStart"/>
+            <w:r>
+              <w:rPr>
+                <w:rFonts w:ascii="Century Gothic" w:eastAsia="Droid Sans" w:hAnsi="Century Gothic" w:cs="Droid Sans"/>
+                <w:sz w:val="20"/>
+                <w:szCs w:val="20"/>
+              </w:rPr>
+              <w:t>Diagram</w:t>
+            </w:r>
+            <w:proofErr w:type="spellEnd"/>
+            <w:r>
+              <w:rPr>
+                <w:rFonts w:ascii="Century Gothic" w:eastAsia="Droid Sans" w:hAnsi="Century Gothic" w:cs="Droid Sans"/>
+                <w:sz w:val="20"/>
+                <w:szCs w:val="20"/>
+              </w:rPr>
+              <w:t xml:space="preserve"> sull’esecuzione della sessione</w:t>
             </w:r>
           </w:p>
         </w:tc>
@@ -4085,6 +4175,7 @@
                 <w:szCs w:val="20"/>
               </w:rPr>
             </w:pPr>
+            <w:proofErr w:type="spellStart"/>
             <w:r>
               <w:rPr>
                 <w:rFonts w:ascii="Century Gothic" w:eastAsia="Droid Sans" w:hAnsi="Century Gothic" w:cs="Droid Sans"/>
@@ -4093,13 +4184,32 @@
               </w:rPr>
               <w:t>Sequence</w:t>
             </w:r>
+            <w:proofErr w:type="spellEnd"/>
             <w:r>
               <w:rPr>
                 <w:rFonts w:ascii="Century Gothic" w:eastAsia="Droid Sans" w:hAnsi="Century Gothic" w:cs="Droid Sans"/>
                 <w:sz w:val="20"/>
                 <w:szCs w:val="20"/>
               </w:rPr>
-              <w:t xml:space="preserve"> Diagram sull’invio del Green Pass</w:t>
+              <w:t xml:space="preserve"> </w:t>
+            </w:r>
+            <w:proofErr w:type="spellStart"/>
+            <w:r>
+              <w:rPr>
+                <w:rFonts w:ascii="Century Gothic" w:eastAsia="Droid Sans" w:hAnsi="Century Gothic" w:cs="Droid Sans"/>
+                <w:sz w:val="20"/>
+                <w:szCs w:val="20"/>
+              </w:rPr>
+              <w:t>Diagram</w:t>
+            </w:r>
+            <w:proofErr w:type="spellEnd"/>
+            <w:r>
+              <w:rPr>
+                <w:rFonts w:ascii="Century Gothic" w:eastAsia="Droid Sans" w:hAnsi="Century Gothic" w:cs="Droid Sans"/>
+                <w:sz w:val="20"/>
+                <w:szCs w:val="20"/>
+              </w:rPr>
+              <w:t xml:space="preserve"> sull’invio del Green Pass</w:t>
             </w:r>
           </w:p>
         </w:tc>
@@ -4149,13 +4259,41 @@
                 <w:szCs w:val="20"/>
               </w:rPr>
             </w:pPr>
+            <w:proofErr w:type="spellStart"/>
             <w:r>
               <w:rPr>
                 <w:rFonts w:ascii="Century Gothic" w:eastAsia="Droid Sans" w:hAnsi="Century Gothic" w:cs="Droid Sans"/>
                 <w:sz w:val="20"/>
                 <w:szCs w:val="20"/>
               </w:rPr>
-              <w:t>Sequence Diagram sulla ricerca dei report</w:t>
+              <w:t>Sequence</w:t>
+            </w:r>
+            <w:proofErr w:type="spellEnd"/>
+            <w:r>
+              <w:rPr>
+                <w:rFonts w:ascii="Century Gothic" w:eastAsia="Droid Sans" w:hAnsi="Century Gothic" w:cs="Droid Sans"/>
+                <w:sz w:val="20"/>
+                <w:szCs w:val="20"/>
+              </w:rPr>
+              <w:t xml:space="preserve"> </w:t>
+            </w:r>
+            <w:proofErr w:type="spellStart"/>
+            <w:r>
+              <w:rPr>
+                <w:rFonts w:ascii="Century Gothic" w:eastAsia="Droid Sans" w:hAnsi="Century Gothic" w:cs="Droid Sans"/>
+                <w:sz w:val="20"/>
+                <w:szCs w:val="20"/>
+              </w:rPr>
+              <w:t>Diagram</w:t>
+            </w:r>
+            <w:proofErr w:type="spellEnd"/>
+            <w:r>
+              <w:rPr>
+                <w:rFonts w:ascii="Century Gothic" w:eastAsia="Droid Sans" w:hAnsi="Century Gothic" w:cs="Droid Sans"/>
+                <w:sz w:val="20"/>
+                <w:szCs w:val="20"/>
+              </w:rPr>
+              <w:t xml:space="preserve"> sulla ricerca dei report</w:t>
             </w:r>
           </w:p>
         </w:tc>
@@ -4204,13 +4342,41 @@
                 <w:szCs w:val="20"/>
               </w:rPr>
             </w:pPr>
+            <w:proofErr w:type="spellStart"/>
             <w:r>
               <w:rPr>
                 <w:rFonts w:ascii="Century Gothic" w:eastAsia="Droid Sans" w:hAnsi="Century Gothic" w:cs="Droid Sans"/>
                 <w:sz w:val="20"/>
                 <w:szCs w:val="20"/>
               </w:rPr>
-              <w:t>Sequence Diagram sull’eliminazione dei report</w:t>
+              <w:t>Sequence</w:t>
+            </w:r>
+            <w:proofErr w:type="spellEnd"/>
+            <w:r>
+              <w:rPr>
+                <w:rFonts w:ascii="Century Gothic" w:eastAsia="Droid Sans" w:hAnsi="Century Gothic" w:cs="Droid Sans"/>
+                <w:sz w:val="20"/>
+                <w:szCs w:val="20"/>
+              </w:rPr>
+              <w:t xml:space="preserve"> </w:t>
+            </w:r>
+            <w:proofErr w:type="spellStart"/>
+            <w:r>
+              <w:rPr>
+                <w:rFonts w:ascii="Century Gothic" w:eastAsia="Droid Sans" w:hAnsi="Century Gothic" w:cs="Droid Sans"/>
+                <w:sz w:val="20"/>
+                <w:szCs w:val="20"/>
+              </w:rPr>
+              <w:t>Diagram</w:t>
+            </w:r>
+            <w:proofErr w:type="spellEnd"/>
+            <w:r>
+              <w:rPr>
+                <w:rFonts w:ascii="Century Gothic" w:eastAsia="Droid Sans" w:hAnsi="Century Gothic" w:cs="Droid Sans"/>
+                <w:sz w:val="20"/>
+                <w:szCs w:val="20"/>
+              </w:rPr>
+              <w:t xml:space="preserve"> sull’eliminazione dei report</w:t>
             </w:r>
           </w:p>
         </w:tc>
@@ -4260,13 +4426,41 @@
                 <w:szCs w:val="20"/>
               </w:rPr>
             </w:pPr>
+            <w:proofErr w:type="spellStart"/>
             <w:r>
               <w:rPr>
                 <w:rFonts w:ascii="Century Gothic" w:eastAsia="Droid Sans" w:hAnsi="Century Gothic" w:cs="Droid Sans"/>
                 <w:sz w:val="20"/>
                 <w:szCs w:val="20"/>
               </w:rPr>
-              <w:t>Sequence Diagram sulla formattazione dei report</w:t>
+              <w:t>Sequence</w:t>
+            </w:r>
+            <w:proofErr w:type="spellEnd"/>
+            <w:r>
+              <w:rPr>
+                <w:rFonts w:ascii="Century Gothic" w:eastAsia="Droid Sans" w:hAnsi="Century Gothic" w:cs="Droid Sans"/>
+                <w:sz w:val="20"/>
+                <w:szCs w:val="20"/>
+              </w:rPr>
+              <w:t xml:space="preserve"> </w:t>
+            </w:r>
+            <w:proofErr w:type="spellStart"/>
+            <w:r>
+              <w:rPr>
+                <w:rFonts w:ascii="Century Gothic" w:eastAsia="Droid Sans" w:hAnsi="Century Gothic" w:cs="Droid Sans"/>
+                <w:sz w:val="20"/>
+                <w:szCs w:val="20"/>
+              </w:rPr>
+              <w:t>Diagram</w:t>
+            </w:r>
+            <w:proofErr w:type="spellEnd"/>
+            <w:r>
+              <w:rPr>
+                <w:rFonts w:ascii="Century Gothic" w:eastAsia="Droid Sans" w:hAnsi="Century Gothic" w:cs="Droid Sans"/>
+                <w:sz w:val="20"/>
+                <w:szCs w:val="20"/>
+              </w:rPr>
+              <w:t xml:space="preserve"> sulla formattazione dei report</w:t>
             </w:r>
           </w:p>
         </w:tc>
@@ -4315,13 +4509,23 @@
                 <w:szCs w:val="20"/>
               </w:rPr>
             </w:pPr>
+            <w:proofErr w:type="spellStart"/>
             <w:r>
               <w:rPr>
                 <w:rFonts w:ascii="Century Gothic" w:eastAsia="Droid Sans" w:hAnsi="Century Gothic" w:cs="Droid Sans"/>
                 <w:sz w:val="20"/>
                 <w:szCs w:val="20"/>
               </w:rPr>
-              <w:t>Mock-up</w:t>
+              <w:t>Mock</w:t>
+            </w:r>
+            <w:proofErr w:type="spellEnd"/>
+            <w:r>
+              <w:rPr>
+                <w:rFonts w:ascii="Century Gothic" w:eastAsia="Droid Sans" w:hAnsi="Century Gothic" w:cs="Droid Sans"/>
+                <w:sz w:val="20"/>
+                <w:szCs w:val="20"/>
+              </w:rPr>
+              <w:t>-up</w:t>
             </w:r>
           </w:p>
         </w:tc>
@@ -4831,10 +5035,23 @@
           <w:bCs/>
           <w:color w:val="3E762A" w:themeColor="accent1" w:themeShade="BF"/>
         </w:rPr>
-        <w:t xml:space="preserve"> di validazione</w:t>
+        <w:t xml:space="preserve"> di </w:t>
+      </w:r>
+      <w:proofErr w:type="gramStart"/>
+      <w:r>
+        <w:rPr>
+          <w:b/>
+          <w:bCs/>
+          <w:color w:val="3E762A" w:themeColor="accent1" w:themeShade="BF"/>
+        </w:rPr>
+        <w:t>validazione</w:t>
       </w:r>
       <w:r>
-        <w:t>:  nome con il quale indichiamo la durata temporale in cui viene effettuata una validazione.</w:t>
+        <w:t>:  nome</w:t>
+      </w:r>
+      <w:proofErr w:type="gramEnd"/>
+      <w:r>
+        <w:t xml:space="preserve"> con il quale indichiamo la durata temporale in cui viene effettuata una validazione.</w:t>
       </w:r>
     </w:p>
     <w:p>
@@ -4998,8 +5215,13 @@
       <w:r>
         <w:t>: caso d’uso</w:t>
       </w:r>
+      <w:proofErr w:type="gramStart"/>
       <w:r>
-        <w:t>_[nome completo del caso d’uso]</w:t>
+        <w:t>_[</w:t>
+      </w:r>
+      <w:proofErr w:type="gramEnd"/>
+      <w:r>
+        <w:t>nome completo del caso d’uso]</w:t>
       </w:r>
     </w:p>
     <w:p>
@@ -5023,19 +5245,47 @@
         <w:t>:</w:t>
       </w:r>
       <w:r>
-        <w:t xml:space="preserve"> sequence</w:t>
+        <w:t xml:space="preserve"> </w:t>
       </w:r>
+      <w:proofErr w:type="spellStart"/>
+      <w:r>
+        <w:t>sequence</w:t>
+      </w:r>
+      <w:proofErr w:type="spellEnd"/>
       <w:r>
         <w:t xml:space="preserve"> </w:t>
       </w:r>
+      <w:proofErr w:type="spellStart"/>
       <w:r>
         <w:t>diagram</w:t>
       </w:r>
+      <w:proofErr w:type="spellEnd"/>
+      <w:proofErr w:type="gramStart"/>
       <w:r>
         <w:t>_</w:t>
       </w:r>
       <w:r>
-        <w:t>[nome completo del sequence diagram]</w:t>
+        <w:t>[</w:t>
+      </w:r>
+      <w:proofErr w:type="gramEnd"/>
+      <w:r>
+        <w:t xml:space="preserve">nome completo del </w:t>
+      </w:r>
+      <w:proofErr w:type="spellStart"/>
+      <w:r>
+        <w:t>sequence</w:t>
+      </w:r>
+      <w:proofErr w:type="spellEnd"/>
+      <w:r>
+        <w:t xml:space="preserve"> </w:t>
+      </w:r>
+      <w:proofErr w:type="spellStart"/>
+      <w:r>
+        <w:t>diagram</w:t>
+      </w:r>
+      <w:proofErr w:type="spellEnd"/>
+      <w:r>
+        <w:t>]</w:t>
       </w:r>
     </w:p>
     <w:p>
@@ -5059,7 +5309,15 @@
         <w:t>:</w:t>
       </w:r>
       <w:r>
-        <w:t xml:space="preserve"> Not Available (</w:t>
+        <w:t xml:space="preserve"> Not </w:t>
+      </w:r>
+      <w:proofErr w:type="spellStart"/>
+      <w:r>
+        <w:t>Available</w:t>
+      </w:r>
+      <w:proofErr w:type="spellEnd"/>
+      <w:r>
+        <w:t xml:space="preserve"> (</w:t>
       </w:r>
       <w:r>
         <w:t>non disponibile</w:t>
@@ -5247,8 +5505,29 @@
         <w:t>“</w:t>
       </w:r>
       <w:r>
-        <w:t>Object-Oriented Software Engineering Using UML, Patterns and Java: Third Edition, di Bernd Bruegge ed Allen H. Dutoit</w:t>
+        <w:t>Object-</w:t>
       </w:r>
+      <w:proofErr w:type="spellStart"/>
+      <w:r>
+        <w:t>Oriented</w:t>
+      </w:r>
+      <w:proofErr w:type="spellEnd"/>
+      <w:r>
+        <w:t xml:space="preserve"> Software Engineering Using UML, Patterns and Java: Third Edition, di Bernd </w:t>
+      </w:r>
+      <w:proofErr w:type="spellStart"/>
+      <w:r>
+        <w:t>Bruegge</w:t>
+      </w:r>
+      <w:proofErr w:type="spellEnd"/>
+      <w:r>
+        <w:t xml:space="preserve"> ed Allen H. </w:t>
+      </w:r>
+      <w:proofErr w:type="spellStart"/>
+      <w:r>
+        <w:t>Dutoit</w:t>
+      </w:r>
+      <w:proofErr w:type="spellEnd"/>
       <w:r>
         <w:t>”.</w:t>
       </w:r>
@@ -5398,7 +5677,15 @@
         <w:t>i</w:t>
       </w:r>
       <w:r>
-        <w:t xml:space="preserve"> modelli dinamici che descrivono in dettaglio l’esecuzione delle relative funzioni e, infine, i mock-up dell’interfaccia utente.</w:t>
+        <w:t xml:space="preserve"> modelli dinamici che descrivono in dettaglio l’esecuzione delle relative funzioni e, infine, i </w:t>
+      </w:r>
+      <w:proofErr w:type="spellStart"/>
+      <w:r>
+        <w:t>mock</w:t>
+      </w:r>
+      <w:proofErr w:type="spellEnd"/>
+      <w:r>
+        <w:t>-up dell’interfaccia utente.</w:t>
       </w:r>
     </w:p>
     <w:p>
@@ -5907,15 +6194,27 @@
                 <w:szCs w:val="20"/>
               </w:rPr>
             </w:pPr>
-            <w:r>
-              <w:rPr>
-                <w:rFonts w:ascii="Century Gothic" w:hAnsi="Century Gothic"/>
-                <w:b/>
-                <w:bCs/>
-                <w:sz w:val="20"/>
-                <w:szCs w:val="20"/>
-              </w:rPr>
-              <w:t>RF[1]</w:t>
+            <w:proofErr w:type="gramStart"/>
+            <w:r>
+              <w:rPr>
+                <w:rFonts w:ascii="Century Gothic" w:hAnsi="Century Gothic"/>
+                <w:b/>
+                <w:bCs/>
+                <w:sz w:val="20"/>
+                <w:szCs w:val="20"/>
+              </w:rPr>
+              <w:t>RF[</w:t>
+            </w:r>
+            <w:proofErr w:type="gramEnd"/>
+            <w:r>
+              <w:rPr>
+                <w:rFonts w:ascii="Century Gothic" w:hAnsi="Century Gothic"/>
+                <w:b/>
+                <w:bCs/>
+                <w:sz w:val="20"/>
+                <w:szCs w:val="20"/>
+              </w:rPr>
+              <w:t>1]</w:t>
             </w:r>
           </w:p>
         </w:tc>
@@ -6023,15 +6322,27 @@
                 <w:szCs w:val="20"/>
               </w:rPr>
             </w:pPr>
-            <w:r>
-              <w:rPr>
-                <w:rFonts w:ascii="Century Gothic" w:hAnsi="Century Gothic"/>
-                <w:b/>
-                <w:bCs/>
-                <w:sz w:val="20"/>
-                <w:szCs w:val="20"/>
-              </w:rPr>
-              <w:t>RF[2]</w:t>
+            <w:proofErr w:type="gramStart"/>
+            <w:r>
+              <w:rPr>
+                <w:rFonts w:ascii="Century Gothic" w:hAnsi="Century Gothic"/>
+                <w:b/>
+                <w:bCs/>
+                <w:sz w:val="20"/>
+                <w:szCs w:val="20"/>
+              </w:rPr>
+              <w:t>RF[</w:t>
+            </w:r>
+            <w:proofErr w:type="gramEnd"/>
+            <w:r>
+              <w:rPr>
+                <w:rFonts w:ascii="Century Gothic" w:hAnsi="Century Gothic"/>
+                <w:b/>
+                <w:bCs/>
+                <w:sz w:val="20"/>
+                <w:szCs w:val="20"/>
+              </w:rPr>
+              <w:t>2]</w:t>
             </w:r>
           </w:p>
         </w:tc>
@@ -6147,15 +6458,27 @@
                 <w:szCs w:val="20"/>
               </w:rPr>
             </w:pPr>
-            <w:r>
-              <w:rPr>
-                <w:rFonts w:ascii="Century Gothic" w:hAnsi="Century Gothic"/>
-                <w:b/>
-                <w:bCs/>
-                <w:sz w:val="20"/>
-                <w:szCs w:val="20"/>
-              </w:rPr>
-              <w:t>RF[3]</w:t>
+            <w:proofErr w:type="gramStart"/>
+            <w:r>
+              <w:rPr>
+                <w:rFonts w:ascii="Century Gothic" w:hAnsi="Century Gothic"/>
+                <w:b/>
+                <w:bCs/>
+                <w:sz w:val="20"/>
+                <w:szCs w:val="20"/>
+              </w:rPr>
+              <w:t>RF[</w:t>
+            </w:r>
+            <w:proofErr w:type="gramEnd"/>
+            <w:r>
+              <w:rPr>
+                <w:rFonts w:ascii="Century Gothic" w:hAnsi="Century Gothic"/>
+                <w:b/>
+                <w:bCs/>
+                <w:sz w:val="20"/>
+                <w:szCs w:val="20"/>
+              </w:rPr>
+              <w:t>3]</w:t>
             </w:r>
           </w:p>
         </w:tc>
@@ -6287,15 +6610,27 @@
                 <w:szCs w:val="20"/>
               </w:rPr>
             </w:pPr>
-            <w:r>
-              <w:rPr>
-                <w:rFonts w:ascii="Century Gothic" w:hAnsi="Century Gothic"/>
-                <w:b/>
-                <w:bCs/>
-                <w:sz w:val="20"/>
-                <w:szCs w:val="20"/>
-              </w:rPr>
-              <w:t>RF[4]</w:t>
+            <w:proofErr w:type="gramStart"/>
+            <w:r>
+              <w:rPr>
+                <w:rFonts w:ascii="Century Gothic" w:hAnsi="Century Gothic"/>
+                <w:b/>
+                <w:bCs/>
+                <w:sz w:val="20"/>
+                <w:szCs w:val="20"/>
+              </w:rPr>
+              <w:t>RF[</w:t>
+            </w:r>
+            <w:proofErr w:type="gramEnd"/>
+            <w:r>
+              <w:rPr>
+                <w:rFonts w:ascii="Century Gothic" w:hAnsi="Century Gothic"/>
+                <w:b/>
+                <w:bCs/>
+                <w:sz w:val="20"/>
+                <w:szCs w:val="20"/>
+              </w:rPr>
+              <w:t>4]</w:t>
             </w:r>
           </w:p>
         </w:tc>
@@ -6427,15 +6762,27 @@
                 <w:szCs w:val="20"/>
               </w:rPr>
             </w:pPr>
-            <w:r>
-              <w:rPr>
-                <w:rFonts w:ascii="Century Gothic" w:hAnsi="Century Gothic"/>
-                <w:b/>
-                <w:bCs/>
-                <w:sz w:val="20"/>
-                <w:szCs w:val="20"/>
-              </w:rPr>
-              <w:t>RF[5]</w:t>
+            <w:proofErr w:type="gramStart"/>
+            <w:r>
+              <w:rPr>
+                <w:rFonts w:ascii="Century Gothic" w:hAnsi="Century Gothic"/>
+                <w:b/>
+                <w:bCs/>
+                <w:sz w:val="20"/>
+                <w:szCs w:val="20"/>
+              </w:rPr>
+              <w:t>RF[</w:t>
+            </w:r>
+            <w:proofErr w:type="gramEnd"/>
+            <w:r>
+              <w:rPr>
+                <w:rFonts w:ascii="Century Gothic" w:hAnsi="Century Gothic"/>
+                <w:b/>
+                <w:bCs/>
+                <w:sz w:val="20"/>
+                <w:szCs w:val="20"/>
+              </w:rPr>
+              <w:t>5]</w:t>
             </w:r>
           </w:p>
         </w:tc>
@@ -6551,15 +6898,27 @@
                 <w:szCs w:val="20"/>
               </w:rPr>
             </w:pPr>
-            <w:r>
-              <w:rPr>
-                <w:rFonts w:ascii="Century Gothic" w:hAnsi="Century Gothic"/>
-                <w:b/>
-                <w:bCs/>
-                <w:sz w:val="20"/>
-                <w:szCs w:val="20"/>
-              </w:rPr>
-              <w:t>RF[6]</w:t>
+            <w:proofErr w:type="gramStart"/>
+            <w:r>
+              <w:rPr>
+                <w:rFonts w:ascii="Century Gothic" w:hAnsi="Century Gothic"/>
+                <w:b/>
+                <w:bCs/>
+                <w:sz w:val="20"/>
+                <w:szCs w:val="20"/>
+              </w:rPr>
+              <w:t>RF[</w:t>
+            </w:r>
+            <w:proofErr w:type="gramEnd"/>
+            <w:r>
+              <w:rPr>
+                <w:rFonts w:ascii="Century Gothic" w:hAnsi="Century Gothic"/>
+                <w:b/>
+                <w:bCs/>
+                <w:sz w:val="20"/>
+                <w:szCs w:val="20"/>
+              </w:rPr>
+              <w:t>6]</w:t>
             </w:r>
           </w:p>
         </w:tc>
@@ -6675,15 +7034,27 @@
                 <w:szCs w:val="20"/>
               </w:rPr>
             </w:pPr>
-            <w:r>
-              <w:rPr>
-                <w:rFonts w:ascii="Century Gothic" w:hAnsi="Century Gothic"/>
-                <w:b/>
-                <w:bCs/>
-                <w:sz w:val="20"/>
-                <w:szCs w:val="20"/>
-              </w:rPr>
-              <w:t>RF[7]</w:t>
+            <w:proofErr w:type="gramStart"/>
+            <w:r>
+              <w:rPr>
+                <w:rFonts w:ascii="Century Gothic" w:hAnsi="Century Gothic"/>
+                <w:b/>
+                <w:bCs/>
+                <w:sz w:val="20"/>
+                <w:szCs w:val="20"/>
+              </w:rPr>
+              <w:t>RF[</w:t>
+            </w:r>
+            <w:proofErr w:type="gramEnd"/>
+            <w:r>
+              <w:rPr>
+                <w:rFonts w:ascii="Century Gothic" w:hAnsi="Century Gothic"/>
+                <w:b/>
+                <w:bCs/>
+                <w:sz w:val="20"/>
+                <w:szCs w:val="20"/>
+              </w:rPr>
+              <w:t>7]</w:t>
             </w:r>
           </w:p>
         </w:tc>
@@ -6799,15 +7170,27 @@
                 <w:szCs w:val="20"/>
               </w:rPr>
             </w:pPr>
-            <w:r>
-              <w:rPr>
-                <w:rFonts w:ascii="Century Gothic" w:hAnsi="Century Gothic"/>
-                <w:b/>
-                <w:bCs/>
-                <w:sz w:val="20"/>
-                <w:szCs w:val="20"/>
-              </w:rPr>
-              <w:t>RF[8]</w:t>
+            <w:proofErr w:type="gramStart"/>
+            <w:r>
+              <w:rPr>
+                <w:rFonts w:ascii="Century Gothic" w:hAnsi="Century Gothic"/>
+                <w:b/>
+                <w:bCs/>
+                <w:sz w:val="20"/>
+                <w:szCs w:val="20"/>
+              </w:rPr>
+              <w:t>RF[</w:t>
+            </w:r>
+            <w:proofErr w:type="gramEnd"/>
+            <w:r>
+              <w:rPr>
+                <w:rFonts w:ascii="Century Gothic" w:hAnsi="Century Gothic"/>
+                <w:b/>
+                <w:bCs/>
+                <w:sz w:val="20"/>
+                <w:szCs w:val="20"/>
+              </w:rPr>
+              <w:t>8]</w:t>
             </w:r>
           </w:p>
         </w:tc>
@@ -6923,15 +7306,27 @@
                 <w:szCs w:val="20"/>
               </w:rPr>
             </w:pPr>
-            <w:r>
-              <w:rPr>
-                <w:rFonts w:ascii="Century Gothic" w:hAnsi="Century Gothic"/>
-                <w:b/>
-                <w:bCs/>
-                <w:sz w:val="20"/>
-                <w:szCs w:val="20"/>
-              </w:rPr>
-              <w:t>RF[9]</w:t>
+            <w:proofErr w:type="gramStart"/>
+            <w:r>
+              <w:rPr>
+                <w:rFonts w:ascii="Century Gothic" w:hAnsi="Century Gothic"/>
+                <w:b/>
+                <w:bCs/>
+                <w:sz w:val="20"/>
+                <w:szCs w:val="20"/>
+              </w:rPr>
+              <w:t>RF[</w:t>
+            </w:r>
+            <w:proofErr w:type="gramEnd"/>
+            <w:r>
+              <w:rPr>
+                <w:rFonts w:ascii="Century Gothic" w:hAnsi="Century Gothic"/>
+                <w:b/>
+                <w:bCs/>
+                <w:sz w:val="20"/>
+                <w:szCs w:val="20"/>
+              </w:rPr>
+              <w:t>9]</w:t>
             </w:r>
           </w:p>
         </w:tc>
@@ -7008,7 +7403,25 @@
                 <w:sz w:val="20"/>
                 <w:szCs w:val="20"/>
               </w:rPr>
-              <w:t xml:space="preserve">istema deve generare il report e salvarlo nella repository condivisa con il </w:t>
+              <w:t xml:space="preserve">istema deve generare il report e salvarlo </w:t>
+            </w:r>
+            <w:proofErr w:type="gramStart"/>
+            <w:r>
+              <w:rPr>
+                <w:rFonts w:ascii="Century Gothic" w:hAnsi="Century Gothic"/>
+                <w:sz w:val="20"/>
+                <w:szCs w:val="20"/>
+              </w:rPr>
+              <w:t>nella repository</w:t>
+            </w:r>
+            <w:proofErr w:type="gramEnd"/>
+            <w:r>
+              <w:rPr>
+                <w:rFonts w:ascii="Century Gothic" w:hAnsi="Century Gothic"/>
+                <w:sz w:val="20"/>
+                <w:szCs w:val="20"/>
+              </w:rPr>
+              <w:t xml:space="preserve"> condivisa con il </w:t>
             </w:r>
             <w:r>
               <w:rPr>
@@ -7079,15 +7492,27 @@
                 <w:szCs w:val="20"/>
               </w:rPr>
             </w:pPr>
-            <w:r>
-              <w:rPr>
-                <w:rFonts w:ascii="Century Gothic" w:hAnsi="Century Gothic"/>
-                <w:b/>
-                <w:bCs/>
-                <w:sz w:val="20"/>
-                <w:szCs w:val="20"/>
-              </w:rPr>
-              <w:t>RF[1</w:t>
+            <w:proofErr w:type="gramStart"/>
+            <w:r>
+              <w:rPr>
+                <w:rFonts w:ascii="Century Gothic" w:hAnsi="Century Gothic"/>
+                <w:b/>
+                <w:bCs/>
+                <w:sz w:val="20"/>
+                <w:szCs w:val="20"/>
+              </w:rPr>
+              <w:t>RF[</w:t>
+            </w:r>
+            <w:proofErr w:type="gramEnd"/>
+            <w:r>
+              <w:rPr>
+                <w:rFonts w:ascii="Century Gothic" w:hAnsi="Century Gothic"/>
+                <w:b/>
+                <w:bCs/>
+                <w:sz w:val="20"/>
+                <w:szCs w:val="20"/>
+              </w:rPr>
+              <w:t>1</w:t>
             </w:r>
             <w:r>
               <w:rPr>
@@ -7200,8 +7625,18 @@
                 <w:sz w:val="20"/>
                 <w:szCs w:val="20"/>
               </w:rPr>
-              <w:t>ipartimento deve poter eliminare uno o più report tra quelli presenti nella repository</w:t>
-            </w:r>
+              <w:t xml:space="preserve">ipartimento deve poter eliminare uno o più report tra quelli presenti </w:t>
+            </w:r>
+            <w:proofErr w:type="gramStart"/>
+            <w:r>
+              <w:rPr>
+                <w:rFonts w:ascii="Century Gothic" w:hAnsi="Century Gothic"/>
+                <w:sz w:val="20"/>
+                <w:szCs w:val="20"/>
+              </w:rPr>
+              <w:t>nella repository</w:t>
+            </w:r>
+            <w:proofErr w:type="gramEnd"/>
             <w:r>
               <w:rPr>
                 <w:rFonts w:ascii="Century Gothic" w:hAnsi="Century Gothic"/>
@@ -7239,15 +7674,27 @@
                 <w:szCs w:val="20"/>
               </w:rPr>
             </w:pPr>
-            <w:r>
-              <w:rPr>
-                <w:rFonts w:ascii="Century Gothic" w:hAnsi="Century Gothic"/>
-                <w:b/>
-                <w:bCs/>
-                <w:sz w:val="20"/>
-                <w:szCs w:val="20"/>
-              </w:rPr>
-              <w:t>RF[1</w:t>
+            <w:proofErr w:type="gramStart"/>
+            <w:r>
+              <w:rPr>
+                <w:rFonts w:ascii="Century Gothic" w:hAnsi="Century Gothic"/>
+                <w:b/>
+                <w:bCs/>
+                <w:sz w:val="20"/>
+                <w:szCs w:val="20"/>
+              </w:rPr>
+              <w:t>RF[</w:t>
+            </w:r>
+            <w:proofErr w:type="gramEnd"/>
+            <w:r>
+              <w:rPr>
+                <w:rFonts w:ascii="Century Gothic" w:hAnsi="Century Gothic"/>
+                <w:b/>
+                <w:bCs/>
+                <w:sz w:val="20"/>
+                <w:szCs w:val="20"/>
+              </w:rPr>
+              <w:t>1</w:t>
             </w:r>
             <w:r>
               <w:rPr>
@@ -7360,8 +7807,18 @@
                 <w:sz w:val="20"/>
                 <w:szCs w:val="20"/>
               </w:rPr>
-              <w:t>ipartimento deve poter scaricare sulla propria macchina uno o più report tra quelli presenti nella repository</w:t>
-            </w:r>
+              <w:t xml:space="preserve">ipartimento deve poter scaricare sulla propria macchina uno o più report tra quelli presenti </w:t>
+            </w:r>
+            <w:proofErr w:type="gramStart"/>
+            <w:r>
+              <w:rPr>
+                <w:rFonts w:ascii="Century Gothic" w:hAnsi="Century Gothic"/>
+                <w:sz w:val="20"/>
+                <w:szCs w:val="20"/>
+              </w:rPr>
+              <w:t>nella repository</w:t>
+            </w:r>
+            <w:proofErr w:type="gramEnd"/>
             <w:r>
               <w:rPr>
                 <w:rFonts w:ascii="Century Gothic" w:hAnsi="Century Gothic"/>
@@ -7399,15 +7856,27 @@
                 <w:szCs w:val="20"/>
               </w:rPr>
             </w:pPr>
-            <w:r>
-              <w:rPr>
-                <w:rFonts w:ascii="Century Gothic" w:hAnsi="Century Gothic"/>
-                <w:b/>
-                <w:bCs/>
-                <w:sz w:val="20"/>
-                <w:szCs w:val="20"/>
-              </w:rPr>
-              <w:t>RF[1</w:t>
+            <w:proofErr w:type="gramStart"/>
+            <w:r>
+              <w:rPr>
+                <w:rFonts w:ascii="Century Gothic" w:hAnsi="Century Gothic"/>
+                <w:b/>
+                <w:bCs/>
+                <w:sz w:val="20"/>
+                <w:szCs w:val="20"/>
+              </w:rPr>
+              <w:t>RF[</w:t>
+            </w:r>
+            <w:proofErr w:type="gramEnd"/>
+            <w:r>
+              <w:rPr>
+                <w:rFonts w:ascii="Century Gothic" w:hAnsi="Century Gothic"/>
+                <w:b/>
+                <w:bCs/>
+                <w:sz w:val="20"/>
+                <w:szCs w:val="20"/>
+              </w:rPr>
+              <w:t>1</w:t>
             </w:r>
             <w:r>
               <w:rPr>
@@ -7520,8 +7989,18 @@
                 <w:sz w:val="20"/>
                 <w:szCs w:val="20"/>
               </w:rPr>
-              <w:t>ipartimento dovrebbe poter ricercare un report tra quelli presenti nella repository</w:t>
-            </w:r>
+              <w:t xml:space="preserve">ipartimento dovrebbe poter ricercare un report tra quelli presenti </w:t>
+            </w:r>
+            <w:proofErr w:type="gramStart"/>
+            <w:r>
+              <w:rPr>
+                <w:rFonts w:ascii="Century Gothic" w:hAnsi="Century Gothic"/>
+                <w:sz w:val="20"/>
+                <w:szCs w:val="20"/>
+              </w:rPr>
+              <w:t>nella repository</w:t>
+            </w:r>
+            <w:proofErr w:type="gramEnd"/>
             <w:r>
               <w:rPr>
                 <w:rFonts w:ascii="Century Gothic" w:hAnsi="Century Gothic"/>
@@ -7559,15 +8038,27 @@
                 <w:szCs w:val="20"/>
               </w:rPr>
             </w:pPr>
-            <w:r>
-              <w:rPr>
-                <w:rFonts w:ascii="Century Gothic" w:hAnsi="Century Gothic"/>
-                <w:b/>
-                <w:bCs/>
-                <w:sz w:val="20"/>
-                <w:szCs w:val="20"/>
-              </w:rPr>
-              <w:t>RF[1</w:t>
+            <w:proofErr w:type="gramStart"/>
+            <w:r>
+              <w:rPr>
+                <w:rFonts w:ascii="Century Gothic" w:hAnsi="Century Gothic"/>
+                <w:b/>
+                <w:bCs/>
+                <w:sz w:val="20"/>
+                <w:szCs w:val="20"/>
+              </w:rPr>
+              <w:t>RF[</w:t>
+            </w:r>
+            <w:proofErr w:type="gramEnd"/>
+            <w:r>
+              <w:rPr>
+                <w:rFonts w:ascii="Century Gothic" w:hAnsi="Century Gothic"/>
+                <w:b/>
+                <w:bCs/>
+                <w:sz w:val="20"/>
+                <w:szCs w:val="20"/>
+              </w:rPr>
+              <w:t>1</w:t>
             </w:r>
             <w:r>
               <w:rPr>
@@ -7897,6 +8388,7 @@
                 <w:szCs w:val="20"/>
               </w:rPr>
             </w:pPr>
+            <w:proofErr w:type="gramStart"/>
             <w:r>
               <w:rPr>
                 <w:rFonts w:ascii="Century Gothic" w:eastAsia="Droid Sans" w:hAnsi="Century Gothic" w:cs="Droid Sans"/>
@@ -7905,7 +8397,18 @@
                 <w:sz w:val="20"/>
                 <w:szCs w:val="20"/>
               </w:rPr>
-              <w:t>NFR[1]</w:t>
+              <w:t>NFR[</w:t>
+            </w:r>
+            <w:proofErr w:type="gramEnd"/>
+            <w:r>
+              <w:rPr>
+                <w:rFonts w:ascii="Century Gothic" w:eastAsia="Droid Sans" w:hAnsi="Century Gothic" w:cs="Droid Sans"/>
+                <w:b/>
+                <w:bCs/>
+                <w:sz w:val="20"/>
+                <w:szCs w:val="20"/>
+              </w:rPr>
+              <w:t>1]</w:t>
             </w:r>
           </w:p>
         </w:tc>
@@ -8000,6 +8503,7 @@
                 <w:szCs w:val="20"/>
               </w:rPr>
             </w:pPr>
+            <w:proofErr w:type="gramStart"/>
             <w:r>
               <w:rPr>
                 <w:rFonts w:ascii="Century Gothic" w:eastAsia="Droid Sans" w:hAnsi="Century Gothic" w:cs="Droid Sans"/>
@@ -8008,7 +8512,18 @@
                 <w:sz w:val="20"/>
                 <w:szCs w:val="20"/>
               </w:rPr>
-              <w:t>NFR[2]</w:t>
+              <w:t>NFR[</w:t>
+            </w:r>
+            <w:proofErr w:type="gramEnd"/>
+            <w:r>
+              <w:rPr>
+                <w:rFonts w:ascii="Century Gothic" w:eastAsia="Droid Sans" w:hAnsi="Century Gothic" w:cs="Droid Sans"/>
+                <w:b/>
+                <w:bCs/>
+                <w:sz w:val="20"/>
+                <w:szCs w:val="20"/>
+              </w:rPr>
+              <w:t>2]</w:t>
             </w:r>
           </w:p>
         </w:tc>
@@ -8106,6 +8621,7 @@
                 <w:szCs w:val="20"/>
               </w:rPr>
             </w:pPr>
+            <w:proofErr w:type="gramStart"/>
             <w:r>
               <w:rPr>
                 <w:rFonts w:ascii="Century Gothic" w:eastAsia="Droid Sans" w:hAnsi="Century Gothic" w:cs="Droid Sans"/>
@@ -8116,6 +8632,7 @@
               </w:rPr>
               <w:t>NFR[</w:t>
             </w:r>
+            <w:proofErr w:type="gramEnd"/>
             <w:r>
               <w:rPr>
                 <w:rFonts w:ascii="Century Gothic" w:eastAsia="Droid Sans" w:hAnsi="Century Gothic" w:cs="Droid Sans"/>
@@ -8332,7 +8849,21 @@
         <w:rPr>
           <w:szCs w:val="24"/>
         </w:rPr>
-        <w:t xml:space="preserve"> mock-up.</w:t>
+        <w:t xml:space="preserve"> </w:t>
+      </w:r>
+      <w:proofErr w:type="spellStart"/>
+      <w:r>
+        <w:rPr>
+          <w:szCs w:val="24"/>
+        </w:rPr>
+        <w:t>mock</w:t>
+      </w:r>
+      <w:proofErr w:type="spellEnd"/>
+      <w:r>
+        <w:rPr>
+          <w:szCs w:val="24"/>
+        </w:rPr>
+        <w:t>-up.</w:t>
       </w:r>
     </w:p>
     <w:p>
@@ -9048,7 +9579,15 @@
               <w:t>s</w:t>
             </w:r>
             <w:r>
-              <w:t xml:space="preserve">alva il report nella repository di Luisa Gargano, Direttrice del Dipartimento di </w:t>
+              <w:t xml:space="preserve">alva il report </w:t>
+            </w:r>
+            <w:proofErr w:type="gramStart"/>
+            <w:r>
+              <w:t>nella repository</w:t>
+            </w:r>
+            <w:proofErr w:type="gramEnd"/>
+            <w:r>
+              <w:t xml:space="preserve"> di Luisa Gargano, Direttrice del Dipartimento di </w:t>
             </w:r>
             <w:r>
               <w:t xml:space="preserve">Carmine </w:t>
@@ -9707,13 +10246,21 @@
               <w:t xml:space="preserve">Gargano </w:t>
             </w:r>
             <w:r>
-              <w:t>due sezioni da compilare insieme o</w:t>
+              <w:t xml:space="preserve">due sezioni da compilare insieme </w:t>
+            </w:r>
+            <w:proofErr w:type="gramStart"/>
+            <w:r>
+              <w:t>o</w:t>
             </w:r>
             <w:r>
               <w:t xml:space="preserve">ppure </w:t>
             </w:r>
             <w:r>
-              <w:t xml:space="preserve"> individualmente:</w:t>
+              <w:t xml:space="preserve"> individualmente</w:t>
+            </w:r>
+            <w:proofErr w:type="gramEnd"/>
+            <w:r>
+              <w:t>:</w:t>
             </w:r>
           </w:p>
           <w:p>
@@ -10931,7 +11478,25 @@
                 <w:sz w:val="24"/>
                 <w:szCs w:val="24"/>
               </w:rPr>
-              <w:t xml:space="preserve"> un elenco di tutti i report presenti nella repository e accanto ad ogni riga dell’elenco una casella di selezione. </w:t>
+              <w:t xml:space="preserve"> un elenco di tutti i report presenti </w:t>
+            </w:r>
+            <w:proofErr w:type="gramStart"/>
+            <w:r>
+              <w:rPr>
+                <w:rFonts w:ascii="Garamond" w:hAnsi="Garamond"/>
+                <w:sz w:val="24"/>
+                <w:szCs w:val="24"/>
+              </w:rPr>
+              <w:t>nella repository</w:t>
+            </w:r>
+            <w:proofErr w:type="gramEnd"/>
+            <w:r>
+              <w:rPr>
+                <w:rFonts w:ascii="Garamond" w:hAnsi="Garamond"/>
+                <w:sz w:val="24"/>
+                <w:szCs w:val="24"/>
+              </w:rPr>
+              <w:t xml:space="preserve"> e accanto ad ogni riga dell’elenco una casella di selezione. </w:t>
             </w:r>
           </w:p>
           <w:p>
@@ -11145,7 +11710,25 @@
                 <w:sz w:val="24"/>
                 <w:szCs w:val="24"/>
               </w:rPr>
-              <w:t>istema elimina dalla repository i report selezionati da Luisa</w:t>
+              <w:t xml:space="preserve">istema elimina </w:t>
+            </w:r>
+            <w:proofErr w:type="gramStart"/>
+            <w:r>
+              <w:rPr>
+                <w:rFonts w:ascii="Garamond" w:hAnsi="Garamond"/>
+                <w:sz w:val="24"/>
+                <w:szCs w:val="24"/>
+              </w:rPr>
+              <w:t>dalla repository</w:t>
+            </w:r>
+            <w:proofErr w:type="gramEnd"/>
+            <w:r>
+              <w:rPr>
+                <w:rFonts w:ascii="Garamond" w:hAnsi="Garamond"/>
+                <w:sz w:val="24"/>
+                <w:szCs w:val="24"/>
+              </w:rPr>
+              <w:t xml:space="preserve"> i report selezionati da Luisa</w:t>
             </w:r>
             <w:r>
               <w:rPr>
@@ -11656,7 +12239,25 @@
                 <w:sz w:val="24"/>
                 <w:szCs w:val="24"/>
               </w:rPr>
-              <w:t xml:space="preserve">un elenco di tutti i report presenti nella repository e accanto ad ogni riga dell’elenco una casella di selezione. </w:t>
+              <w:t xml:space="preserve">un elenco di tutti i report presenti </w:t>
+            </w:r>
+            <w:proofErr w:type="gramStart"/>
+            <w:r>
+              <w:rPr>
+                <w:rFonts w:ascii="Garamond" w:hAnsi="Garamond"/>
+                <w:sz w:val="24"/>
+                <w:szCs w:val="24"/>
+              </w:rPr>
+              <w:t>nella repository</w:t>
+            </w:r>
+            <w:proofErr w:type="gramEnd"/>
+            <w:r>
+              <w:rPr>
+                <w:rFonts w:ascii="Garamond" w:hAnsi="Garamond"/>
+                <w:sz w:val="24"/>
+                <w:szCs w:val="24"/>
+              </w:rPr>
+              <w:t xml:space="preserve"> e accanto ad ogni riga dell’elenco una casella di selezione. </w:t>
             </w:r>
           </w:p>
           <w:p>
@@ -11961,6 +12562,7 @@
                 <w:szCs w:val="18"/>
               </w:rPr>
             </w:pPr>
+            <w:proofErr w:type="spellStart"/>
             <w:r>
               <w:rPr>
                 <w:rFonts w:ascii="Century Gothic" w:hAnsi="Century Gothic"/>
@@ -11972,6 +12574,7 @@
               </w:rPr>
               <w:t>UC_Session_Execution</w:t>
             </w:r>
+            <w:proofErr w:type="spellEnd"/>
           </w:p>
         </w:tc>
         <w:tc>
@@ -12225,6 +12828,7 @@
                 <w:szCs w:val="18"/>
               </w:rPr>
             </w:pPr>
+            <w:proofErr w:type="spellStart"/>
             <w:r>
               <w:rPr>
                 <w:rFonts w:ascii="Century Gothic" w:hAnsi="Century Gothic"/>
@@ -12234,7 +12838,19 @@
                 <w:szCs w:val="18"/>
                 <w:u w:color="000000"/>
               </w:rPr>
-              <w:t>Vers.</w:t>
+              <w:t>Vers</w:t>
+            </w:r>
+            <w:proofErr w:type="spellEnd"/>
+            <w:r>
+              <w:rPr>
+                <w:rFonts w:ascii="Century Gothic" w:hAnsi="Century Gothic"/>
+                <w:i/>
+                <w:iCs/>
+                <w:sz w:val="18"/>
+                <w:szCs w:val="18"/>
+                <w:u w:color="000000"/>
+              </w:rPr>
+              <w:t>.</w:t>
             </w:r>
           </w:p>
         </w:tc>
@@ -12887,8 +13503,21 @@
                 <w:szCs w:val="18"/>
                 <w:u w:color="000000"/>
               </w:rPr>
-              <w:t>Entry Condition</w:t>
-            </w:r>
+              <w:t xml:space="preserve">Entry </w:t>
+            </w:r>
+            <w:proofErr w:type="spellStart"/>
+            <w:r>
+              <w:rPr>
+                <w:rFonts w:ascii="Century Gothic" w:hAnsi="Century Gothic"/>
+                <w:b/>
+                <w:bCs/>
+                <w:sz w:val="18"/>
+                <w:szCs w:val="18"/>
+                <w:u w:color="000000"/>
+              </w:rPr>
+              <w:t>Condition</w:t>
+            </w:r>
+            <w:proofErr w:type="spellEnd"/>
           </w:p>
         </w:tc>
         <w:tc>
@@ -13039,8 +13668,21 @@
                 <w:szCs w:val="18"/>
                 <w:u w:color="000000"/>
               </w:rPr>
-              <w:t>Exit condition</w:t>
-            </w:r>
+              <w:t xml:space="preserve">Exit </w:t>
+            </w:r>
+            <w:proofErr w:type="spellStart"/>
+            <w:r>
+              <w:rPr>
+                <w:rFonts w:ascii="Century Gothic" w:hAnsi="Century Gothic"/>
+                <w:b/>
+                <w:bCs/>
+                <w:sz w:val="18"/>
+                <w:szCs w:val="18"/>
+                <w:u w:color="000000"/>
+              </w:rPr>
+              <w:t>condition</w:t>
+            </w:r>
+            <w:proofErr w:type="spellEnd"/>
           </w:p>
           <w:p>
             <w:pPr>
@@ -13217,8 +13859,21 @@
                 <w:szCs w:val="18"/>
                 <w:u w:color="000000"/>
               </w:rPr>
-              <w:t>Exit condition</w:t>
-            </w:r>
+              <w:t xml:space="preserve">Exit </w:t>
+            </w:r>
+            <w:proofErr w:type="spellStart"/>
+            <w:r>
+              <w:rPr>
+                <w:rFonts w:ascii="Century Gothic" w:hAnsi="Century Gothic"/>
+                <w:b/>
+                <w:bCs/>
+                <w:sz w:val="18"/>
+                <w:szCs w:val="18"/>
+                <w:u w:color="000000"/>
+              </w:rPr>
+              <w:t>condition</w:t>
+            </w:r>
+            <w:proofErr w:type="spellEnd"/>
           </w:p>
           <w:p>
             <w:pPr>
@@ -13242,8 +13897,19 @@
                 <w:szCs w:val="18"/>
                 <w:u w:color="000000"/>
               </w:rPr>
-              <w:t xml:space="preserve">                       On failure</w:t>
-            </w:r>
+              <w:t xml:space="preserve">                       On </w:t>
+            </w:r>
+            <w:proofErr w:type="spellStart"/>
+            <w:r>
+              <w:rPr>
+                <w:rFonts w:ascii="Century Gothic" w:hAnsi="Century Gothic"/>
+                <w:sz w:val="18"/>
+                <w:szCs w:val="18"/>
+                <w:u w:color="000000"/>
+              </w:rPr>
+              <w:t>failure</w:t>
+            </w:r>
+            <w:proofErr w:type="spellEnd"/>
           </w:p>
         </w:tc>
         <w:tc>
@@ -13392,8 +14058,21 @@
                 <w:szCs w:val="18"/>
                 <w:u w:color="000000"/>
               </w:rPr>
-              <w:t>Rilevanza/User Priority</w:t>
-            </w:r>
+              <w:t xml:space="preserve">Rilevanza/User </w:t>
+            </w:r>
+            <w:proofErr w:type="spellStart"/>
+            <w:r>
+              <w:rPr>
+                <w:rFonts w:ascii="Century Gothic" w:hAnsi="Century Gothic"/>
+                <w:b/>
+                <w:bCs/>
+                <w:sz w:val="18"/>
+                <w:szCs w:val="18"/>
+                <w:u w:color="000000"/>
+              </w:rPr>
+              <w:t>Priority</w:t>
+            </w:r>
+            <w:proofErr w:type="spellEnd"/>
           </w:p>
         </w:tc>
         <w:tc>
@@ -13685,6 +14364,7 @@
                 <w:szCs w:val="18"/>
               </w:rPr>
             </w:pPr>
+            <w:proofErr w:type="spellStart"/>
             <w:r>
               <w:rPr>
                 <w:rFonts w:ascii="Century Gothic" w:hAnsi="Century Gothic"/>
@@ -13694,7 +14374,19 @@
                 <w:szCs w:val="18"/>
                 <w:u w:color="000000"/>
               </w:rPr>
-              <w:t>Generalization of</w:t>
+              <w:t>Generalization</w:t>
+            </w:r>
+            <w:proofErr w:type="spellEnd"/>
+            <w:r>
+              <w:rPr>
+                <w:rFonts w:ascii="Century Gothic" w:hAnsi="Century Gothic"/>
+                <w:b/>
+                <w:bCs/>
+                <w:sz w:val="18"/>
+                <w:szCs w:val="18"/>
+                <w:u w:color="000000"/>
+              </w:rPr>
+              <w:t xml:space="preserve"> of</w:t>
             </w:r>
           </w:p>
         </w:tc>
@@ -14737,7 +15429,27 @@
                 <w:szCs w:val="18"/>
                 <w:u w:color="000000"/>
               </w:rPr>
-              <w:t>ode e invia il proprio Green Pass tramite lo Use Case UC_Session_SGP.</w:t>
+              <w:t xml:space="preserve">ode e invia il proprio Green Pass tramite lo Use Case </w:t>
+            </w:r>
+            <w:proofErr w:type="spellStart"/>
+            <w:r>
+              <w:rPr>
+                <w:rFonts w:ascii="Century Gothic" w:hAnsi="Century Gothic"/>
+                <w:sz w:val="18"/>
+                <w:szCs w:val="18"/>
+                <w:u w:color="000000"/>
+              </w:rPr>
+              <w:t>UC_Session_SGP</w:t>
+            </w:r>
+            <w:proofErr w:type="spellEnd"/>
+            <w:r>
+              <w:rPr>
+                <w:rFonts w:ascii="Century Gothic" w:hAnsi="Century Gothic"/>
+                <w:sz w:val="18"/>
+                <w:szCs w:val="18"/>
+                <w:u w:color="000000"/>
+              </w:rPr>
+              <w:t>.</w:t>
             </w:r>
           </w:p>
         </w:tc>
@@ -15376,7 +16088,27 @@
                 <w:szCs w:val="18"/>
                 <w:u w:color="000000"/>
               </w:rPr>
-              <w:t xml:space="preserve">Genera il report, salva il report nella repository del </w:t>
+              <w:t xml:space="preserve">Genera il report, salva il report </w:t>
+            </w:r>
+            <w:proofErr w:type="gramStart"/>
+            <w:r>
+              <w:rPr>
+                <w:rFonts w:ascii="Century Gothic" w:hAnsi="Century Gothic"/>
+                <w:sz w:val="18"/>
+                <w:szCs w:val="18"/>
+                <w:u w:color="000000"/>
+              </w:rPr>
+              <w:t>nella repository</w:t>
+            </w:r>
+            <w:proofErr w:type="gramEnd"/>
+            <w:r>
+              <w:rPr>
+                <w:rFonts w:ascii="Century Gothic" w:hAnsi="Century Gothic"/>
+                <w:sz w:val="18"/>
+                <w:szCs w:val="18"/>
+                <w:u w:color="000000"/>
+              </w:rPr>
+              <w:t xml:space="preserve"> del </w:t>
             </w:r>
             <w:r>
               <w:rPr>
@@ -16480,6 +17212,7 @@
                 <w:u w:color="000000"/>
               </w:rPr>
             </w:pPr>
+            <w:proofErr w:type="gramStart"/>
             <w:r>
               <w:rPr>
                 <w:rFonts w:ascii="Century Gothic" w:hAnsi="Century Gothic"/>
@@ -16489,7 +17222,19 @@
                 <w:szCs w:val="18"/>
                 <w:u w:color="000000"/>
               </w:rPr>
-              <w:t xml:space="preserve">II Scenario/Flusso di eventi Alternativo: </w:t>
+              <w:t>II</w:t>
+            </w:r>
+            <w:proofErr w:type="gramEnd"/>
+            <w:r>
+              <w:rPr>
+                <w:rFonts w:ascii="Century Gothic" w:hAnsi="Century Gothic"/>
+                <w:b/>
+                <w:bCs/>
+                <w:sz w:val="18"/>
+                <w:szCs w:val="18"/>
+                <w:u w:color="000000"/>
+              </w:rPr>
+              <w:t xml:space="preserve"> Scenario/Flusso di eventi Alternativo: </w:t>
             </w:r>
             <w:r>
               <w:rPr>
@@ -17607,6 +18352,7 @@
                 <w:szCs w:val="18"/>
               </w:rPr>
             </w:pPr>
+            <w:proofErr w:type="spellStart"/>
             <w:r>
               <w:rPr>
                 <w:rFonts w:ascii="Century Gothic" w:hAnsi="Century Gothic"/>
@@ -17618,6 +18364,7 @@
               </w:rPr>
               <w:t>UC_Session_SGP</w:t>
             </w:r>
+            <w:proofErr w:type="spellEnd"/>
           </w:p>
         </w:tc>
         <w:tc>
@@ -17768,6 +18515,7 @@
                 <w:szCs w:val="18"/>
               </w:rPr>
             </w:pPr>
+            <w:proofErr w:type="spellStart"/>
             <w:r>
               <w:rPr>
                 <w:rFonts w:ascii="Century Gothic" w:hAnsi="Century Gothic"/>
@@ -17777,7 +18525,19 @@
                 <w:sz w:val="18"/>
                 <w:szCs w:val="18"/>
               </w:rPr>
-              <w:t>Vers.</w:t>
+              <w:t>Vers</w:t>
+            </w:r>
+            <w:proofErr w:type="spellEnd"/>
+            <w:r>
+              <w:rPr>
+                <w:rFonts w:ascii="Century Gothic" w:hAnsi="Century Gothic"/>
+                <w:bCs/>
+                <w:i/>
+                <w:iCs/>
+                <w:sz w:val="18"/>
+                <w:szCs w:val="18"/>
+              </w:rPr>
+              <w:t>.</w:t>
             </w:r>
           </w:p>
         </w:tc>
@@ -18154,8 +18914,20 @@
                 <w:sz w:val="18"/>
                 <w:szCs w:val="18"/>
               </w:rPr>
-              <w:t>Entry Condition</w:t>
-            </w:r>
+              <w:t xml:space="preserve">Entry </w:t>
+            </w:r>
+            <w:proofErr w:type="spellStart"/>
+            <w:r>
+              <w:rPr>
+                <w:rFonts w:ascii="Century Gothic" w:hAnsi="Century Gothic"/>
+                <w:b/>
+                <w:bCs/>
+                <w:sz w:val="18"/>
+                <w:szCs w:val="18"/>
+              </w:rPr>
+              <w:t>Condition</w:t>
+            </w:r>
+            <w:proofErr w:type="spellEnd"/>
           </w:p>
         </w:tc>
         <w:tc>
@@ -18227,8 +18999,20 @@
                 <w:sz w:val="18"/>
                 <w:szCs w:val="18"/>
               </w:rPr>
-              <w:t>Exit condition</w:t>
-            </w:r>
+              <w:t xml:space="preserve">Exit </w:t>
+            </w:r>
+            <w:proofErr w:type="spellStart"/>
+            <w:r>
+              <w:rPr>
+                <w:rFonts w:ascii="Century Gothic" w:hAnsi="Century Gothic"/>
+                <w:b/>
+                <w:bCs/>
+                <w:sz w:val="18"/>
+                <w:szCs w:val="18"/>
+              </w:rPr>
+              <w:t>condition</w:t>
+            </w:r>
+            <w:proofErr w:type="spellEnd"/>
           </w:p>
           <w:p>
             <w:pPr>
@@ -18302,26 +19086,48 @@
                 <w:sz w:val="18"/>
                 <w:szCs w:val="18"/>
               </w:rPr>
-              <w:t>Exit condition</w:t>
-            </w:r>
-          </w:p>
-          <w:p>
-            <w:pPr>
-              <w:spacing w:line="276" w:lineRule="auto"/>
-              <w:rPr>
-                <w:rFonts w:ascii="Century Gothic" w:hAnsi="Century Gothic"/>
-                <w:sz w:val="18"/>
-                <w:szCs w:val="18"/>
-              </w:rPr>
-            </w:pPr>
-            <w:r>
-              <w:rPr>
-                <w:rFonts w:ascii="Century Gothic" w:hAnsi="Century Gothic"/>
-                <w:sz w:val="18"/>
-                <w:szCs w:val="18"/>
-              </w:rPr>
-              <w:t xml:space="preserve">                       On failure</w:t>
-            </w:r>
+              <w:t xml:space="preserve">Exit </w:t>
+            </w:r>
+            <w:proofErr w:type="spellStart"/>
+            <w:r>
+              <w:rPr>
+                <w:rFonts w:ascii="Century Gothic" w:hAnsi="Century Gothic"/>
+                <w:b/>
+                <w:bCs/>
+                <w:sz w:val="18"/>
+                <w:szCs w:val="18"/>
+              </w:rPr>
+              <w:t>condition</w:t>
+            </w:r>
+            <w:proofErr w:type="spellEnd"/>
+          </w:p>
+          <w:p>
+            <w:pPr>
+              <w:spacing w:line="276" w:lineRule="auto"/>
+              <w:rPr>
+                <w:rFonts w:ascii="Century Gothic" w:hAnsi="Century Gothic"/>
+                <w:sz w:val="18"/>
+                <w:szCs w:val="18"/>
+              </w:rPr>
+            </w:pPr>
+            <w:r>
+              <w:rPr>
+                <w:rFonts w:ascii="Century Gothic" w:hAnsi="Century Gothic"/>
+                <w:sz w:val="18"/>
+                <w:szCs w:val="18"/>
+              </w:rPr>
+              <w:t xml:space="preserve">                       On </w:t>
+            </w:r>
+            <w:proofErr w:type="spellStart"/>
+            <w:r>
+              <w:rPr>
+                <w:rFonts w:ascii="Century Gothic" w:hAnsi="Century Gothic"/>
+                <w:sz w:val="18"/>
+                <w:szCs w:val="18"/>
+              </w:rPr>
+              <w:t>failure</w:t>
+            </w:r>
+            <w:proofErr w:type="spellEnd"/>
           </w:p>
         </w:tc>
         <w:tc>
@@ -18375,8 +19181,20 @@
                 <w:sz w:val="18"/>
                 <w:szCs w:val="18"/>
               </w:rPr>
-              <w:t>Rilevanza/User Priority</w:t>
-            </w:r>
+              <w:t xml:space="preserve">Rilevanza/User </w:t>
+            </w:r>
+            <w:proofErr w:type="spellStart"/>
+            <w:r>
+              <w:rPr>
+                <w:rFonts w:ascii="Century Gothic" w:hAnsi="Century Gothic"/>
+                <w:b/>
+                <w:bCs/>
+                <w:sz w:val="18"/>
+                <w:szCs w:val="18"/>
+              </w:rPr>
+              <w:t>Priority</w:t>
+            </w:r>
+            <w:proofErr w:type="spellEnd"/>
           </w:p>
         </w:tc>
         <w:tc>
@@ -18539,6 +19357,7 @@
                 <w:szCs w:val="18"/>
               </w:rPr>
             </w:pPr>
+            <w:proofErr w:type="spellStart"/>
             <w:r>
               <w:rPr>
                 <w:rFonts w:ascii="Century Gothic" w:eastAsia="Calibri" w:hAnsi="Century Gothic" w:cs="Times New Roman"/>
@@ -18547,7 +19366,18 @@
                 <w:sz w:val="18"/>
                 <w:szCs w:val="18"/>
               </w:rPr>
-              <w:t>Generalization of</w:t>
+              <w:t>Generalization</w:t>
+            </w:r>
+            <w:proofErr w:type="spellEnd"/>
+            <w:r>
+              <w:rPr>
+                <w:rFonts w:ascii="Century Gothic" w:eastAsia="Calibri" w:hAnsi="Century Gothic" w:cs="Times New Roman"/>
+                <w:b/>
+                <w:bCs/>
+                <w:sz w:val="18"/>
+                <w:szCs w:val="18"/>
+              </w:rPr>
+              <w:t xml:space="preserve"> of</w:t>
             </w:r>
           </w:p>
         </w:tc>
@@ -19127,15 +19957,35 @@
                 <w:sz w:val="18"/>
                 <w:szCs w:val="18"/>
               </w:rPr>
-              <w:t xml:space="preserve">I Scenario/Flusso di eventi Alternativo:  </w:t>
-            </w:r>
-            <w:r>
-              <w:rPr>
-                <w:rFonts w:ascii="Century Gothic" w:hAnsi="Century Gothic"/>
-                <w:sz w:val="18"/>
-                <w:szCs w:val="18"/>
-              </w:rPr>
-              <w:t>Collegamento manuale al link</w:t>
+              <w:t xml:space="preserve">I Scenario/Flusso di eventi </w:t>
+            </w:r>
+            <w:proofErr w:type="gramStart"/>
+            <w:r>
+              <w:rPr>
+                <w:rFonts w:ascii="Century Gothic" w:hAnsi="Century Gothic"/>
+                <w:b/>
+                <w:bCs/>
+                <w:sz w:val="18"/>
+                <w:szCs w:val="18"/>
+              </w:rPr>
+              <w:t xml:space="preserve">Alternativo:  </w:t>
+            </w:r>
+            <w:r>
+              <w:rPr>
+                <w:rFonts w:ascii="Century Gothic" w:hAnsi="Century Gothic"/>
+                <w:sz w:val="18"/>
+                <w:szCs w:val="18"/>
+              </w:rPr>
+              <w:t>Collegamento</w:t>
+            </w:r>
+            <w:proofErr w:type="gramEnd"/>
+            <w:r>
+              <w:rPr>
+                <w:rFonts w:ascii="Century Gothic" w:hAnsi="Century Gothic"/>
+                <w:sz w:val="18"/>
+                <w:szCs w:val="18"/>
+              </w:rPr>
+              <w:t xml:space="preserve"> manuale al link</w:t>
             </w:r>
           </w:p>
         </w:tc>
@@ -19263,15 +20113,35 @@
                 <w:sz w:val="18"/>
                 <w:szCs w:val="18"/>
               </w:rPr>
-              <w:t xml:space="preserve">I Scenario/Flusso di eventi di ERRORE:  </w:t>
-            </w:r>
-            <w:r>
-              <w:rPr>
-                <w:rFonts w:ascii="Century Gothic" w:hAnsi="Century Gothic"/>
-                <w:sz w:val="18"/>
-                <w:szCs w:val="18"/>
-              </w:rPr>
-              <w:t>Invio fallito</w:t>
+              <w:t xml:space="preserve">I Scenario/Flusso di eventi di </w:t>
+            </w:r>
+            <w:proofErr w:type="gramStart"/>
+            <w:r>
+              <w:rPr>
+                <w:rFonts w:ascii="Century Gothic" w:hAnsi="Century Gothic"/>
+                <w:b/>
+                <w:bCs/>
+                <w:sz w:val="18"/>
+                <w:szCs w:val="18"/>
+              </w:rPr>
+              <w:t xml:space="preserve">ERRORE:  </w:t>
+            </w:r>
+            <w:r>
+              <w:rPr>
+                <w:rFonts w:ascii="Century Gothic" w:hAnsi="Century Gothic"/>
+                <w:sz w:val="18"/>
+                <w:szCs w:val="18"/>
+              </w:rPr>
+              <w:t>Invio</w:t>
+            </w:r>
+            <w:proofErr w:type="gramEnd"/>
+            <w:r>
+              <w:rPr>
+                <w:rFonts w:ascii="Century Gothic" w:hAnsi="Century Gothic"/>
+                <w:sz w:val="18"/>
+                <w:szCs w:val="18"/>
+              </w:rPr>
+              <w:t xml:space="preserve"> fallito</w:t>
             </w:r>
           </w:p>
         </w:tc>
@@ -19505,15 +20375,35 @@
                 <w:sz w:val="18"/>
                 <w:szCs w:val="18"/>
               </w:rPr>
-              <w:t xml:space="preserve">II Scenario/Flusso di eventi di ERRORE:  </w:t>
-            </w:r>
-            <w:r>
-              <w:rPr>
-                <w:rFonts w:ascii="Century Gothic" w:hAnsi="Century Gothic"/>
-                <w:sz w:val="18"/>
-                <w:szCs w:val="18"/>
-              </w:rPr>
-              <w:t>File sbagliato</w:t>
+              <w:t xml:space="preserve">II Scenario/Flusso di eventi di </w:t>
+            </w:r>
+            <w:proofErr w:type="gramStart"/>
+            <w:r>
+              <w:rPr>
+                <w:rFonts w:ascii="Century Gothic" w:hAnsi="Century Gothic"/>
+                <w:b/>
+                <w:bCs/>
+                <w:sz w:val="18"/>
+                <w:szCs w:val="18"/>
+              </w:rPr>
+              <w:t xml:space="preserve">ERRORE:  </w:t>
+            </w:r>
+            <w:r>
+              <w:rPr>
+                <w:rFonts w:ascii="Century Gothic" w:hAnsi="Century Gothic"/>
+                <w:sz w:val="18"/>
+                <w:szCs w:val="18"/>
+              </w:rPr>
+              <w:t>File</w:t>
+            </w:r>
+            <w:proofErr w:type="gramEnd"/>
+            <w:r>
+              <w:rPr>
+                <w:rFonts w:ascii="Century Gothic" w:hAnsi="Century Gothic"/>
+                <w:sz w:val="18"/>
+                <w:szCs w:val="18"/>
+              </w:rPr>
+              <w:t xml:space="preserve"> sbagliato</w:t>
             </w:r>
           </w:p>
         </w:tc>
@@ -19779,8 +20669,20 @@
                 <w:sz w:val="18"/>
                 <w:szCs w:val="18"/>
               </w:rPr>
-              <w:t>Special Requirements</w:t>
-            </w:r>
+              <w:t xml:space="preserve">Special </w:t>
+            </w:r>
+            <w:proofErr w:type="spellStart"/>
+            <w:r>
+              <w:rPr>
+                <w:rFonts w:ascii="Century Gothic" w:hAnsi="Century Gothic"/>
+                <w:b/>
+                <w:bCs/>
+                <w:sz w:val="18"/>
+                <w:szCs w:val="18"/>
+              </w:rPr>
+              <w:t>Requirements</w:t>
+            </w:r>
+            <w:proofErr w:type="spellEnd"/>
           </w:p>
         </w:tc>
         <w:tc>
@@ -19951,6 +20853,7 @@
                 <w:szCs w:val="18"/>
               </w:rPr>
             </w:pPr>
+            <w:proofErr w:type="spellStart"/>
             <w:r>
               <w:rPr>
                 <w:rFonts w:ascii="Century Gothic" w:hAnsi="Century Gothic"/>
@@ -19960,7 +20863,19 @@
                 <w:sz w:val="18"/>
                 <w:szCs w:val="18"/>
               </w:rPr>
-              <w:t>UC_Report _Download</w:t>
+              <w:t>UC_Report</w:t>
+            </w:r>
+            <w:proofErr w:type="spellEnd"/>
+            <w:r>
+              <w:rPr>
+                <w:rFonts w:ascii="Century Gothic" w:hAnsi="Century Gothic"/>
+                <w:bCs/>
+                <w:i/>
+                <w:iCs/>
+                <w:sz w:val="18"/>
+                <w:szCs w:val="18"/>
+              </w:rPr>
+              <w:t xml:space="preserve"> _Download</w:t>
             </w:r>
           </w:p>
         </w:tc>
@@ -20145,6 +21060,7 @@
                 <w:szCs w:val="18"/>
               </w:rPr>
             </w:pPr>
+            <w:proofErr w:type="spellStart"/>
             <w:r>
               <w:rPr>
                 <w:rFonts w:ascii="Century Gothic" w:hAnsi="Century Gothic"/>
@@ -20154,7 +21070,19 @@
                 <w:sz w:val="18"/>
                 <w:szCs w:val="18"/>
               </w:rPr>
-              <w:t>Vers.</w:t>
+              <w:t>Vers</w:t>
+            </w:r>
+            <w:proofErr w:type="spellEnd"/>
+            <w:r>
+              <w:rPr>
+                <w:rFonts w:ascii="Century Gothic" w:hAnsi="Century Gothic"/>
+                <w:bCs/>
+                <w:i/>
+                <w:iCs/>
+                <w:sz w:val="18"/>
+                <w:szCs w:val="18"/>
+              </w:rPr>
+              <w:t>.</w:t>
             </w:r>
           </w:p>
         </w:tc>
@@ -20559,8 +21487,20 @@
                 <w:sz w:val="18"/>
                 <w:szCs w:val="18"/>
               </w:rPr>
-              <w:t>Entry Condition</w:t>
-            </w:r>
+              <w:t xml:space="preserve">Entry </w:t>
+            </w:r>
+            <w:proofErr w:type="spellStart"/>
+            <w:r>
+              <w:rPr>
+                <w:rFonts w:ascii="Century Gothic" w:hAnsi="Century Gothic"/>
+                <w:b/>
+                <w:bCs/>
+                <w:sz w:val="18"/>
+                <w:szCs w:val="18"/>
+              </w:rPr>
+              <w:t>Condition</w:t>
+            </w:r>
+            <w:proofErr w:type="spellEnd"/>
           </w:p>
         </w:tc>
         <w:tc>
@@ -20616,8 +21556,20 @@
                 <w:sz w:val="18"/>
                 <w:szCs w:val="18"/>
               </w:rPr>
-              <w:t>Exit condition</w:t>
-            </w:r>
+              <w:t xml:space="preserve">Exit </w:t>
+            </w:r>
+            <w:proofErr w:type="spellStart"/>
+            <w:r>
+              <w:rPr>
+                <w:rFonts w:ascii="Century Gothic" w:hAnsi="Century Gothic"/>
+                <w:b/>
+                <w:bCs/>
+                <w:sz w:val="18"/>
+                <w:szCs w:val="18"/>
+              </w:rPr>
+              <w:t>condition</w:t>
+            </w:r>
+            <w:proofErr w:type="spellEnd"/>
           </w:p>
           <w:p>
             <w:pPr>
@@ -20692,26 +21644,48 @@
                 <w:sz w:val="18"/>
                 <w:szCs w:val="18"/>
               </w:rPr>
-              <w:t>Exit condition</w:t>
-            </w:r>
-          </w:p>
-          <w:p>
-            <w:pPr>
-              <w:spacing w:line="276" w:lineRule="auto"/>
-              <w:rPr>
-                <w:rFonts w:ascii="Century Gothic" w:hAnsi="Century Gothic"/>
-                <w:sz w:val="18"/>
-                <w:szCs w:val="18"/>
-              </w:rPr>
-            </w:pPr>
-            <w:r>
-              <w:rPr>
-                <w:rFonts w:ascii="Century Gothic" w:hAnsi="Century Gothic"/>
-                <w:sz w:val="18"/>
-                <w:szCs w:val="18"/>
-              </w:rPr>
-              <w:t xml:space="preserve">                       On failure</w:t>
-            </w:r>
+              <w:t xml:space="preserve">Exit </w:t>
+            </w:r>
+            <w:proofErr w:type="spellStart"/>
+            <w:r>
+              <w:rPr>
+                <w:rFonts w:ascii="Century Gothic" w:hAnsi="Century Gothic"/>
+                <w:b/>
+                <w:bCs/>
+                <w:sz w:val="18"/>
+                <w:szCs w:val="18"/>
+              </w:rPr>
+              <w:t>condition</w:t>
+            </w:r>
+            <w:proofErr w:type="spellEnd"/>
+          </w:p>
+          <w:p>
+            <w:pPr>
+              <w:spacing w:line="276" w:lineRule="auto"/>
+              <w:rPr>
+                <w:rFonts w:ascii="Century Gothic" w:hAnsi="Century Gothic"/>
+                <w:sz w:val="18"/>
+                <w:szCs w:val="18"/>
+              </w:rPr>
+            </w:pPr>
+            <w:r>
+              <w:rPr>
+                <w:rFonts w:ascii="Century Gothic" w:hAnsi="Century Gothic"/>
+                <w:sz w:val="18"/>
+                <w:szCs w:val="18"/>
+              </w:rPr>
+              <w:t xml:space="preserve">                       On </w:t>
+            </w:r>
+            <w:proofErr w:type="spellStart"/>
+            <w:r>
+              <w:rPr>
+                <w:rFonts w:ascii="Century Gothic" w:hAnsi="Century Gothic"/>
+                <w:sz w:val="18"/>
+                <w:szCs w:val="18"/>
+              </w:rPr>
+              <w:t>failure</w:t>
+            </w:r>
+            <w:proofErr w:type="spellEnd"/>
           </w:p>
         </w:tc>
         <w:tc>
@@ -20766,8 +21740,20 @@
                 <w:sz w:val="18"/>
                 <w:szCs w:val="18"/>
               </w:rPr>
-              <w:t>Rilevanza/User Priority</w:t>
-            </w:r>
+              <w:t xml:space="preserve">Rilevanza/User </w:t>
+            </w:r>
+            <w:proofErr w:type="spellStart"/>
+            <w:r>
+              <w:rPr>
+                <w:rFonts w:ascii="Century Gothic" w:hAnsi="Century Gothic"/>
+                <w:b/>
+                <w:bCs/>
+                <w:sz w:val="18"/>
+                <w:szCs w:val="18"/>
+              </w:rPr>
+              <w:t>Priority</w:t>
+            </w:r>
+            <w:proofErr w:type="spellEnd"/>
           </w:p>
         </w:tc>
         <w:tc>
@@ -20933,6 +21919,7 @@
                 <w:szCs w:val="18"/>
               </w:rPr>
             </w:pPr>
+            <w:proofErr w:type="spellStart"/>
             <w:r>
               <w:rPr>
                 <w:rFonts w:ascii="Century Gothic" w:eastAsia="Calibri" w:hAnsi="Century Gothic" w:cs="Times New Roman"/>
@@ -20941,7 +21928,18 @@
                 <w:sz w:val="18"/>
                 <w:szCs w:val="18"/>
               </w:rPr>
-              <w:t>Generalization of</w:t>
+              <w:t>Generalization</w:t>
+            </w:r>
+            <w:proofErr w:type="spellEnd"/>
+            <w:r>
+              <w:rPr>
+                <w:rFonts w:ascii="Century Gothic" w:eastAsia="Calibri" w:hAnsi="Century Gothic" w:cs="Times New Roman"/>
+                <w:b/>
+                <w:bCs/>
+                <w:sz w:val="18"/>
+                <w:szCs w:val="18"/>
+              </w:rPr>
+              <w:t xml:space="preserve"> of</w:t>
             </w:r>
           </w:p>
         </w:tc>
@@ -21731,6 +22729,7 @@
                 <w:szCs w:val="18"/>
               </w:rPr>
             </w:pPr>
+            <w:proofErr w:type="spellStart"/>
             <w:r>
               <w:rPr>
                 <w:rFonts w:ascii="Century Gothic" w:hAnsi="Century Gothic"/>
@@ -21742,6 +22741,7 @@
               </w:rPr>
               <w:t>UC_Report_Search</w:t>
             </w:r>
+            <w:proofErr w:type="spellEnd"/>
           </w:p>
         </w:tc>
         <w:tc>
@@ -21892,6 +22892,7 @@
                 <w:szCs w:val="18"/>
               </w:rPr>
             </w:pPr>
+            <w:proofErr w:type="spellStart"/>
             <w:r>
               <w:rPr>
                 <w:rFonts w:ascii="Century Gothic" w:hAnsi="Century Gothic"/>
@@ -21901,7 +22902,19 @@
                 <w:sz w:val="18"/>
                 <w:szCs w:val="18"/>
               </w:rPr>
-              <w:t>Vers.</w:t>
+              <w:t>Vers</w:t>
+            </w:r>
+            <w:proofErr w:type="spellEnd"/>
+            <w:r>
+              <w:rPr>
+                <w:rFonts w:ascii="Century Gothic" w:hAnsi="Century Gothic"/>
+                <w:bCs/>
+                <w:i/>
+                <w:iCs/>
+                <w:sz w:val="18"/>
+                <w:szCs w:val="18"/>
+              </w:rPr>
+              <w:t>.</w:t>
             </w:r>
           </w:p>
         </w:tc>
@@ -22262,8 +23275,20 @@
                 <w:sz w:val="18"/>
                 <w:szCs w:val="18"/>
               </w:rPr>
-              <w:t>Entry Condition</w:t>
-            </w:r>
+              <w:t xml:space="preserve">Entry </w:t>
+            </w:r>
+            <w:proofErr w:type="spellStart"/>
+            <w:r>
+              <w:rPr>
+                <w:rFonts w:ascii="Century Gothic" w:hAnsi="Century Gothic"/>
+                <w:b/>
+                <w:bCs/>
+                <w:sz w:val="18"/>
+                <w:szCs w:val="18"/>
+              </w:rPr>
+              <w:t>Condition</w:t>
+            </w:r>
+            <w:proofErr w:type="spellEnd"/>
           </w:p>
         </w:tc>
         <w:tc>
@@ -22320,8 +23345,20 @@
                 <w:sz w:val="18"/>
                 <w:szCs w:val="18"/>
               </w:rPr>
-              <w:t>Exit condition</w:t>
-            </w:r>
+              <w:t xml:space="preserve">Exit </w:t>
+            </w:r>
+            <w:proofErr w:type="spellStart"/>
+            <w:r>
+              <w:rPr>
+                <w:rFonts w:ascii="Century Gothic" w:hAnsi="Century Gothic"/>
+                <w:b/>
+                <w:bCs/>
+                <w:sz w:val="18"/>
+                <w:szCs w:val="18"/>
+              </w:rPr>
+              <w:t>condition</w:t>
+            </w:r>
+            <w:proofErr w:type="spellEnd"/>
           </w:p>
           <w:p>
             <w:pPr>
@@ -22396,26 +23433,48 @@
                 <w:sz w:val="18"/>
                 <w:szCs w:val="18"/>
               </w:rPr>
-              <w:t>Exit condition</w:t>
-            </w:r>
-          </w:p>
-          <w:p>
-            <w:pPr>
-              <w:spacing w:line="276" w:lineRule="auto"/>
-              <w:rPr>
-                <w:rFonts w:ascii="Century Gothic" w:hAnsi="Century Gothic"/>
-                <w:sz w:val="18"/>
-                <w:szCs w:val="18"/>
-              </w:rPr>
-            </w:pPr>
-            <w:r>
-              <w:rPr>
-                <w:rFonts w:ascii="Century Gothic" w:hAnsi="Century Gothic"/>
-                <w:sz w:val="18"/>
-                <w:szCs w:val="18"/>
-              </w:rPr>
-              <w:t xml:space="preserve">                       On failure</w:t>
-            </w:r>
+              <w:t xml:space="preserve">Exit </w:t>
+            </w:r>
+            <w:proofErr w:type="spellStart"/>
+            <w:r>
+              <w:rPr>
+                <w:rFonts w:ascii="Century Gothic" w:hAnsi="Century Gothic"/>
+                <w:b/>
+                <w:bCs/>
+                <w:sz w:val="18"/>
+                <w:szCs w:val="18"/>
+              </w:rPr>
+              <w:t>condition</w:t>
+            </w:r>
+            <w:proofErr w:type="spellEnd"/>
+          </w:p>
+          <w:p>
+            <w:pPr>
+              <w:spacing w:line="276" w:lineRule="auto"/>
+              <w:rPr>
+                <w:rFonts w:ascii="Century Gothic" w:hAnsi="Century Gothic"/>
+                <w:sz w:val="18"/>
+                <w:szCs w:val="18"/>
+              </w:rPr>
+            </w:pPr>
+            <w:r>
+              <w:rPr>
+                <w:rFonts w:ascii="Century Gothic" w:hAnsi="Century Gothic"/>
+                <w:sz w:val="18"/>
+                <w:szCs w:val="18"/>
+              </w:rPr>
+              <w:t xml:space="preserve">                       On </w:t>
+            </w:r>
+            <w:proofErr w:type="spellStart"/>
+            <w:r>
+              <w:rPr>
+                <w:rFonts w:ascii="Century Gothic" w:hAnsi="Century Gothic"/>
+                <w:sz w:val="18"/>
+                <w:szCs w:val="18"/>
+              </w:rPr>
+              <w:t>failure</w:t>
+            </w:r>
+            <w:proofErr w:type="spellEnd"/>
           </w:p>
         </w:tc>
         <w:tc>
@@ -22470,8 +23529,20 @@
                 <w:sz w:val="18"/>
                 <w:szCs w:val="18"/>
               </w:rPr>
-              <w:t>Rilevanza/User Priority</w:t>
-            </w:r>
+              <w:t xml:space="preserve">Rilevanza/User </w:t>
+            </w:r>
+            <w:proofErr w:type="spellStart"/>
+            <w:r>
+              <w:rPr>
+                <w:rFonts w:ascii="Century Gothic" w:hAnsi="Century Gothic"/>
+                <w:b/>
+                <w:bCs/>
+                <w:sz w:val="18"/>
+                <w:szCs w:val="18"/>
+              </w:rPr>
+              <w:t>Priority</w:t>
+            </w:r>
+            <w:proofErr w:type="spellEnd"/>
           </w:p>
         </w:tc>
         <w:tc>
@@ -22634,6 +23705,7 @@
                 <w:szCs w:val="18"/>
               </w:rPr>
             </w:pPr>
+            <w:proofErr w:type="spellStart"/>
             <w:r>
               <w:rPr>
                 <w:rFonts w:ascii="Century Gothic" w:eastAsia="Calibri" w:hAnsi="Century Gothic" w:cs="Times New Roman"/>
@@ -22642,7 +23714,18 @@
                 <w:sz w:val="18"/>
                 <w:szCs w:val="18"/>
               </w:rPr>
-              <w:t>Generalization of</w:t>
+              <w:t>Generalization</w:t>
+            </w:r>
+            <w:proofErr w:type="spellEnd"/>
+            <w:r>
+              <w:rPr>
+                <w:rFonts w:ascii="Century Gothic" w:eastAsia="Calibri" w:hAnsi="Century Gothic" w:cs="Times New Roman"/>
+                <w:b/>
+                <w:bCs/>
+                <w:sz w:val="18"/>
+                <w:szCs w:val="18"/>
+              </w:rPr>
+              <w:t xml:space="preserve"> of</w:t>
             </w:r>
           </w:p>
         </w:tc>
@@ -22945,7 +24028,25 @@
                 <w:sz w:val="18"/>
                 <w:szCs w:val="18"/>
               </w:rPr>
-              <w:t xml:space="preserve">Range di date: sono presenti due campi separati che consentono di specificare un intervallo di tempo. In ogni campo sono presenti 3 menù che consentono di specificare, giorno, mese ed anno dei report generati. </w:t>
+              <w:t xml:space="preserve">Range di date: sono presenti due campi separati che consentono di specificare un intervallo di tempo. In ogni campo sono presenti </w:t>
+            </w:r>
+            <w:proofErr w:type="gramStart"/>
+            <w:r>
+              <w:rPr>
+                <w:rFonts w:ascii="Century Gothic" w:hAnsi="Century Gothic"/>
+                <w:sz w:val="18"/>
+                <w:szCs w:val="18"/>
+              </w:rPr>
+              <w:t>3</w:t>
+            </w:r>
+            <w:proofErr w:type="gramEnd"/>
+            <w:r>
+              <w:rPr>
+                <w:rFonts w:ascii="Century Gothic" w:hAnsi="Century Gothic"/>
+                <w:sz w:val="18"/>
+                <w:szCs w:val="18"/>
+              </w:rPr>
+              <w:t xml:space="preserve"> menù che consentono di specificare, giorno, mese ed anno dei report generati. </w:t>
             </w:r>
           </w:p>
           <w:p>
@@ -23341,15 +24442,35 @@
                 <w:sz w:val="18"/>
                 <w:szCs w:val="18"/>
               </w:rPr>
-              <w:t xml:space="preserve">I Scenario/Flusso di eventi Alternativo:  </w:t>
-            </w:r>
-            <w:r>
-              <w:rPr>
-                <w:rFonts w:ascii="Century Gothic" w:hAnsi="Century Gothic"/>
-                <w:sz w:val="18"/>
-                <w:szCs w:val="18"/>
-              </w:rPr>
-              <w:t>nessun campo è stato compilato</w:t>
+              <w:t xml:space="preserve">I Scenario/Flusso di eventi </w:t>
+            </w:r>
+            <w:proofErr w:type="gramStart"/>
+            <w:r>
+              <w:rPr>
+                <w:rFonts w:ascii="Century Gothic" w:hAnsi="Century Gothic"/>
+                <w:b/>
+                <w:bCs/>
+                <w:sz w:val="18"/>
+                <w:szCs w:val="18"/>
+              </w:rPr>
+              <w:t xml:space="preserve">Alternativo:  </w:t>
+            </w:r>
+            <w:r>
+              <w:rPr>
+                <w:rFonts w:ascii="Century Gothic" w:hAnsi="Century Gothic"/>
+                <w:sz w:val="18"/>
+                <w:szCs w:val="18"/>
+              </w:rPr>
+              <w:t>nessun</w:t>
+            </w:r>
+            <w:proofErr w:type="gramEnd"/>
+            <w:r>
+              <w:rPr>
+                <w:rFonts w:ascii="Century Gothic" w:hAnsi="Century Gothic"/>
+                <w:sz w:val="18"/>
+                <w:szCs w:val="18"/>
+              </w:rPr>
+              <w:t xml:space="preserve"> campo è stato compilato</w:t>
             </w:r>
           </w:p>
         </w:tc>
@@ -23563,15 +24684,35 @@
                 <w:sz w:val="18"/>
                 <w:szCs w:val="18"/>
               </w:rPr>
-              <w:t xml:space="preserve">II Scenario/Flusso di eventi Alternativo:  </w:t>
-            </w:r>
-            <w:r>
-              <w:rPr>
-                <w:rFonts w:ascii="Century Gothic" w:hAnsi="Century Gothic"/>
-                <w:sz w:val="18"/>
-                <w:szCs w:val="18"/>
-              </w:rPr>
-              <w:t xml:space="preserve">“data di inizio” è maggiore di “data fine” </w:t>
+              <w:t xml:space="preserve">II Scenario/Flusso di eventi </w:t>
+            </w:r>
+            <w:proofErr w:type="gramStart"/>
+            <w:r>
+              <w:rPr>
+                <w:rFonts w:ascii="Century Gothic" w:hAnsi="Century Gothic"/>
+                <w:b/>
+                <w:bCs/>
+                <w:sz w:val="18"/>
+                <w:szCs w:val="18"/>
+              </w:rPr>
+              <w:t xml:space="preserve">Alternativo:  </w:t>
+            </w:r>
+            <w:r>
+              <w:rPr>
+                <w:rFonts w:ascii="Century Gothic" w:hAnsi="Century Gothic"/>
+                <w:sz w:val="18"/>
+                <w:szCs w:val="18"/>
+              </w:rPr>
+              <w:t>“</w:t>
+            </w:r>
+            <w:proofErr w:type="gramEnd"/>
+            <w:r>
+              <w:rPr>
+                <w:rFonts w:ascii="Century Gothic" w:hAnsi="Century Gothic"/>
+                <w:sz w:val="18"/>
+                <w:szCs w:val="18"/>
+              </w:rPr>
+              <w:t xml:space="preserve">data di inizio” è maggiore di “data fine” </w:t>
             </w:r>
           </w:p>
         </w:tc>
@@ -23783,15 +24924,35 @@
                 <w:sz w:val="18"/>
                 <w:szCs w:val="18"/>
               </w:rPr>
-              <w:t xml:space="preserve">III Scenario/Flusso di eventi Alternativo:  </w:t>
-            </w:r>
-            <w:r>
-              <w:rPr>
-                <w:rFonts w:ascii="Century Gothic" w:hAnsi="Century Gothic"/>
-                <w:sz w:val="18"/>
-                <w:szCs w:val="18"/>
-              </w:rPr>
-              <w:t xml:space="preserve">il </w:t>
+              <w:t xml:space="preserve">III Scenario/Flusso di eventi </w:t>
+            </w:r>
+            <w:proofErr w:type="gramStart"/>
+            <w:r>
+              <w:rPr>
+                <w:rFonts w:ascii="Century Gothic" w:hAnsi="Century Gothic"/>
+                <w:b/>
+                <w:bCs/>
+                <w:sz w:val="18"/>
+                <w:szCs w:val="18"/>
+              </w:rPr>
+              <w:t xml:space="preserve">Alternativo:  </w:t>
+            </w:r>
+            <w:r>
+              <w:rPr>
+                <w:rFonts w:ascii="Century Gothic" w:hAnsi="Century Gothic"/>
+                <w:sz w:val="18"/>
+                <w:szCs w:val="18"/>
+              </w:rPr>
+              <w:t>il</w:t>
+            </w:r>
+            <w:proofErr w:type="gramEnd"/>
+            <w:r>
+              <w:rPr>
+                <w:rFonts w:ascii="Century Gothic" w:hAnsi="Century Gothic"/>
+                <w:sz w:val="18"/>
+                <w:szCs w:val="18"/>
+              </w:rPr>
+              <w:t xml:space="preserve"> </w:t>
             </w:r>
             <w:r>
               <w:rPr>
@@ -24576,6 +25737,7 @@
                 <w:szCs w:val="18"/>
               </w:rPr>
             </w:pPr>
+            <w:proofErr w:type="spellStart"/>
             <w:r>
               <w:rPr>
                 <w:rFonts w:ascii="Century Gothic" w:hAnsi="Century Gothic"/>
@@ -24587,6 +25749,7 @@
               </w:rPr>
               <w:t>UC_Report_Format</w:t>
             </w:r>
+            <w:proofErr w:type="spellEnd"/>
           </w:p>
         </w:tc>
         <w:tc>
@@ -24759,6 +25922,7 @@
                 <w:szCs w:val="18"/>
               </w:rPr>
             </w:pPr>
+            <w:proofErr w:type="spellStart"/>
             <w:r>
               <w:rPr>
                 <w:rFonts w:ascii="Century Gothic" w:hAnsi="Century Gothic"/>
@@ -24768,7 +25932,19 @@
                 <w:sz w:val="18"/>
                 <w:szCs w:val="18"/>
               </w:rPr>
-              <w:t>Vers.</w:t>
+              <w:t>Vers</w:t>
+            </w:r>
+            <w:proofErr w:type="spellEnd"/>
+            <w:r>
+              <w:rPr>
+                <w:rFonts w:ascii="Century Gothic" w:hAnsi="Century Gothic"/>
+                <w:bCs/>
+                <w:i/>
+                <w:iCs/>
+                <w:sz w:val="18"/>
+                <w:szCs w:val="18"/>
+              </w:rPr>
+              <w:t>.</w:t>
             </w:r>
           </w:p>
         </w:tc>
@@ -25178,8 +26354,20 @@
                 <w:sz w:val="18"/>
                 <w:szCs w:val="18"/>
               </w:rPr>
-              <w:t>Entry Condition</w:t>
-            </w:r>
+              <w:t xml:space="preserve">Entry </w:t>
+            </w:r>
+            <w:proofErr w:type="spellStart"/>
+            <w:r>
+              <w:rPr>
+                <w:rFonts w:ascii="Century Gothic" w:hAnsi="Century Gothic"/>
+                <w:b/>
+                <w:bCs/>
+                <w:sz w:val="18"/>
+                <w:szCs w:val="18"/>
+              </w:rPr>
+              <w:t>Condition</w:t>
+            </w:r>
+            <w:proofErr w:type="spellEnd"/>
           </w:p>
         </w:tc>
         <w:tc>
@@ -25235,8 +26423,20 @@
                 <w:sz w:val="18"/>
                 <w:szCs w:val="18"/>
               </w:rPr>
-              <w:t>Exit condition</w:t>
-            </w:r>
+              <w:t xml:space="preserve">Exit </w:t>
+            </w:r>
+            <w:proofErr w:type="spellStart"/>
+            <w:r>
+              <w:rPr>
+                <w:rFonts w:ascii="Century Gothic" w:hAnsi="Century Gothic"/>
+                <w:b/>
+                <w:bCs/>
+                <w:sz w:val="18"/>
+                <w:szCs w:val="18"/>
+              </w:rPr>
+              <w:t>condition</w:t>
+            </w:r>
+            <w:proofErr w:type="spellEnd"/>
           </w:p>
           <w:p>
             <w:pPr>
@@ -25311,26 +26511,48 @@
                 <w:sz w:val="18"/>
                 <w:szCs w:val="18"/>
               </w:rPr>
-              <w:t>Exit condition</w:t>
-            </w:r>
-          </w:p>
-          <w:p>
-            <w:pPr>
-              <w:spacing w:line="276" w:lineRule="auto"/>
-              <w:rPr>
-                <w:rFonts w:ascii="Century Gothic" w:hAnsi="Century Gothic"/>
-                <w:sz w:val="18"/>
-                <w:szCs w:val="18"/>
-              </w:rPr>
-            </w:pPr>
-            <w:r>
-              <w:rPr>
-                <w:rFonts w:ascii="Century Gothic" w:hAnsi="Century Gothic"/>
-                <w:sz w:val="18"/>
-                <w:szCs w:val="18"/>
-              </w:rPr>
-              <w:t xml:space="preserve">                       On failure</w:t>
-            </w:r>
+              <w:t xml:space="preserve">Exit </w:t>
+            </w:r>
+            <w:proofErr w:type="spellStart"/>
+            <w:r>
+              <w:rPr>
+                <w:rFonts w:ascii="Century Gothic" w:hAnsi="Century Gothic"/>
+                <w:b/>
+                <w:bCs/>
+                <w:sz w:val="18"/>
+                <w:szCs w:val="18"/>
+              </w:rPr>
+              <w:t>condition</w:t>
+            </w:r>
+            <w:proofErr w:type="spellEnd"/>
+          </w:p>
+          <w:p>
+            <w:pPr>
+              <w:spacing w:line="276" w:lineRule="auto"/>
+              <w:rPr>
+                <w:rFonts w:ascii="Century Gothic" w:hAnsi="Century Gothic"/>
+                <w:sz w:val="18"/>
+                <w:szCs w:val="18"/>
+              </w:rPr>
+            </w:pPr>
+            <w:r>
+              <w:rPr>
+                <w:rFonts w:ascii="Century Gothic" w:hAnsi="Century Gothic"/>
+                <w:sz w:val="18"/>
+                <w:szCs w:val="18"/>
+              </w:rPr>
+              <w:t xml:space="preserve">                       On </w:t>
+            </w:r>
+            <w:proofErr w:type="spellStart"/>
+            <w:r>
+              <w:rPr>
+                <w:rFonts w:ascii="Century Gothic" w:hAnsi="Century Gothic"/>
+                <w:sz w:val="18"/>
+                <w:szCs w:val="18"/>
+              </w:rPr>
+              <w:t>failure</w:t>
+            </w:r>
+            <w:proofErr w:type="spellEnd"/>
           </w:p>
         </w:tc>
         <w:tc>
@@ -25385,8 +26607,20 @@
                 <w:sz w:val="18"/>
                 <w:szCs w:val="18"/>
               </w:rPr>
-              <w:t>Rilevanza/User Priority</w:t>
-            </w:r>
+              <w:t xml:space="preserve">Rilevanza/User </w:t>
+            </w:r>
+            <w:proofErr w:type="spellStart"/>
+            <w:r>
+              <w:rPr>
+                <w:rFonts w:ascii="Century Gothic" w:hAnsi="Century Gothic"/>
+                <w:b/>
+                <w:bCs/>
+                <w:sz w:val="18"/>
+                <w:szCs w:val="18"/>
+              </w:rPr>
+              <w:t>Priority</w:t>
+            </w:r>
+            <w:proofErr w:type="spellEnd"/>
           </w:p>
         </w:tc>
         <w:tc>
@@ -25549,6 +26783,7 @@
                 <w:szCs w:val="18"/>
               </w:rPr>
             </w:pPr>
+            <w:proofErr w:type="spellStart"/>
             <w:r>
               <w:rPr>
                 <w:rFonts w:ascii="Century Gothic" w:eastAsia="Calibri" w:hAnsi="Century Gothic" w:cs="Times New Roman"/>
@@ -25557,7 +26792,18 @@
                 <w:sz w:val="18"/>
                 <w:szCs w:val="18"/>
               </w:rPr>
-              <w:t>Generalization of</w:t>
+              <w:t>Generalization</w:t>
+            </w:r>
+            <w:proofErr w:type="spellEnd"/>
+            <w:r>
+              <w:rPr>
+                <w:rFonts w:ascii="Century Gothic" w:eastAsia="Calibri" w:hAnsi="Century Gothic" w:cs="Times New Roman"/>
+                <w:b/>
+                <w:bCs/>
+                <w:sz w:val="18"/>
+                <w:szCs w:val="18"/>
+              </w:rPr>
+              <w:t xml:space="preserve"> of</w:t>
             </w:r>
           </w:p>
         </w:tc>
@@ -26155,15 +27401,35 @@
                 <w:sz w:val="18"/>
                 <w:szCs w:val="18"/>
               </w:rPr>
-              <w:t xml:space="preserve">I Scenario/Flusso di eventi Alternativo:  </w:t>
-            </w:r>
-            <w:r>
-              <w:rPr>
-                <w:rFonts w:ascii="Century Gothic" w:hAnsi="Century Gothic"/>
-                <w:sz w:val="18"/>
-                <w:szCs w:val="18"/>
-              </w:rPr>
-              <w:t>nessun box è stato selezionato</w:t>
+              <w:t xml:space="preserve">I Scenario/Flusso di eventi </w:t>
+            </w:r>
+            <w:proofErr w:type="gramStart"/>
+            <w:r>
+              <w:rPr>
+                <w:rFonts w:ascii="Century Gothic" w:hAnsi="Century Gothic"/>
+                <w:b/>
+                <w:bCs/>
+                <w:sz w:val="18"/>
+                <w:szCs w:val="18"/>
+              </w:rPr>
+              <w:t xml:space="preserve">Alternativo:  </w:t>
+            </w:r>
+            <w:r>
+              <w:rPr>
+                <w:rFonts w:ascii="Century Gothic" w:hAnsi="Century Gothic"/>
+                <w:sz w:val="18"/>
+                <w:szCs w:val="18"/>
+              </w:rPr>
+              <w:t>nessun</w:t>
+            </w:r>
+            <w:proofErr w:type="gramEnd"/>
+            <w:r>
+              <w:rPr>
+                <w:rFonts w:ascii="Century Gothic" w:hAnsi="Century Gothic"/>
+                <w:sz w:val="18"/>
+                <w:szCs w:val="18"/>
+              </w:rPr>
+              <w:t xml:space="preserve"> box è stato selezionato</w:t>
             </w:r>
           </w:p>
         </w:tc>
@@ -26286,17 +27552,39 @@
                 <w:sz w:val="18"/>
                 <w:szCs w:val="18"/>
               </w:rPr>
-              <w:t xml:space="preserve">I Scenario/Flusso di eventi di ERRORE:  </w:t>
-            </w:r>
-            <w:r>
-              <w:rPr>
-                <w:rFonts w:ascii="Century Gothic" w:hAnsi="Century Gothic"/>
-                <w:b/>
-                <w:bCs/>
-                <w:sz w:val="18"/>
-                <w:szCs w:val="18"/>
-              </w:rPr>
-              <w:t>il S</w:t>
+              <w:t xml:space="preserve">I Scenario/Flusso di eventi di </w:t>
+            </w:r>
+            <w:proofErr w:type="gramStart"/>
+            <w:r>
+              <w:rPr>
+                <w:rFonts w:ascii="Century Gothic" w:hAnsi="Century Gothic"/>
+                <w:b/>
+                <w:bCs/>
+                <w:sz w:val="18"/>
+                <w:szCs w:val="18"/>
+              </w:rPr>
+              <w:t xml:space="preserve">ERRORE:  </w:t>
+            </w:r>
+            <w:r>
+              <w:rPr>
+                <w:rFonts w:ascii="Century Gothic" w:hAnsi="Century Gothic"/>
+                <w:b/>
+                <w:bCs/>
+                <w:sz w:val="18"/>
+                <w:szCs w:val="18"/>
+              </w:rPr>
+              <w:t>il</w:t>
+            </w:r>
+            <w:proofErr w:type="gramEnd"/>
+            <w:r>
+              <w:rPr>
+                <w:rFonts w:ascii="Century Gothic" w:hAnsi="Century Gothic"/>
+                <w:b/>
+                <w:bCs/>
+                <w:sz w:val="18"/>
+                <w:szCs w:val="18"/>
+              </w:rPr>
+              <w:t xml:space="preserve"> S</w:t>
             </w:r>
             <w:r>
               <w:rPr>
@@ -26465,6 +27753,7 @@
                 <w:szCs w:val="18"/>
               </w:rPr>
             </w:pPr>
+            <w:proofErr w:type="spellStart"/>
             <w:r>
               <w:rPr>
                 <w:rFonts w:ascii="Century Gothic" w:hAnsi="Century Gothic"/>
@@ -26476,6 +27765,7 @@
               </w:rPr>
               <w:t>UC_Report_Delete</w:t>
             </w:r>
+            <w:proofErr w:type="spellEnd"/>
           </w:p>
         </w:tc>
         <w:tc>
@@ -26648,6 +27938,7 @@
                 <w:szCs w:val="18"/>
               </w:rPr>
             </w:pPr>
+            <w:proofErr w:type="spellStart"/>
             <w:r>
               <w:rPr>
                 <w:rFonts w:ascii="Century Gothic" w:hAnsi="Century Gothic"/>
@@ -26657,7 +27948,19 @@
                 <w:sz w:val="18"/>
                 <w:szCs w:val="18"/>
               </w:rPr>
-              <w:t>Vers.</w:t>
+              <w:t>Vers</w:t>
+            </w:r>
+            <w:proofErr w:type="spellEnd"/>
+            <w:r>
+              <w:rPr>
+                <w:rFonts w:ascii="Century Gothic" w:hAnsi="Century Gothic"/>
+                <w:bCs/>
+                <w:i/>
+                <w:iCs/>
+                <w:sz w:val="18"/>
+                <w:szCs w:val="18"/>
+              </w:rPr>
+              <w:t>.</w:t>
             </w:r>
           </w:p>
         </w:tc>
@@ -26852,7 +28155,31 @@
                 <w:sz w:val="18"/>
                 <w:szCs w:val="18"/>
               </w:rPr>
-              <w:t xml:space="preserve">Lo UC consente di eliminare uno o più report dalla repository del </w:t>
+              <w:t xml:space="preserve">Lo UC consente di eliminare uno o più report </w:t>
+            </w:r>
+            <w:proofErr w:type="gramStart"/>
+            <w:r>
+              <w:rPr>
+                <w:rFonts w:ascii="Century Gothic" w:hAnsi="Century Gothic"/>
+                <w:bCs/>
+                <w:i/>
+                <w:iCs/>
+                <w:sz w:val="18"/>
+                <w:szCs w:val="18"/>
+              </w:rPr>
+              <w:t>dalla repository</w:t>
+            </w:r>
+            <w:proofErr w:type="gramEnd"/>
+            <w:r>
+              <w:rPr>
+                <w:rFonts w:ascii="Century Gothic" w:hAnsi="Century Gothic"/>
+                <w:bCs/>
+                <w:i/>
+                <w:iCs/>
+                <w:sz w:val="18"/>
+                <w:szCs w:val="18"/>
+              </w:rPr>
+              <w:t xml:space="preserve"> del </w:t>
             </w:r>
             <w:r>
               <w:rPr>
@@ -26974,7 +28301,27 @@
                 <w:sz w:val="18"/>
                 <w:szCs w:val="18"/>
               </w:rPr>
-              <w:t>È interessato ad eliminare reports per rimuovere dalla repository informazioni non più utili.</w:t>
+              <w:t xml:space="preserve">È interessato ad eliminare reports per rimuovere </w:t>
+            </w:r>
+            <w:proofErr w:type="gramStart"/>
+            <w:r>
+              <w:rPr>
+                <w:rFonts w:ascii="Century Gothic" w:hAnsi="Century Gothic"/>
+                <w:bCs/>
+                <w:sz w:val="18"/>
+                <w:szCs w:val="18"/>
+              </w:rPr>
+              <w:t>dalla repository</w:t>
+            </w:r>
+            <w:proofErr w:type="gramEnd"/>
+            <w:r>
+              <w:rPr>
+                <w:rFonts w:ascii="Century Gothic" w:hAnsi="Century Gothic"/>
+                <w:bCs/>
+                <w:sz w:val="18"/>
+                <w:szCs w:val="18"/>
+              </w:rPr>
+              <w:t xml:space="preserve"> informazioni non più utili.</w:t>
             </w:r>
           </w:p>
         </w:tc>
@@ -27064,8 +28411,20 @@
                 <w:sz w:val="18"/>
                 <w:szCs w:val="18"/>
               </w:rPr>
-              <w:t>Entry Condition</w:t>
-            </w:r>
+              <w:t xml:space="preserve">Entry </w:t>
+            </w:r>
+            <w:proofErr w:type="spellStart"/>
+            <w:r>
+              <w:rPr>
+                <w:rFonts w:ascii="Century Gothic" w:hAnsi="Century Gothic"/>
+                <w:b/>
+                <w:bCs/>
+                <w:sz w:val="18"/>
+                <w:szCs w:val="18"/>
+              </w:rPr>
+              <w:t>Condition</w:t>
+            </w:r>
+            <w:proofErr w:type="spellEnd"/>
           </w:p>
         </w:tc>
         <w:tc>
@@ -27121,8 +28480,20 @@
                 <w:sz w:val="18"/>
                 <w:szCs w:val="18"/>
               </w:rPr>
-              <w:t>Exit condition</w:t>
-            </w:r>
+              <w:t xml:space="preserve">Exit </w:t>
+            </w:r>
+            <w:proofErr w:type="spellStart"/>
+            <w:r>
+              <w:rPr>
+                <w:rFonts w:ascii="Century Gothic" w:hAnsi="Century Gothic"/>
+                <w:b/>
+                <w:bCs/>
+                <w:sz w:val="18"/>
+                <w:szCs w:val="18"/>
+              </w:rPr>
+              <w:t>condition</w:t>
+            </w:r>
+            <w:proofErr w:type="spellEnd"/>
           </w:p>
           <w:p>
             <w:pPr>
@@ -27164,7 +28535,27 @@
                 <w:sz w:val="18"/>
                 <w:szCs w:val="18"/>
               </w:rPr>
-              <w:t>I reports selezionati devono essere eliminati dalla repository.</w:t>
+              <w:t xml:space="preserve">I reports selezionati devono essere eliminati </w:t>
+            </w:r>
+            <w:proofErr w:type="gramStart"/>
+            <w:r>
+              <w:rPr>
+                <w:rFonts w:ascii="Century Gothic" w:hAnsi="Century Gothic"/>
+                <w:bCs/>
+                <w:sz w:val="18"/>
+                <w:szCs w:val="18"/>
+              </w:rPr>
+              <w:t>dalla repository</w:t>
+            </w:r>
+            <w:proofErr w:type="gramEnd"/>
+            <w:r>
+              <w:rPr>
+                <w:rFonts w:ascii="Century Gothic" w:hAnsi="Century Gothic"/>
+                <w:bCs/>
+                <w:sz w:val="18"/>
+                <w:szCs w:val="18"/>
+              </w:rPr>
+              <w:t>.</w:t>
             </w:r>
           </w:p>
         </w:tc>
@@ -27197,26 +28588,48 @@
                 <w:sz w:val="18"/>
                 <w:szCs w:val="18"/>
               </w:rPr>
-              <w:t>Exit condition</w:t>
-            </w:r>
-          </w:p>
-          <w:p>
-            <w:pPr>
-              <w:spacing w:line="276" w:lineRule="auto"/>
-              <w:rPr>
-                <w:rFonts w:ascii="Century Gothic" w:hAnsi="Century Gothic"/>
-                <w:sz w:val="18"/>
-                <w:szCs w:val="18"/>
-              </w:rPr>
-            </w:pPr>
-            <w:r>
-              <w:rPr>
-                <w:rFonts w:ascii="Century Gothic" w:hAnsi="Century Gothic"/>
-                <w:sz w:val="18"/>
-                <w:szCs w:val="18"/>
-              </w:rPr>
-              <w:t xml:space="preserve">                       On failure</w:t>
-            </w:r>
+              <w:t xml:space="preserve">Exit </w:t>
+            </w:r>
+            <w:proofErr w:type="spellStart"/>
+            <w:r>
+              <w:rPr>
+                <w:rFonts w:ascii="Century Gothic" w:hAnsi="Century Gothic"/>
+                <w:b/>
+                <w:bCs/>
+                <w:sz w:val="18"/>
+                <w:szCs w:val="18"/>
+              </w:rPr>
+              <w:t>condition</w:t>
+            </w:r>
+            <w:proofErr w:type="spellEnd"/>
+          </w:p>
+          <w:p>
+            <w:pPr>
+              <w:spacing w:line="276" w:lineRule="auto"/>
+              <w:rPr>
+                <w:rFonts w:ascii="Century Gothic" w:hAnsi="Century Gothic"/>
+                <w:sz w:val="18"/>
+                <w:szCs w:val="18"/>
+              </w:rPr>
+            </w:pPr>
+            <w:r>
+              <w:rPr>
+                <w:rFonts w:ascii="Century Gothic" w:hAnsi="Century Gothic"/>
+                <w:sz w:val="18"/>
+                <w:szCs w:val="18"/>
+              </w:rPr>
+              <w:t xml:space="preserve">                       On </w:t>
+            </w:r>
+            <w:proofErr w:type="spellStart"/>
+            <w:r>
+              <w:rPr>
+                <w:rFonts w:ascii="Century Gothic" w:hAnsi="Century Gothic"/>
+                <w:sz w:val="18"/>
+                <w:szCs w:val="18"/>
+              </w:rPr>
+              <w:t>failure</w:t>
+            </w:r>
+            <w:proofErr w:type="spellEnd"/>
           </w:p>
         </w:tc>
         <w:tc>
@@ -27240,7 +28653,27 @@
                 <w:sz w:val="18"/>
                 <w:szCs w:val="18"/>
               </w:rPr>
-              <w:t>I reports selezionati non vengono rimossi dalla repository.</w:t>
+              <w:t xml:space="preserve">I reports selezionati non vengono rimossi </w:t>
+            </w:r>
+            <w:proofErr w:type="gramStart"/>
+            <w:r>
+              <w:rPr>
+                <w:rFonts w:ascii="Century Gothic" w:hAnsi="Century Gothic"/>
+                <w:bCs/>
+                <w:sz w:val="18"/>
+                <w:szCs w:val="18"/>
+              </w:rPr>
+              <w:t>dalla repository</w:t>
+            </w:r>
+            <w:proofErr w:type="gramEnd"/>
+            <w:r>
+              <w:rPr>
+                <w:rFonts w:ascii="Century Gothic" w:hAnsi="Century Gothic"/>
+                <w:bCs/>
+                <w:sz w:val="18"/>
+                <w:szCs w:val="18"/>
+              </w:rPr>
+              <w:t>.</w:t>
             </w:r>
           </w:p>
         </w:tc>
@@ -27271,8 +28704,20 @@
                 <w:sz w:val="18"/>
                 <w:szCs w:val="18"/>
               </w:rPr>
-              <w:t>Rilevanza/User Priority</w:t>
-            </w:r>
+              <w:t xml:space="preserve">Rilevanza/User </w:t>
+            </w:r>
+            <w:proofErr w:type="spellStart"/>
+            <w:r>
+              <w:rPr>
+                <w:rFonts w:ascii="Century Gothic" w:hAnsi="Century Gothic"/>
+                <w:b/>
+                <w:bCs/>
+                <w:sz w:val="18"/>
+                <w:szCs w:val="18"/>
+              </w:rPr>
+              <w:t>Priority</w:t>
+            </w:r>
+            <w:proofErr w:type="spellEnd"/>
           </w:p>
         </w:tc>
         <w:tc>
@@ -27438,6 +28883,7 @@
                 <w:szCs w:val="18"/>
               </w:rPr>
             </w:pPr>
+            <w:proofErr w:type="spellStart"/>
             <w:r>
               <w:rPr>
                 <w:rFonts w:ascii="Century Gothic" w:eastAsia="Calibri" w:hAnsi="Century Gothic" w:cs="Times New Roman"/>
@@ -27446,7 +28892,18 @@
                 <w:sz w:val="18"/>
                 <w:szCs w:val="18"/>
               </w:rPr>
-              <w:t>Generalization of</w:t>
+              <w:t>Generalization</w:t>
+            </w:r>
+            <w:proofErr w:type="spellEnd"/>
+            <w:r>
+              <w:rPr>
+                <w:rFonts w:ascii="Century Gothic" w:eastAsia="Calibri" w:hAnsi="Century Gothic" w:cs="Times New Roman"/>
+                <w:b/>
+                <w:bCs/>
+                <w:sz w:val="18"/>
+                <w:szCs w:val="18"/>
+              </w:rPr>
+              <w:t xml:space="preserve"> of</w:t>
             </w:r>
           </w:p>
         </w:tc>
@@ -27880,7 +29337,25 @@
                 <w:sz w:val="18"/>
                 <w:szCs w:val="18"/>
               </w:rPr>
-              <w:t>Clicca sul pulsante ”Conferma” per confermare la scelta di eliminare i report selezionati.</w:t>
+              <w:t xml:space="preserve">Clicca sul </w:t>
+            </w:r>
+            <w:proofErr w:type="gramStart"/>
+            <w:r>
+              <w:rPr>
+                <w:rFonts w:ascii="Century Gothic" w:hAnsi="Century Gothic"/>
+                <w:sz w:val="18"/>
+                <w:szCs w:val="18"/>
+              </w:rPr>
+              <w:t>pulsante ”Conferma</w:t>
+            </w:r>
+            <w:proofErr w:type="gramEnd"/>
+            <w:r>
+              <w:rPr>
+                <w:rFonts w:ascii="Century Gothic" w:hAnsi="Century Gothic"/>
+                <w:sz w:val="18"/>
+                <w:szCs w:val="18"/>
+              </w:rPr>
+              <w:t>” per confermare la scelta di eliminare i report selezionati.</w:t>
             </w:r>
           </w:p>
         </w:tc>
@@ -27954,7 +29429,25 @@
                 <w:sz w:val="18"/>
                 <w:szCs w:val="18"/>
               </w:rPr>
-              <w:t xml:space="preserve">Elimina dalla repository tutti i report selezionati e mostra al </w:t>
+              <w:t xml:space="preserve">Elimina </w:t>
+            </w:r>
+            <w:proofErr w:type="gramStart"/>
+            <w:r>
+              <w:rPr>
+                <w:rFonts w:ascii="Century Gothic" w:hAnsi="Century Gothic"/>
+                <w:sz w:val="18"/>
+                <w:szCs w:val="18"/>
+              </w:rPr>
+              <w:t>dalla repository</w:t>
+            </w:r>
+            <w:proofErr w:type="gramEnd"/>
+            <w:r>
+              <w:rPr>
+                <w:rFonts w:ascii="Century Gothic" w:hAnsi="Century Gothic"/>
+                <w:sz w:val="18"/>
+                <w:szCs w:val="18"/>
+              </w:rPr>
+              <w:t xml:space="preserve"> tutti i report selezionati e mostra al </w:t>
             </w:r>
             <w:r>
               <w:rPr>
@@ -28273,8 +29766,16 @@
           <w:color w:val="3E762A" w:themeColor="accent1" w:themeShade="BF"/>
         </w:rPr>
         <w:lastRenderedPageBreak/>
-        <w:t>Use Case Diagram</w:t>
+        <w:t xml:space="preserve">Use Case </w:t>
       </w:r>
+      <w:proofErr w:type="spellStart"/>
+      <w:r>
+        <w:rPr>
+          <w:color w:val="3E762A" w:themeColor="accent1" w:themeShade="BF"/>
+        </w:rPr>
+        <w:t>Diagram</w:t>
+      </w:r>
+      <w:proofErr w:type="spellEnd"/>
     </w:p>
     <w:p>
       <w:pPr>
@@ -28411,8 +29912,20 @@
                 <w:sz w:val="28"/>
                 <w:szCs w:val="28"/>
               </w:rPr>
-              <w:t>Oggetti Entity</w:t>
-            </w:r>
+              <w:t xml:space="preserve">Oggetti </w:t>
+            </w:r>
+            <w:proofErr w:type="spellStart"/>
+            <w:r>
+              <w:rPr>
+                <w:rFonts w:ascii="Century Gothic" w:eastAsia="Droid Sans" w:hAnsi="Century Gothic" w:cs="Droid Sans"/>
+                <w:b/>
+                <w:color w:val="FFFFFF" w:themeColor="background1"/>
+                <w:sz w:val="28"/>
+                <w:szCs w:val="28"/>
+              </w:rPr>
+              <w:t>Entity</w:t>
+            </w:r>
+            <w:proofErr w:type="spellEnd"/>
           </w:p>
         </w:tc>
       </w:tr>
@@ -29190,11 +30703,16 @@
       <w:r>
         <w:t xml:space="preserve">dopo un’attenta revisione del RAD, si è deciso di non inserire tra gli oggetti </w:t>
       </w:r>
+      <w:proofErr w:type="spellStart"/>
       <w:r>
         <w:t>E</w:t>
       </w:r>
       <w:r>
-        <w:t>ntity l’oggetto “Green Pass” e l’oggetto “Studente</w:t>
+        <w:t>ntity</w:t>
+      </w:r>
+      <w:proofErr w:type="spellEnd"/>
+      <w:r>
+        <w:t xml:space="preserve"> l’oggetto “Green Pass” e l’oggetto “Studente</w:t>
       </w:r>
       <w:r>
         <w:t>”</w:t>
@@ -29263,11 +30781,16 @@
       <w:r>
         <w:t xml:space="preserve">In conclusione, si è deciso di declassare il Green Pass da oggetto </w:t>
       </w:r>
+      <w:proofErr w:type="spellStart"/>
       <w:r>
         <w:t>E</w:t>
       </w:r>
       <w:r>
-        <w:t>ntity ad attributo dell’oggetto “Esito”</w:t>
+        <w:t>ntity</w:t>
+      </w:r>
+      <w:proofErr w:type="spellEnd"/>
+      <w:r>
+        <w:t xml:space="preserve"> ad attributo dell’oggetto “Esito”</w:t>
       </w:r>
       <w:r>
         <w:t xml:space="preserve"> e di mantenere nell’Esito le informazioni dello Studente necessarie al Sistema.</w:t>
@@ -29318,8 +30841,20 @@
                 <w:sz w:val="28"/>
                 <w:szCs w:val="28"/>
               </w:rPr>
-              <w:t>Oggetti Boundary</w:t>
-            </w:r>
+              <w:t xml:space="preserve">Oggetti </w:t>
+            </w:r>
+            <w:proofErr w:type="spellStart"/>
+            <w:r>
+              <w:rPr>
+                <w:rFonts w:ascii="Century Gothic" w:eastAsia="Droid Sans" w:hAnsi="Century Gothic" w:cs="Droid Sans"/>
+                <w:b/>
+                <w:color w:val="FFFFFF" w:themeColor="background1"/>
+                <w:sz w:val="28"/>
+                <w:szCs w:val="28"/>
+              </w:rPr>
+              <w:t>Boundary</w:t>
+            </w:r>
+            <w:proofErr w:type="spellEnd"/>
           </w:p>
         </w:tc>
       </w:tr>
@@ -29422,6 +30957,7 @@
                 <w:szCs w:val="20"/>
               </w:rPr>
             </w:pPr>
+            <w:proofErr w:type="spellStart"/>
             <w:r>
               <w:rPr>
                 <w:rFonts w:ascii="Century Gothic" w:hAnsi="Century Gothic"/>
@@ -29432,6 +30968,7 @@
               </w:rPr>
               <w:t>LoginButton</w:t>
             </w:r>
+            <w:proofErr w:type="spellEnd"/>
           </w:p>
         </w:tc>
         <w:tc>
@@ -29535,6 +31072,7 @@
                 <w:szCs w:val="20"/>
               </w:rPr>
             </w:pPr>
+            <w:proofErr w:type="spellStart"/>
             <w:r>
               <w:rPr>
                 <w:rFonts w:ascii="Century Gothic" w:hAnsi="Century Gothic"/>
@@ -29565,6 +31103,7 @@
               </w:rPr>
               <w:t>Button</w:t>
             </w:r>
+            <w:proofErr w:type="spellEnd"/>
           </w:p>
         </w:tc>
         <w:tc>
@@ -29670,6 +31209,7 @@
                 <w:szCs w:val="20"/>
               </w:rPr>
             </w:pPr>
+            <w:proofErr w:type="spellStart"/>
             <w:r>
               <w:rPr>
                 <w:rFonts w:ascii="Century Gothic" w:hAnsi="Century Gothic"/>
@@ -29680,6 +31220,7 @@
               </w:rPr>
               <w:t>LoginForm</w:t>
             </w:r>
+            <w:proofErr w:type="spellEnd"/>
           </w:p>
         </w:tc>
         <w:tc>
@@ -29749,6 +31290,7 @@
               </w:rPr>
               <w:t xml:space="preserve"> pagina personale. </w:t>
             </w:r>
+            <w:proofErr w:type="spellStart"/>
             <w:r>
               <w:rPr>
                 <w:rFonts w:ascii="Century Gothic" w:eastAsia="Droid Sans" w:hAnsi="Century Gothic" w:cs="Droid Sans"/>
@@ -29759,6 +31301,7 @@
               </w:rPr>
               <w:t>LoginForm</w:t>
             </w:r>
+            <w:proofErr w:type="spellEnd"/>
             <w:r>
               <w:rPr>
                 <w:rFonts w:ascii="Century Gothic" w:eastAsia="Droid Sans" w:hAnsi="Century Gothic" w:cs="Droid Sans"/>
@@ -29805,6 +31348,7 @@
                 <w:szCs w:val="20"/>
               </w:rPr>
             </w:pPr>
+            <w:proofErr w:type="spellStart"/>
             <w:r>
               <w:rPr>
                 <w:rFonts w:ascii="Century Gothic" w:hAnsi="Century Gothic"/>
@@ -29835,6 +31379,7 @@
               </w:rPr>
               <w:t>Form</w:t>
             </w:r>
+            <w:proofErr w:type="spellEnd"/>
           </w:p>
         </w:tc>
         <w:tc>
@@ -29862,6 +31407,8 @@
               </w:rPr>
               <w:t xml:space="preserve">Form utilizzato dal Direttore di Dipartimento per inserire in input i suoi dati personali al fine di poter essere registrato al sito. </w:t>
             </w:r>
+            <w:proofErr w:type="spellStart"/>
+            <w:proofErr w:type="gramStart"/>
             <w:r>
               <w:rPr>
                 <w:rFonts w:ascii="Century Gothic" w:eastAsia="Droid Sans" w:hAnsi="Century Gothic" w:cs="Droid Sans"/>
@@ -29892,6 +31439,8 @@
               </w:rPr>
               <w:t>Form</w:t>
             </w:r>
+            <w:proofErr w:type="spellEnd"/>
+            <w:proofErr w:type="gramEnd"/>
             <w:r>
               <w:rPr>
                 <w:rFonts w:ascii="Century Gothic" w:eastAsia="Droid Sans" w:hAnsi="Century Gothic" w:cs="Droid Sans"/>
@@ -29939,6 +31488,7 @@
                 <w:szCs w:val="20"/>
               </w:rPr>
             </w:pPr>
+            <w:proofErr w:type="spellStart"/>
             <w:r>
               <w:rPr>
                 <w:rFonts w:ascii="Century Gothic" w:hAnsi="Century Gothic"/>
@@ -29949,6 +31499,7 @@
               </w:rPr>
               <w:t>DispositivoStudente</w:t>
             </w:r>
+            <w:proofErr w:type="spellEnd"/>
           </w:p>
         </w:tc>
         <w:tc>
@@ -29992,6 +31543,7 @@
               </w:rPr>
               <w:t>tudente per inquadrare il QR code ricevuto da “</w:t>
             </w:r>
+            <w:proofErr w:type="spellStart"/>
             <w:r>
               <w:rPr>
                 <w:rFonts w:ascii="Century Gothic" w:eastAsia="Droid Sans" w:hAnsi="Century Gothic" w:cs="Droid Sans"/>
@@ -30002,6 +31554,7 @@
               </w:rPr>
               <w:t>DispositivoDocente</w:t>
             </w:r>
+            <w:proofErr w:type="spellEnd"/>
             <w:r>
               <w:rPr>
                 <w:rFonts w:ascii="Century Gothic" w:eastAsia="Droid Sans" w:hAnsi="Century Gothic" w:cs="Droid Sans"/>
@@ -30034,6 +31587,7 @@
                 <w:szCs w:val="20"/>
               </w:rPr>
             </w:pPr>
+            <w:proofErr w:type="spellStart"/>
             <w:r>
               <w:rPr>
                 <w:rFonts w:ascii="Century Gothic" w:hAnsi="Century Gothic"/>
@@ -30044,6 +31598,7 @@
               </w:rPr>
               <w:t>DispositivoDocente</w:t>
             </w:r>
+            <w:proofErr w:type="spellEnd"/>
           </w:p>
         </w:tc>
         <w:tc>
@@ -30141,6 +31696,7 @@
                 <w:szCs w:val="20"/>
               </w:rPr>
             </w:pPr>
+            <w:proofErr w:type="spellStart"/>
             <w:r>
               <w:rPr>
                 <w:rFonts w:ascii="Century Gothic" w:hAnsi="Century Gothic"/>
@@ -30151,6 +31707,7 @@
               </w:rPr>
               <w:t>IniziaSessioneButton</w:t>
             </w:r>
+            <w:proofErr w:type="spellEnd"/>
             <w:r>
               <w:rPr>
                 <w:rFonts w:ascii="Century Gothic" w:hAnsi="Century Gothic"/>
@@ -30275,6 +31832,7 @@
                 <w:szCs w:val="20"/>
               </w:rPr>
             </w:pPr>
+            <w:proofErr w:type="spellStart"/>
             <w:r>
               <w:rPr>
                 <w:rFonts w:ascii="Century Gothic" w:hAnsi="Century Gothic"/>
@@ -30295,6 +31853,7 @@
               </w:rPr>
               <w:t>Form</w:t>
             </w:r>
+            <w:proofErr w:type="spellEnd"/>
           </w:p>
         </w:tc>
         <w:tc>
@@ -30355,6 +31914,7 @@
               </w:rPr>
               <w:t xml:space="preserve">tudenti da validare. </w:t>
             </w:r>
+            <w:proofErr w:type="spellStart"/>
             <w:r>
               <w:rPr>
                 <w:rFonts w:ascii="Century Gothic" w:hAnsi="Century Gothic" w:cs="Arial"/>
@@ -30375,6 +31935,7 @@
               </w:rPr>
               <w:t>Form</w:t>
             </w:r>
+            <w:proofErr w:type="spellEnd"/>
             <w:r>
               <w:rPr>
                 <w:rFonts w:ascii="Century Gothic" w:hAnsi="Century Gothic" w:cs="Arial"/>
@@ -30420,6 +31981,7 @@
                 <w:szCs w:val="20"/>
               </w:rPr>
             </w:pPr>
+            <w:proofErr w:type="spellStart"/>
             <w:r>
               <w:rPr>
                 <w:rFonts w:ascii="Century Gothic" w:hAnsi="Century Gothic"/>
@@ -30440,6 +32002,7 @@
               </w:rPr>
               <w:t>ermaSessione</w:t>
             </w:r>
+            <w:proofErr w:type="spellEnd"/>
           </w:p>
           <w:p>
             <w:pPr>
@@ -30552,6 +32115,7 @@
                 <w:szCs w:val="20"/>
               </w:rPr>
             </w:pPr>
+            <w:proofErr w:type="spellStart"/>
             <w:r>
               <w:rPr>
                 <w:rFonts w:ascii="Century Gothic" w:hAnsi="Century Gothic"/>
@@ -30562,6 +32126,7 @@
               </w:rPr>
               <w:t>InvalidaSessione</w:t>
             </w:r>
+            <w:proofErr w:type="spellEnd"/>
           </w:p>
           <w:p>
             <w:pPr>
@@ -30686,6 +32251,7 @@
                 <w:szCs w:val="20"/>
               </w:rPr>
             </w:pPr>
+            <w:proofErr w:type="spellStart"/>
             <w:r>
               <w:rPr>
                 <w:rFonts w:ascii="Century Gothic" w:hAnsi="Century Gothic"/>
@@ -30696,6 +32262,7 @@
               </w:rPr>
               <w:t>TerminaSessione</w:t>
             </w:r>
+            <w:proofErr w:type="spellEnd"/>
           </w:p>
           <w:p>
             <w:pPr>
@@ -30834,6 +32401,7 @@
                 <w:szCs w:val="20"/>
               </w:rPr>
             </w:pPr>
+            <w:proofErr w:type="spellStart"/>
             <w:r>
               <w:rPr>
                 <w:rFonts w:ascii="Century Gothic" w:hAnsi="Century Gothic"/>
@@ -30884,6 +32452,7 @@
               </w:rPr>
               <w:t>e</w:t>
             </w:r>
+            <w:proofErr w:type="spellEnd"/>
           </w:p>
         </w:tc>
         <w:tc>
@@ -31007,6 +32576,7 @@
                 <w:szCs w:val="20"/>
               </w:rPr>
             </w:pPr>
+            <w:proofErr w:type="spellStart"/>
             <w:r>
               <w:rPr>
                 <w:rFonts w:ascii="Century Gothic" w:hAnsi="Century Gothic"/>
@@ -31025,7 +32595,18 @@
                 <w:sz w:val="20"/>
                 <w:szCs w:val="20"/>
               </w:rPr>
-              <w:t xml:space="preserve">Form </w:t>
+              <w:t>Form</w:t>
+            </w:r>
+            <w:proofErr w:type="spellEnd"/>
+            <w:r>
+              <w:rPr>
+                <w:rFonts w:ascii="Century Gothic" w:hAnsi="Century Gothic"/>
+                <w:b/>
+                <w:bCs/>
+                <w:sz w:val="20"/>
+                <w:szCs w:val="20"/>
+              </w:rPr>
+              <w:t xml:space="preserve"> </w:t>
             </w:r>
           </w:p>
         </w:tc>
@@ -31086,6 +32667,7 @@
               </w:rPr>
               <w:t xml:space="preserve"> QR code di un Green Pass. </w:t>
             </w:r>
+            <w:proofErr w:type="spellStart"/>
             <w:r>
               <w:rPr>
                 <w:rFonts w:ascii="Century Gothic" w:hAnsi="Century Gothic" w:cs="Arial"/>
@@ -31106,6 +32688,7 @@
               </w:rPr>
               <w:t>Form</w:t>
             </w:r>
+            <w:proofErr w:type="spellEnd"/>
             <w:r>
               <w:rPr>
                 <w:rFonts w:ascii="Century Gothic" w:hAnsi="Century Gothic" w:cs="Arial"/>
@@ -31150,6 +32733,7 @@
                 <w:szCs w:val="20"/>
               </w:rPr>
             </w:pPr>
+            <w:proofErr w:type="spellStart"/>
             <w:r>
               <w:rPr>
                 <w:rFonts w:ascii="Century Gothic" w:hAnsi="Century Gothic"/>
@@ -31160,6 +32744,7 @@
               </w:rPr>
               <w:t>AvvisoCaricaFile</w:t>
             </w:r>
+            <w:proofErr w:type="spellEnd"/>
           </w:p>
         </w:tc>
         <w:tc>
@@ -31219,6 +32804,7 @@
               </w:rPr>
               <w:t>tudente per notificarlo del successo o dell’insuccesso di “</w:t>
             </w:r>
+            <w:proofErr w:type="spellStart"/>
             <w:r>
               <w:rPr>
                 <w:rFonts w:ascii="Century Gothic" w:hAnsi="Century Gothic" w:cs="Arial"/>
@@ -31239,6 +32825,7 @@
               </w:rPr>
               <w:t>FileForm</w:t>
             </w:r>
+            <w:proofErr w:type="spellEnd"/>
             <w:r>
               <w:rPr>
                 <w:rFonts w:ascii="Century Gothic" w:hAnsi="Century Gothic" w:cs="Arial"/>
@@ -31292,6 +32879,7 @@
                 <w:szCs w:val="20"/>
               </w:rPr>
             </w:pPr>
+            <w:proofErr w:type="spellStart"/>
             <w:r>
               <w:rPr>
                 <w:rFonts w:ascii="Century Gothic" w:hAnsi="Century Gothic"/>
@@ -31322,6 +32910,7 @@
               </w:rPr>
               <w:t>Report</w:t>
             </w:r>
+            <w:proofErr w:type="spellEnd"/>
           </w:p>
           <w:p>
             <w:pPr>
@@ -31336,6 +32925,7 @@
                 <w:szCs w:val="20"/>
               </w:rPr>
             </w:pPr>
+            <w:proofErr w:type="spellStart"/>
             <w:r>
               <w:rPr>
                 <w:rFonts w:ascii="Century Gothic" w:hAnsi="Century Gothic"/>
@@ -31356,6 +32946,7 @@
               </w:rPr>
               <w:t>Button</w:t>
             </w:r>
+            <w:proofErr w:type="spellEnd"/>
           </w:p>
         </w:tc>
         <w:tc>
@@ -31429,6 +33020,7 @@
                 <w:szCs w:val="20"/>
               </w:rPr>
             </w:pPr>
+            <w:proofErr w:type="spellStart"/>
             <w:r>
               <w:rPr>
                 <w:rFonts w:ascii="Century Gothic" w:hAnsi="Century Gothic"/>
@@ -31439,6 +33031,7 @@
               </w:rPr>
               <w:t>SelezionaPiuReport</w:t>
             </w:r>
+            <w:proofErr w:type="spellEnd"/>
           </w:p>
           <w:p>
             <w:pPr>
@@ -31574,6 +33167,7 @@
               </w:rPr>
               <w:t xml:space="preserve">” a tutti i report scelti. </w:t>
             </w:r>
+            <w:proofErr w:type="spellStart"/>
             <w:r>
               <w:rPr>
                 <w:rFonts w:ascii="Century Gothic" w:hAnsi="Century Gothic" w:cs="Arial"/>
@@ -31594,6 +33188,7 @@
               </w:rPr>
               <w:t>Form</w:t>
             </w:r>
+            <w:proofErr w:type="spellEnd"/>
             <w:r>
               <w:rPr>
                 <w:rFonts w:ascii="Century Gothic" w:hAnsi="Century Gothic" w:cs="Arial"/>
@@ -31647,6 +33242,7 @@
                 <w:szCs w:val="20"/>
               </w:rPr>
             </w:pPr>
+            <w:proofErr w:type="spellStart"/>
             <w:r>
               <w:rPr>
                 <w:rFonts w:ascii="Century Gothic" w:hAnsi="Century Gothic"/>
@@ -31677,6 +33273,7 @@
               </w:rPr>
               <w:t>Download</w:t>
             </w:r>
+            <w:proofErr w:type="spellEnd"/>
           </w:p>
           <w:p>
             <w:pPr>
@@ -31836,6 +33433,7 @@
                 <w:szCs w:val="20"/>
               </w:rPr>
             </w:pPr>
+            <w:proofErr w:type="spellStart"/>
             <w:r>
               <w:rPr>
                 <w:rFonts w:ascii="Century Gothic" w:hAnsi="Century Gothic"/>
@@ -31854,7 +33452,18 @@
                 <w:sz w:val="20"/>
                 <w:szCs w:val="20"/>
               </w:rPr>
-              <w:t xml:space="preserve">Button </w:t>
+              <w:t>Button</w:t>
+            </w:r>
+            <w:proofErr w:type="spellEnd"/>
+            <w:r>
+              <w:rPr>
+                <w:rFonts w:ascii="Century Gothic" w:hAnsi="Century Gothic"/>
+                <w:b/>
+                <w:bCs/>
+                <w:sz w:val="20"/>
+                <w:szCs w:val="20"/>
+              </w:rPr>
+              <w:t xml:space="preserve"> </w:t>
             </w:r>
           </w:p>
         </w:tc>
@@ -31958,6 +33567,7 @@
                 <w:szCs w:val="20"/>
               </w:rPr>
             </w:pPr>
+            <w:proofErr w:type="spellStart"/>
             <w:r>
               <w:rPr>
                 <w:rFonts w:ascii="Century Gothic" w:hAnsi="Century Gothic"/>
@@ -31978,6 +33588,7 @@
               </w:rPr>
               <w:t>orm</w:t>
             </w:r>
+            <w:proofErr w:type="spellEnd"/>
           </w:p>
         </w:tc>
         <w:tc>
@@ -32139,6 +33750,7 @@
               </w:rPr>
               <w:t xml:space="preserve">Inoltre, </w:t>
             </w:r>
+            <w:proofErr w:type="spellStart"/>
             <w:r>
               <w:rPr>
                 <w:rFonts w:ascii="Century Gothic" w:hAnsi="Century Gothic" w:cs="Arial"/>
@@ -32159,6 +33771,7 @@
               </w:rPr>
               <w:t>Form</w:t>
             </w:r>
+            <w:proofErr w:type="spellEnd"/>
             <w:r>
               <w:rPr>
                 <w:rFonts w:ascii="Century Gothic" w:hAnsi="Century Gothic" w:cs="Arial"/>
@@ -32205,6 +33818,7 @@
                 <w:szCs w:val="20"/>
               </w:rPr>
             </w:pPr>
+            <w:proofErr w:type="spellStart"/>
             <w:r>
               <w:rPr>
                 <w:rFonts w:ascii="Century Gothic" w:hAnsi="Century Gothic"/>
@@ -32225,6 +33839,7 @@
               </w:rPr>
               <w:t>Report</w:t>
             </w:r>
+            <w:proofErr w:type="spellEnd"/>
           </w:p>
         </w:tc>
         <w:tc>
@@ -32268,6 +33883,7 @@
               </w:rPr>
               <w:t xml:space="preserve">istema al Direttore di Dipartimento per notificargli che </w:t>
             </w:r>
+            <w:proofErr w:type="spellStart"/>
             <w:r>
               <w:rPr>
                 <w:rFonts w:ascii="Century Gothic" w:hAnsi="Century Gothic" w:cs="Arial"/>
@@ -32288,6 +33904,7 @@
               </w:rPr>
               <w:t>Form</w:t>
             </w:r>
+            <w:proofErr w:type="spellEnd"/>
             <w:r>
               <w:rPr>
                 <w:rFonts w:ascii="Century Gothic" w:hAnsi="Century Gothic" w:cs="Arial"/>
@@ -32335,6 +33952,7 @@
                 <w:szCs w:val="20"/>
               </w:rPr>
             </w:pPr>
+            <w:proofErr w:type="spellStart"/>
             <w:r>
               <w:rPr>
                 <w:rFonts w:ascii="Century Gothic" w:hAnsi="Century Gothic"/>
@@ -32375,6 +33993,7 @@
               </w:rPr>
               <w:t>o</w:t>
             </w:r>
+            <w:proofErr w:type="spellEnd"/>
           </w:p>
           <w:p>
             <w:pPr>
@@ -32472,6 +34091,7 @@
                 <w:szCs w:val="20"/>
               </w:rPr>
             </w:pPr>
+            <w:proofErr w:type="spellStart"/>
             <w:r>
               <w:rPr>
                 <w:rFonts w:ascii="Century Gothic" w:hAnsi="Century Gothic"/>
@@ -32512,6 +34132,7 @@
               </w:rPr>
               <w:t>o</w:t>
             </w:r>
+            <w:proofErr w:type="spellEnd"/>
           </w:p>
           <w:p>
             <w:pPr>
@@ -32579,6 +34200,7 @@
               </w:rPr>
               <w:t xml:space="preserve"> che potrà avere il report. </w:t>
             </w:r>
+            <w:proofErr w:type="spellStart"/>
             <w:r>
               <w:rPr>
                 <w:rFonts w:ascii="Century Gothic" w:hAnsi="Century Gothic" w:cs="Arial"/>
@@ -32599,6 +34221,7 @@
               </w:rPr>
               <w:t>Form</w:t>
             </w:r>
+            <w:proofErr w:type="spellEnd"/>
             <w:r>
               <w:rPr>
                 <w:rFonts w:ascii="Century Gothic" w:hAnsi="Century Gothic" w:cs="Arial"/>
@@ -32654,6 +34277,7 @@
                 <w:szCs w:val="20"/>
               </w:rPr>
             </w:pPr>
+            <w:proofErr w:type="spellStart"/>
             <w:r>
               <w:rPr>
                 <w:rFonts w:ascii="Century Gothic" w:hAnsi="Century Gothic"/>
@@ -32664,6 +34288,7 @@
               </w:rPr>
               <w:t>AvvisoSalvaFormato</w:t>
             </w:r>
+            <w:proofErr w:type="spellEnd"/>
           </w:p>
         </w:tc>
         <w:tc>
@@ -32713,7 +34338,16 @@
                 <w:sz w:val="20"/>
                 <w:szCs w:val="20"/>
               </w:rPr>
-              <w:t xml:space="preserve">rtimento per notificargli che l’operazione </w:t>
+              <w:t xml:space="preserve">rtimento per notificargli che </w:t>
+            </w:r>
+            <w:proofErr w:type="gramStart"/>
+            <w:r>
+              <w:rPr>
+                <w:rFonts w:ascii="Century Gothic" w:hAnsi="Century Gothic" w:cs="Arial"/>
+                <w:sz w:val="20"/>
+                <w:szCs w:val="20"/>
+              </w:rPr>
+              <w:t xml:space="preserve">l’operazione </w:t>
             </w:r>
             <w:r>
               <w:rPr>
@@ -32743,6 +34377,7 @@
               </w:rPr>
               <w:t>a</w:t>
             </w:r>
+            <w:proofErr w:type="gramEnd"/>
             <w:r>
               <w:rPr>
                 <w:rFonts w:ascii="Century Gothic" w:hAnsi="Century Gothic" w:cs="Arial"/>
@@ -32807,6 +34442,7 @@
                 <w:szCs w:val="20"/>
               </w:rPr>
             </w:pPr>
+            <w:proofErr w:type="spellStart"/>
             <w:r>
               <w:rPr>
                 <w:rFonts w:ascii="Century Gothic" w:hAnsi="Century Gothic"/>
@@ -32825,7 +34461,18 @@
                 <w:sz w:val="20"/>
                 <w:szCs w:val="20"/>
               </w:rPr>
-              <w:t xml:space="preserve">ReportButton </w:t>
+              <w:t>ReportButton</w:t>
+            </w:r>
+            <w:proofErr w:type="spellEnd"/>
+            <w:r>
+              <w:rPr>
+                <w:rFonts w:ascii="Century Gothic" w:hAnsi="Century Gothic"/>
+                <w:b/>
+                <w:bCs/>
+                <w:sz w:val="20"/>
+                <w:szCs w:val="20"/>
+              </w:rPr>
+              <w:t xml:space="preserve"> </w:t>
             </w:r>
           </w:p>
         </w:tc>
@@ -32901,6 +34548,7 @@
                 <w:szCs w:val="20"/>
               </w:rPr>
             </w:pPr>
+            <w:proofErr w:type="spellStart"/>
             <w:r>
               <w:rPr>
                 <w:rFonts w:ascii="Century Gothic" w:hAnsi="Century Gothic"/>
@@ -32921,6 +34569,7 @@
               </w:rPr>
               <w:t>Report</w:t>
             </w:r>
+            <w:proofErr w:type="spellEnd"/>
           </w:p>
         </w:tc>
         <w:tc>
@@ -32970,7 +34619,16 @@
                 <w:sz w:val="20"/>
                 <w:szCs w:val="20"/>
               </w:rPr>
-              <w:t xml:space="preserve">rtimento per notificargli che l’operazione </w:t>
+              <w:t xml:space="preserve">rtimento per notificargli che </w:t>
+            </w:r>
+            <w:proofErr w:type="gramStart"/>
+            <w:r>
+              <w:rPr>
+                <w:rFonts w:ascii="Century Gothic" w:hAnsi="Century Gothic" w:cs="Arial"/>
+                <w:sz w:val="20"/>
+                <w:szCs w:val="20"/>
+              </w:rPr>
+              <w:t xml:space="preserve">l’operazione </w:t>
             </w:r>
             <w:r>
               <w:rPr>
@@ -32988,7 +34646,18 @@
                 <w:sz w:val="20"/>
                 <w:szCs w:val="20"/>
               </w:rPr>
-              <w:t xml:space="preserve">Cancellazione </w:t>
+              <w:t>Cancellazione</w:t>
+            </w:r>
+            <w:proofErr w:type="gramEnd"/>
+            <w:r>
+              <w:rPr>
+                <w:rFonts w:ascii="Century Gothic" w:hAnsi="Century Gothic" w:cs="Arial"/>
+                <w:i/>
+                <w:iCs/>
+                <w:sz w:val="20"/>
+                <w:szCs w:val="20"/>
+              </w:rPr>
+              <w:t xml:space="preserve"> </w:t>
             </w:r>
             <w:r>
               <w:rPr>
@@ -33064,6 +34733,7 @@
                 <w:szCs w:val="20"/>
               </w:rPr>
             </w:pPr>
+            <w:proofErr w:type="spellStart"/>
             <w:r>
               <w:rPr>
                 <w:rFonts w:ascii="Century Gothic" w:hAnsi="Century Gothic"/>
@@ -33094,6 +34764,7 @@
               </w:rPr>
               <w:t>PopUp</w:t>
             </w:r>
+            <w:proofErr w:type="spellEnd"/>
           </w:p>
         </w:tc>
         <w:tc>
@@ -33341,6 +35012,7 @@
                 <w:szCs w:val="20"/>
               </w:rPr>
             </w:pPr>
+            <w:proofErr w:type="spellStart"/>
             <w:r>
               <w:rPr>
                 <w:rFonts w:ascii="Century Gothic" w:eastAsia="Droid Sans" w:hAnsi="Century Gothic" w:cs="Droid Sans"/>
@@ -33351,6 +35023,7 @@
               </w:rPr>
               <w:t>LoginControl</w:t>
             </w:r>
+            <w:proofErr w:type="spellEnd"/>
           </w:p>
         </w:tc>
         <w:tc>
@@ -33467,6 +35140,7 @@
               </w:rPr>
               <w:t xml:space="preserve">” cliccano sul bottone </w:t>
             </w:r>
+            <w:proofErr w:type="spellStart"/>
             <w:r>
               <w:rPr>
                 <w:rFonts w:ascii="Century Gothic" w:hAnsi="Century Gothic"/>
@@ -33477,6 +35151,7 @@
               </w:rPr>
               <w:t>LoginButton</w:t>
             </w:r>
+            <w:proofErr w:type="spellEnd"/>
             <w:r>
               <w:rPr>
                 <w:rFonts w:ascii="Century Gothic" w:hAnsi="Century Gothic"/>
@@ -33485,6 +35160,7 @@
               </w:rPr>
               <w:t xml:space="preserve">. Esso crea un </w:t>
             </w:r>
+            <w:proofErr w:type="spellStart"/>
             <w:r>
               <w:rPr>
                 <w:rFonts w:ascii="Century Gothic" w:hAnsi="Century Gothic"/>
@@ -33495,6 +35171,7 @@
               </w:rPr>
               <w:t>LoginForm</w:t>
             </w:r>
+            <w:proofErr w:type="spellEnd"/>
             <w:r>
               <w:rPr>
                 <w:rFonts w:ascii="Century Gothic" w:hAnsi="Century Gothic"/>
@@ -33544,6 +35221,7 @@
                 <w:szCs w:val="20"/>
               </w:rPr>
             </w:pPr>
+            <w:proofErr w:type="spellStart"/>
             <w:r>
               <w:rPr>
                 <w:rFonts w:ascii="Century Gothic" w:eastAsia="Droid Sans" w:hAnsi="Century Gothic" w:cs="Droid Sans"/>
@@ -33554,6 +35232,7 @@
               </w:rPr>
               <w:t>EsecuzioneSessione</w:t>
             </w:r>
+            <w:proofErr w:type="spellEnd"/>
           </w:p>
           <w:p>
             <w:pPr>
@@ -33641,6 +35320,7 @@
               </w:rPr>
               <w:t xml:space="preserve"> per il Docente. Questo oggetto è creato quando il Docente seleziona il bottone </w:t>
             </w:r>
+            <w:proofErr w:type="spellStart"/>
             <w:r>
               <w:rPr>
                 <w:rFonts w:ascii="Century Gothic" w:eastAsia="Droid Sans" w:hAnsi="Century Gothic" w:cs="Droid Sans"/>
@@ -33661,6 +35341,7 @@
               </w:rPr>
               <w:t>Button</w:t>
             </w:r>
+            <w:proofErr w:type="spellEnd"/>
             <w:r>
               <w:rPr>
                 <w:rFonts w:ascii="Century Gothic" w:eastAsia="Droid Sans" w:hAnsi="Century Gothic" w:cs="Droid Sans"/>
@@ -33669,6 +35350,7 @@
               </w:rPr>
               <w:t xml:space="preserve"> e si occupa di tutte le funzionalità riguardanti la procedura di validazione. Esso crea un </w:t>
             </w:r>
+            <w:proofErr w:type="spellStart"/>
             <w:r>
               <w:rPr>
                 <w:rFonts w:ascii="Century Gothic" w:eastAsia="Droid Sans" w:hAnsi="Century Gothic" w:cs="Droid Sans"/>
@@ -33689,6 +35371,7 @@
               </w:rPr>
               <w:t>Form</w:t>
             </w:r>
+            <w:proofErr w:type="spellEnd"/>
             <w:r>
               <w:rPr>
                 <w:rFonts w:ascii="Century Gothic" w:eastAsia="Droid Sans" w:hAnsi="Century Gothic" w:cs="Droid Sans"/>
@@ -33771,6 +35454,7 @@
               </w:rPr>
               <w:t xml:space="preserve">ode relativo alla sessione sul </w:t>
             </w:r>
+            <w:proofErr w:type="spellStart"/>
             <w:r>
               <w:rPr>
                 <w:rFonts w:ascii="Century Gothic" w:eastAsia="Droid Sans" w:hAnsi="Century Gothic" w:cs="Droid Sans"/>
@@ -33781,6 +35465,7 @@
               </w:rPr>
               <w:t>DispositivoDocente</w:t>
             </w:r>
+            <w:proofErr w:type="spellEnd"/>
             <w:r>
               <w:rPr>
                 <w:rFonts w:ascii="Century Gothic" w:eastAsia="Droid Sans" w:hAnsi="Century Gothic" w:cs="Droid Sans"/>
@@ -33805,6 +35490,7 @@
               </w:rPr>
               <w:t xml:space="preserve">ode tramite l’oggetto </w:t>
             </w:r>
+            <w:proofErr w:type="spellStart"/>
             <w:r>
               <w:rPr>
                 <w:rFonts w:ascii="Century Gothic" w:eastAsia="Droid Sans" w:hAnsi="Century Gothic" w:cs="Droid Sans"/>
@@ -33825,6 +35511,7 @@
               </w:rPr>
               <w:t>GreenPassControl</w:t>
             </w:r>
+            <w:proofErr w:type="spellEnd"/>
             <w:r>
               <w:rPr>
                 <w:rFonts w:ascii="Century Gothic" w:eastAsia="Droid Sans" w:hAnsi="Century Gothic" w:cs="Droid Sans"/>
@@ -33833,6 +35520,7 @@
               </w:rPr>
               <w:t xml:space="preserve"> e successivamente </w:t>
             </w:r>
+            <w:proofErr w:type="spellStart"/>
             <w:r>
               <w:rPr>
                 <w:rFonts w:ascii="Century Gothic" w:eastAsia="Droid Sans" w:hAnsi="Century Gothic" w:cs="Droid Sans"/>
@@ -33853,6 +35541,7 @@
               </w:rPr>
               <w:t>Control</w:t>
             </w:r>
+            <w:proofErr w:type="spellEnd"/>
             <w:r>
               <w:rPr>
                 <w:rFonts w:ascii="Century Gothic" w:eastAsia="Droid Sans" w:hAnsi="Century Gothic" w:cs="Droid Sans"/>
@@ -33869,6 +35558,7 @@
               </w:rPr>
               <w:t xml:space="preserve"> </w:t>
             </w:r>
+            <w:proofErr w:type="spellStart"/>
             <w:r>
               <w:rPr>
                 <w:rFonts w:ascii="Century Gothic" w:eastAsia="Droid Sans" w:hAnsi="Century Gothic" w:cs="Droid Sans"/>
@@ -33889,6 +35579,7 @@
               </w:rPr>
               <w:t>GreenPassControl</w:t>
             </w:r>
+            <w:proofErr w:type="spellEnd"/>
             <w:r>
               <w:rPr>
                 <w:rFonts w:ascii="Century Gothic" w:eastAsia="Droid Sans" w:hAnsi="Century Gothic" w:cs="Droid Sans"/>
@@ -33897,6 +35588,7 @@
               </w:rPr>
               <w:t xml:space="preserve">. Il control genera un Esito per la validazione di ogni Green Pass e lo mostra al Docente per presa visione. A validazione terminata, crea e presenta al Docente un </w:t>
             </w:r>
+            <w:proofErr w:type="spellStart"/>
             <w:r>
               <w:rPr>
                 <w:rFonts w:ascii="Century Gothic" w:eastAsia="Droid Sans" w:hAnsi="Century Gothic" w:cs="Droid Sans"/>
@@ -33947,14 +35639,34 @@
               </w:rPr>
               <w:t>Button</w:t>
             </w:r>
+            <w:proofErr w:type="spellEnd"/>
             <w:r>
               <w:rPr>
                 <w:rFonts w:ascii="Century Gothic" w:eastAsia="Droid Sans" w:hAnsi="Century Gothic" w:cs="Droid Sans"/>
                 <w:sz w:val="20"/>
                 <w:szCs w:val="20"/>
               </w:rPr>
-              <w:t xml:space="preserve">. Dopo il clic sul bottone crea un oggetto Report, lo salva nella repository e mostra al Docente un </w:t>
-            </w:r>
+              <w:t xml:space="preserve">. Dopo il clic sul bottone crea un oggetto Report, lo salva </w:t>
+            </w:r>
+            <w:proofErr w:type="gramStart"/>
+            <w:r>
+              <w:rPr>
+                <w:rFonts w:ascii="Century Gothic" w:eastAsia="Droid Sans" w:hAnsi="Century Gothic" w:cs="Droid Sans"/>
+                <w:sz w:val="20"/>
+                <w:szCs w:val="20"/>
+              </w:rPr>
+              <w:t>nella repository</w:t>
+            </w:r>
+            <w:proofErr w:type="gramEnd"/>
+            <w:r>
+              <w:rPr>
+                <w:rFonts w:ascii="Century Gothic" w:eastAsia="Droid Sans" w:hAnsi="Century Gothic" w:cs="Droid Sans"/>
+                <w:sz w:val="20"/>
+                <w:szCs w:val="20"/>
+              </w:rPr>
+              <w:t xml:space="preserve"> e mostra al Docente un </w:t>
+            </w:r>
+            <w:proofErr w:type="spellStart"/>
             <w:r>
               <w:rPr>
                 <w:rFonts w:ascii="Century Gothic" w:eastAsia="Droid Sans" w:hAnsi="Century Gothic" w:cs="Droid Sans"/>
@@ -34005,6 +35717,7 @@
               </w:rPr>
               <w:t>PopUp</w:t>
             </w:r>
+            <w:proofErr w:type="spellEnd"/>
             <w:r>
               <w:rPr>
                 <w:rFonts w:ascii="Century Gothic" w:eastAsia="Droid Sans" w:hAnsi="Century Gothic" w:cs="Droid Sans"/>
@@ -34039,6 +35752,7 @@
                 <w:szCs w:val="20"/>
               </w:rPr>
             </w:pPr>
+            <w:proofErr w:type="spellStart"/>
             <w:r>
               <w:rPr>
                 <w:rFonts w:ascii="Century Gothic" w:eastAsia="Droid Sans" w:hAnsi="Century Gothic" w:cs="Droid Sans"/>
@@ -34059,6 +35773,7 @@
               </w:rPr>
               <w:t>GreenPass</w:t>
             </w:r>
+            <w:proofErr w:type="spellEnd"/>
           </w:p>
           <w:p>
             <w:pPr>
@@ -34169,6 +35884,7 @@
               </w:rPr>
               <w:t xml:space="preserve">Questo oggetto è creato quando lo Studente visualizza </w:t>
             </w:r>
+            <w:proofErr w:type="spellStart"/>
             <w:r>
               <w:rPr>
                 <w:rFonts w:ascii="Century Gothic" w:eastAsia="Droid Sans" w:hAnsi="Century Gothic" w:cs="Droid Sans"/>
@@ -34189,6 +35905,7 @@
               </w:rPr>
               <w:t>Form</w:t>
             </w:r>
+            <w:proofErr w:type="spellEnd"/>
             <w:r>
               <w:rPr>
                 <w:rFonts w:ascii="Century Gothic" w:eastAsia="Droid Sans" w:hAnsi="Century Gothic" w:cs="Droid Sans"/>
@@ -34197,6 +35914,8 @@
               </w:rPr>
               <w:t xml:space="preserve">, quindi dopo aver usato </w:t>
             </w:r>
+            <w:proofErr w:type="spellStart"/>
+            <w:proofErr w:type="gramStart"/>
             <w:r>
               <w:rPr>
                 <w:rFonts w:ascii="Century Gothic" w:eastAsia="Droid Sans" w:hAnsi="Century Gothic" w:cs="Droid Sans"/>
@@ -34207,6 +35926,8 @@
               </w:rPr>
               <w:t>DispositivoStudente</w:t>
             </w:r>
+            <w:proofErr w:type="spellEnd"/>
+            <w:proofErr w:type="gramEnd"/>
             <w:r>
               <w:rPr>
                 <w:rFonts w:ascii="Century Gothic" w:eastAsia="Droid Sans" w:hAnsi="Century Gothic" w:cs="Droid Sans"/>
@@ -34247,6 +35968,7 @@
               </w:rPr>
               <w:t xml:space="preserve">Pass, l’oggetto control crea un </w:t>
             </w:r>
+            <w:proofErr w:type="spellStart"/>
             <w:r>
               <w:rPr>
                 <w:rFonts w:ascii="Century Gothic" w:eastAsia="Droid Sans" w:hAnsi="Century Gothic" w:cs="Droid Sans"/>
@@ -34257,6 +35979,7 @@
               </w:rPr>
               <w:t>AvvisoCaricaFile</w:t>
             </w:r>
+            <w:proofErr w:type="spellEnd"/>
             <w:r>
               <w:rPr>
                 <w:rFonts w:ascii="Century Gothic" w:eastAsia="Droid Sans" w:hAnsi="Century Gothic" w:cs="Droid Sans"/>
@@ -34298,6 +36021,7 @@
                 <w:szCs w:val="20"/>
               </w:rPr>
             </w:pPr>
+            <w:proofErr w:type="spellStart"/>
             <w:r>
               <w:rPr>
                 <w:rFonts w:ascii="Century Gothic" w:eastAsia="Droid Sans" w:hAnsi="Century Gothic" w:cs="Droid Sans"/>
@@ -34308,6 +36032,7 @@
               </w:rPr>
               <w:t>DownloadReport</w:t>
             </w:r>
+            <w:proofErr w:type="spellEnd"/>
           </w:p>
           <w:p>
             <w:pPr>
@@ -34436,6 +36161,7 @@
               </w:rPr>
               <w:t xml:space="preserve">Questo oggetto è creato quando il Direttore clicca sul pulsante </w:t>
             </w:r>
+            <w:proofErr w:type="spellStart"/>
             <w:r>
               <w:rPr>
                 <w:rFonts w:ascii="Century Gothic" w:eastAsia="Droid Sans" w:hAnsi="Century Gothic" w:cs="Droid Sans"/>
@@ -34466,6 +36192,7 @@
               </w:rPr>
               <w:t>Button</w:t>
             </w:r>
+            <w:proofErr w:type="spellEnd"/>
             <w:r>
               <w:rPr>
                 <w:rFonts w:ascii="Century Gothic" w:eastAsia="Droid Sans" w:hAnsi="Century Gothic" w:cs="Droid Sans"/>
@@ -34474,6 +36201,7 @@
               </w:rPr>
               <w:t xml:space="preserve">. Crea un </w:t>
             </w:r>
+            <w:proofErr w:type="spellStart"/>
             <w:r>
               <w:rPr>
                 <w:rFonts w:ascii="Century Gothic" w:eastAsia="Droid Sans" w:hAnsi="Century Gothic" w:cs="Droid Sans"/>
@@ -34504,6 +36232,7 @@
               </w:rPr>
               <w:t>Form</w:t>
             </w:r>
+            <w:proofErr w:type="spellEnd"/>
             <w:r>
               <w:rPr>
                 <w:rFonts w:ascii="Century Gothic" w:eastAsia="Droid Sans" w:hAnsi="Century Gothic" w:cs="Droid Sans"/>
@@ -34512,6 +36241,7 @@
               </w:rPr>
               <w:t xml:space="preserve"> e la mostra al Direttore. Dopo la sottomissione effettua il download dei Report e mostra al Direttore una </w:t>
             </w:r>
+            <w:proofErr w:type="spellStart"/>
             <w:r>
               <w:rPr>
                 <w:rFonts w:ascii="Century Gothic" w:eastAsia="Droid Sans" w:hAnsi="Century Gothic" w:cs="Droid Sans"/>
@@ -34522,6 +36252,7 @@
               </w:rPr>
               <w:t>AvvisoDownloadReport</w:t>
             </w:r>
+            <w:proofErr w:type="spellEnd"/>
             <w:r>
               <w:rPr>
                 <w:rFonts w:ascii="Century Gothic" w:eastAsia="Droid Sans" w:hAnsi="Century Gothic" w:cs="Droid Sans"/>
@@ -34556,6 +36287,7 @@
                 <w:szCs w:val="20"/>
               </w:rPr>
             </w:pPr>
+            <w:proofErr w:type="spellStart"/>
             <w:r>
               <w:rPr>
                 <w:rFonts w:ascii="Century Gothic" w:eastAsia="Droid Sans" w:hAnsi="Century Gothic" w:cs="Droid Sans"/>
@@ -34577,6 +36309,7 @@
               </w:rPr>
               <w:t>eportControl</w:t>
             </w:r>
+            <w:proofErr w:type="spellEnd"/>
           </w:p>
         </w:tc>
         <w:tc>
@@ -34673,6 +36406,8 @@
               </w:rPr>
               <w:t xml:space="preserve">Questo oggetto è creato quando il Direttore clicca sul pulsante </w:t>
             </w:r>
+            <w:proofErr w:type="spellStart"/>
+            <w:proofErr w:type="gramStart"/>
             <w:r>
               <w:rPr>
                 <w:rFonts w:ascii="Century Gothic" w:eastAsia="Droid Sans" w:hAnsi="Century Gothic" w:cs="Droid Sans"/>
@@ -34713,14 +36448,25 @@
               </w:rPr>
               <w:t>Button</w:t>
             </w:r>
+            <w:proofErr w:type="spellEnd"/>
             <w:r>
               <w:rPr>
                 <w:rFonts w:ascii="Century Gothic" w:eastAsia="Droid Sans" w:hAnsi="Century Gothic" w:cs="Droid Sans"/>
                 <w:sz w:val="20"/>
                 <w:szCs w:val="20"/>
               </w:rPr>
-              <w:t xml:space="preserve"> . Crea un </w:t>
-            </w:r>
+              <w:t xml:space="preserve"> .</w:t>
+            </w:r>
+            <w:proofErr w:type="gramEnd"/>
+            <w:r>
+              <w:rPr>
+                <w:rFonts w:ascii="Century Gothic" w:eastAsia="Droid Sans" w:hAnsi="Century Gothic" w:cs="Droid Sans"/>
+                <w:sz w:val="20"/>
+                <w:szCs w:val="20"/>
+              </w:rPr>
+              <w:t xml:space="preserve"> Crea un </w:t>
+            </w:r>
+            <w:proofErr w:type="spellStart"/>
             <w:r>
               <w:rPr>
                 <w:rFonts w:ascii="Century Gothic" w:eastAsia="Droid Sans" w:hAnsi="Century Gothic" w:cs="Droid Sans"/>
@@ -34741,6 +36487,7 @@
               </w:rPr>
               <w:t>Form</w:t>
             </w:r>
+            <w:proofErr w:type="spellEnd"/>
             <w:r>
               <w:rPr>
                 <w:rFonts w:ascii="Century Gothic" w:eastAsia="Droid Sans" w:hAnsi="Century Gothic" w:cs="Droid Sans"/>
@@ -34749,6 +36496,7 @@
               </w:rPr>
               <w:t xml:space="preserve"> e la mostra al Direttore. Dopo la sottomissione, mostra un </w:t>
             </w:r>
+            <w:proofErr w:type="spellStart"/>
             <w:r>
               <w:rPr>
                 <w:rFonts w:ascii="Century Gothic" w:eastAsia="Droid Sans" w:hAnsi="Century Gothic" w:cs="Droid Sans"/>
@@ -34779,6 +36527,7 @@
               </w:rPr>
               <w:t>PopUp</w:t>
             </w:r>
+            <w:proofErr w:type="spellEnd"/>
             <w:r>
               <w:rPr>
                 <w:rFonts w:ascii="Century Gothic" w:eastAsia="Droid Sans" w:hAnsi="Century Gothic" w:cs="Droid Sans"/>
@@ -34787,6 +36536,8 @@
               </w:rPr>
               <w:t xml:space="preserve"> e, solo dopo aver ricevuto la conferma dal Direttore, effettua la cancellazione dei Report e mostra al Direttore una </w:t>
             </w:r>
+            <w:proofErr w:type="spellStart"/>
+            <w:proofErr w:type="gramStart"/>
             <w:r>
               <w:rPr>
                 <w:rFonts w:ascii="Century Gothic" w:eastAsia="Droid Sans" w:hAnsi="Century Gothic" w:cs="Droid Sans"/>
@@ -34797,6 +36548,7 @@
               </w:rPr>
               <w:t>AvvisoEliminaReport</w:t>
             </w:r>
+            <w:proofErr w:type="spellEnd"/>
             <w:r>
               <w:rPr>
                 <w:rFonts w:ascii="Century Gothic" w:eastAsia="Droid Sans" w:hAnsi="Century Gothic" w:cs="Droid Sans"/>
@@ -34805,6 +36557,7 @@
               </w:rPr>
               <w:t xml:space="preserve"> .</w:t>
             </w:r>
+            <w:proofErr w:type="gramEnd"/>
           </w:p>
         </w:tc>
       </w:tr>
@@ -34830,6 +36583,7 @@
                 <w:szCs w:val="20"/>
               </w:rPr>
             </w:pPr>
+            <w:proofErr w:type="spellStart"/>
             <w:r>
               <w:rPr>
                 <w:rFonts w:ascii="Century Gothic" w:eastAsia="Droid Sans" w:hAnsi="Century Gothic" w:cs="Droid Sans"/>
@@ -34850,6 +36604,7 @@
               </w:rPr>
               <w:t>Control</w:t>
             </w:r>
+            <w:proofErr w:type="spellEnd"/>
           </w:p>
         </w:tc>
         <w:tc>
@@ -34916,6 +36671,8 @@
               </w:rPr>
               <w:t xml:space="preserve">Questo oggetto è creato quando il Direttore clicca sul pulsante </w:t>
             </w:r>
+            <w:proofErr w:type="spellStart"/>
+            <w:proofErr w:type="gramStart"/>
             <w:r>
               <w:rPr>
                 <w:rFonts w:ascii="Century Gothic" w:eastAsia="Droid Sans" w:hAnsi="Century Gothic" w:cs="Droid Sans"/>
@@ -34936,14 +36693,25 @@
               </w:rPr>
               <w:t>Button</w:t>
             </w:r>
+            <w:proofErr w:type="spellEnd"/>
             <w:r>
               <w:rPr>
                 <w:rFonts w:ascii="Century Gothic" w:eastAsia="Droid Sans" w:hAnsi="Century Gothic" w:cs="Droid Sans"/>
                 <w:sz w:val="20"/>
                 <w:szCs w:val="20"/>
               </w:rPr>
-              <w:t xml:space="preserve"> . Crea un </w:t>
-            </w:r>
+              <w:t xml:space="preserve"> .</w:t>
+            </w:r>
+            <w:proofErr w:type="gramEnd"/>
+            <w:r>
+              <w:rPr>
+                <w:rFonts w:ascii="Century Gothic" w:eastAsia="Droid Sans" w:hAnsi="Century Gothic" w:cs="Droid Sans"/>
+                <w:sz w:val="20"/>
+                <w:szCs w:val="20"/>
+              </w:rPr>
+              <w:t xml:space="preserve"> Crea un </w:t>
+            </w:r>
+            <w:proofErr w:type="spellStart"/>
             <w:r>
               <w:rPr>
                 <w:rFonts w:ascii="Century Gothic" w:eastAsia="Droid Sans" w:hAnsi="Century Gothic" w:cs="Droid Sans"/>
@@ -34964,6 +36732,7 @@
               </w:rPr>
               <w:t>Form</w:t>
             </w:r>
+            <w:proofErr w:type="spellEnd"/>
             <w:r>
               <w:rPr>
                 <w:rFonts w:ascii="Century Gothic" w:eastAsia="Droid Sans" w:hAnsi="Century Gothic" w:cs="Droid Sans"/>
@@ -35006,6 +36775,7 @@
                 <w:szCs w:val="20"/>
               </w:rPr>
             </w:pPr>
+            <w:proofErr w:type="spellStart"/>
             <w:r>
               <w:rPr>
                 <w:rFonts w:ascii="Century Gothic" w:eastAsia="Droid Sans" w:hAnsi="Century Gothic" w:cs="Droid Sans"/>
@@ -35026,6 +36796,7 @@
               </w:rPr>
               <w:t>Control</w:t>
             </w:r>
+            <w:proofErr w:type="spellEnd"/>
           </w:p>
         </w:tc>
         <w:tc>
@@ -35092,6 +36863,7 @@
               </w:rPr>
               <w:t xml:space="preserve">Questo oggetto è creato quando il Direttore seleziona il bottone </w:t>
             </w:r>
+            <w:proofErr w:type="spellStart"/>
             <w:r>
               <w:rPr>
                 <w:rFonts w:ascii="Century Gothic" w:eastAsia="Droid Sans" w:hAnsi="Century Gothic" w:cs="Droid Sans"/>
@@ -35112,6 +36884,7 @@
               </w:rPr>
               <w:t>Button</w:t>
             </w:r>
+            <w:proofErr w:type="spellEnd"/>
             <w:r>
               <w:rPr>
                 <w:rFonts w:ascii="Century Gothic" w:eastAsia="Droid Sans" w:hAnsi="Century Gothic" w:cs="Droid Sans"/>
@@ -35120,6 +36893,7 @@
               </w:rPr>
               <w:t xml:space="preserve">. Crea un </w:t>
             </w:r>
+            <w:proofErr w:type="spellStart"/>
             <w:r>
               <w:rPr>
                 <w:rFonts w:ascii="Century Gothic" w:eastAsia="Droid Sans" w:hAnsi="Century Gothic" w:cs="Droid Sans"/>
@@ -35140,6 +36914,7 @@
               </w:rPr>
               <w:t>Form</w:t>
             </w:r>
+            <w:proofErr w:type="spellEnd"/>
             <w:r>
               <w:rPr>
                 <w:rFonts w:ascii="Century Gothic" w:eastAsia="Droid Sans" w:hAnsi="Century Gothic" w:cs="Droid Sans"/>
@@ -35148,6 +36923,7 @@
               </w:rPr>
               <w:t xml:space="preserve"> e la mostra al Direttore. Dopo la sottomissione del form, crea un formato e lo salva nel Dipartimento relativo al Direttore che sta svolgendo l’operazione. In ultimo l’oggetto control crea e mostra al Direttore una </w:t>
             </w:r>
+            <w:proofErr w:type="spellStart"/>
             <w:r>
               <w:rPr>
                 <w:rFonts w:ascii="Century Gothic" w:eastAsia="Droid Sans" w:hAnsi="Century Gothic" w:cs="Droid Sans"/>
@@ -35158,6 +36934,7 @@
               </w:rPr>
               <w:t>AvvisoSalvaFormato</w:t>
             </w:r>
+            <w:proofErr w:type="spellEnd"/>
             <w:r>
               <w:rPr>
                 <w:rFonts w:ascii="Century Gothic" w:eastAsia="Droid Sans" w:hAnsi="Century Gothic" w:cs="Droid Sans"/>
@@ -35262,17 +37039,27 @@
       <w:r>
         <w:t xml:space="preserve">Di seguito, vengono illustrati i </w:t>
       </w:r>
+      <w:proofErr w:type="spellStart"/>
       <w:r>
         <w:t>S</w:t>
       </w:r>
       <w:r>
-        <w:t xml:space="preserve">equence </w:t>
+        <w:t>equence</w:t>
       </w:r>
+      <w:proofErr w:type="spellEnd"/>
+      <w:r>
+        <w:t xml:space="preserve"> </w:t>
+      </w:r>
+      <w:proofErr w:type="spellStart"/>
       <w:r>
         <w:t>D</w:t>
       </w:r>
       <w:r>
-        <w:t xml:space="preserve">iagram e i </w:t>
+        <w:t>iagram</w:t>
+      </w:r>
+      <w:proofErr w:type="spellEnd"/>
+      <w:r>
+        <w:t xml:space="preserve"> e i </w:t>
       </w:r>
       <w:r>
         <w:t>C</w:t>
@@ -35280,11 +37067,16 @@
       <w:r>
         <w:t xml:space="preserve">lass </w:t>
       </w:r>
+      <w:proofErr w:type="spellStart"/>
       <w:r>
         <w:t>D</w:t>
       </w:r>
       <w:r>
-        <w:t xml:space="preserve">iagram </w:t>
+        <w:t>iagram</w:t>
+      </w:r>
+      <w:proofErr w:type="spellEnd"/>
+      <w:r>
+        <w:t xml:space="preserve"> </w:t>
       </w:r>
       <w:r>
         <w:t xml:space="preserve">relativi alle funzionalità del </w:t>
@@ -35313,12 +37105,28 @@
           <w:color w:val="3E762A" w:themeColor="accent1" w:themeShade="BF"/>
         </w:rPr>
       </w:pPr>
+      <w:proofErr w:type="spellStart"/>
       <w:r>
         <w:rPr>
           <w:color w:val="3E762A" w:themeColor="accent1" w:themeShade="BF"/>
         </w:rPr>
-        <w:t>Sequence Diagram</w:t>
+        <w:t>Sequence</w:t>
       </w:r>
+      <w:proofErr w:type="spellEnd"/>
+      <w:r>
+        <w:rPr>
+          <w:color w:val="3E762A" w:themeColor="accent1" w:themeShade="BF"/>
+        </w:rPr>
+        <w:t xml:space="preserve"> </w:t>
+      </w:r>
+      <w:proofErr w:type="spellStart"/>
+      <w:r>
+        <w:rPr>
+          <w:color w:val="3E762A" w:themeColor="accent1" w:themeShade="BF"/>
+        </w:rPr>
+        <w:t>Diagram</w:t>
+      </w:r>
+      <w:proofErr w:type="spellEnd"/>
     </w:p>
     <w:p>
       <w:pPr>
@@ -35621,6 +37429,7 @@
           <w:szCs w:val="26"/>
         </w:rPr>
       </w:pPr>
+      <w:proofErr w:type="spellStart"/>
       <w:r>
         <w:rPr>
           <w:b/>
@@ -35640,6 +37449,7 @@
         </w:rPr>
         <w:t>RicercaReport</w:t>
       </w:r>
+      <w:proofErr w:type="spellEnd"/>
     </w:p>
     <w:p>
       <w:pPr>
@@ -35825,6 +37635,7 @@
           <w:szCs w:val="26"/>
         </w:rPr>
       </w:pPr>
+      <w:proofErr w:type="spellStart"/>
       <w:r>
         <w:rPr>
           <w:b/>
@@ -35853,6 +37664,7 @@
         </w:rPr>
         <w:t>eport</w:t>
       </w:r>
+      <w:proofErr w:type="spellEnd"/>
     </w:p>
     <w:p>
       <w:pPr>
@@ -35983,6 +37795,7 @@
           <w:szCs w:val="26"/>
         </w:rPr>
       </w:pPr>
+      <w:proofErr w:type="spellStart"/>
       <w:r>
         <w:rPr>
           <w:b/>
@@ -36002,6 +37815,7 @@
         </w:rPr>
         <w:t>FormatoReport</w:t>
       </w:r>
+      <w:proofErr w:type="spellEnd"/>
     </w:p>
     <w:p>
       <w:pPr>
@@ -36133,8 +37947,16 @@
           <w:color w:val="3E762A" w:themeColor="accent1" w:themeShade="BF"/>
         </w:rPr>
         <w:lastRenderedPageBreak/>
-        <w:t>Class Diagram</w:t>
+        <w:t xml:space="preserve">Class </w:t>
       </w:r>
+      <w:proofErr w:type="spellStart"/>
+      <w:r>
+        <w:rPr>
+          <w:color w:val="3E762A" w:themeColor="accent1" w:themeShade="BF"/>
+        </w:rPr>
+        <w:t>Diagram</w:t>
+      </w:r>
+      <w:proofErr w:type="spellEnd"/>
     </w:p>
     <w:p>
       <w:pPr>
@@ -36265,12 +38087,20 @@
           <w:color w:val="3E762A" w:themeColor="accent1" w:themeShade="BF"/>
         </w:rPr>
       </w:pPr>
+      <w:proofErr w:type="spellStart"/>
       <w:r>
         <w:rPr>
           <w:color w:val="3E762A" w:themeColor="accent1" w:themeShade="BF"/>
         </w:rPr>
         <w:lastRenderedPageBreak/>
-        <w:t>Mock-up</w:t>
+        <w:t>Mock</w:t>
+      </w:r>
+      <w:proofErr w:type="spellEnd"/>
+      <w:r>
+        <w:rPr>
+          <w:color w:val="3E762A" w:themeColor="accent1" w:themeShade="BF"/>
+        </w:rPr>
+        <w:t>-up</w:t>
       </w:r>
     </w:p>
     <w:p>

</xml_diff>

<commit_message>
Aggiunto attore esterno a sequence diagram
</commit_message>
<xml_diff>
--- a/Documentazione/RAD.docx
+++ b/Documentazione/RAD.docx
@@ -135,7 +135,6 @@
               </w:rPr>
             </w:pPr>
             <w:bookmarkStart w:id="0" w:name="_Toc526532074"/>
-            <w:proofErr w:type="spellStart"/>
             <w:r>
               <w:rPr>
                 <w:b/>
@@ -154,7 +153,6 @@
               </w:rPr>
               <w:t>equirements</w:t>
             </w:r>
-            <w:proofErr w:type="spellEnd"/>
             <w:r>
               <w:rPr>
                 <w:color w:val="3E762A" w:themeColor="accent1" w:themeShade="BF"/>
@@ -216,7 +214,6 @@
               </w:rPr>
               <w:t xml:space="preserve"> </w:t>
             </w:r>
-            <w:proofErr w:type="spellStart"/>
             <w:r>
               <w:rPr>
                 <w:b/>
@@ -235,7 +232,6 @@
               </w:rPr>
               <w:t>ocument</w:t>
             </w:r>
-            <w:proofErr w:type="spellEnd"/>
           </w:p>
           <w:p>
             <w:pPr>
@@ -1786,7 +1782,6 @@
         </w:rPr>
       </w:pPr>
       <w:bookmarkStart w:id="1" w:name="_Toc530825396"/>
-      <w:proofErr w:type="spellStart"/>
       <w:r>
         <w:rPr>
           <w:rFonts w:eastAsia="Droid Sans"/>
@@ -1794,7 +1789,6 @@
         <w:lastRenderedPageBreak/>
         <w:t>Revision</w:t>
       </w:r>
-      <w:proofErr w:type="spellEnd"/>
       <w:r>
         <w:rPr>
           <w:rFonts w:eastAsia="Droid Sans"/>
@@ -3045,36 +3039,8 @@
                 <w:sz w:val="20"/>
                 <w:szCs w:val="20"/>
               </w:rPr>
-              <w:t xml:space="preserve">Aggiunta dei </w:t>
-            </w:r>
-            <w:proofErr w:type="spellStart"/>
-            <w:r>
-              <w:rPr>
-                <w:rFonts w:ascii="Century Gothic" w:eastAsia="Droid Sans" w:hAnsi="Century Gothic" w:cs="Droid Sans"/>
-                <w:sz w:val="20"/>
-                <w:szCs w:val="20"/>
-              </w:rPr>
-              <w:t>Sequence</w:t>
-            </w:r>
-            <w:proofErr w:type="spellEnd"/>
-            <w:r>
-              <w:rPr>
-                <w:rFonts w:ascii="Century Gothic" w:eastAsia="Droid Sans" w:hAnsi="Century Gothic" w:cs="Droid Sans"/>
-                <w:sz w:val="20"/>
-                <w:szCs w:val="20"/>
-              </w:rPr>
-              <w:t xml:space="preserve"> </w:t>
-            </w:r>
-            <w:proofErr w:type="spellStart"/>
-            <w:r>
-              <w:rPr>
-                <w:rFonts w:ascii="Century Gothic" w:eastAsia="Droid Sans" w:hAnsi="Century Gothic" w:cs="Droid Sans"/>
-                <w:sz w:val="20"/>
-                <w:szCs w:val="20"/>
-              </w:rPr>
-              <w:t>Diagram</w:t>
-            </w:r>
-            <w:proofErr w:type="spellEnd"/>
+              <w:t>Aggiunta dei Sequence Diagram</w:t>
+            </w:r>
           </w:p>
         </w:tc>
         <w:tc>
@@ -3240,25 +3206,7 @@
                 <w:sz w:val="20"/>
                 <w:szCs w:val="20"/>
               </w:rPr>
-              <w:t xml:space="preserve">Aggiunta dei </w:t>
-            </w:r>
-            <w:proofErr w:type="spellStart"/>
-            <w:r>
-              <w:rPr>
-                <w:rFonts w:ascii="Century Gothic" w:eastAsia="Droid Sans" w:hAnsi="Century Gothic" w:cs="Droid Sans"/>
-                <w:sz w:val="20"/>
-                <w:szCs w:val="20"/>
-              </w:rPr>
-              <w:t>mock</w:t>
-            </w:r>
-            <w:proofErr w:type="spellEnd"/>
-            <w:r>
-              <w:rPr>
-                <w:rFonts w:ascii="Century Gothic" w:eastAsia="Droid Sans" w:hAnsi="Century Gothic" w:cs="Droid Sans"/>
-                <w:sz w:val="20"/>
-                <w:szCs w:val="20"/>
-              </w:rPr>
-              <w:t>-up</w:t>
+              <w:t>Aggiunta dei mock-up</w:t>
             </w:r>
           </w:p>
         </w:tc>
@@ -3458,7 +3406,7 @@
       <w:tr>
         <w:trPr>
           <w:cnfStyle w:val="000000100000" w:firstRow="0" w:lastRow="0" w:firstColumn="0" w:lastColumn="0" w:oddVBand="0" w:evenVBand="0" w:oddHBand="1" w:evenHBand="0" w:firstRowFirstColumn="0" w:firstRowLastColumn="0" w:lastRowFirstColumn="0" w:lastRowLastColumn="0"/>
-          <w:trHeight w:val="948"/>
+          <w:trHeight w:val="71"/>
         </w:trPr>
         <w:tc>
           <w:tcPr>
@@ -3533,7 +3481,6 @@
               </w:rPr>
               <w:t xml:space="preserve">Eliminazione oggetti </w:t>
             </w:r>
-            <w:proofErr w:type="spellStart"/>
             <w:r>
               <w:rPr>
                 <w:rFonts w:ascii="Century Gothic" w:eastAsia="Droid Sans" w:hAnsi="Century Gothic" w:cs="Droid Sans"/>
@@ -3548,16 +3495,38 @@
                 <w:sz w:val="20"/>
                 <w:szCs w:val="20"/>
               </w:rPr>
-              <w:t>ntity</w:t>
-            </w:r>
-            <w:proofErr w:type="spellEnd"/>
-            <w:r>
+              <w:t>ntity “Studente” e “Green Pass”</w:t>
+            </w:r>
+          </w:p>
+          <w:p>
+            <w:pPr>
+              <w:widowControl w:val="0"/>
+              <w:jc w:val="center"/>
               <w:rPr>
                 <w:rFonts w:ascii="Century Gothic" w:eastAsia="Droid Sans" w:hAnsi="Century Gothic" w:cs="Droid Sans"/>
                 <w:sz w:val="20"/>
                 <w:szCs w:val="20"/>
               </w:rPr>
-              <w:t xml:space="preserve"> “Studente” e “Green Pass”</w:t>
+            </w:pPr>
+          </w:p>
+          <w:p>
+            <w:pPr>
+              <w:widowControl w:val="0"/>
+              <w:jc w:val="center"/>
+              <w:rPr>
+                <w:rFonts w:ascii="Century Gothic" w:eastAsia="Droid Sans" w:hAnsi="Century Gothic" w:cs="Droid Sans"/>
+                <w:sz w:val="20"/>
+                <w:szCs w:val="20"/>
+              </w:rPr>
+            </w:pPr>
+            <w:r>
+              <w:rPr>
+                <w:rFonts w:ascii="Century Gothic" w:eastAsia="Droid Sans" w:hAnsi="Century Gothic" w:cs="Droid Sans"/>
+                <w:sz w:val="20"/>
+                <w:szCs w:val="20"/>
+              </w:rPr>
+              <w:lastRenderedPageBreak/>
+              <w:t>Aggiunta Statechart</w:t>
             </w:r>
           </w:p>
         </w:tc>
@@ -3583,6 +3552,7 @@
                 <w:sz w:val="20"/>
                 <w:szCs w:val="20"/>
               </w:rPr>
+              <w:lastRenderedPageBreak/>
               <w:t>Martina Mulino</w:t>
             </w:r>
           </w:p>
@@ -3605,6 +3575,51 @@
               </w:rPr>
               <w:t>Alberto Montefusco</w:t>
             </w:r>
+          </w:p>
+          <w:p>
+            <w:pPr>
+              <w:tabs>
+                <w:tab w:val="left" w:pos="1910"/>
+              </w:tabs>
+              <w:rPr>
+                <w:rFonts w:ascii="Century Gothic" w:hAnsi="Century Gothic" w:cs="Arial"/>
+                <w:sz w:val="20"/>
+                <w:szCs w:val="20"/>
+              </w:rPr>
+            </w:pPr>
+          </w:p>
+          <w:p>
+            <w:pPr>
+              <w:tabs>
+                <w:tab w:val="left" w:pos="1910"/>
+              </w:tabs>
+              <w:rPr>
+                <w:rFonts w:ascii="Century Gothic" w:hAnsi="Century Gothic" w:cs="Arial"/>
+                <w:sz w:val="20"/>
+                <w:szCs w:val="20"/>
+              </w:rPr>
+            </w:pPr>
+            <w:r>
+              <w:rPr>
+                <w:rFonts w:ascii="Century Gothic" w:hAnsi="Century Gothic" w:cs="Arial"/>
+                <w:sz w:val="20"/>
+                <w:szCs w:val="20"/>
+              </w:rPr>
+              <w:lastRenderedPageBreak/>
+              <w:t>Martina Mulino</w:t>
+            </w:r>
+          </w:p>
+          <w:p>
+            <w:pPr>
+              <w:tabs>
+                <w:tab w:val="left" w:pos="1910"/>
+              </w:tabs>
+              <w:rPr>
+                <w:rFonts w:ascii="Century Gothic" w:hAnsi="Century Gothic" w:cs="Arial"/>
+                <w:sz w:val="20"/>
+                <w:szCs w:val="20"/>
+              </w:rPr>
+            </w:pPr>
           </w:p>
         </w:tc>
       </w:tr>
@@ -4137,41 +4152,13 @@
                 <w:szCs w:val="20"/>
               </w:rPr>
             </w:pPr>
-            <w:proofErr w:type="spellStart"/>
             <w:r>
               <w:rPr>
                 <w:rFonts w:ascii="Century Gothic" w:eastAsia="Droid Sans" w:hAnsi="Century Gothic" w:cs="Droid Sans"/>
                 <w:sz w:val="20"/>
                 <w:szCs w:val="20"/>
               </w:rPr>
-              <w:t>Sequence</w:t>
-            </w:r>
-            <w:proofErr w:type="spellEnd"/>
-            <w:r>
-              <w:rPr>
-                <w:rFonts w:ascii="Century Gothic" w:eastAsia="Droid Sans" w:hAnsi="Century Gothic" w:cs="Droid Sans"/>
-                <w:sz w:val="20"/>
-                <w:szCs w:val="20"/>
-              </w:rPr>
-              <w:t xml:space="preserve"> </w:t>
-            </w:r>
-            <w:proofErr w:type="spellStart"/>
-            <w:r>
-              <w:rPr>
-                <w:rFonts w:ascii="Century Gothic" w:eastAsia="Droid Sans" w:hAnsi="Century Gothic" w:cs="Droid Sans"/>
-                <w:sz w:val="20"/>
-                <w:szCs w:val="20"/>
-              </w:rPr>
-              <w:t>Diagram</w:t>
-            </w:r>
-            <w:proofErr w:type="spellEnd"/>
-            <w:r>
-              <w:rPr>
-                <w:rFonts w:ascii="Century Gothic" w:eastAsia="Droid Sans" w:hAnsi="Century Gothic" w:cs="Droid Sans"/>
-                <w:sz w:val="20"/>
-                <w:szCs w:val="20"/>
-              </w:rPr>
-              <w:t xml:space="preserve"> sull’esecuzione della sessione</w:t>
+              <w:t>Sequence Diagram sull’esecuzione della sessione</w:t>
             </w:r>
           </w:p>
         </w:tc>
@@ -4220,7 +4207,6 @@
                 <w:szCs w:val="20"/>
               </w:rPr>
             </w:pPr>
-            <w:proofErr w:type="spellStart"/>
             <w:r>
               <w:rPr>
                 <w:rFonts w:ascii="Century Gothic" w:eastAsia="Droid Sans" w:hAnsi="Century Gothic" w:cs="Droid Sans"/>
@@ -4229,32 +4215,13 @@
               </w:rPr>
               <w:t>Sequence</w:t>
             </w:r>
-            <w:proofErr w:type="spellEnd"/>
             <w:r>
               <w:rPr>
                 <w:rFonts w:ascii="Century Gothic" w:eastAsia="Droid Sans" w:hAnsi="Century Gothic" w:cs="Droid Sans"/>
                 <w:sz w:val="20"/>
                 <w:szCs w:val="20"/>
               </w:rPr>
-              <w:t xml:space="preserve"> </w:t>
-            </w:r>
-            <w:proofErr w:type="spellStart"/>
-            <w:r>
-              <w:rPr>
-                <w:rFonts w:ascii="Century Gothic" w:eastAsia="Droid Sans" w:hAnsi="Century Gothic" w:cs="Droid Sans"/>
-                <w:sz w:val="20"/>
-                <w:szCs w:val="20"/>
-              </w:rPr>
-              <w:t>Diagram</w:t>
-            </w:r>
-            <w:proofErr w:type="spellEnd"/>
-            <w:r>
-              <w:rPr>
-                <w:rFonts w:ascii="Century Gothic" w:eastAsia="Droid Sans" w:hAnsi="Century Gothic" w:cs="Droid Sans"/>
-                <w:sz w:val="20"/>
-                <w:szCs w:val="20"/>
-              </w:rPr>
-              <w:t xml:space="preserve"> sull’invio del Green Pass</w:t>
+              <w:t xml:space="preserve"> Diagram sull’invio del Green Pass</w:t>
             </w:r>
           </w:p>
         </w:tc>
@@ -4304,41 +4271,13 @@
                 <w:szCs w:val="20"/>
               </w:rPr>
             </w:pPr>
-            <w:proofErr w:type="spellStart"/>
             <w:r>
               <w:rPr>
                 <w:rFonts w:ascii="Century Gothic" w:eastAsia="Droid Sans" w:hAnsi="Century Gothic" w:cs="Droid Sans"/>
                 <w:sz w:val="20"/>
                 <w:szCs w:val="20"/>
               </w:rPr>
-              <w:t>Sequence</w:t>
-            </w:r>
-            <w:proofErr w:type="spellEnd"/>
-            <w:r>
-              <w:rPr>
-                <w:rFonts w:ascii="Century Gothic" w:eastAsia="Droid Sans" w:hAnsi="Century Gothic" w:cs="Droid Sans"/>
-                <w:sz w:val="20"/>
-                <w:szCs w:val="20"/>
-              </w:rPr>
-              <w:t xml:space="preserve"> </w:t>
-            </w:r>
-            <w:proofErr w:type="spellStart"/>
-            <w:r>
-              <w:rPr>
-                <w:rFonts w:ascii="Century Gothic" w:eastAsia="Droid Sans" w:hAnsi="Century Gothic" w:cs="Droid Sans"/>
-                <w:sz w:val="20"/>
-                <w:szCs w:val="20"/>
-              </w:rPr>
-              <w:t>Diagram</w:t>
-            </w:r>
-            <w:proofErr w:type="spellEnd"/>
-            <w:r>
-              <w:rPr>
-                <w:rFonts w:ascii="Century Gothic" w:eastAsia="Droid Sans" w:hAnsi="Century Gothic" w:cs="Droid Sans"/>
-                <w:sz w:val="20"/>
-                <w:szCs w:val="20"/>
-              </w:rPr>
-              <w:t xml:space="preserve"> sulla ricerca dei report</w:t>
+              <w:t>Sequence Diagram sulla ricerca dei report</w:t>
             </w:r>
           </w:p>
         </w:tc>
@@ -4387,41 +4326,13 @@
                 <w:szCs w:val="20"/>
               </w:rPr>
             </w:pPr>
-            <w:proofErr w:type="spellStart"/>
             <w:r>
               <w:rPr>
                 <w:rFonts w:ascii="Century Gothic" w:eastAsia="Droid Sans" w:hAnsi="Century Gothic" w:cs="Droid Sans"/>
                 <w:sz w:val="20"/>
                 <w:szCs w:val="20"/>
               </w:rPr>
-              <w:t>Sequence</w:t>
-            </w:r>
-            <w:proofErr w:type="spellEnd"/>
-            <w:r>
-              <w:rPr>
-                <w:rFonts w:ascii="Century Gothic" w:eastAsia="Droid Sans" w:hAnsi="Century Gothic" w:cs="Droid Sans"/>
-                <w:sz w:val="20"/>
-                <w:szCs w:val="20"/>
-              </w:rPr>
-              <w:t xml:space="preserve"> </w:t>
-            </w:r>
-            <w:proofErr w:type="spellStart"/>
-            <w:r>
-              <w:rPr>
-                <w:rFonts w:ascii="Century Gothic" w:eastAsia="Droid Sans" w:hAnsi="Century Gothic" w:cs="Droid Sans"/>
-                <w:sz w:val="20"/>
-                <w:szCs w:val="20"/>
-              </w:rPr>
-              <w:t>Diagram</w:t>
-            </w:r>
-            <w:proofErr w:type="spellEnd"/>
-            <w:r>
-              <w:rPr>
-                <w:rFonts w:ascii="Century Gothic" w:eastAsia="Droid Sans" w:hAnsi="Century Gothic" w:cs="Droid Sans"/>
-                <w:sz w:val="20"/>
-                <w:szCs w:val="20"/>
-              </w:rPr>
-              <w:t xml:space="preserve"> sull’eliminazione dei report</w:t>
+              <w:t>Sequence Diagram sull’eliminazione dei report</w:t>
             </w:r>
           </w:p>
         </w:tc>
@@ -4471,41 +4382,13 @@
                 <w:szCs w:val="20"/>
               </w:rPr>
             </w:pPr>
-            <w:proofErr w:type="spellStart"/>
             <w:r>
               <w:rPr>
                 <w:rFonts w:ascii="Century Gothic" w:eastAsia="Droid Sans" w:hAnsi="Century Gothic" w:cs="Droid Sans"/>
                 <w:sz w:val="20"/>
                 <w:szCs w:val="20"/>
               </w:rPr>
-              <w:t>Sequence</w:t>
-            </w:r>
-            <w:proofErr w:type="spellEnd"/>
-            <w:r>
-              <w:rPr>
-                <w:rFonts w:ascii="Century Gothic" w:eastAsia="Droid Sans" w:hAnsi="Century Gothic" w:cs="Droid Sans"/>
-                <w:sz w:val="20"/>
-                <w:szCs w:val="20"/>
-              </w:rPr>
-              <w:t xml:space="preserve"> </w:t>
-            </w:r>
-            <w:proofErr w:type="spellStart"/>
-            <w:r>
-              <w:rPr>
-                <w:rFonts w:ascii="Century Gothic" w:eastAsia="Droid Sans" w:hAnsi="Century Gothic" w:cs="Droid Sans"/>
-                <w:sz w:val="20"/>
-                <w:szCs w:val="20"/>
-              </w:rPr>
-              <w:t>Diagram</w:t>
-            </w:r>
-            <w:proofErr w:type="spellEnd"/>
-            <w:r>
-              <w:rPr>
-                <w:rFonts w:ascii="Century Gothic" w:eastAsia="Droid Sans" w:hAnsi="Century Gothic" w:cs="Droid Sans"/>
-                <w:sz w:val="20"/>
-                <w:szCs w:val="20"/>
-              </w:rPr>
-              <w:t xml:space="preserve"> sulla formattazione dei report</w:t>
+              <w:t>Sequence Diagram sulla formattazione dei report</w:t>
             </w:r>
           </w:p>
         </w:tc>
@@ -4537,6 +4420,63 @@
       </w:tr>
       <w:tr>
         <w:trPr>
+          <w:trHeight w:val="919"/>
+        </w:trPr>
+        <w:tc>
+          <w:tcPr>
+            <w:tcW w:w="2365" w:type="dxa"/>
+            <w:vAlign w:val="center"/>
+          </w:tcPr>
+          <w:p>
+            <w:pPr>
+              <w:widowControl w:val="0"/>
+              <w:jc w:val="center"/>
+              <w:rPr>
+                <w:rFonts w:ascii="Century Gothic" w:eastAsia="Droid Sans" w:hAnsi="Century Gothic" w:cs="Droid Sans"/>
+                <w:sz w:val="20"/>
+                <w:szCs w:val="20"/>
+              </w:rPr>
+            </w:pPr>
+            <w:r>
+              <w:rPr>
+                <w:rFonts w:ascii="Century Gothic" w:eastAsia="Droid Sans" w:hAnsi="Century Gothic" w:cs="Droid Sans"/>
+                <w:sz w:val="20"/>
+                <w:szCs w:val="20"/>
+              </w:rPr>
+              <w:lastRenderedPageBreak/>
+              <w:t>Statechart Esito</w:t>
+            </w:r>
+          </w:p>
+        </w:tc>
+        <w:tc>
+          <w:tcPr>
+            <w:tcW w:w="7269" w:type="dxa"/>
+            <w:vAlign w:val="center"/>
+          </w:tcPr>
+          <w:p>
+            <w:pPr>
+              <w:widowControl w:val="0"/>
+              <w:jc w:val="center"/>
+              <w:rPr>
+                <w:rFonts w:ascii="Century Gothic" w:hAnsi="Century Gothic" w:cs="Arial"/>
+                <w:sz w:val="20"/>
+                <w:szCs w:val="20"/>
+              </w:rPr>
+            </w:pPr>
+            <w:r>
+              <w:rPr>
+                <w:rFonts w:ascii="Century Gothic" w:hAnsi="Century Gothic" w:cs="Arial"/>
+                <w:sz w:val="20"/>
+                <w:szCs w:val="20"/>
+              </w:rPr>
+              <w:t>Martina Mulino</w:t>
+            </w:r>
+          </w:p>
+        </w:tc>
+      </w:tr>
+      <w:tr>
+        <w:trPr>
+          <w:cnfStyle w:val="000000100000" w:firstRow="0" w:lastRow="0" w:firstColumn="0" w:lastColumn="0" w:oddVBand="0" w:evenVBand="0" w:oddHBand="1" w:evenHBand="0" w:firstRowFirstColumn="0" w:firstRowLastColumn="0" w:lastRowFirstColumn="0" w:lastRowLastColumn="0"/>
           <w:trHeight w:val="657"/>
         </w:trPr>
         <w:tc>
@@ -4554,23 +4494,13 @@
                 <w:szCs w:val="20"/>
               </w:rPr>
             </w:pPr>
-            <w:proofErr w:type="spellStart"/>
             <w:r>
               <w:rPr>
                 <w:rFonts w:ascii="Century Gothic" w:eastAsia="Droid Sans" w:hAnsi="Century Gothic" w:cs="Droid Sans"/>
                 <w:sz w:val="20"/>
                 <w:szCs w:val="20"/>
               </w:rPr>
-              <w:t>Mock</w:t>
-            </w:r>
-            <w:proofErr w:type="spellEnd"/>
-            <w:r>
-              <w:rPr>
-                <w:rFonts w:ascii="Century Gothic" w:eastAsia="Droid Sans" w:hAnsi="Century Gothic" w:cs="Droid Sans"/>
-                <w:sz w:val="20"/>
-                <w:szCs w:val="20"/>
-              </w:rPr>
-              <w:t>-up</w:t>
+              <w:t>Mock-up</w:t>
             </w:r>
           </w:p>
         </w:tc>
@@ -4624,7 +4554,6 @@
           <w:sz w:val="40"/>
           <w:szCs w:val="40"/>
         </w:rPr>
-        <w:lastRenderedPageBreak/>
         <w:t>Introduzione</w:t>
       </w:r>
     </w:p>
@@ -5264,42 +5193,19 @@
         <w:t>:</w:t>
       </w:r>
       <w:r>
-        <w:t xml:space="preserve"> </w:t>
+        <w:t xml:space="preserve"> sequence</w:t>
       </w:r>
-      <w:proofErr w:type="spellStart"/>
-      <w:r>
-        <w:t>sequence</w:t>
-      </w:r>
-      <w:proofErr w:type="spellEnd"/>
       <w:r>
         <w:t xml:space="preserve"> </w:t>
       </w:r>
-      <w:proofErr w:type="spellStart"/>
       <w:r>
         <w:t>diagram</w:t>
       </w:r>
-      <w:proofErr w:type="spellEnd"/>
       <w:r>
         <w:t>_</w:t>
       </w:r>
       <w:r>
-        <w:t xml:space="preserve">[nome completo del </w:t>
-      </w:r>
-      <w:proofErr w:type="spellStart"/>
-      <w:r>
-        <w:t>sequence</w:t>
-      </w:r>
-      <w:proofErr w:type="spellEnd"/>
-      <w:r>
-        <w:t xml:space="preserve"> </w:t>
-      </w:r>
-      <w:proofErr w:type="spellStart"/>
-      <w:r>
-        <w:t>diagram</w:t>
-      </w:r>
-      <w:proofErr w:type="spellEnd"/>
-      <w:r>
-        <w:t>]</w:t>
+        <w:t>[nome completo del sequence diagram]</w:t>
       </w:r>
     </w:p>
     <w:p>
@@ -5323,15 +5229,7 @@
         <w:t>:</w:t>
       </w:r>
       <w:r>
-        <w:t xml:space="preserve"> Not </w:t>
-      </w:r>
-      <w:proofErr w:type="spellStart"/>
-      <w:r>
-        <w:t>Available</w:t>
-      </w:r>
-      <w:proofErr w:type="spellEnd"/>
-      <w:r>
-        <w:t xml:space="preserve"> (</w:t>
+        <w:t xml:space="preserve"> Not Available (</w:t>
       </w:r>
       <w:r>
         <w:t>non disponibile</w:t>
@@ -5519,29 +5417,8 @@
         <w:t>“</w:t>
       </w:r>
       <w:r>
-        <w:t>Object-</w:t>
+        <w:t>Object-Oriented Software Engineering Using UML, Patterns and Java: Third Edition, di Bernd Bruegge ed Allen H. Dutoit</w:t>
       </w:r>
-      <w:proofErr w:type="spellStart"/>
-      <w:r>
-        <w:t>Oriented</w:t>
-      </w:r>
-      <w:proofErr w:type="spellEnd"/>
-      <w:r>
-        <w:t xml:space="preserve"> Software Engineering Using UML, Patterns and Java: Third Edition, di Bernd </w:t>
-      </w:r>
-      <w:proofErr w:type="spellStart"/>
-      <w:r>
-        <w:t>Bruegge</w:t>
-      </w:r>
-      <w:proofErr w:type="spellEnd"/>
-      <w:r>
-        <w:t xml:space="preserve"> ed Allen H. </w:t>
-      </w:r>
-      <w:proofErr w:type="spellStart"/>
-      <w:r>
-        <w:t>Dutoit</w:t>
-      </w:r>
-      <w:proofErr w:type="spellEnd"/>
       <w:r>
         <w:t>”.</w:t>
       </w:r>
@@ -5691,15 +5568,7 @@
         <w:t>i</w:t>
       </w:r>
       <w:r>
-        <w:t xml:space="preserve"> modelli dinamici che descrivono in dettaglio l’esecuzione delle relative funzioni e, infine, i </w:t>
-      </w:r>
-      <w:proofErr w:type="spellStart"/>
-      <w:r>
-        <w:t>mock</w:t>
-      </w:r>
-      <w:proofErr w:type="spellEnd"/>
-      <w:r>
-        <w:t>-up dell’interfaccia utente.</w:t>
+        <w:t xml:space="preserve"> modelli dinamici che descrivono in dettaglio l’esecuzione delle relative funzioni e, infine, i mock-up dell’interfaccia utente.</w:t>
       </w:r>
     </w:p>
     <w:p>
@@ -7309,25 +7178,7 @@
                 <w:sz w:val="20"/>
                 <w:szCs w:val="20"/>
               </w:rPr>
-              <w:t xml:space="preserve">istema deve generare il report e salvarlo </w:t>
-            </w:r>
-            <w:proofErr w:type="gramStart"/>
-            <w:r>
-              <w:rPr>
-                <w:rFonts w:ascii="Century Gothic" w:hAnsi="Century Gothic"/>
-                <w:sz w:val="20"/>
-                <w:szCs w:val="20"/>
-              </w:rPr>
-              <w:t>nella repository</w:t>
-            </w:r>
-            <w:proofErr w:type="gramEnd"/>
-            <w:r>
-              <w:rPr>
-                <w:rFonts w:ascii="Century Gothic" w:hAnsi="Century Gothic"/>
-                <w:sz w:val="20"/>
-                <w:szCs w:val="20"/>
-              </w:rPr>
-              <w:t xml:space="preserve"> condivisa con il </w:t>
+              <w:t xml:space="preserve">istema deve generare il report e salvarlo nella repository condivisa con il </w:t>
             </w:r>
             <w:r>
               <w:rPr>
@@ -7519,18 +7370,8 @@
                 <w:sz w:val="20"/>
                 <w:szCs w:val="20"/>
               </w:rPr>
-              <w:t xml:space="preserve">ipartimento deve poter eliminare uno o più report tra quelli presenti </w:t>
-            </w:r>
-            <w:proofErr w:type="gramStart"/>
-            <w:r>
-              <w:rPr>
-                <w:rFonts w:ascii="Century Gothic" w:hAnsi="Century Gothic"/>
-                <w:sz w:val="20"/>
-                <w:szCs w:val="20"/>
-              </w:rPr>
-              <w:t>nella repository</w:t>
-            </w:r>
-            <w:proofErr w:type="gramEnd"/>
+              <w:t>ipartimento deve poter eliminare uno o più report tra quelli presenti nella repository</w:t>
+            </w:r>
             <w:r>
               <w:rPr>
                 <w:rFonts w:ascii="Century Gothic" w:hAnsi="Century Gothic"/>
@@ -7689,18 +7530,8 @@
                 <w:sz w:val="20"/>
                 <w:szCs w:val="20"/>
               </w:rPr>
-              <w:t xml:space="preserve">ipartimento deve poter scaricare sulla propria macchina uno o più report tra quelli presenti </w:t>
-            </w:r>
-            <w:proofErr w:type="gramStart"/>
-            <w:r>
-              <w:rPr>
-                <w:rFonts w:ascii="Century Gothic" w:hAnsi="Century Gothic"/>
-                <w:sz w:val="20"/>
-                <w:szCs w:val="20"/>
-              </w:rPr>
-              <w:t>nella repository</w:t>
-            </w:r>
-            <w:proofErr w:type="gramEnd"/>
+              <w:t>ipartimento deve poter scaricare sulla propria macchina uno o più report tra quelli presenti nella repository</w:t>
+            </w:r>
             <w:r>
               <w:rPr>
                 <w:rFonts w:ascii="Century Gothic" w:hAnsi="Century Gothic"/>
@@ -7859,18 +7690,8 @@
                 <w:sz w:val="20"/>
                 <w:szCs w:val="20"/>
               </w:rPr>
-              <w:t xml:space="preserve">ipartimento dovrebbe poter ricercare un report tra quelli presenti </w:t>
-            </w:r>
-            <w:proofErr w:type="gramStart"/>
-            <w:r>
-              <w:rPr>
-                <w:rFonts w:ascii="Century Gothic" w:hAnsi="Century Gothic"/>
-                <w:sz w:val="20"/>
-                <w:szCs w:val="20"/>
-              </w:rPr>
-              <w:t>nella repository</w:t>
-            </w:r>
-            <w:proofErr w:type="gramEnd"/>
+              <w:t>ipartimento dovrebbe poter ricercare un report tra quelli presenti nella repository</w:t>
+            </w:r>
             <w:r>
               <w:rPr>
                 <w:rFonts w:ascii="Century Gothic" w:hAnsi="Century Gothic"/>
@@ -8711,21 +8532,7 @@
         <w:rPr>
           <w:szCs w:val="24"/>
         </w:rPr>
-        <w:t xml:space="preserve"> </w:t>
-      </w:r>
-      <w:proofErr w:type="spellStart"/>
-      <w:r>
-        <w:rPr>
-          <w:szCs w:val="24"/>
-        </w:rPr>
-        <w:t>mock</w:t>
-      </w:r>
-      <w:proofErr w:type="spellEnd"/>
-      <w:r>
-        <w:rPr>
-          <w:szCs w:val="24"/>
-        </w:rPr>
-        <w:t>-up.</w:t>
+        <w:t xml:space="preserve"> mock-up.</w:t>
       </w:r>
     </w:p>
     <w:p>
@@ -9472,15 +9279,7 @@
               <w:t>s</w:t>
             </w:r>
             <w:r>
-              <w:t xml:space="preserve">alva il report </w:t>
-            </w:r>
-            <w:proofErr w:type="gramStart"/>
-            <w:r>
-              <w:t>nella repository</w:t>
-            </w:r>
-            <w:proofErr w:type="gramEnd"/>
-            <w:r>
-              <w:t xml:space="preserve"> di Luisa Gargano, Direttrice del Dipartimento di </w:t>
+              <w:t xml:space="preserve">alva il report nella repository di Luisa Gargano, Direttrice del Dipartimento di </w:t>
             </w:r>
             <w:r>
               <w:t xml:space="preserve">Carmine </w:t>
@@ -11358,25 +11157,7 @@
                 <w:sz w:val="24"/>
                 <w:szCs w:val="24"/>
               </w:rPr>
-              <w:t xml:space="preserve"> un elenco di tutti i report presenti </w:t>
-            </w:r>
-            <w:proofErr w:type="gramStart"/>
-            <w:r>
-              <w:rPr>
-                <w:rFonts w:ascii="Garamond" w:hAnsi="Garamond"/>
-                <w:sz w:val="24"/>
-                <w:szCs w:val="24"/>
-              </w:rPr>
-              <w:t>nella repository</w:t>
-            </w:r>
-            <w:proofErr w:type="gramEnd"/>
-            <w:r>
-              <w:rPr>
-                <w:rFonts w:ascii="Garamond" w:hAnsi="Garamond"/>
-                <w:sz w:val="24"/>
-                <w:szCs w:val="24"/>
-              </w:rPr>
-              <w:t xml:space="preserve"> e accanto ad ogni riga dell’elenco una casella di selezione. </w:t>
+              <w:t xml:space="preserve"> un elenco di tutti i report presenti nella repository e accanto ad ogni riga dell’elenco una casella di selezione. </w:t>
             </w:r>
           </w:p>
           <w:p>
@@ -11590,25 +11371,7 @@
                 <w:sz w:val="24"/>
                 <w:szCs w:val="24"/>
               </w:rPr>
-              <w:t xml:space="preserve">istema elimina </w:t>
-            </w:r>
-            <w:proofErr w:type="gramStart"/>
-            <w:r>
-              <w:rPr>
-                <w:rFonts w:ascii="Garamond" w:hAnsi="Garamond"/>
-                <w:sz w:val="24"/>
-                <w:szCs w:val="24"/>
-              </w:rPr>
-              <w:t>dalla repository</w:t>
-            </w:r>
-            <w:proofErr w:type="gramEnd"/>
-            <w:r>
-              <w:rPr>
-                <w:rFonts w:ascii="Garamond" w:hAnsi="Garamond"/>
-                <w:sz w:val="24"/>
-                <w:szCs w:val="24"/>
-              </w:rPr>
-              <w:t xml:space="preserve"> i report selezionati da Luisa</w:t>
+              <w:t>istema elimina dalla repository i report selezionati da Luisa</w:t>
             </w:r>
             <w:r>
               <w:rPr>
@@ -12119,25 +11882,7 @@
                 <w:sz w:val="24"/>
                 <w:szCs w:val="24"/>
               </w:rPr>
-              <w:t xml:space="preserve">un elenco di tutti i report presenti </w:t>
-            </w:r>
-            <w:proofErr w:type="gramStart"/>
-            <w:r>
-              <w:rPr>
-                <w:rFonts w:ascii="Garamond" w:hAnsi="Garamond"/>
-                <w:sz w:val="24"/>
-                <w:szCs w:val="24"/>
-              </w:rPr>
-              <w:t>nella repository</w:t>
-            </w:r>
-            <w:proofErr w:type="gramEnd"/>
-            <w:r>
-              <w:rPr>
-                <w:rFonts w:ascii="Garamond" w:hAnsi="Garamond"/>
-                <w:sz w:val="24"/>
-                <w:szCs w:val="24"/>
-              </w:rPr>
-              <w:t xml:space="preserve"> e accanto ad ogni riga dell’elenco una casella di selezione. </w:t>
+              <w:t xml:space="preserve">un elenco di tutti i report presenti nella repository e accanto ad ogni riga dell’elenco una casella di selezione. </w:t>
             </w:r>
           </w:p>
           <w:p>
@@ -12443,7 +12188,6 @@
                 <w:szCs w:val="18"/>
               </w:rPr>
             </w:pPr>
-            <w:proofErr w:type="spellStart"/>
             <w:r>
               <w:rPr>
                 <w:rFonts w:ascii="Century Gothic" w:hAnsi="Century Gothic"/>
@@ -12455,7 +12199,6 @@
               </w:rPr>
               <w:t>UC_Session_Execution</w:t>
             </w:r>
-            <w:proofErr w:type="spellEnd"/>
           </w:p>
         </w:tc>
         <w:tc>
@@ -12709,7 +12452,6 @@
                 <w:szCs w:val="18"/>
               </w:rPr>
             </w:pPr>
-            <w:proofErr w:type="spellStart"/>
             <w:r>
               <w:rPr>
                 <w:rFonts w:ascii="Century Gothic" w:hAnsi="Century Gothic"/>
@@ -12719,19 +12461,7 @@
                 <w:szCs w:val="18"/>
                 <w:u w:color="000000"/>
               </w:rPr>
-              <w:t>Vers</w:t>
-            </w:r>
-            <w:proofErr w:type="spellEnd"/>
-            <w:r>
-              <w:rPr>
-                <w:rFonts w:ascii="Century Gothic" w:hAnsi="Century Gothic"/>
-                <w:i/>
-                <w:iCs/>
-                <w:sz w:val="18"/>
-                <w:szCs w:val="18"/>
-                <w:u w:color="000000"/>
-              </w:rPr>
-              <w:t>.</w:t>
+              <w:t>Vers.</w:t>
             </w:r>
           </w:p>
         </w:tc>
@@ -13379,7 +13109,6 @@
                 <w:u w:color="000000"/>
               </w:rPr>
             </w:pPr>
-            <w:proofErr w:type="spellStart"/>
             <w:r>
               <w:rPr>
                 <w:rFonts w:ascii="Century Gothic" w:hAnsi="Century Gothic"/>
@@ -13402,7 +13131,6 @@
               </w:rPr>
               <w:t>API</w:t>
             </w:r>
-            <w:proofErr w:type="spellEnd"/>
           </w:p>
           <w:p>
             <w:pPr>
@@ -13483,21 +13211,8 @@
                 <w:szCs w:val="18"/>
                 <w:u w:color="000000"/>
               </w:rPr>
-              <w:t xml:space="preserve">Entry </w:t>
-            </w:r>
-            <w:proofErr w:type="spellStart"/>
-            <w:r>
-              <w:rPr>
-                <w:rFonts w:ascii="Century Gothic" w:hAnsi="Century Gothic"/>
-                <w:b/>
-                <w:bCs/>
-                <w:sz w:val="18"/>
-                <w:szCs w:val="18"/>
-                <w:u w:color="000000"/>
-              </w:rPr>
-              <w:t>Condition</w:t>
-            </w:r>
-            <w:proofErr w:type="spellEnd"/>
+              <w:t>Entry Condition</w:t>
+            </w:r>
           </w:p>
         </w:tc>
         <w:tc>
@@ -13648,21 +13363,8 @@
                 <w:szCs w:val="18"/>
                 <w:u w:color="000000"/>
               </w:rPr>
-              <w:t xml:space="preserve">Exit </w:t>
-            </w:r>
-            <w:proofErr w:type="spellStart"/>
-            <w:r>
-              <w:rPr>
-                <w:rFonts w:ascii="Century Gothic" w:hAnsi="Century Gothic"/>
-                <w:b/>
-                <w:bCs/>
-                <w:sz w:val="18"/>
-                <w:szCs w:val="18"/>
-                <w:u w:color="000000"/>
-              </w:rPr>
-              <w:t>condition</w:t>
-            </w:r>
-            <w:proofErr w:type="spellEnd"/>
+              <w:t>Exit condition</w:t>
+            </w:r>
           </w:p>
           <w:p>
             <w:pPr>
@@ -13839,21 +13541,8 @@
                 <w:szCs w:val="18"/>
                 <w:u w:color="000000"/>
               </w:rPr>
-              <w:t xml:space="preserve">Exit </w:t>
-            </w:r>
-            <w:proofErr w:type="spellStart"/>
-            <w:r>
-              <w:rPr>
-                <w:rFonts w:ascii="Century Gothic" w:hAnsi="Century Gothic"/>
-                <w:b/>
-                <w:bCs/>
-                <w:sz w:val="18"/>
-                <w:szCs w:val="18"/>
-                <w:u w:color="000000"/>
-              </w:rPr>
-              <w:t>condition</w:t>
-            </w:r>
-            <w:proofErr w:type="spellEnd"/>
+              <w:t>Exit condition</w:t>
+            </w:r>
           </w:p>
           <w:p>
             <w:pPr>
@@ -13877,19 +13566,8 @@
                 <w:szCs w:val="18"/>
                 <w:u w:color="000000"/>
               </w:rPr>
-              <w:t xml:space="preserve">                       On </w:t>
-            </w:r>
-            <w:proofErr w:type="spellStart"/>
-            <w:r>
-              <w:rPr>
-                <w:rFonts w:ascii="Century Gothic" w:hAnsi="Century Gothic"/>
-                <w:sz w:val="18"/>
-                <w:szCs w:val="18"/>
-                <w:u w:color="000000"/>
-              </w:rPr>
-              <w:t>failure</w:t>
-            </w:r>
-            <w:proofErr w:type="spellEnd"/>
+              <w:t xml:space="preserve">                       On failure</w:t>
+            </w:r>
           </w:p>
         </w:tc>
         <w:tc>
@@ -14038,21 +13716,8 @@
                 <w:szCs w:val="18"/>
                 <w:u w:color="000000"/>
               </w:rPr>
-              <w:t xml:space="preserve">Rilevanza/User </w:t>
-            </w:r>
-            <w:proofErr w:type="spellStart"/>
-            <w:r>
-              <w:rPr>
-                <w:rFonts w:ascii="Century Gothic" w:hAnsi="Century Gothic"/>
-                <w:b/>
-                <w:bCs/>
-                <w:sz w:val="18"/>
-                <w:szCs w:val="18"/>
-                <w:u w:color="000000"/>
-              </w:rPr>
-              <w:t>Priority</w:t>
-            </w:r>
-            <w:proofErr w:type="spellEnd"/>
+              <w:t>Rilevanza/User Priority</w:t>
+            </w:r>
           </w:p>
         </w:tc>
         <w:tc>
@@ -14348,7 +14013,6 @@
                 <w:szCs w:val="18"/>
               </w:rPr>
             </w:pPr>
-            <w:proofErr w:type="spellStart"/>
             <w:r>
               <w:rPr>
                 <w:rFonts w:ascii="Century Gothic" w:hAnsi="Century Gothic"/>
@@ -14358,19 +14022,7 @@
                 <w:szCs w:val="18"/>
                 <w:u w:color="000000"/>
               </w:rPr>
-              <w:t>Generalization</w:t>
-            </w:r>
-            <w:proofErr w:type="spellEnd"/>
-            <w:r>
-              <w:rPr>
-                <w:rFonts w:ascii="Century Gothic" w:hAnsi="Century Gothic"/>
-                <w:b/>
-                <w:bCs/>
-                <w:sz w:val="18"/>
-                <w:szCs w:val="18"/>
-                <w:u w:color="000000"/>
-              </w:rPr>
-              <w:t xml:space="preserve"> of</w:t>
+              <w:t>Generalization of</w:t>
             </w:r>
           </w:p>
         </w:tc>
@@ -14767,27 +14419,7 @@
                 <w:szCs w:val="18"/>
                 <w:u w:color="000000"/>
               </w:rPr>
-              <w:t xml:space="preserve">Mostra un </w:t>
-            </w:r>
-            <w:proofErr w:type="spellStart"/>
-            <w:r>
-              <w:rPr>
-                <w:rFonts w:ascii="Century Gothic" w:hAnsi="Century Gothic"/>
-                <w:sz w:val="18"/>
-                <w:szCs w:val="18"/>
-                <w:u w:color="000000"/>
-              </w:rPr>
-              <w:t>form</w:t>
-            </w:r>
-            <w:proofErr w:type="spellEnd"/>
-            <w:r>
-              <w:rPr>
-                <w:rFonts w:ascii="Century Gothic" w:hAnsi="Century Gothic"/>
-                <w:sz w:val="18"/>
-                <w:szCs w:val="18"/>
-                <w:u w:color="000000"/>
-              </w:rPr>
-              <w:t xml:space="preserve"> in cui è richiesto di inserire il numero di Green Pass da validare.</w:t>
+              <w:t>Mostra un form in cui è richiesto di inserire il numero di Green Pass da validare.</w:t>
             </w:r>
           </w:p>
         </w:tc>
@@ -15437,27 +15069,7 @@
                 <w:szCs w:val="18"/>
                 <w:u w:color="000000"/>
               </w:rPr>
-              <w:t xml:space="preserve">ode e invia il proprio Green Pass tramite lo Use Case </w:t>
-            </w:r>
-            <w:proofErr w:type="spellStart"/>
-            <w:r>
-              <w:rPr>
-                <w:rFonts w:ascii="Century Gothic" w:hAnsi="Century Gothic"/>
-                <w:sz w:val="18"/>
-                <w:szCs w:val="18"/>
-                <w:u w:color="000000"/>
-              </w:rPr>
-              <w:t>UC_Session_SGP</w:t>
-            </w:r>
-            <w:proofErr w:type="spellEnd"/>
-            <w:r>
-              <w:rPr>
-                <w:rFonts w:ascii="Century Gothic" w:hAnsi="Century Gothic"/>
-                <w:sz w:val="18"/>
-                <w:szCs w:val="18"/>
-                <w:u w:color="000000"/>
-              </w:rPr>
-              <w:t>.</w:t>
+              <w:t>ode e invia il proprio Green Pass tramite lo Use Case UC_Session_SGP.</w:t>
             </w:r>
           </w:p>
         </w:tc>
@@ -15625,7 +15237,6 @@
               </w:rPr>
               <w:t xml:space="preserve">utilizza gli strumenti messi a disposizione da </w:t>
             </w:r>
-            <w:proofErr w:type="spellStart"/>
             <w:r>
               <w:rPr>
                 <w:rFonts w:ascii="Century Gothic" w:hAnsi="Century Gothic"/>
@@ -15634,17 +15245,7 @@
                 <w:u w:color="000000"/>
               </w:rPr>
               <w:lastRenderedPageBreak/>
-              <w:t>MinisteroAPI</w:t>
-            </w:r>
-            <w:proofErr w:type="spellEnd"/>
-            <w:r>
-              <w:rPr>
-                <w:rFonts w:ascii="Century Gothic" w:hAnsi="Century Gothic"/>
-                <w:sz w:val="18"/>
-                <w:szCs w:val="18"/>
-                <w:u w:color="000000"/>
-              </w:rPr>
-              <w:t xml:space="preserve"> per validarlo</w:t>
+              <w:t>MinisteroAPI per validarlo</w:t>
             </w:r>
             <w:r>
               <w:rPr>
@@ -16144,27 +15745,7 @@
                 <w:szCs w:val="18"/>
                 <w:u w:color="000000"/>
               </w:rPr>
-              <w:t xml:space="preserve">Genera il report, salva il report </w:t>
-            </w:r>
-            <w:proofErr w:type="gramStart"/>
-            <w:r>
-              <w:rPr>
-                <w:rFonts w:ascii="Century Gothic" w:hAnsi="Century Gothic"/>
-                <w:sz w:val="18"/>
-                <w:szCs w:val="18"/>
-                <w:u w:color="000000"/>
-              </w:rPr>
-              <w:t>nella repository</w:t>
-            </w:r>
-            <w:proofErr w:type="gramEnd"/>
-            <w:r>
-              <w:rPr>
-                <w:rFonts w:ascii="Century Gothic" w:hAnsi="Century Gothic"/>
-                <w:sz w:val="18"/>
-                <w:szCs w:val="18"/>
-                <w:u w:color="000000"/>
-              </w:rPr>
-              <w:t xml:space="preserve"> del </w:t>
+              <w:t xml:space="preserve">Genera il report, salva il report nella repository del </w:t>
             </w:r>
             <w:r>
               <w:rPr>
@@ -17268,7 +16849,6 @@
                 <w:u w:color="000000"/>
               </w:rPr>
             </w:pPr>
-            <w:proofErr w:type="gramStart"/>
             <w:r>
               <w:rPr>
                 <w:rFonts w:ascii="Century Gothic" w:hAnsi="Century Gothic"/>
@@ -17278,19 +16858,7 @@
                 <w:szCs w:val="18"/>
                 <w:u w:color="000000"/>
               </w:rPr>
-              <w:t>II</w:t>
-            </w:r>
-            <w:proofErr w:type="gramEnd"/>
-            <w:r>
-              <w:rPr>
-                <w:rFonts w:ascii="Century Gothic" w:hAnsi="Century Gothic"/>
-                <w:b/>
-                <w:bCs/>
-                <w:sz w:val="18"/>
-                <w:szCs w:val="18"/>
-                <w:u w:color="000000"/>
-              </w:rPr>
-              <w:t xml:space="preserve"> Scenario/Flusso di eventi Alternativo: </w:t>
+              <w:t xml:space="preserve">II Scenario/Flusso di eventi Alternativo: </w:t>
             </w:r>
             <w:r>
               <w:rPr>
@@ -18402,7 +17970,6 @@
                 <w:szCs w:val="18"/>
               </w:rPr>
             </w:pPr>
-            <w:proofErr w:type="spellStart"/>
             <w:r>
               <w:rPr>
                 <w:rFonts w:ascii="Century Gothic" w:hAnsi="Century Gothic"/>
@@ -18414,7 +17981,6 @@
               </w:rPr>
               <w:t>UC_Session_SGP</w:t>
             </w:r>
-            <w:proofErr w:type="spellEnd"/>
           </w:p>
         </w:tc>
         <w:tc>
@@ -18565,7 +18131,6 @@
                 <w:szCs w:val="18"/>
               </w:rPr>
             </w:pPr>
-            <w:proofErr w:type="spellStart"/>
             <w:r>
               <w:rPr>
                 <w:rFonts w:ascii="Century Gothic" w:hAnsi="Century Gothic"/>
@@ -18575,19 +18140,7 @@
                 <w:sz w:val="18"/>
                 <w:szCs w:val="18"/>
               </w:rPr>
-              <w:t>Vers</w:t>
-            </w:r>
-            <w:proofErr w:type="spellEnd"/>
-            <w:r>
-              <w:rPr>
-                <w:rFonts w:ascii="Century Gothic" w:hAnsi="Century Gothic"/>
-                <w:bCs/>
-                <w:i/>
-                <w:iCs/>
-                <w:sz w:val="18"/>
-                <w:szCs w:val="18"/>
-              </w:rPr>
-              <w:t>.</w:t>
+              <w:t>Vers.</w:t>
             </w:r>
           </w:p>
         </w:tc>
@@ -18966,20 +18519,8 @@
                 <w:sz w:val="18"/>
                 <w:szCs w:val="18"/>
               </w:rPr>
-              <w:t xml:space="preserve">Entry </w:t>
-            </w:r>
-            <w:proofErr w:type="spellStart"/>
-            <w:r>
-              <w:rPr>
-                <w:rFonts w:ascii="Century Gothic" w:hAnsi="Century Gothic"/>
-                <w:b/>
-                <w:bCs/>
-                <w:sz w:val="18"/>
-                <w:szCs w:val="18"/>
-              </w:rPr>
-              <w:t>Condition</w:t>
-            </w:r>
-            <w:proofErr w:type="spellEnd"/>
+              <w:t>Entry Condition</w:t>
+            </w:r>
           </w:p>
         </w:tc>
         <w:tc>
@@ -19051,20 +18592,8 @@
                 <w:sz w:val="18"/>
                 <w:szCs w:val="18"/>
               </w:rPr>
-              <w:t xml:space="preserve">Exit </w:t>
-            </w:r>
-            <w:proofErr w:type="spellStart"/>
-            <w:r>
-              <w:rPr>
-                <w:rFonts w:ascii="Century Gothic" w:hAnsi="Century Gothic"/>
-                <w:b/>
-                <w:bCs/>
-                <w:sz w:val="18"/>
-                <w:szCs w:val="18"/>
-              </w:rPr>
-              <w:t>condition</w:t>
-            </w:r>
-            <w:proofErr w:type="spellEnd"/>
+              <w:t>Exit condition</w:t>
+            </w:r>
           </w:p>
           <w:p>
             <w:pPr>
@@ -19138,48 +18667,26 @@
                 <w:sz w:val="18"/>
                 <w:szCs w:val="18"/>
               </w:rPr>
-              <w:t xml:space="preserve">Exit </w:t>
-            </w:r>
-            <w:proofErr w:type="spellStart"/>
-            <w:r>
-              <w:rPr>
-                <w:rFonts w:ascii="Century Gothic" w:hAnsi="Century Gothic"/>
-                <w:b/>
-                <w:bCs/>
-                <w:sz w:val="18"/>
-                <w:szCs w:val="18"/>
-              </w:rPr>
-              <w:t>condition</w:t>
-            </w:r>
-            <w:proofErr w:type="spellEnd"/>
-          </w:p>
-          <w:p>
-            <w:pPr>
-              <w:spacing w:line="276" w:lineRule="auto"/>
-              <w:rPr>
-                <w:rFonts w:ascii="Century Gothic" w:hAnsi="Century Gothic"/>
-                <w:sz w:val="18"/>
-                <w:szCs w:val="18"/>
-              </w:rPr>
-            </w:pPr>
-            <w:r>
-              <w:rPr>
-                <w:rFonts w:ascii="Century Gothic" w:hAnsi="Century Gothic"/>
-                <w:sz w:val="18"/>
-                <w:szCs w:val="18"/>
-              </w:rPr>
-              <w:t xml:space="preserve">                       On </w:t>
-            </w:r>
-            <w:proofErr w:type="spellStart"/>
-            <w:r>
-              <w:rPr>
-                <w:rFonts w:ascii="Century Gothic" w:hAnsi="Century Gothic"/>
-                <w:sz w:val="18"/>
-                <w:szCs w:val="18"/>
-              </w:rPr>
-              <w:t>failure</w:t>
-            </w:r>
-            <w:proofErr w:type="spellEnd"/>
+              <w:t>Exit condition</w:t>
+            </w:r>
+          </w:p>
+          <w:p>
+            <w:pPr>
+              <w:spacing w:line="276" w:lineRule="auto"/>
+              <w:rPr>
+                <w:rFonts w:ascii="Century Gothic" w:hAnsi="Century Gothic"/>
+                <w:sz w:val="18"/>
+                <w:szCs w:val="18"/>
+              </w:rPr>
+            </w:pPr>
+            <w:r>
+              <w:rPr>
+                <w:rFonts w:ascii="Century Gothic" w:hAnsi="Century Gothic"/>
+                <w:sz w:val="18"/>
+                <w:szCs w:val="18"/>
+              </w:rPr>
+              <w:t xml:space="preserve">                       On failure</w:t>
+            </w:r>
           </w:p>
         </w:tc>
         <w:tc>
@@ -19233,20 +18740,8 @@
                 <w:sz w:val="18"/>
                 <w:szCs w:val="18"/>
               </w:rPr>
-              <w:t xml:space="preserve">Rilevanza/User </w:t>
-            </w:r>
-            <w:proofErr w:type="spellStart"/>
-            <w:r>
-              <w:rPr>
-                <w:rFonts w:ascii="Century Gothic" w:hAnsi="Century Gothic"/>
-                <w:b/>
-                <w:bCs/>
-                <w:sz w:val="18"/>
-                <w:szCs w:val="18"/>
-              </w:rPr>
-              <w:t>Priority</w:t>
-            </w:r>
-            <w:proofErr w:type="spellEnd"/>
+              <w:t>Rilevanza/User Priority</w:t>
+            </w:r>
           </w:p>
         </w:tc>
         <w:tc>
@@ -19413,7 +18908,6 @@
                 <w:szCs w:val="18"/>
               </w:rPr>
             </w:pPr>
-            <w:proofErr w:type="spellStart"/>
             <w:r>
               <w:rPr>
                 <w:rFonts w:ascii="Century Gothic" w:eastAsia="Calibri" w:hAnsi="Century Gothic" w:cs="Times New Roman"/>
@@ -19422,18 +18916,7 @@
                 <w:sz w:val="18"/>
                 <w:szCs w:val="18"/>
               </w:rPr>
-              <w:t>Generalization</w:t>
-            </w:r>
-            <w:proofErr w:type="spellEnd"/>
-            <w:r>
-              <w:rPr>
-                <w:rFonts w:ascii="Century Gothic" w:eastAsia="Calibri" w:hAnsi="Century Gothic" w:cs="Times New Roman"/>
-                <w:b/>
-                <w:bCs/>
-                <w:sz w:val="18"/>
-                <w:szCs w:val="18"/>
-              </w:rPr>
-              <w:t xml:space="preserve"> of</w:t>
+              <w:t>Generalization of</w:t>
             </w:r>
           </w:p>
         </w:tc>
@@ -20387,27 +19870,15 @@
                 <w:szCs w:val="18"/>
               </w:rPr>
             </w:pPr>
-            <w:proofErr w:type="gramStart"/>
-            <w:r>
-              <w:rPr>
-                <w:rFonts w:ascii="Century Gothic" w:hAnsi="Century Gothic"/>
-                <w:b/>
-                <w:bCs/>
-                <w:sz w:val="18"/>
-                <w:szCs w:val="18"/>
-              </w:rPr>
-              <w:t>II</w:t>
-            </w:r>
-            <w:proofErr w:type="gramEnd"/>
-            <w:r>
-              <w:rPr>
-                <w:rFonts w:ascii="Century Gothic" w:hAnsi="Century Gothic"/>
-                <w:b/>
-                <w:bCs/>
-                <w:sz w:val="18"/>
-                <w:szCs w:val="18"/>
-              </w:rPr>
-              <w:t xml:space="preserve"> Scenario/Flusso di eventi di ERRORE:  </w:t>
+            <w:r>
+              <w:rPr>
+                <w:rFonts w:ascii="Century Gothic" w:hAnsi="Century Gothic"/>
+                <w:b/>
+                <w:bCs/>
+                <w:sz w:val="18"/>
+                <w:szCs w:val="18"/>
+              </w:rPr>
+              <w:t xml:space="preserve">II Scenario/Flusso di eventi di ERRORE:  </w:t>
             </w:r>
             <w:r>
               <w:rPr>
@@ -20681,20 +20152,8 @@
                 <w:sz w:val="18"/>
                 <w:szCs w:val="18"/>
               </w:rPr>
-              <w:t xml:space="preserve">Special </w:t>
-            </w:r>
-            <w:proofErr w:type="spellStart"/>
-            <w:r>
-              <w:rPr>
-                <w:rFonts w:ascii="Century Gothic" w:hAnsi="Century Gothic"/>
-                <w:b/>
-                <w:bCs/>
-                <w:sz w:val="18"/>
-                <w:szCs w:val="18"/>
-              </w:rPr>
-              <w:t>Requirements</w:t>
-            </w:r>
-            <w:proofErr w:type="spellEnd"/>
+              <w:t>Special Requirements</w:t>
+            </w:r>
           </w:p>
         </w:tc>
         <w:tc>
@@ -20854,7 +20313,6 @@
                 <w:szCs w:val="18"/>
               </w:rPr>
             </w:pPr>
-            <w:proofErr w:type="spellStart"/>
             <w:r>
               <w:rPr>
                 <w:rFonts w:ascii="Century Gothic" w:hAnsi="Century Gothic"/>
@@ -20864,19 +20322,7 @@
                 <w:sz w:val="18"/>
                 <w:szCs w:val="18"/>
               </w:rPr>
-              <w:t>UC_Report</w:t>
-            </w:r>
-            <w:proofErr w:type="spellEnd"/>
-            <w:r>
-              <w:rPr>
-                <w:rFonts w:ascii="Century Gothic" w:hAnsi="Century Gothic"/>
-                <w:bCs/>
-                <w:i/>
-                <w:iCs/>
-                <w:sz w:val="18"/>
-                <w:szCs w:val="18"/>
-              </w:rPr>
-              <w:t xml:space="preserve"> _Download</w:t>
+              <w:t>UC_Report _Download</w:t>
             </w:r>
           </w:p>
         </w:tc>
@@ -21061,7 +20507,6 @@
                 <w:szCs w:val="18"/>
               </w:rPr>
             </w:pPr>
-            <w:proofErr w:type="spellStart"/>
             <w:r>
               <w:rPr>
                 <w:rFonts w:ascii="Century Gothic" w:hAnsi="Century Gothic"/>
@@ -21071,19 +20516,7 @@
                 <w:sz w:val="18"/>
                 <w:szCs w:val="18"/>
               </w:rPr>
-              <w:t>Vers</w:t>
-            </w:r>
-            <w:proofErr w:type="spellEnd"/>
-            <w:r>
-              <w:rPr>
-                <w:rFonts w:ascii="Century Gothic" w:hAnsi="Century Gothic"/>
-                <w:bCs/>
-                <w:i/>
-                <w:iCs/>
-                <w:sz w:val="18"/>
-                <w:szCs w:val="18"/>
-              </w:rPr>
-              <w:t>.</w:t>
+              <w:t>Vers.</w:t>
             </w:r>
           </w:p>
         </w:tc>
@@ -21488,20 +20921,8 @@
                 <w:sz w:val="18"/>
                 <w:szCs w:val="18"/>
               </w:rPr>
-              <w:t xml:space="preserve">Entry </w:t>
-            </w:r>
-            <w:proofErr w:type="spellStart"/>
-            <w:r>
-              <w:rPr>
-                <w:rFonts w:ascii="Century Gothic" w:hAnsi="Century Gothic"/>
-                <w:b/>
-                <w:bCs/>
-                <w:sz w:val="18"/>
-                <w:szCs w:val="18"/>
-              </w:rPr>
-              <w:t>Condition</w:t>
-            </w:r>
-            <w:proofErr w:type="spellEnd"/>
+              <w:t>Entry Condition</w:t>
+            </w:r>
           </w:p>
         </w:tc>
         <w:tc>
@@ -21557,20 +20978,8 @@
                 <w:sz w:val="18"/>
                 <w:szCs w:val="18"/>
               </w:rPr>
-              <w:t xml:space="preserve">Exit </w:t>
-            </w:r>
-            <w:proofErr w:type="spellStart"/>
-            <w:r>
-              <w:rPr>
-                <w:rFonts w:ascii="Century Gothic" w:hAnsi="Century Gothic"/>
-                <w:b/>
-                <w:bCs/>
-                <w:sz w:val="18"/>
-                <w:szCs w:val="18"/>
-              </w:rPr>
-              <w:t>condition</w:t>
-            </w:r>
-            <w:proofErr w:type="spellEnd"/>
+              <w:t>Exit condition</w:t>
+            </w:r>
           </w:p>
           <w:p>
             <w:pPr>
@@ -21645,48 +21054,26 @@
                 <w:sz w:val="18"/>
                 <w:szCs w:val="18"/>
               </w:rPr>
-              <w:t xml:space="preserve">Exit </w:t>
-            </w:r>
-            <w:proofErr w:type="spellStart"/>
-            <w:r>
-              <w:rPr>
-                <w:rFonts w:ascii="Century Gothic" w:hAnsi="Century Gothic"/>
-                <w:b/>
-                <w:bCs/>
-                <w:sz w:val="18"/>
-                <w:szCs w:val="18"/>
-              </w:rPr>
-              <w:t>condition</w:t>
-            </w:r>
-            <w:proofErr w:type="spellEnd"/>
-          </w:p>
-          <w:p>
-            <w:pPr>
-              <w:spacing w:line="276" w:lineRule="auto"/>
-              <w:rPr>
-                <w:rFonts w:ascii="Century Gothic" w:hAnsi="Century Gothic"/>
-                <w:sz w:val="18"/>
-                <w:szCs w:val="18"/>
-              </w:rPr>
-            </w:pPr>
-            <w:r>
-              <w:rPr>
-                <w:rFonts w:ascii="Century Gothic" w:hAnsi="Century Gothic"/>
-                <w:sz w:val="18"/>
-                <w:szCs w:val="18"/>
-              </w:rPr>
-              <w:t xml:space="preserve">                       On </w:t>
-            </w:r>
-            <w:proofErr w:type="spellStart"/>
-            <w:r>
-              <w:rPr>
-                <w:rFonts w:ascii="Century Gothic" w:hAnsi="Century Gothic"/>
-                <w:sz w:val="18"/>
-                <w:szCs w:val="18"/>
-              </w:rPr>
-              <w:t>failure</w:t>
-            </w:r>
-            <w:proofErr w:type="spellEnd"/>
+              <w:t>Exit condition</w:t>
+            </w:r>
+          </w:p>
+          <w:p>
+            <w:pPr>
+              <w:spacing w:line="276" w:lineRule="auto"/>
+              <w:rPr>
+                <w:rFonts w:ascii="Century Gothic" w:hAnsi="Century Gothic"/>
+                <w:sz w:val="18"/>
+                <w:szCs w:val="18"/>
+              </w:rPr>
+            </w:pPr>
+            <w:r>
+              <w:rPr>
+                <w:rFonts w:ascii="Century Gothic" w:hAnsi="Century Gothic"/>
+                <w:sz w:val="18"/>
+                <w:szCs w:val="18"/>
+              </w:rPr>
+              <w:t xml:space="preserve">                       On failure</w:t>
+            </w:r>
           </w:p>
         </w:tc>
         <w:tc>
@@ -21741,20 +21128,8 @@
                 <w:sz w:val="18"/>
                 <w:szCs w:val="18"/>
               </w:rPr>
-              <w:t xml:space="preserve">Rilevanza/User </w:t>
-            </w:r>
-            <w:proofErr w:type="spellStart"/>
-            <w:r>
-              <w:rPr>
-                <w:rFonts w:ascii="Century Gothic" w:hAnsi="Century Gothic"/>
-                <w:b/>
-                <w:bCs/>
-                <w:sz w:val="18"/>
-                <w:szCs w:val="18"/>
-              </w:rPr>
-              <w:t>Priority</w:t>
-            </w:r>
-            <w:proofErr w:type="spellEnd"/>
+              <w:t>Rilevanza/User Priority</w:t>
+            </w:r>
           </w:p>
         </w:tc>
         <w:tc>
@@ -21920,7 +21295,6 @@
                 <w:szCs w:val="18"/>
               </w:rPr>
             </w:pPr>
-            <w:proofErr w:type="spellStart"/>
             <w:r>
               <w:rPr>
                 <w:rFonts w:ascii="Century Gothic" w:eastAsia="Calibri" w:hAnsi="Century Gothic" w:cs="Times New Roman"/>
@@ -21929,18 +21303,7 @@
                 <w:sz w:val="18"/>
                 <w:szCs w:val="18"/>
               </w:rPr>
-              <w:t>Generalization</w:t>
-            </w:r>
-            <w:proofErr w:type="spellEnd"/>
-            <w:r>
-              <w:rPr>
-                <w:rFonts w:ascii="Century Gothic" w:eastAsia="Calibri" w:hAnsi="Century Gothic" w:cs="Times New Roman"/>
-                <w:b/>
-                <w:bCs/>
-                <w:sz w:val="18"/>
-                <w:szCs w:val="18"/>
-              </w:rPr>
-              <w:t xml:space="preserve"> of</w:t>
+              <w:t>Generalization of</w:t>
             </w:r>
           </w:p>
         </w:tc>
@@ -22730,7 +22093,6 @@
                 <w:szCs w:val="18"/>
               </w:rPr>
             </w:pPr>
-            <w:proofErr w:type="spellStart"/>
             <w:r>
               <w:rPr>
                 <w:rFonts w:ascii="Century Gothic" w:hAnsi="Century Gothic"/>
@@ -22742,7 +22104,6 @@
               </w:rPr>
               <w:t>UC_Report_Search</w:t>
             </w:r>
-            <w:proofErr w:type="spellEnd"/>
           </w:p>
         </w:tc>
         <w:tc>
@@ -22893,7 +22254,6 @@
                 <w:szCs w:val="18"/>
               </w:rPr>
             </w:pPr>
-            <w:proofErr w:type="spellStart"/>
             <w:r>
               <w:rPr>
                 <w:rFonts w:ascii="Century Gothic" w:hAnsi="Century Gothic"/>
@@ -22903,19 +22263,7 @@
                 <w:sz w:val="18"/>
                 <w:szCs w:val="18"/>
               </w:rPr>
-              <w:t>Vers</w:t>
-            </w:r>
-            <w:proofErr w:type="spellEnd"/>
-            <w:r>
-              <w:rPr>
-                <w:rFonts w:ascii="Century Gothic" w:hAnsi="Century Gothic"/>
-                <w:bCs/>
-                <w:i/>
-                <w:iCs/>
-                <w:sz w:val="18"/>
-                <w:szCs w:val="18"/>
-              </w:rPr>
-              <w:t>.</w:t>
+              <w:t>Vers.</w:t>
             </w:r>
           </w:p>
         </w:tc>
@@ -23280,20 +22628,8 @@
                 <w:sz w:val="18"/>
                 <w:szCs w:val="18"/>
               </w:rPr>
-              <w:t xml:space="preserve">Entry </w:t>
-            </w:r>
-            <w:proofErr w:type="spellStart"/>
-            <w:r>
-              <w:rPr>
-                <w:rFonts w:ascii="Century Gothic" w:hAnsi="Century Gothic"/>
-                <w:b/>
-                <w:bCs/>
-                <w:sz w:val="18"/>
-                <w:szCs w:val="18"/>
-              </w:rPr>
-              <w:t>Condition</w:t>
-            </w:r>
-            <w:proofErr w:type="spellEnd"/>
+              <w:t>Entry Condition</w:t>
+            </w:r>
           </w:p>
         </w:tc>
         <w:tc>
@@ -23350,20 +22686,8 @@
                 <w:sz w:val="18"/>
                 <w:szCs w:val="18"/>
               </w:rPr>
-              <w:t xml:space="preserve">Exit </w:t>
-            </w:r>
-            <w:proofErr w:type="spellStart"/>
-            <w:r>
-              <w:rPr>
-                <w:rFonts w:ascii="Century Gothic" w:hAnsi="Century Gothic"/>
-                <w:b/>
-                <w:bCs/>
-                <w:sz w:val="18"/>
-                <w:szCs w:val="18"/>
-              </w:rPr>
-              <w:t>condition</w:t>
-            </w:r>
-            <w:proofErr w:type="spellEnd"/>
+              <w:t>Exit condition</w:t>
+            </w:r>
           </w:p>
           <w:p>
             <w:pPr>
@@ -23438,48 +22762,26 @@
                 <w:sz w:val="18"/>
                 <w:szCs w:val="18"/>
               </w:rPr>
-              <w:t xml:space="preserve">Exit </w:t>
-            </w:r>
-            <w:proofErr w:type="spellStart"/>
-            <w:r>
-              <w:rPr>
-                <w:rFonts w:ascii="Century Gothic" w:hAnsi="Century Gothic"/>
-                <w:b/>
-                <w:bCs/>
-                <w:sz w:val="18"/>
-                <w:szCs w:val="18"/>
-              </w:rPr>
-              <w:t>condition</w:t>
-            </w:r>
-            <w:proofErr w:type="spellEnd"/>
-          </w:p>
-          <w:p>
-            <w:pPr>
-              <w:spacing w:line="276" w:lineRule="auto"/>
-              <w:rPr>
-                <w:rFonts w:ascii="Century Gothic" w:hAnsi="Century Gothic"/>
-                <w:sz w:val="18"/>
-                <w:szCs w:val="18"/>
-              </w:rPr>
-            </w:pPr>
-            <w:r>
-              <w:rPr>
-                <w:rFonts w:ascii="Century Gothic" w:hAnsi="Century Gothic"/>
-                <w:sz w:val="18"/>
-                <w:szCs w:val="18"/>
-              </w:rPr>
-              <w:t xml:space="preserve">                       On </w:t>
-            </w:r>
-            <w:proofErr w:type="spellStart"/>
-            <w:r>
-              <w:rPr>
-                <w:rFonts w:ascii="Century Gothic" w:hAnsi="Century Gothic"/>
-                <w:sz w:val="18"/>
-                <w:szCs w:val="18"/>
-              </w:rPr>
-              <w:t>failure</w:t>
-            </w:r>
-            <w:proofErr w:type="spellEnd"/>
+              <w:t>Exit condition</w:t>
+            </w:r>
+          </w:p>
+          <w:p>
+            <w:pPr>
+              <w:spacing w:line="276" w:lineRule="auto"/>
+              <w:rPr>
+                <w:rFonts w:ascii="Century Gothic" w:hAnsi="Century Gothic"/>
+                <w:sz w:val="18"/>
+                <w:szCs w:val="18"/>
+              </w:rPr>
+            </w:pPr>
+            <w:r>
+              <w:rPr>
+                <w:rFonts w:ascii="Century Gothic" w:hAnsi="Century Gothic"/>
+                <w:sz w:val="18"/>
+                <w:szCs w:val="18"/>
+              </w:rPr>
+              <w:t xml:space="preserve">                       On failure</w:t>
+            </w:r>
           </w:p>
         </w:tc>
         <w:tc>
@@ -23534,20 +22836,8 @@
                 <w:sz w:val="18"/>
                 <w:szCs w:val="18"/>
               </w:rPr>
-              <w:t xml:space="preserve">Rilevanza/User </w:t>
-            </w:r>
-            <w:proofErr w:type="spellStart"/>
-            <w:r>
-              <w:rPr>
-                <w:rFonts w:ascii="Century Gothic" w:hAnsi="Century Gothic"/>
-                <w:b/>
-                <w:bCs/>
-                <w:sz w:val="18"/>
-                <w:szCs w:val="18"/>
-              </w:rPr>
-              <w:t>Priority</w:t>
-            </w:r>
-            <w:proofErr w:type="spellEnd"/>
+              <w:t>Rilevanza/User Priority</w:t>
+            </w:r>
           </w:p>
         </w:tc>
         <w:tc>
@@ -23714,7 +23004,6 @@
                 <w:szCs w:val="18"/>
               </w:rPr>
             </w:pPr>
-            <w:proofErr w:type="spellStart"/>
             <w:r>
               <w:rPr>
                 <w:rFonts w:ascii="Century Gothic" w:eastAsia="Calibri" w:hAnsi="Century Gothic" w:cs="Times New Roman"/>
@@ -23723,18 +23012,7 @@
                 <w:sz w:val="18"/>
                 <w:szCs w:val="18"/>
               </w:rPr>
-              <w:t>Generalization</w:t>
-            </w:r>
-            <w:proofErr w:type="spellEnd"/>
-            <w:r>
-              <w:rPr>
-                <w:rFonts w:ascii="Century Gothic" w:eastAsia="Calibri" w:hAnsi="Century Gothic" w:cs="Times New Roman"/>
-                <w:b/>
-                <w:bCs/>
-                <w:sz w:val="18"/>
-                <w:szCs w:val="18"/>
-              </w:rPr>
-              <w:t xml:space="preserve"> of</w:t>
+              <w:t>Generalization of</w:t>
             </w:r>
           </w:p>
         </w:tc>
@@ -24041,25 +23319,7 @@
                 <w:sz w:val="18"/>
                 <w:szCs w:val="18"/>
               </w:rPr>
-              <w:t xml:space="preserve">Range di date: sono presenti due campi separati che consentono di specificare un intervallo di tempo. In ogni campo sono presenti </w:t>
-            </w:r>
-            <w:proofErr w:type="gramStart"/>
-            <w:r>
-              <w:rPr>
-                <w:rFonts w:ascii="Century Gothic" w:hAnsi="Century Gothic"/>
-                <w:sz w:val="18"/>
-                <w:szCs w:val="18"/>
-              </w:rPr>
-              <w:t>3</w:t>
-            </w:r>
-            <w:proofErr w:type="gramEnd"/>
-            <w:r>
-              <w:rPr>
-                <w:rFonts w:ascii="Century Gothic" w:hAnsi="Century Gothic"/>
-                <w:sz w:val="18"/>
-                <w:szCs w:val="18"/>
-              </w:rPr>
-              <w:t xml:space="preserve"> menù che consentono di specificare, giorno, mese ed anno dei report generati. </w:t>
+              <w:t xml:space="preserve">Range di date: sono presenti due campi separati che consentono di specificare un intervallo di tempo. In ogni campo sono presenti 3 menù che consentono di specificare, giorno, mese ed anno dei report generati. </w:t>
             </w:r>
           </w:p>
           <w:p>
@@ -24669,27 +23929,15 @@
                 <w:szCs w:val="18"/>
               </w:rPr>
             </w:pPr>
-            <w:proofErr w:type="gramStart"/>
-            <w:r>
-              <w:rPr>
-                <w:rFonts w:ascii="Century Gothic" w:hAnsi="Century Gothic"/>
-                <w:b/>
-                <w:bCs/>
-                <w:sz w:val="18"/>
-                <w:szCs w:val="18"/>
-              </w:rPr>
-              <w:t>II</w:t>
-            </w:r>
-            <w:proofErr w:type="gramEnd"/>
-            <w:r>
-              <w:rPr>
-                <w:rFonts w:ascii="Century Gothic" w:hAnsi="Century Gothic"/>
-                <w:b/>
-                <w:bCs/>
-                <w:sz w:val="18"/>
-                <w:szCs w:val="18"/>
-              </w:rPr>
-              <w:t xml:space="preserve"> Scenario/Flusso di eventi Alternativo:  </w:t>
+            <w:r>
+              <w:rPr>
+                <w:rFonts w:ascii="Century Gothic" w:hAnsi="Century Gothic"/>
+                <w:b/>
+                <w:bCs/>
+                <w:sz w:val="18"/>
+                <w:szCs w:val="18"/>
+              </w:rPr>
+              <w:t xml:space="preserve">II Scenario/Flusso di eventi Alternativo:  </w:t>
             </w:r>
             <w:r>
               <w:rPr>
@@ -25702,7 +24950,6 @@
                 <w:szCs w:val="18"/>
               </w:rPr>
             </w:pPr>
-            <w:proofErr w:type="spellStart"/>
             <w:r>
               <w:rPr>
                 <w:rFonts w:ascii="Century Gothic" w:hAnsi="Century Gothic"/>
@@ -25714,7 +24961,6 @@
               </w:rPr>
               <w:t>UC_Report_Format</w:t>
             </w:r>
-            <w:proofErr w:type="spellEnd"/>
           </w:p>
         </w:tc>
         <w:tc>
@@ -25887,7 +25133,6 @@
                 <w:szCs w:val="18"/>
               </w:rPr>
             </w:pPr>
-            <w:proofErr w:type="spellStart"/>
             <w:r>
               <w:rPr>
                 <w:rFonts w:ascii="Century Gothic" w:hAnsi="Century Gothic"/>
@@ -25897,19 +25142,7 @@
                 <w:sz w:val="18"/>
                 <w:szCs w:val="18"/>
               </w:rPr>
-              <w:t>Vers</w:t>
-            </w:r>
-            <w:proofErr w:type="spellEnd"/>
-            <w:r>
-              <w:rPr>
-                <w:rFonts w:ascii="Century Gothic" w:hAnsi="Century Gothic"/>
-                <w:bCs/>
-                <w:i/>
-                <w:iCs/>
-                <w:sz w:val="18"/>
-                <w:szCs w:val="18"/>
-              </w:rPr>
-              <w:t>.</w:t>
+              <w:t>Vers.</w:t>
             </w:r>
           </w:p>
         </w:tc>
@@ -26323,20 +25556,8 @@
                 <w:sz w:val="18"/>
                 <w:szCs w:val="18"/>
               </w:rPr>
-              <w:t xml:space="preserve">Entry </w:t>
-            </w:r>
-            <w:proofErr w:type="spellStart"/>
-            <w:r>
-              <w:rPr>
-                <w:rFonts w:ascii="Century Gothic" w:hAnsi="Century Gothic"/>
-                <w:b/>
-                <w:bCs/>
-                <w:sz w:val="18"/>
-                <w:szCs w:val="18"/>
-              </w:rPr>
-              <w:t>Condition</w:t>
-            </w:r>
-            <w:proofErr w:type="spellEnd"/>
+              <w:t>Entry Condition</w:t>
+            </w:r>
           </w:p>
         </w:tc>
         <w:tc>
@@ -26392,20 +25613,8 @@
                 <w:sz w:val="18"/>
                 <w:szCs w:val="18"/>
               </w:rPr>
-              <w:t xml:space="preserve">Exit </w:t>
-            </w:r>
-            <w:proofErr w:type="spellStart"/>
-            <w:r>
-              <w:rPr>
-                <w:rFonts w:ascii="Century Gothic" w:hAnsi="Century Gothic"/>
-                <w:b/>
-                <w:bCs/>
-                <w:sz w:val="18"/>
-                <w:szCs w:val="18"/>
-              </w:rPr>
-              <w:t>condition</w:t>
-            </w:r>
-            <w:proofErr w:type="spellEnd"/>
+              <w:t>Exit condition</w:t>
+            </w:r>
           </w:p>
           <w:p>
             <w:pPr>
@@ -26480,48 +25689,26 @@
                 <w:sz w:val="18"/>
                 <w:szCs w:val="18"/>
               </w:rPr>
-              <w:t xml:space="preserve">Exit </w:t>
-            </w:r>
-            <w:proofErr w:type="spellStart"/>
-            <w:r>
-              <w:rPr>
-                <w:rFonts w:ascii="Century Gothic" w:hAnsi="Century Gothic"/>
-                <w:b/>
-                <w:bCs/>
-                <w:sz w:val="18"/>
-                <w:szCs w:val="18"/>
-              </w:rPr>
-              <w:t>condition</w:t>
-            </w:r>
-            <w:proofErr w:type="spellEnd"/>
-          </w:p>
-          <w:p>
-            <w:pPr>
-              <w:spacing w:line="276" w:lineRule="auto"/>
-              <w:rPr>
-                <w:rFonts w:ascii="Century Gothic" w:hAnsi="Century Gothic"/>
-                <w:sz w:val="18"/>
-                <w:szCs w:val="18"/>
-              </w:rPr>
-            </w:pPr>
-            <w:r>
-              <w:rPr>
-                <w:rFonts w:ascii="Century Gothic" w:hAnsi="Century Gothic"/>
-                <w:sz w:val="18"/>
-                <w:szCs w:val="18"/>
-              </w:rPr>
-              <w:t xml:space="preserve">                       On </w:t>
-            </w:r>
-            <w:proofErr w:type="spellStart"/>
-            <w:r>
-              <w:rPr>
-                <w:rFonts w:ascii="Century Gothic" w:hAnsi="Century Gothic"/>
-                <w:sz w:val="18"/>
-                <w:szCs w:val="18"/>
-              </w:rPr>
-              <w:t>failure</w:t>
-            </w:r>
-            <w:proofErr w:type="spellEnd"/>
+              <w:t>Exit condition</w:t>
+            </w:r>
+          </w:p>
+          <w:p>
+            <w:pPr>
+              <w:spacing w:line="276" w:lineRule="auto"/>
+              <w:rPr>
+                <w:rFonts w:ascii="Century Gothic" w:hAnsi="Century Gothic"/>
+                <w:sz w:val="18"/>
+                <w:szCs w:val="18"/>
+              </w:rPr>
+            </w:pPr>
+            <w:r>
+              <w:rPr>
+                <w:rFonts w:ascii="Century Gothic" w:hAnsi="Century Gothic"/>
+                <w:sz w:val="18"/>
+                <w:szCs w:val="18"/>
+              </w:rPr>
+              <w:t xml:space="preserve">                       On failure</w:t>
+            </w:r>
           </w:p>
         </w:tc>
         <w:tc>
@@ -26576,20 +25763,8 @@
                 <w:sz w:val="18"/>
                 <w:szCs w:val="18"/>
               </w:rPr>
-              <w:t xml:space="preserve">Rilevanza/User </w:t>
-            </w:r>
-            <w:proofErr w:type="spellStart"/>
-            <w:r>
-              <w:rPr>
-                <w:rFonts w:ascii="Century Gothic" w:hAnsi="Century Gothic"/>
-                <w:b/>
-                <w:bCs/>
-                <w:sz w:val="18"/>
-                <w:szCs w:val="18"/>
-              </w:rPr>
-              <w:t>Priority</w:t>
-            </w:r>
-            <w:proofErr w:type="spellEnd"/>
+              <w:t>Rilevanza/User Priority</w:t>
+            </w:r>
           </w:p>
         </w:tc>
         <w:tc>
@@ -26756,7 +25931,6 @@
                 <w:szCs w:val="18"/>
               </w:rPr>
             </w:pPr>
-            <w:proofErr w:type="spellStart"/>
             <w:r>
               <w:rPr>
                 <w:rFonts w:ascii="Century Gothic" w:eastAsia="Calibri" w:hAnsi="Century Gothic" w:cs="Times New Roman"/>
@@ -26765,18 +25939,7 @@
                 <w:sz w:val="18"/>
                 <w:szCs w:val="18"/>
               </w:rPr>
-              <w:t>Generalization</w:t>
-            </w:r>
-            <w:proofErr w:type="spellEnd"/>
-            <w:r>
-              <w:rPr>
-                <w:rFonts w:ascii="Century Gothic" w:eastAsia="Calibri" w:hAnsi="Century Gothic" w:cs="Times New Roman"/>
-                <w:b/>
-                <w:bCs/>
-                <w:sz w:val="18"/>
-                <w:szCs w:val="18"/>
-              </w:rPr>
-              <w:t xml:space="preserve"> of</w:t>
+              <w:t>Generalization of</w:t>
             </w:r>
           </w:p>
         </w:tc>
@@ -27688,7 +26851,6 @@
                 <w:szCs w:val="18"/>
               </w:rPr>
             </w:pPr>
-            <w:proofErr w:type="spellStart"/>
             <w:r>
               <w:rPr>
                 <w:rFonts w:ascii="Century Gothic" w:hAnsi="Century Gothic"/>
@@ -27700,7 +26862,6 @@
               </w:rPr>
               <w:t>UC_Report_Delete</w:t>
             </w:r>
-            <w:proofErr w:type="spellEnd"/>
           </w:p>
         </w:tc>
         <w:tc>
@@ -27873,7 +27034,6 @@
                 <w:szCs w:val="18"/>
               </w:rPr>
             </w:pPr>
-            <w:proofErr w:type="spellStart"/>
             <w:r>
               <w:rPr>
                 <w:rFonts w:ascii="Century Gothic" w:hAnsi="Century Gothic"/>
@@ -27883,19 +27043,7 @@
                 <w:sz w:val="18"/>
                 <w:szCs w:val="18"/>
               </w:rPr>
-              <w:t>Vers</w:t>
-            </w:r>
-            <w:proofErr w:type="spellEnd"/>
-            <w:r>
-              <w:rPr>
-                <w:rFonts w:ascii="Century Gothic" w:hAnsi="Century Gothic"/>
-                <w:bCs/>
-                <w:i/>
-                <w:iCs/>
-                <w:sz w:val="18"/>
-                <w:szCs w:val="18"/>
-              </w:rPr>
-              <w:t>.</w:t>
+              <w:t>Vers.</w:t>
             </w:r>
           </w:p>
         </w:tc>
@@ -28090,31 +27238,7 @@
                 <w:sz w:val="18"/>
                 <w:szCs w:val="18"/>
               </w:rPr>
-              <w:t xml:space="preserve">Lo UC consente di eliminare uno o più report </w:t>
-            </w:r>
-            <w:proofErr w:type="gramStart"/>
-            <w:r>
-              <w:rPr>
-                <w:rFonts w:ascii="Century Gothic" w:hAnsi="Century Gothic"/>
-                <w:bCs/>
-                <w:i/>
-                <w:iCs/>
-                <w:sz w:val="18"/>
-                <w:szCs w:val="18"/>
-              </w:rPr>
-              <w:t>dalla repository</w:t>
-            </w:r>
-            <w:proofErr w:type="gramEnd"/>
-            <w:r>
-              <w:rPr>
-                <w:rFonts w:ascii="Century Gothic" w:hAnsi="Century Gothic"/>
-                <w:bCs/>
-                <w:i/>
-                <w:iCs/>
-                <w:sz w:val="18"/>
-                <w:szCs w:val="18"/>
-              </w:rPr>
-              <w:t xml:space="preserve"> del </w:t>
+              <w:t xml:space="preserve">Lo UC consente di eliminare uno o più report dalla repository del </w:t>
             </w:r>
             <w:r>
               <w:rPr>
@@ -28236,27 +27360,7 @@
                 <w:sz w:val="18"/>
                 <w:szCs w:val="18"/>
               </w:rPr>
-              <w:t xml:space="preserve">È interessato ad eliminare reports per rimuovere </w:t>
-            </w:r>
-            <w:proofErr w:type="gramStart"/>
-            <w:r>
-              <w:rPr>
-                <w:rFonts w:ascii="Century Gothic" w:hAnsi="Century Gothic"/>
-                <w:bCs/>
-                <w:sz w:val="18"/>
-                <w:szCs w:val="18"/>
-              </w:rPr>
-              <w:t>dalla repository</w:t>
-            </w:r>
-            <w:proofErr w:type="gramEnd"/>
-            <w:r>
-              <w:rPr>
-                <w:rFonts w:ascii="Century Gothic" w:hAnsi="Century Gothic"/>
-                <w:bCs/>
-                <w:sz w:val="18"/>
-                <w:szCs w:val="18"/>
-              </w:rPr>
-              <w:t xml:space="preserve"> informazioni non più utili.</w:t>
+              <w:t>È interessato ad eliminare reports per rimuovere dalla repository informazioni non più utili.</w:t>
             </w:r>
           </w:p>
         </w:tc>
@@ -28346,20 +27450,8 @@
                 <w:sz w:val="18"/>
                 <w:szCs w:val="18"/>
               </w:rPr>
-              <w:t xml:space="preserve">Entry </w:t>
-            </w:r>
-            <w:proofErr w:type="spellStart"/>
-            <w:r>
-              <w:rPr>
-                <w:rFonts w:ascii="Century Gothic" w:hAnsi="Century Gothic"/>
-                <w:b/>
-                <w:bCs/>
-                <w:sz w:val="18"/>
-                <w:szCs w:val="18"/>
-              </w:rPr>
-              <w:t>Condition</w:t>
-            </w:r>
-            <w:proofErr w:type="spellEnd"/>
+              <w:t>Entry Condition</w:t>
+            </w:r>
           </w:p>
         </w:tc>
         <w:tc>
@@ -28415,20 +27507,8 @@
                 <w:sz w:val="18"/>
                 <w:szCs w:val="18"/>
               </w:rPr>
-              <w:t xml:space="preserve">Exit </w:t>
-            </w:r>
-            <w:proofErr w:type="spellStart"/>
-            <w:r>
-              <w:rPr>
-                <w:rFonts w:ascii="Century Gothic" w:hAnsi="Century Gothic"/>
-                <w:b/>
-                <w:bCs/>
-                <w:sz w:val="18"/>
-                <w:szCs w:val="18"/>
-              </w:rPr>
-              <w:t>condition</w:t>
-            </w:r>
-            <w:proofErr w:type="spellEnd"/>
+              <w:t>Exit condition</w:t>
+            </w:r>
           </w:p>
           <w:p>
             <w:pPr>
@@ -28470,27 +27550,7 @@
                 <w:sz w:val="18"/>
                 <w:szCs w:val="18"/>
               </w:rPr>
-              <w:t xml:space="preserve">I reports selezionati devono essere eliminati </w:t>
-            </w:r>
-            <w:proofErr w:type="gramStart"/>
-            <w:r>
-              <w:rPr>
-                <w:rFonts w:ascii="Century Gothic" w:hAnsi="Century Gothic"/>
-                <w:bCs/>
-                <w:sz w:val="18"/>
-                <w:szCs w:val="18"/>
-              </w:rPr>
-              <w:t>dalla repository</w:t>
-            </w:r>
-            <w:proofErr w:type="gramEnd"/>
-            <w:r>
-              <w:rPr>
-                <w:rFonts w:ascii="Century Gothic" w:hAnsi="Century Gothic"/>
-                <w:bCs/>
-                <w:sz w:val="18"/>
-                <w:szCs w:val="18"/>
-              </w:rPr>
-              <w:t>.</w:t>
+              <w:t>I reports selezionati devono essere eliminati dalla repository.</w:t>
             </w:r>
           </w:p>
         </w:tc>
@@ -28523,48 +27583,26 @@
                 <w:sz w:val="18"/>
                 <w:szCs w:val="18"/>
               </w:rPr>
-              <w:t xml:space="preserve">Exit </w:t>
-            </w:r>
-            <w:proofErr w:type="spellStart"/>
-            <w:r>
-              <w:rPr>
-                <w:rFonts w:ascii="Century Gothic" w:hAnsi="Century Gothic"/>
-                <w:b/>
-                <w:bCs/>
-                <w:sz w:val="18"/>
-                <w:szCs w:val="18"/>
-              </w:rPr>
-              <w:t>condition</w:t>
-            </w:r>
-            <w:proofErr w:type="spellEnd"/>
-          </w:p>
-          <w:p>
-            <w:pPr>
-              <w:spacing w:line="276" w:lineRule="auto"/>
-              <w:rPr>
-                <w:rFonts w:ascii="Century Gothic" w:hAnsi="Century Gothic"/>
-                <w:sz w:val="18"/>
-                <w:szCs w:val="18"/>
-              </w:rPr>
-            </w:pPr>
-            <w:r>
-              <w:rPr>
-                <w:rFonts w:ascii="Century Gothic" w:hAnsi="Century Gothic"/>
-                <w:sz w:val="18"/>
-                <w:szCs w:val="18"/>
-              </w:rPr>
-              <w:t xml:space="preserve">                       On </w:t>
-            </w:r>
-            <w:proofErr w:type="spellStart"/>
-            <w:r>
-              <w:rPr>
-                <w:rFonts w:ascii="Century Gothic" w:hAnsi="Century Gothic"/>
-                <w:sz w:val="18"/>
-                <w:szCs w:val="18"/>
-              </w:rPr>
-              <w:t>failure</w:t>
-            </w:r>
-            <w:proofErr w:type="spellEnd"/>
+              <w:t>Exit condition</w:t>
+            </w:r>
+          </w:p>
+          <w:p>
+            <w:pPr>
+              <w:spacing w:line="276" w:lineRule="auto"/>
+              <w:rPr>
+                <w:rFonts w:ascii="Century Gothic" w:hAnsi="Century Gothic"/>
+                <w:sz w:val="18"/>
+                <w:szCs w:val="18"/>
+              </w:rPr>
+            </w:pPr>
+            <w:r>
+              <w:rPr>
+                <w:rFonts w:ascii="Century Gothic" w:hAnsi="Century Gothic"/>
+                <w:sz w:val="18"/>
+                <w:szCs w:val="18"/>
+              </w:rPr>
+              <w:t xml:space="preserve">                       On failure</w:t>
+            </w:r>
           </w:p>
         </w:tc>
         <w:tc>
@@ -28588,27 +27626,7 @@
                 <w:sz w:val="18"/>
                 <w:szCs w:val="18"/>
               </w:rPr>
-              <w:t xml:space="preserve">I reports selezionati non vengono rimossi </w:t>
-            </w:r>
-            <w:proofErr w:type="gramStart"/>
-            <w:r>
-              <w:rPr>
-                <w:rFonts w:ascii="Century Gothic" w:hAnsi="Century Gothic"/>
-                <w:bCs/>
-                <w:sz w:val="18"/>
-                <w:szCs w:val="18"/>
-              </w:rPr>
-              <w:t>dalla repository</w:t>
-            </w:r>
-            <w:proofErr w:type="gramEnd"/>
-            <w:r>
-              <w:rPr>
-                <w:rFonts w:ascii="Century Gothic" w:hAnsi="Century Gothic"/>
-                <w:bCs/>
-                <w:sz w:val="18"/>
-                <w:szCs w:val="18"/>
-              </w:rPr>
-              <w:t>.</w:t>
+              <w:t>I reports selezionati non vengono rimossi dalla repository.</w:t>
             </w:r>
           </w:p>
         </w:tc>
@@ -28639,20 +27657,8 @@
                 <w:sz w:val="18"/>
                 <w:szCs w:val="18"/>
               </w:rPr>
-              <w:t xml:space="preserve">Rilevanza/User </w:t>
-            </w:r>
-            <w:proofErr w:type="spellStart"/>
-            <w:r>
-              <w:rPr>
-                <w:rFonts w:ascii="Century Gothic" w:hAnsi="Century Gothic"/>
-                <w:b/>
-                <w:bCs/>
-                <w:sz w:val="18"/>
-                <w:szCs w:val="18"/>
-              </w:rPr>
-              <w:t>Priority</w:t>
-            </w:r>
-            <w:proofErr w:type="spellEnd"/>
+              <w:t>Rilevanza/User Priority</w:t>
+            </w:r>
           </w:p>
         </w:tc>
         <w:tc>
@@ -28820,7 +27826,6 @@
                 <w:szCs w:val="18"/>
               </w:rPr>
             </w:pPr>
-            <w:proofErr w:type="spellStart"/>
             <w:r>
               <w:rPr>
                 <w:rFonts w:ascii="Century Gothic" w:eastAsia="Calibri" w:hAnsi="Century Gothic" w:cs="Times New Roman"/>
@@ -28829,18 +27834,7 @@
                 <w:sz w:val="18"/>
                 <w:szCs w:val="18"/>
               </w:rPr>
-              <w:t>Generalization</w:t>
-            </w:r>
-            <w:proofErr w:type="spellEnd"/>
-            <w:r>
-              <w:rPr>
-                <w:rFonts w:ascii="Century Gothic" w:eastAsia="Calibri" w:hAnsi="Century Gothic" w:cs="Times New Roman"/>
-                <w:b/>
-                <w:bCs/>
-                <w:sz w:val="18"/>
-                <w:szCs w:val="18"/>
-              </w:rPr>
-              <w:t xml:space="preserve"> of</w:t>
+              <w:t>Generalization of</w:t>
             </w:r>
           </w:p>
         </w:tc>
@@ -29350,25 +28344,7 @@
                 <w:sz w:val="18"/>
                 <w:szCs w:val="18"/>
               </w:rPr>
-              <w:t xml:space="preserve">Elimina </w:t>
-            </w:r>
-            <w:proofErr w:type="gramStart"/>
-            <w:r>
-              <w:rPr>
-                <w:rFonts w:ascii="Century Gothic" w:hAnsi="Century Gothic"/>
-                <w:sz w:val="18"/>
-                <w:szCs w:val="18"/>
-              </w:rPr>
-              <w:t>dalla repository</w:t>
-            </w:r>
-            <w:proofErr w:type="gramEnd"/>
-            <w:r>
-              <w:rPr>
-                <w:rFonts w:ascii="Century Gothic" w:hAnsi="Century Gothic"/>
-                <w:sz w:val="18"/>
-                <w:szCs w:val="18"/>
-              </w:rPr>
-              <w:t xml:space="preserve"> tutti i report selezionati e mostra al </w:t>
+              <w:t xml:space="preserve">Elimina dalla repository tutti i report selezionati e mostra al </w:t>
             </w:r>
             <w:r>
               <w:rPr>
@@ -29687,16 +28663,8 @@
           <w:color w:val="3E762A" w:themeColor="accent1" w:themeShade="BF"/>
         </w:rPr>
         <w:lastRenderedPageBreak/>
-        <w:t xml:space="preserve">Use Case </w:t>
+        <w:t>Use Case Diagram</w:t>
       </w:r>
-      <w:proofErr w:type="spellStart"/>
-      <w:r>
-        <w:rPr>
-          <w:color w:val="3E762A" w:themeColor="accent1" w:themeShade="BF"/>
-        </w:rPr>
-        <w:t>Diagram</w:t>
-      </w:r>
-      <w:proofErr w:type="spellEnd"/>
     </w:p>
     <w:p>
       <w:pPr>
@@ -29833,20 +28801,8 @@
                 <w:sz w:val="28"/>
                 <w:szCs w:val="28"/>
               </w:rPr>
-              <w:t xml:space="preserve">Oggetti </w:t>
-            </w:r>
-            <w:proofErr w:type="spellStart"/>
-            <w:r>
-              <w:rPr>
-                <w:rFonts w:ascii="Century Gothic" w:eastAsia="Droid Sans" w:hAnsi="Century Gothic" w:cs="Droid Sans"/>
-                <w:b/>
-                <w:color w:val="FFFFFF" w:themeColor="background1"/>
-                <w:sz w:val="28"/>
-                <w:szCs w:val="28"/>
-              </w:rPr>
-              <w:t>Entity</w:t>
-            </w:r>
-            <w:proofErr w:type="spellEnd"/>
+              <w:t>Oggetti Entity</w:t>
+            </w:r>
           </w:p>
         </w:tc>
       </w:tr>
@@ -30624,16 +29580,11 @@
       <w:r>
         <w:t xml:space="preserve">dopo un’attenta revisione del RAD, si è deciso di non inserire tra gli oggetti </w:t>
       </w:r>
-      <w:proofErr w:type="spellStart"/>
       <w:r>
         <w:t>E</w:t>
       </w:r>
       <w:r>
-        <w:t>ntity</w:t>
-      </w:r>
-      <w:proofErr w:type="spellEnd"/>
-      <w:r>
-        <w:t xml:space="preserve"> l’oggetto “Green Pass” e l’oggetto “Studente</w:t>
+        <w:t>ntity l’oggetto “Green Pass” e l’oggetto “Studente</w:t>
       </w:r>
       <w:r>
         <w:t>”</w:t>
@@ -30702,16 +29653,11 @@
       <w:r>
         <w:t xml:space="preserve">In conclusione, si è deciso di declassare il Green Pass da oggetto </w:t>
       </w:r>
-      <w:proofErr w:type="spellStart"/>
       <w:r>
         <w:t>E</w:t>
       </w:r>
       <w:r>
-        <w:t>ntity</w:t>
-      </w:r>
-      <w:proofErr w:type="spellEnd"/>
-      <w:r>
-        <w:t xml:space="preserve"> ad attributo dell’oggetto “Esito”</w:t>
+        <w:t>ntity ad attributo dell’oggetto “Esito”</w:t>
       </w:r>
       <w:r>
         <w:t xml:space="preserve"> e di mantenere nell’Esito le informazioni dello Studente necessarie al Sistema.</w:t>
@@ -30762,20 +29708,8 @@
                 <w:sz w:val="28"/>
                 <w:szCs w:val="28"/>
               </w:rPr>
-              <w:t xml:space="preserve">Oggetti </w:t>
-            </w:r>
-            <w:proofErr w:type="spellStart"/>
-            <w:r>
-              <w:rPr>
-                <w:rFonts w:ascii="Century Gothic" w:eastAsia="Droid Sans" w:hAnsi="Century Gothic" w:cs="Droid Sans"/>
-                <w:b/>
-                <w:color w:val="FFFFFF" w:themeColor="background1"/>
-                <w:sz w:val="28"/>
-                <w:szCs w:val="28"/>
-              </w:rPr>
-              <w:t>Boundary</w:t>
-            </w:r>
-            <w:proofErr w:type="spellEnd"/>
+              <w:t>Oggetti Boundary</w:t>
+            </w:r>
           </w:p>
         </w:tc>
       </w:tr>
@@ -30878,7 +29812,6 @@
                 <w:szCs w:val="20"/>
               </w:rPr>
             </w:pPr>
-            <w:proofErr w:type="spellStart"/>
             <w:r>
               <w:rPr>
                 <w:rFonts w:ascii="Century Gothic" w:hAnsi="Century Gothic"/>
@@ -30889,7 +29822,6 @@
               </w:rPr>
               <w:t>LoginButton</w:t>
             </w:r>
-            <w:proofErr w:type="spellEnd"/>
           </w:p>
         </w:tc>
         <w:tc>
@@ -30993,7 +29925,6 @@
                 <w:szCs w:val="20"/>
               </w:rPr>
             </w:pPr>
-            <w:proofErr w:type="spellStart"/>
             <w:r>
               <w:rPr>
                 <w:rFonts w:ascii="Century Gothic" w:hAnsi="Century Gothic"/>
@@ -31024,7 +29955,6 @@
               </w:rPr>
               <w:t>Button</w:t>
             </w:r>
-            <w:proofErr w:type="spellEnd"/>
           </w:p>
         </w:tc>
         <w:tc>
@@ -31130,7 +30060,6 @@
                 <w:szCs w:val="20"/>
               </w:rPr>
             </w:pPr>
-            <w:proofErr w:type="spellStart"/>
             <w:r>
               <w:rPr>
                 <w:rFonts w:ascii="Century Gothic" w:hAnsi="Century Gothic"/>
@@ -31141,7 +30070,6 @@
               </w:rPr>
               <w:t>LoginForm</w:t>
             </w:r>
-            <w:proofErr w:type="spellEnd"/>
           </w:p>
         </w:tc>
         <w:tc>
@@ -31211,7 +30139,6 @@
               </w:rPr>
               <w:t xml:space="preserve"> pagina personale. </w:t>
             </w:r>
-            <w:proofErr w:type="spellStart"/>
             <w:r>
               <w:rPr>
                 <w:rFonts w:ascii="Century Gothic" w:eastAsia="Droid Sans" w:hAnsi="Century Gothic" w:cs="Droid Sans"/>
@@ -31222,7 +30149,6 @@
               </w:rPr>
               <w:t>LoginForm</w:t>
             </w:r>
-            <w:proofErr w:type="spellEnd"/>
             <w:r>
               <w:rPr>
                 <w:rFonts w:ascii="Century Gothic" w:eastAsia="Droid Sans" w:hAnsi="Century Gothic" w:cs="Droid Sans"/>
@@ -31269,7 +30195,6 @@
                 <w:szCs w:val="20"/>
               </w:rPr>
             </w:pPr>
-            <w:proofErr w:type="spellStart"/>
             <w:r>
               <w:rPr>
                 <w:rFonts w:ascii="Century Gothic" w:hAnsi="Century Gothic"/>
@@ -31300,7 +30225,6 @@
               </w:rPr>
               <w:t>Form</w:t>
             </w:r>
-            <w:proofErr w:type="spellEnd"/>
           </w:p>
         </w:tc>
         <w:tc>
@@ -31328,8 +30252,6 @@
               </w:rPr>
               <w:t xml:space="preserve">Form utilizzato dal Direttore di Dipartimento per inserire in input i suoi dati personali al fine di poter essere registrato al sito. </w:t>
             </w:r>
-            <w:proofErr w:type="spellStart"/>
-            <w:proofErr w:type="gramStart"/>
             <w:r>
               <w:rPr>
                 <w:rFonts w:ascii="Century Gothic" w:eastAsia="Droid Sans" w:hAnsi="Century Gothic" w:cs="Droid Sans"/>
@@ -31360,8 +30282,6 @@
               </w:rPr>
               <w:t>Form</w:t>
             </w:r>
-            <w:proofErr w:type="spellEnd"/>
-            <w:proofErr w:type="gramEnd"/>
             <w:r>
               <w:rPr>
                 <w:rFonts w:ascii="Century Gothic" w:eastAsia="Droid Sans" w:hAnsi="Century Gothic" w:cs="Droid Sans"/>
@@ -31409,7 +30329,6 @@
                 <w:szCs w:val="20"/>
               </w:rPr>
             </w:pPr>
-            <w:proofErr w:type="spellStart"/>
             <w:r>
               <w:rPr>
                 <w:rFonts w:ascii="Century Gothic" w:hAnsi="Century Gothic"/>
@@ -31420,7 +30339,6 @@
               </w:rPr>
               <w:t>DispositivoStudente</w:t>
             </w:r>
-            <w:proofErr w:type="spellEnd"/>
           </w:p>
         </w:tc>
         <w:tc>
@@ -31464,7 +30382,6 @@
               </w:rPr>
               <w:t>tudente per inquadrare il QR code ricevuto da “</w:t>
             </w:r>
-            <w:proofErr w:type="spellStart"/>
             <w:r>
               <w:rPr>
                 <w:rFonts w:ascii="Century Gothic" w:eastAsia="Droid Sans" w:hAnsi="Century Gothic" w:cs="Droid Sans"/>
@@ -31475,7 +30392,6 @@
               </w:rPr>
               <w:t>DispositivoDocente</w:t>
             </w:r>
-            <w:proofErr w:type="spellEnd"/>
             <w:r>
               <w:rPr>
                 <w:rFonts w:ascii="Century Gothic" w:eastAsia="Droid Sans" w:hAnsi="Century Gothic" w:cs="Droid Sans"/>
@@ -31508,7 +30424,6 @@
                 <w:szCs w:val="20"/>
               </w:rPr>
             </w:pPr>
-            <w:proofErr w:type="spellStart"/>
             <w:r>
               <w:rPr>
                 <w:rFonts w:ascii="Century Gothic" w:hAnsi="Century Gothic"/>
@@ -31519,7 +30434,6 @@
               </w:rPr>
               <w:t>DispositivoDocente</w:t>
             </w:r>
-            <w:proofErr w:type="spellEnd"/>
           </w:p>
         </w:tc>
         <w:tc>
@@ -31617,7 +30531,6 @@
                 <w:szCs w:val="20"/>
               </w:rPr>
             </w:pPr>
-            <w:proofErr w:type="spellStart"/>
             <w:r>
               <w:rPr>
                 <w:rFonts w:ascii="Century Gothic" w:hAnsi="Century Gothic"/>
@@ -31628,7 +30541,6 @@
               </w:rPr>
               <w:t>IniziaSessioneButton</w:t>
             </w:r>
-            <w:proofErr w:type="spellEnd"/>
             <w:r>
               <w:rPr>
                 <w:rFonts w:ascii="Century Gothic" w:hAnsi="Century Gothic"/>
@@ -31753,7 +30665,6 @@
                 <w:szCs w:val="20"/>
               </w:rPr>
             </w:pPr>
-            <w:proofErr w:type="spellStart"/>
             <w:r>
               <w:rPr>
                 <w:rFonts w:ascii="Century Gothic" w:hAnsi="Century Gothic"/>
@@ -31774,7 +30685,6 @@
               </w:rPr>
               <w:t>Form</w:t>
             </w:r>
-            <w:proofErr w:type="spellEnd"/>
           </w:p>
         </w:tc>
         <w:tc>
@@ -31835,7 +30745,6 @@
               </w:rPr>
               <w:t xml:space="preserve">tudenti da validare. </w:t>
             </w:r>
-            <w:proofErr w:type="spellStart"/>
             <w:r>
               <w:rPr>
                 <w:rFonts w:ascii="Century Gothic" w:hAnsi="Century Gothic" w:cs="Arial"/>
@@ -31856,7 +30765,6 @@
               </w:rPr>
               <w:t>Form</w:t>
             </w:r>
-            <w:proofErr w:type="spellEnd"/>
             <w:r>
               <w:rPr>
                 <w:rFonts w:ascii="Century Gothic" w:hAnsi="Century Gothic" w:cs="Arial"/>
@@ -31902,7 +30810,6 @@
                 <w:szCs w:val="20"/>
               </w:rPr>
             </w:pPr>
-            <w:proofErr w:type="spellStart"/>
             <w:r>
               <w:rPr>
                 <w:rFonts w:ascii="Century Gothic" w:hAnsi="Century Gothic"/>
@@ -31923,7 +30830,6 @@
               </w:rPr>
               <w:t>ermaSessione</w:t>
             </w:r>
-            <w:proofErr w:type="spellEnd"/>
           </w:p>
           <w:p>
             <w:pPr>
@@ -32036,7 +30942,6 @@
                 <w:szCs w:val="20"/>
               </w:rPr>
             </w:pPr>
-            <w:proofErr w:type="spellStart"/>
             <w:r>
               <w:rPr>
                 <w:rFonts w:ascii="Century Gothic" w:hAnsi="Century Gothic"/>
@@ -32047,7 +30952,6 @@
               </w:rPr>
               <w:t>InvalidaSessione</w:t>
             </w:r>
-            <w:proofErr w:type="spellEnd"/>
           </w:p>
           <w:p>
             <w:pPr>
@@ -32172,7 +31076,6 @@
                 <w:szCs w:val="20"/>
               </w:rPr>
             </w:pPr>
-            <w:proofErr w:type="spellStart"/>
             <w:r>
               <w:rPr>
                 <w:rFonts w:ascii="Century Gothic" w:hAnsi="Century Gothic"/>
@@ -32183,7 +31086,6 @@
               </w:rPr>
               <w:t>TerminaSessione</w:t>
             </w:r>
-            <w:proofErr w:type="spellEnd"/>
           </w:p>
           <w:p>
             <w:pPr>
@@ -32322,7 +31224,6 @@
                 <w:szCs w:val="20"/>
               </w:rPr>
             </w:pPr>
-            <w:proofErr w:type="spellStart"/>
             <w:r>
               <w:rPr>
                 <w:rFonts w:ascii="Century Gothic" w:hAnsi="Century Gothic"/>
@@ -32373,7 +31274,6 @@
               </w:rPr>
               <w:t>e</w:t>
             </w:r>
-            <w:proofErr w:type="spellEnd"/>
           </w:p>
         </w:tc>
         <w:tc>
@@ -32497,7 +31397,6 @@
                 <w:szCs w:val="20"/>
               </w:rPr>
             </w:pPr>
-            <w:proofErr w:type="spellStart"/>
             <w:r>
               <w:rPr>
                 <w:rFonts w:ascii="Century Gothic" w:hAnsi="Century Gothic"/>
@@ -32516,18 +31415,7 @@
                 <w:sz w:val="20"/>
                 <w:szCs w:val="20"/>
               </w:rPr>
-              <w:t>Form</w:t>
-            </w:r>
-            <w:proofErr w:type="spellEnd"/>
-            <w:r>
-              <w:rPr>
-                <w:rFonts w:ascii="Century Gothic" w:hAnsi="Century Gothic"/>
-                <w:b/>
-                <w:bCs/>
-                <w:sz w:val="20"/>
-                <w:szCs w:val="20"/>
-              </w:rPr>
-              <w:t xml:space="preserve"> </w:t>
+              <w:t xml:space="preserve">Form </w:t>
             </w:r>
           </w:p>
         </w:tc>
@@ -32588,7 +31476,6 @@
               </w:rPr>
               <w:t xml:space="preserve"> QR code di un Green Pass. </w:t>
             </w:r>
-            <w:proofErr w:type="spellStart"/>
             <w:r>
               <w:rPr>
                 <w:rFonts w:ascii="Century Gothic" w:hAnsi="Century Gothic" w:cs="Arial"/>
@@ -32609,7 +31496,6 @@
               </w:rPr>
               <w:t>Form</w:t>
             </w:r>
-            <w:proofErr w:type="spellEnd"/>
             <w:r>
               <w:rPr>
                 <w:rFonts w:ascii="Century Gothic" w:hAnsi="Century Gothic" w:cs="Arial"/>
@@ -32654,7 +31540,6 @@
                 <w:szCs w:val="20"/>
               </w:rPr>
             </w:pPr>
-            <w:proofErr w:type="spellStart"/>
             <w:r>
               <w:rPr>
                 <w:rFonts w:ascii="Century Gothic" w:hAnsi="Century Gothic"/>
@@ -32665,7 +31550,6 @@
               </w:rPr>
               <w:t>AvvisoCaricaFile</w:t>
             </w:r>
-            <w:proofErr w:type="spellEnd"/>
           </w:p>
         </w:tc>
         <w:tc>
@@ -32725,7 +31609,6 @@
               </w:rPr>
               <w:t>tudente per notificarlo del successo o dell’insuccesso di “</w:t>
             </w:r>
-            <w:proofErr w:type="spellStart"/>
             <w:r>
               <w:rPr>
                 <w:rFonts w:ascii="Century Gothic" w:hAnsi="Century Gothic" w:cs="Arial"/>
@@ -32746,7 +31629,6 @@
               </w:rPr>
               <w:t>FileForm</w:t>
             </w:r>
-            <w:proofErr w:type="spellEnd"/>
             <w:r>
               <w:rPr>
                 <w:rFonts w:ascii="Century Gothic" w:hAnsi="Century Gothic" w:cs="Arial"/>
@@ -32800,7 +31682,6 @@
                 <w:szCs w:val="20"/>
               </w:rPr>
             </w:pPr>
-            <w:proofErr w:type="spellStart"/>
             <w:r>
               <w:rPr>
                 <w:rFonts w:ascii="Century Gothic" w:hAnsi="Century Gothic"/>
@@ -32831,7 +31712,6 @@
               </w:rPr>
               <w:t>Report</w:t>
             </w:r>
-            <w:proofErr w:type="spellEnd"/>
           </w:p>
           <w:p>
             <w:pPr>
@@ -32846,7 +31726,6 @@
                 <w:szCs w:val="20"/>
               </w:rPr>
             </w:pPr>
-            <w:proofErr w:type="spellStart"/>
             <w:r>
               <w:rPr>
                 <w:rFonts w:ascii="Century Gothic" w:hAnsi="Century Gothic"/>
@@ -32867,7 +31746,6 @@
               </w:rPr>
               <w:t>Button</w:t>
             </w:r>
-            <w:proofErr w:type="spellEnd"/>
           </w:p>
         </w:tc>
         <w:tc>
@@ -32941,7 +31819,6 @@
                 <w:szCs w:val="20"/>
               </w:rPr>
             </w:pPr>
-            <w:proofErr w:type="spellStart"/>
             <w:r>
               <w:rPr>
                 <w:rFonts w:ascii="Century Gothic" w:hAnsi="Century Gothic"/>
@@ -32952,7 +31829,6 @@
               </w:rPr>
               <w:t>SelezionaPiuReport</w:t>
             </w:r>
-            <w:proofErr w:type="spellEnd"/>
           </w:p>
           <w:p>
             <w:pPr>
@@ -33088,7 +31964,6 @@
               </w:rPr>
               <w:t xml:space="preserve">” a tutti i report scelti. </w:t>
             </w:r>
-            <w:proofErr w:type="spellStart"/>
             <w:r>
               <w:rPr>
                 <w:rFonts w:ascii="Century Gothic" w:hAnsi="Century Gothic" w:cs="Arial"/>
@@ -33109,7 +31984,6 @@
               </w:rPr>
               <w:t>Form</w:t>
             </w:r>
-            <w:proofErr w:type="spellEnd"/>
             <w:r>
               <w:rPr>
                 <w:rFonts w:ascii="Century Gothic" w:hAnsi="Century Gothic" w:cs="Arial"/>
@@ -33163,7 +32037,6 @@
                 <w:szCs w:val="20"/>
               </w:rPr>
             </w:pPr>
-            <w:proofErr w:type="spellStart"/>
             <w:r>
               <w:rPr>
                 <w:rFonts w:ascii="Century Gothic" w:hAnsi="Century Gothic"/>
@@ -33194,7 +32067,6 @@
               </w:rPr>
               <w:t>Download</w:t>
             </w:r>
-            <w:proofErr w:type="spellEnd"/>
           </w:p>
           <w:p>
             <w:pPr>
@@ -33354,7 +32226,6 @@
                 <w:szCs w:val="20"/>
               </w:rPr>
             </w:pPr>
-            <w:proofErr w:type="spellStart"/>
             <w:r>
               <w:rPr>
                 <w:rFonts w:ascii="Century Gothic" w:hAnsi="Century Gothic"/>
@@ -33373,18 +32244,7 @@
                 <w:sz w:val="20"/>
                 <w:szCs w:val="20"/>
               </w:rPr>
-              <w:t>Button</w:t>
-            </w:r>
-            <w:proofErr w:type="spellEnd"/>
-            <w:r>
-              <w:rPr>
-                <w:rFonts w:ascii="Century Gothic" w:hAnsi="Century Gothic"/>
-                <w:b/>
-                <w:bCs/>
-                <w:sz w:val="20"/>
-                <w:szCs w:val="20"/>
-              </w:rPr>
-              <w:t xml:space="preserve"> </w:t>
+              <w:t xml:space="preserve">Button </w:t>
             </w:r>
           </w:p>
         </w:tc>
@@ -33488,7 +32348,6 @@
                 <w:szCs w:val="20"/>
               </w:rPr>
             </w:pPr>
-            <w:proofErr w:type="spellStart"/>
             <w:r>
               <w:rPr>
                 <w:rFonts w:ascii="Century Gothic" w:hAnsi="Century Gothic"/>
@@ -33509,7 +32368,6 @@
               </w:rPr>
               <w:t>orm</w:t>
             </w:r>
-            <w:proofErr w:type="spellEnd"/>
           </w:p>
         </w:tc>
         <w:tc>
@@ -33671,7 +32529,6 @@
               </w:rPr>
               <w:t xml:space="preserve">Inoltre, </w:t>
             </w:r>
-            <w:proofErr w:type="spellStart"/>
             <w:r>
               <w:rPr>
                 <w:rFonts w:ascii="Century Gothic" w:hAnsi="Century Gothic" w:cs="Arial"/>
@@ -33692,7 +32549,6 @@
               </w:rPr>
               <w:t>Form</w:t>
             </w:r>
-            <w:proofErr w:type="spellEnd"/>
             <w:r>
               <w:rPr>
                 <w:rFonts w:ascii="Century Gothic" w:hAnsi="Century Gothic" w:cs="Arial"/>
@@ -33739,7 +32595,6 @@
                 <w:szCs w:val="20"/>
               </w:rPr>
             </w:pPr>
-            <w:proofErr w:type="spellStart"/>
             <w:r>
               <w:rPr>
                 <w:rFonts w:ascii="Century Gothic" w:hAnsi="Century Gothic"/>
@@ -33760,7 +32615,6 @@
               </w:rPr>
               <w:t>Report</w:t>
             </w:r>
-            <w:proofErr w:type="spellEnd"/>
           </w:p>
         </w:tc>
         <w:tc>
@@ -33804,7 +32658,6 @@
               </w:rPr>
               <w:t xml:space="preserve">istema al Direttore di Dipartimento per notificargli che </w:t>
             </w:r>
-            <w:proofErr w:type="spellStart"/>
             <w:r>
               <w:rPr>
                 <w:rFonts w:ascii="Century Gothic" w:hAnsi="Century Gothic" w:cs="Arial"/>
@@ -33825,7 +32678,6 @@
               </w:rPr>
               <w:t>Form</w:t>
             </w:r>
-            <w:proofErr w:type="spellEnd"/>
             <w:r>
               <w:rPr>
                 <w:rFonts w:ascii="Century Gothic" w:hAnsi="Century Gothic" w:cs="Arial"/>
@@ -33873,7 +32725,6 @@
                 <w:szCs w:val="20"/>
               </w:rPr>
             </w:pPr>
-            <w:proofErr w:type="spellStart"/>
             <w:r>
               <w:rPr>
                 <w:rFonts w:ascii="Century Gothic" w:hAnsi="Century Gothic"/>
@@ -33914,7 +32765,6 @@
               </w:rPr>
               <w:t>o</w:t>
             </w:r>
-            <w:proofErr w:type="spellEnd"/>
           </w:p>
           <w:p>
             <w:pPr>
@@ -34012,7 +32862,6 @@
                 <w:szCs w:val="20"/>
               </w:rPr>
             </w:pPr>
-            <w:proofErr w:type="spellStart"/>
             <w:r>
               <w:rPr>
                 <w:rFonts w:ascii="Century Gothic" w:hAnsi="Century Gothic"/>
@@ -34053,7 +32902,6 @@
               </w:rPr>
               <w:t>o</w:t>
             </w:r>
-            <w:proofErr w:type="spellEnd"/>
           </w:p>
           <w:p>
             <w:pPr>
@@ -34121,7 +32969,6 @@
               </w:rPr>
               <w:t xml:space="preserve"> che potrà avere il report. </w:t>
             </w:r>
-            <w:proofErr w:type="spellStart"/>
             <w:r>
               <w:rPr>
                 <w:rFonts w:ascii="Century Gothic" w:hAnsi="Century Gothic" w:cs="Arial"/>
@@ -34142,7 +32989,6 @@
               </w:rPr>
               <w:t>Form</w:t>
             </w:r>
-            <w:proofErr w:type="spellEnd"/>
             <w:r>
               <w:rPr>
                 <w:rFonts w:ascii="Century Gothic" w:hAnsi="Century Gothic" w:cs="Arial"/>
@@ -34198,7 +33044,6 @@
                 <w:szCs w:val="20"/>
               </w:rPr>
             </w:pPr>
-            <w:proofErr w:type="spellStart"/>
             <w:r>
               <w:rPr>
                 <w:rFonts w:ascii="Century Gothic" w:hAnsi="Century Gothic"/>
@@ -34209,7 +33054,6 @@
               </w:rPr>
               <w:t>AvvisoSalvaFormato</w:t>
             </w:r>
-            <w:proofErr w:type="spellEnd"/>
           </w:p>
         </w:tc>
         <w:tc>
@@ -34353,7 +33197,6 @@
                 <w:szCs w:val="20"/>
               </w:rPr>
             </w:pPr>
-            <w:proofErr w:type="spellStart"/>
             <w:r>
               <w:rPr>
                 <w:rFonts w:ascii="Century Gothic" w:hAnsi="Century Gothic"/>
@@ -34372,18 +33215,7 @@
                 <w:sz w:val="20"/>
                 <w:szCs w:val="20"/>
               </w:rPr>
-              <w:t>ReportButton</w:t>
-            </w:r>
-            <w:proofErr w:type="spellEnd"/>
-            <w:r>
-              <w:rPr>
-                <w:rFonts w:ascii="Century Gothic" w:hAnsi="Century Gothic"/>
-                <w:b/>
-                <w:bCs/>
-                <w:sz w:val="20"/>
-                <w:szCs w:val="20"/>
-              </w:rPr>
-              <w:t xml:space="preserve"> </w:t>
+              <w:t xml:space="preserve">ReportButton </w:t>
             </w:r>
           </w:p>
         </w:tc>
@@ -34459,7 +33291,6 @@
                 <w:szCs w:val="20"/>
               </w:rPr>
             </w:pPr>
-            <w:proofErr w:type="spellStart"/>
             <w:r>
               <w:rPr>
                 <w:rFonts w:ascii="Century Gothic" w:hAnsi="Century Gothic"/>
@@ -34480,7 +33311,6 @@
               </w:rPr>
               <w:t>Report</w:t>
             </w:r>
-            <w:proofErr w:type="spellEnd"/>
           </w:p>
         </w:tc>
         <w:tc>
@@ -34624,7 +33454,6 @@
                 <w:szCs w:val="20"/>
               </w:rPr>
             </w:pPr>
-            <w:proofErr w:type="spellStart"/>
             <w:r>
               <w:rPr>
                 <w:rFonts w:ascii="Century Gothic" w:hAnsi="Century Gothic"/>
@@ -34655,7 +33484,6 @@
               </w:rPr>
               <w:t>PopUp</w:t>
             </w:r>
-            <w:proofErr w:type="spellEnd"/>
           </w:p>
         </w:tc>
         <w:tc>
@@ -34903,7 +33731,6 @@
                 <w:szCs w:val="20"/>
               </w:rPr>
             </w:pPr>
-            <w:proofErr w:type="spellStart"/>
             <w:r>
               <w:rPr>
                 <w:rFonts w:ascii="Century Gothic" w:eastAsia="Droid Sans" w:hAnsi="Century Gothic" w:cs="Droid Sans"/>
@@ -34914,7 +33741,6 @@
               </w:rPr>
               <w:t>LoginControl</w:t>
             </w:r>
-            <w:proofErr w:type="spellEnd"/>
           </w:p>
         </w:tc>
         <w:tc>
@@ -35031,7 +33857,6 @@
               </w:rPr>
               <w:t xml:space="preserve">” cliccano sul bottone </w:t>
             </w:r>
-            <w:proofErr w:type="spellStart"/>
             <w:r>
               <w:rPr>
                 <w:rFonts w:ascii="Century Gothic" w:hAnsi="Century Gothic"/>
@@ -35042,7 +33867,6 @@
               </w:rPr>
               <w:t>LoginButton</w:t>
             </w:r>
-            <w:proofErr w:type="spellEnd"/>
             <w:r>
               <w:rPr>
                 <w:rFonts w:ascii="Century Gothic" w:hAnsi="Century Gothic"/>
@@ -35051,7 +33875,6 @@
               </w:rPr>
               <w:t xml:space="preserve">. Esso crea un </w:t>
             </w:r>
-            <w:proofErr w:type="spellStart"/>
             <w:r>
               <w:rPr>
                 <w:rFonts w:ascii="Century Gothic" w:hAnsi="Century Gothic"/>
@@ -35062,7 +33885,6 @@
               </w:rPr>
               <w:t>LoginForm</w:t>
             </w:r>
-            <w:proofErr w:type="spellEnd"/>
             <w:r>
               <w:rPr>
                 <w:rFonts w:ascii="Century Gothic" w:hAnsi="Century Gothic"/>
@@ -35112,7 +33934,6 @@
                 <w:szCs w:val="20"/>
               </w:rPr>
             </w:pPr>
-            <w:proofErr w:type="spellStart"/>
             <w:r>
               <w:rPr>
                 <w:rFonts w:ascii="Century Gothic" w:eastAsia="Droid Sans" w:hAnsi="Century Gothic" w:cs="Droid Sans"/>
@@ -35123,7 +33944,6 @@
               </w:rPr>
               <w:t>EsecuzioneSessione</w:t>
             </w:r>
-            <w:proofErr w:type="spellEnd"/>
           </w:p>
           <w:p>
             <w:pPr>
@@ -35211,7 +34031,6 @@
               </w:rPr>
               <w:t xml:space="preserve"> per il Docente. Questo oggetto è creato quando il Docente seleziona il bottone </w:t>
             </w:r>
-            <w:proofErr w:type="spellStart"/>
             <w:r>
               <w:rPr>
                 <w:rFonts w:ascii="Century Gothic" w:eastAsia="Droid Sans" w:hAnsi="Century Gothic" w:cs="Droid Sans"/>
@@ -35232,7 +34051,6 @@
               </w:rPr>
               <w:t>Button</w:t>
             </w:r>
-            <w:proofErr w:type="spellEnd"/>
             <w:r>
               <w:rPr>
                 <w:rFonts w:ascii="Century Gothic" w:eastAsia="Droid Sans" w:hAnsi="Century Gothic" w:cs="Droid Sans"/>
@@ -35241,7 +34059,6 @@
               </w:rPr>
               <w:t xml:space="preserve"> e si occupa di tutte le funzionalità riguardanti la procedura di validazione. Esso crea un </w:t>
             </w:r>
-            <w:proofErr w:type="spellStart"/>
             <w:r>
               <w:rPr>
                 <w:rFonts w:ascii="Century Gothic" w:eastAsia="Droid Sans" w:hAnsi="Century Gothic" w:cs="Droid Sans"/>
@@ -35262,7 +34079,6 @@
               </w:rPr>
               <w:t>Form</w:t>
             </w:r>
-            <w:proofErr w:type="spellEnd"/>
             <w:r>
               <w:rPr>
                 <w:rFonts w:ascii="Century Gothic" w:eastAsia="Droid Sans" w:hAnsi="Century Gothic" w:cs="Droid Sans"/>
@@ -35345,7 +34161,6 @@
               </w:rPr>
               <w:t xml:space="preserve">ode relativo alla sessione sul </w:t>
             </w:r>
-            <w:proofErr w:type="spellStart"/>
             <w:r>
               <w:rPr>
                 <w:rFonts w:ascii="Century Gothic" w:eastAsia="Droid Sans" w:hAnsi="Century Gothic" w:cs="Droid Sans"/>
@@ -35356,7 +34171,6 @@
               </w:rPr>
               <w:t>DispositivoDocente</w:t>
             </w:r>
-            <w:proofErr w:type="spellEnd"/>
             <w:r>
               <w:rPr>
                 <w:rFonts w:ascii="Century Gothic" w:eastAsia="Droid Sans" w:hAnsi="Century Gothic" w:cs="Droid Sans"/>
@@ -35381,7 +34195,6 @@
               </w:rPr>
               <w:t xml:space="preserve">ode tramite l’oggetto </w:t>
             </w:r>
-            <w:proofErr w:type="spellStart"/>
             <w:r>
               <w:rPr>
                 <w:rFonts w:ascii="Century Gothic" w:eastAsia="Droid Sans" w:hAnsi="Century Gothic" w:cs="Droid Sans"/>
@@ -35402,7 +34215,6 @@
               </w:rPr>
               <w:t>GreenPassControl</w:t>
             </w:r>
-            <w:proofErr w:type="spellEnd"/>
             <w:r>
               <w:rPr>
                 <w:rFonts w:ascii="Century Gothic" w:eastAsia="Droid Sans" w:hAnsi="Century Gothic" w:cs="Droid Sans"/>
@@ -35411,7 +34223,6 @@
               </w:rPr>
               <w:t xml:space="preserve"> e successivamente </w:t>
             </w:r>
-            <w:proofErr w:type="spellStart"/>
             <w:r>
               <w:rPr>
                 <w:rFonts w:ascii="Century Gothic" w:eastAsia="Droid Sans" w:hAnsi="Century Gothic" w:cs="Droid Sans"/>
@@ -35432,7 +34243,6 @@
               </w:rPr>
               <w:t>Control</w:t>
             </w:r>
-            <w:proofErr w:type="spellEnd"/>
             <w:r>
               <w:rPr>
                 <w:rFonts w:ascii="Century Gothic" w:eastAsia="Droid Sans" w:hAnsi="Century Gothic" w:cs="Droid Sans"/>
@@ -35449,7 +34259,6 @@
               </w:rPr>
               <w:t xml:space="preserve"> </w:t>
             </w:r>
-            <w:proofErr w:type="spellStart"/>
             <w:r>
               <w:rPr>
                 <w:rFonts w:ascii="Century Gothic" w:eastAsia="Droid Sans" w:hAnsi="Century Gothic" w:cs="Droid Sans"/>
@@ -35470,7 +34279,6 @@
               </w:rPr>
               <w:t>GreenPassControl</w:t>
             </w:r>
-            <w:proofErr w:type="spellEnd"/>
             <w:r>
               <w:rPr>
                 <w:rFonts w:ascii="Century Gothic" w:eastAsia="Droid Sans" w:hAnsi="Century Gothic" w:cs="Droid Sans"/>
@@ -35479,7 +34287,6 @@
               </w:rPr>
               <w:t xml:space="preserve">. Il control genera un Esito per la validazione di ogni Green Pass e lo mostra al Docente per presa visione. A validazione terminata, crea e presenta al Docente un </w:t>
             </w:r>
-            <w:proofErr w:type="spellStart"/>
             <w:r>
               <w:rPr>
                 <w:rFonts w:ascii="Century Gothic" w:eastAsia="Droid Sans" w:hAnsi="Century Gothic" w:cs="Droid Sans"/>
@@ -35530,34 +34337,14 @@
               </w:rPr>
               <w:t>Button</w:t>
             </w:r>
-            <w:proofErr w:type="spellEnd"/>
             <w:r>
               <w:rPr>
                 <w:rFonts w:ascii="Century Gothic" w:eastAsia="Droid Sans" w:hAnsi="Century Gothic" w:cs="Droid Sans"/>
                 <w:sz w:val="20"/>
                 <w:szCs w:val="20"/>
               </w:rPr>
-              <w:t xml:space="preserve">. Dopo il clic sul bottone crea un oggetto Report, lo salva </w:t>
-            </w:r>
-            <w:proofErr w:type="gramStart"/>
-            <w:r>
-              <w:rPr>
-                <w:rFonts w:ascii="Century Gothic" w:eastAsia="Droid Sans" w:hAnsi="Century Gothic" w:cs="Droid Sans"/>
-                <w:sz w:val="20"/>
-                <w:szCs w:val="20"/>
-              </w:rPr>
-              <w:t>nella repository</w:t>
-            </w:r>
-            <w:proofErr w:type="gramEnd"/>
-            <w:r>
-              <w:rPr>
-                <w:rFonts w:ascii="Century Gothic" w:eastAsia="Droid Sans" w:hAnsi="Century Gothic" w:cs="Droid Sans"/>
-                <w:sz w:val="20"/>
-                <w:szCs w:val="20"/>
-              </w:rPr>
-              <w:t xml:space="preserve"> e mostra al Docente un </w:t>
-            </w:r>
-            <w:proofErr w:type="spellStart"/>
+              <w:t xml:space="preserve">. Dopo il clic sul bottone crea un oggetto Report, lo salva nella repository e mostra al Docente un </w:t>
+            </w:r>
             <w:r>
               <w:rPr>
                 <w:rFonts w:ascii="Century Gothic" w:eastAsia="Droid Sans" w:hAnsi="Century Gothic" w:cs="Droid Sans"/>
@@ -35608,7 +34395,6 @@
               </w:rPr>
               <w:t>PopUp</w:t>
             </w:r>
-            <w:proofErr w:type="spellEnd"/>
             <w:r>
               <w:rPr>
                 <w:rFonts w:ascii="Century Gothic" w:eastAsia="Droid Sans" w:hAnsi="Century Gothic" w:cs="Droid Sans"/>
@@ -35643,7 +34429,6 @@
                 <w:szCs w:val="20"/>
               </w:rPr>
             </w:pPr>
-            <w:proofErr w:type="spellStart"/>
             <w:r>
               <w:rPr>
                 <w:rFonts w:ascii="Century Gothic" w:eastAsia="Droid Sans" w:hAnsi="Century Gothic" w:cs="Droid Sans"/>
@@ -35664,7 +34449,6 @@
               </w:rPr>
               <w:t>GreenPass</w:t>
             </w:r>
-            <w:proofErr w:type="spellEnd"/>
           </w:p>
           <w:p>
             <w:pPr>
@@ -35775,7 +34559,6 @@
               </w:rPr>
               <w:t xml:space="preserve">Questo oggetto è creato quando lo Studente visualizza </w:t>
             </w:r>
-            <w:proofErr w:type="spellStart"/>
             <w:r>
               <w:rPr>
                 <w:rFonts w:ascii="Century Gothic" w:eastAsia="Droid Sans" w:hAnsi="Century Gothic" w:cs="Droid Sans"/>
@@ -35796,7 +34579,6 @@
               </w:rPr>
               <w:t>Form</w:t>
             </w:r>
-            <w:proofErr w:type="spellEnd"/>
             <w:r>
               <w:rPr>
                 <w:rFonts w:ascii="Century Gothic" w:eastAsia="Droid Sans" w:hAnsi="Century Gothic" w:cs="Droid Sans"/>
@@ -35805,8 +34587,6 @@
               </w:rPr>
               <w:t xml:space="preserve">, quindi dopo aver usato </w:t>
             </w:r>
-            <w:proofErr w:type="spellStart"/>
-            <w:proofErr w:type="gramStart"/>
             <w:r>
               <w:rPr>
                 <w:rFonts w:ascii="Century Gothic" w:eastAsia="Droid Sans" w:hAnsi="Century Gothic" w:cs="Droid Sans"/>
@@ -35817,8 +34597,6 @@
               </w:rPr>
               <w:t>DispositivoStudente</w:t>
             </w:r>
-            <w:proofErr w:type="spellEnd"/>
-            <w:proofErr w:type="gramEnd"/>
             <w:r>
               <w:rPr>
                 <w:rFonts w:ascii="Century Gothic" w:eastAsia="Droid Sans" w:hAnsi="Century Gothic" w:cs="Droid Sans"/>
@@ -35859,7 +34637,6 @@
               </w:rPr>
               <w:t xml:space="preserve">Pass, l’oggetto control crea un </w:t>
             </w:r>
-            <w:proofErr w:type="spellStart"/>
             <w:r>
               <w:rPr>
                 <w:rFonts w:ascii="Century Gothic" w:eastAsia="Droid Sans" w:hAnsi="Century Gothic" w:cs="Droid Sans"/>
@@ -35870,7 +34647,6 @@
               </w:rPr>
               <w:t>AvvisoCaricaFile</w:t>
             </w:r>
-            <w:proofErr w:type="spellEnd"/>
             <w:r>
               <w:rPr>
                 <w:rFonts w:ascii="Century Gothic" w:eastAsia="Droid Sans" w:hAnsi="Century Gothic" w:cs="Droid Sans"/>
@@ -35912,7 +34688,6 @@
                 <w:szCs w:val="20"/>
               </w:rPr>
             </w:pPr>
-            <w:proofErr w:type="spellStart"/>
             <w:r>
               <w:rPr>
                 <w:rFonts w:ascii="Century Gothic" w:eastAsia="Droid Sans" w:hAnsi="Century Gothic" w:cs="Droid Sans"/>
@@ -35923,7 +34698,6 @@
               </w:rPr>
               <w:t>DownloadReport</w:t>
             </w:r>
-            <w:proofErr w:type="spellEnd"/>
           </w:p>
           <w:p>
             <w:pPr>
@@ -36052,7 +34826,6 @@
               </w:rPr>
               <w:t xml:space="preserve">Questo oggetto è creato quando il Direttore clicca sul pulsante </w:t>
             </w:r>
-            <w:proofErr w:type="spellStart"/>
             <w:r>
               <w:rPr>
                 <w:rFonts w:ascii="Century Gothic" w:eastAsia="Droid Sans" w:hAnsi="Century Gothic" w:cs="Droid Sans"/>
@@ -36083,7 +34856,6 @@
               </w:rPr>
               <w:t>Button</w:t>
             </w:r>
-            <w:proofErr w:type="spellEnd"/>
             <w:r>
               <w:rPr>
                 <w:rFonts w:ascii="Century Gothic" w:eastAsia="Droid Sans" w:hAnsi="Century Gothic" w:cs="Droid Sans"/>
@@ -36092,7 +34864,6 @@
               </w:rPr>
               <w:t xml:space="preserve">. Crea un </w:t>
             </w:r>
-            <w:proofErr w:type="spellStart"/>
             <w:r>
               <w:rPr>
                 <w:rFonts w:ascii="Century Gothic" w:eastAsia="Droid Sans" w:hAnsi="Century Gothic" w:cs="Droid Sans"/>
@@ -36123,7 +34894,6 @@
               </w:rPr>
               <w:t>Form</w:t>
             </w:r>
-            <w:proofErr w:type="spellEnd"/>
             <w:r>
               <w:rPr>
                 <w:rFonts w:ascii="Century Gothic" w:eastAsia="Droid Sans" w:hAnsi="Century Gothic" w:cs="Droid Sans"/>
@@ -36132,7 +34902,6 @@
               </w:rPr>
               <w:t xml:space="preserve"> e la mostra al Direttore. Dopo la sottomissione effettua il download dei Report e mostra al Direttore una </w:t>
             </w:r>
-            <w:proofErr w:type="spellStart"/>
             <w:r>
               <w:rPr>
                 <w:rFonts w:ascii="Century Gothic" w:eastAsia="Droid Sans" w:hAnsi="Century Gothic" w:cs="Droid Sans"/>
@@ -36143,7 +34912,6 @@
               </w:rPr>
               <w:t>AvvisoDownloadReport</w:t>
             </w:r>
-            <w:proofErr w:type="spellEnd"/>
             <w:r>
               <w:rPr>
                 <w:rFonts w:ascii="Century Gothic" w:eastAsia="Droid Sans" w:hAnsi="Century Gothic" w:cs="Droid Sans"/>
@@ -36178,7 +34946,6 @@
                 <w:szCs w:val="20"/>
               </w:rPr>
             </w:pPr>
-            <w:proofErr w:type="spellStart"/>
             <w:r>
               <w:rPr>
                 <w:rFonts w:ascii="Century Gothic" w:eastAsia="Droid Sans" w:hAnsi="Century Gothic" w:cs="Droid Sans"/>
@@ -36200,7 +34967,6 @@
               </w:rPr>
               <w:t>eportControl</w:t>
             </w:r>
-            <w:proofErr w:type="spellEnd"/>
           </w:p>
         </w:tc>
         <w:tc>
@@ -36297,7 +35063,6 @@
               </w:rPr>
               <w:t xml:space="preserve">Questo oggetto è creato quando il Direttore clicca sul pulsante </w:t>
             </w:r>
-            <w:proofErr w:type="spellStart"/>
             <w:r>
               <w:rPr>
                 <w:rFonts w:ascii="Century Gothic" w:eastAsia="Droid Sans" w:hAnsi="Century Gothic" w:cs="Droid Sans"/>
@@ -36338,7 +35103,6 @@
               </w:rPr>
               <w:t>Button</w:t>
             </w:r>
-            <w:proofErr w:type="spellEnd"/>
             <w:r>
               <w:rPr>
                 <w:rFonts w:ascii="Century Gothic" w:eastAsia="Droid Sans" w:hAnsi="Century Gothic" w:cs="Droid Sans"/>
@@ -36347,7 +35111,6 @@
               </w:rPr>
               <w:t xml:space="preserve"> . Crea un </w:t>
             </w:r>
-            <w:proofErr w:type="spellStart"/>
             <w:r>
               <w:rPr>
                 <w:rFonts w:ascii="Century Gothic" w:eastAsia="Droid Sans" w:hAnsi="Century Gothic" w:cs="Droid Sans"/>
@@ -36368,7 +35131,6 @@
               </w:rPr>
               <w:t>Form</w:t>
             </w:r>
-            <w:proofErr w:type="spellEnd"/>
             <w:r>
               <w:rPr>
                 <w:rFonts w:ascii="Century Gothic" w:eastAsia="Droid Sans" w:hAnsi="Century Gothic" w:cs="Droid Sans"/>
@@ -36377,7 +35139,6 @@
               </w:rPr>
               <w:t xml:space="preserve"> e la mostra al Direttore. Dopo la sottomissione, mostra un </w:t>
             </w:r>
-            <w:proofErr w:type="spellStart"/>
             <w:r>
               <w:rPr>
                 <w:rFonts w:ascii="Century Gothic" w:eastAsia="Droid Sans" w:hAnsi="Century Gothic" w:cs="Droid Sans"/>
@@ -36408,7 +35169,6 @@
               </w:rPr>
               <w:t>PopUp</w:t>
             </w:r>
-            <w:proofErr w:type="spellEnd"/>
             <w:r>
               <w:rPr>
                 <w:rFonts w:ascii="Century Gothic" w:eastAsia="Droid Sans" w:hAnsi="Century Gothic" w:cs="Droid Sans"/>
@@ -36417,7 +35177,6 @@
               </w:rPr>
               <w:t xml:space="preserve"> e, solo dopo aver ricevuto la conferma dal Direttore, effettua la cancellazione dei Report e mostra al Direttore una </w:t>
             </w:r>
-            <w:proofErr w:type="spellStart"/>
             <w:r>
               <w:rPr>
                 <w:rFonts w:ascii="Century Gothic" w:eastAsia="Droid Sans" w:hAnsi="Century Gothic" w:cs="Droid Sans"/>
@@ -36428,7 +35187,6 @@
               </w:rPr>
               <w:t>AvvisoEliminaReport</w:t>
             </w:r>
-            <w:proofErr w:type="spellEnd"/>
             <w:r>
               <w:rPr>
                 <w:rFonts w:ascii="Century Gothic" w:eastAsia="Droid Sans" w:hAnsi="Century Gothic" w:cs="Droid Sans"/>
@@ -36462,7 +35220,6 @@
                 <w:szCs w:val="20"/>
               </w:rPr>
             </w:pPr>
-            <w:proofErr w:type="spellStart"/>
             <w:r>
               <w:rPr>
                 <w:rFonts w:ascii="Century Gothic" w:eastAsia="Droid Sans" w:hAnsi="Century Gothic" w:cs="Droid Sans"/>
@@ -36483,7 +35240,6 @@
               </w:rPr>
               <w:t>Control</w:t>
             </w:r>
-            <w:proofErr w:type="spellEnd"/>
           </w:p>
         </w:tc>
         <w:tc>
@@ -36550,7 +35306,6 @@
               </w:rPr>
               <w:t xml:space="preserve">Questo oggetto è creato quando il Direttore clicca sul pulsante </w:t>
             </w:r>
-            <w:proofErr w:type="spellStart"/>
             <w:r>
               <w:rPr>
                 <w:rFonts w:ascii="Century Gothic" w:eastAsia="Droid Sans" w:hAnsi="Century Gothic" w:cs="Droid Sans"/>
@@ -36571,7 +35326,6 @@
               </w:rPr>
               <w:t>Button</w:t>
             </w:r>
-            <w:proofErr w:type="spellEnd"/>
             <w:r>
               <w:rPr>
                 <w:rFonts w:ascii="Century Gothic" w:eastAsia="Droid Sans" w:hAnsi="Century Gothic" w:cs="Droid Sans"/>
@@ -36580,7 +35334,6 @@
               </w:rPr>
               <w:t xml:space="preserve"> . Crea un </w:t>
             </w:r>
-            <w:proofErr w:type="spellStart"/>
             <w:r>
               <w:rPr>
                 <w:rFonts w:ascii="Century Gothic" w:eastAsia="Droid Sans" w:hAnsi="Century Gothic" w:cs="Droid Sans"/>
@@ -36601,7 +35354,6 @@
               </w:rPr>
               <w:t>Form</w:t>
             </w:r>
-            <w:proofErr w:type="spellEnd"/>
             <w:r>
               <w:rPr>
                 <w:rFonts w:ascii="Century Gothic" w:eastAsia="Droid Sans" w:hAnsi="Century Gothic" w:cs="Droid Sans"/>
@@ -36644,7 +35396,6 @@
                 <w:szCs w:val="20"/>
               </w:rPr>
             </w:pPr>
-            <w:proofErr w:type="spellStart"/>
             <w:r>
               <w:rPr>
                 <w:rFonts w:ascii="Century Gothic" w:eastAsia="Droid Sans" w:hAnsi="Century Gothic" w:cs="Droid Sans"/>
@@ -36665,7 +35416,6 @@
               </w:rPr>
               <w:t>Control</w:t>
             </w:r>
-            <w:proofErr w:type="spellEnd"/>
           </w:p>
         </w:tc>
         <w:tc>
@@ -36732,7 +35482,6 @@
               </w:rPr>
               <w:t xml:space="preserve">Questo oggetto è creato quando il Direttore seleziona il bottone </w:t>
             </w:r>
-            <w:proofErr w:type="spellStart"/>
             <w:r>
               <w:rPr>
                 <w:rFonts w:ascii="Century Gothic" w:eastAsia="Droid Sans" w:hAnsi="Century Gothic" w:cs="Droid Sans"/>
@@ -36753,7 +35502,6 @@
               </w:rPr>
               <w:t>Button</w:t>
             </w:r>
-            <w:proofErr w:type="spellEnd"/>
             <w:r>
               <w:rPr>
                 <w:rFonts w:ascii="Century Gothic" w:eastAsia="Droid Sans" w:hAnsi="Century Gothic" w:cs="Droid Sans"/>
@@ -36762,7 +35510,6 @@
               </w:rPr>
               <w:t xml:space="preserve">. Crea un </w:t>
             </w:r>
-            <w:proofErr w:type="spellStart"/>
             <w:r>
               <w:rPr>
                 <w:rFonts w:ascii="Century Gothic" w:eastAsia="Droid Sans" w:hAnsi="Century Gothic" w:cs="Droid Sans"/>
@@ -36783,7 +35530,6 @@
               </w:rPr>
               <w:t>Form</w:t>
             </w:r>
-            <w:proofErr w:type="spellEnd"/>
             <w:r>
               <w:rPr>
                 <w:rFonts w:ascii="Century Gothic" w:eastAsia="Droid Sans" w:hAnsi="Century Gothic" w:cs="Droid Sans"/>
@@ -36792,7 +35538,6 @@
               </w:rPr>
               <w:t xml:space="preserve"> e la mostra al Direttore. Dopo la sottomissione del form, crea un formato e lo salva nel Dipartimento relativo al Direttore che sta svolgendo l’operazione. In ultimo l’oggetto control crea e mostra al Direttore una </w:t>
             </w:r>
-            <w:proofErr w:type="spellStart"/>
             <w:r>
               <w:rPr>
                 <w:rFonts w:ascii="Century Gothic" w:eastAsia="Droid Sans" w:hAnsi="Century Gothic" w:cs="Droid Sans"/>
@@ -36803,7 +35548,6 @@
               </w:rPr>
               <w:t>AvvisoSalvaFormato</w:t>
             </w:r>
-            <w:proofErr w:type="spellEnd"/>
             <w:r>
               <w:rPr>
                 <w:rFonts w:ascii="Century Gothic" w:eastAsia="Droid Sans" w:hAnsi="Century Gothic" w:cs="Droid Sans"/>
@@ -36926,71 +35670,33 @@
       <w:r>
         <w:t xml:space="preserve"> i </w:t>
       </w:r>
-      <w:proofErr w:type="spellStart"/>
       <w:r>
         <w:t>S</w:t>
       </w:r>
       <w:r>
-        <w:t>equence</w:t>
+        <w:t xml:space="preserve">equence </w:t>
       </w:r>
-      <w:proofErr w:type="spellEnd"/>
-      <w:r>
-        <w:t xml:space="preserve"> </w:t>
-      </w:r>
-      <w:proofErr w:type="spellStart"/>
       <w:r>
         <w:t>D</w:t>
       </w:r>
       <w:r>
         <w:t>iagram</w:t>
       </w:r>
-      <w:proofErr w:type="spellEnd"/>
       <w:r>
-        <w:t xml:space="preserve">, uno </w:t>
+        <w:t xml:space="preserve">, uno Statechart Diagram per l’oggetto </w:t>
       </w:r>
-      <w:proofErr w:type="spellStart"/>
-      <w:r>
-        <w:t>Statechart</w:t>
-      </w:r>
-      <w:proofErr w:type="spellEnd"/>
-      <w:r>
-        <w:t xml:space="preserve"> </w:t>
-      </w:r>
-      <w:proofErr w:type="spellStart"/>
-      <w:r>
-        <w:t>Diagram</w:t>
-      </w:r>
-      <w:proofErr w:type="spellEnd"/>
-      <w:r>
-        <w:t xml:space="preserve"> per l’oggetto </w:t>
-      </w:r>
-      <w:proofErr w:type="spellStart"/>
       <w:r>
         <w:t>E</w:t>
       </w:r>
       <w:r>
-        <w:t>ntity</w:t>
-      </w:r>
-      <w:proofErr w:type="spellEnd"/>
-      <w:r>
-        <w:t xml:space="preserve"> “Esito”</w:t>
+        <w:t>ntity “Esito”</w:t>
       </w:r>
       <w:r>
-        <w:t xml:space="preserve">, un Activity </w:t>
+        <w:t xml:space="preserve">, un Activity Diagram del Sistema corrente </w:t>
       </w:r>
-      <w:proofErr w:type="spellStart"/>
-      <w:r>
-        <w:t>Diagram</w:t>
-      </w:r>
-      <w:proofErr w:type="spellEnd"/>
-      <w:r>
-        <w:t xml:space="preserve"> del Sistema corrente </w:t>
-      </w:r>
-      <w:proofErr w:type="gramStart"/>
       <w:r>
         <w:t>ed</w:t>
       </w:r>
-      <w:proofErr w:type="gramEnd"/>
       <w:r>
         <w:t>, infine,</w:t>
       </w:r>
@@ -37006,14 +35712,12 @@
       <w:r>
         <w:t xml:space="preserve">lass </w:t>
       </w:r>
-      <w:proofErr w:type="spellStart"/>
       <w:r>
         <w:t>D</w:t>
       </w:r>
       <w:r>
         <w:t>iagram</w:t>
       </w:r>
-      <w:proofErr w:type="spellEnd"/>
       <w:r>
         <w:t>.</w:t>
       </w:r>
@@ -37035,28 +35739,12 @@
           <w:color w:val="3E762A" w:themeColor="accent1" w:themeShade="BF"/>
         </w:rPr>
       </w:pPr>
-      <w:proofErr w:type="spellStart"/>
       <w:r>
         <w:rPr>
           <w:color w:val="3E762A" w:themeColor="accent1" w:themeShade="BF"/>
         </w:rPr>
-        <w:t>Sequence</w:t>
+        <w:t>Sequence Diagram</w:t>
       </w:r>
-      <w:proofErr w:type="spellEnd"/>
-      <w:r>
-        <w:rPr>
-          <w:color w:val="3E762A" w:themeColor="accent1" w:themeShade="BF"/>
-        </w:rPr>
-        <w:t xml:space="preserve"> </w:t>
-      </w:r>
-      <w:proofErr w:type="spellStart"/>
-      <w:r>
-        <w:rPr>
-          <w:color w:val="3E762A" w:themeColor="accent1" w:themeShade="BF"/>
-        </w:rPr>
-        <w:t>Diagram</w:t>
-      </w:r>
-      <w:proofErr w:type="spellEnd"/>
     </w:p>
     <w:p>
       <w:pPr>
@@ -37100,18 +35788,13 @@
       </w:pPr>
       <w:r>
         <w:rPr>
-          <w:rFonts w:ascii="Calibri" w:hAnsi="Calibri"/>
           <w:noProof/>
-          <w:sz w:val="28"/>
-          <w:szCs w:val="28"/>
-          <w:u w:color="000000"/>
-          <w:lang w:eastAsia="it-IT"/>
         </w:rPr>
         <w:drawing>
-          <wp:inline distT="0" distB="0" distL="0" distR="0" wp14:anchorId="0C5D4582" wp14:editId="09685A38">
-            <wp:extent cx="6103620" cy="4632960"/>
-            <wp:effectExtent l="0" t="0" r="0" b="0"/>
-            <wp:docPr id="6" name="Immagine 6"/>
+          <wp:inline distT="0" distB="0" distL="0" distR="0" wp14:anchorId="6AF897EC" wp14:editId="5A201CFA">
+            <wp:extent cx="6621328" cy="4572000"/>
+            <wp:effectExtent l="0" t="0" r="8255" b="0"/>
+            <wp:docPr id="4" name="Immagine 4"/>
             <wp:cNvGraphicFramePr>
               <a:graphicFrameLocks xmlns:a="http://schemas.openxmlformats.org/drawingml/2006/main" noChangeAspect="1"/>
             </wp:cNvGraphicFramePr>
@@ -37119,10 +35802,8 @@
               <a:graphicData uri="http://schemas.openxmlformats.org/drawingml/2006/picture">
                 <pic:pic xmlns:pic="http://schemas.openxmlformats.org/drawingml/2006/picture">
                   <pic:nvPicPr>
-                    <pic:cNvPr id="0" name="Picture 2"/>
-                    <pic:cNvPicPr>
-                      <a:picLocks noChangeAspect="1" noChangeArrowheads="1"/>
-                    </pic:cNvPicPr>
+                    <pic:cNvPr id="4" name="Immagine 4"/>
+                    <pic:cNvPicPr/>
                   </pic:nvPicPr>
                   <pic:blipFill>
                     <a:blip r:embed="rId10">
@@ -37132,23 +35813,18 @@
                         </a:ext>
                       </a:extLst>
                     </a:blip>
-                    <a:srcRect/>
                     <a:stretch>
                       <a:fillRect/>
                     </a:stretch>
                   </pic:blipFill>
-                  <pic:spPr bwMode="auto">
+                  <pic:spPr>
                     <a:xfrm>
                       <a:off x="0" y="0"/>
-                      <a:ext cx="6103620" cy="4632960"/>
+                      <a:ext cx="6628032" cy="4576629"/>
                     </a:xfrm>
                     <a:prstGeom prst="rect">
                       <a:avLst/>
                     </a:prstGeom>
-                    <a:noFill/>
-                    <a:ln>
-                      <a:noFill/>
-                    </a:ln>
                   </pic:spPr>
                 </pic:pic>
               </a:graphicData>
@@ -37353,7 +36029,6 @@
           <w:szCs w:val="26"/>
         </w:rPr>
       </w:pPr>
-      <w:proofErr w:type="spellStart"/>
       <w:r>
         <w:rPr>
           <w:b/>
@@ -37372,7 +36047,6 @@
         </w:rPr>
         <w:t>RicercaReport</w:t>
       </w:r>
-      <w:proofErr w:type="spellEnd"/>
     </w:p>
     <w:p>
       <w:pPr>
@@ -37558,7 +36232,6 @@
           <w:szCs w:val="26"/>
         </w:rPr>
       </w:pPr>
-      <w:proofErr w:type="spellStart"/>
       <w:r>
         <w:rPr>
           <w:b/>
@@ -37586,7 +36259,6 @@
         </w:rPr>
         <w:t>eport</w:t>
       </w:r>
-      <w:proofErr w:type="spellEnd"/>
     </w:p>
     <w:p>
       <w:pPr>
@@ -37717,7 +36389,6 @@
           <w:szCs w:val="26"/>
         </w:rPr>
       </w:pPr>
-      <w:proofErr w:type="spellStart"/>
       <w:r>
         <w:rPr>
           <w:b/>
@@ -37736,7 +36407,6 @@
         </w:rPr>
         <w:t>FormatoReport</w:t>
       </w:r>
-      <w:proofErr w:type="spellEnd"/>
     </w:p>
     <w:p>
       <w:pPr>
@@ -37868,28 +36538,12 @@
           <w:color w:val="3E762A" w:themeColor="accent1" w:themeShade="BF"/>
         </w:rPr>
       </w:pPr>
-      <w:proofErr w:type="spellStart"/>
       <w:r>
         <w:rPr>
           <w:color w:val="3E762A" w:themeColor="accent1" w:themeShade="BF"/>
         </w:rPr>
-        <w:t>Statechart</w:t>
+        <w:t>Statechart Diagram</w:t>
       </w:r>
-      <w:proofErr w:type="spellEnd"/>
-      <w:r>
-        <w:rPr>
-          <w:color w:val="3E762A" w:themeColor="accent1" w:themeShade="BF"/>
-        </w:rPr>
-        <w:t xml:space="preserve"> </w:t>
-      </w:r>
-      <w:proofErr w:type="spellStart"/>
-      <w:r>
-        <w:rPr>
-          <w:color w:val="3E762A" w:themeColor="accent1" w:themeShade="BF"/>
-        </w:rPr>
-        <w:t>Diagram</w:t>
-      </w:r>
-      <w:proofErr w:type="spellEnd"/>
     </w:p>
     <w:p>
       <w:pPr>
@@ -37998,16 +36652,8 @@
         <w:rPr>
           <w:color w:val="3E762A" w:themeColor="accent1" w:themeShade="BF"/>
         </w:rPr>
-        <w:t xml:space="preserve">Class </w:t>
+        <w:t>Class Diagram</w:t>
       </w:r>
-      <w:proofErr w:type="spellStart"/>
-      <w:r>
-        <w:rPr>
-          <w:color w:val="3E762A" w:themeColor="accent1" w:themeShade="BF"/>
-        </w:rPr>
-        <w:t>Diagram</w:t>
-      </w:r>
-      <w:proofErr w:type="spellEnd"/>
     </w:p>
     <w:p>
       <w:pPr>
@@ -38138,20 +36784,12 @@
           <w:color w:val="3E762A" w:themeColor="accent1" w:themeShade="BF"/>
         </w:rPr>
       </w:pPr>
-      <w:proofErr w:type="spellStart"/>
       <w:r>
         <w:rPr>
           <w:color w:val="3E762A" w:themeColor="accent1" w:themeShade="BF"/>
         </w:rPr>
         <w:lastRenderedPageBreak/>
-        <w:t>Mock</w:t>
-      </w:r>
-      <w:proofErr w:type="spellEnd"/>
-      <w:r>
-        <w:rPr>
-          <w:color w:val="3E762A" w:themeColor="accent1" w:themeShade="BF"/>
-        </w:rPr>
-        <w:t>-up</w:t>
+        <w:t>Mock-up</w:t>
       </w:r>
     </w:p>
     <w:p>

</xml_diff>